<commit_message>
fix: deleting comments, progressing with docs
</commit_message>
<xml_diff>
--- a/docs/Dookumentáció.docx
+++ b/docs/Dookumentáció.docx
@@ -18,16 +18,16 @@
           <w:lang w:eastAsia="hu-HU"/>
         </w:rPr>
         <w:drawing>
-          <wp:anchor distT="0" distB="0" distL="114300" distR="114300" simplePos="0" relativeHeight="251658240" behindDoc="0" locked="0" layoutInCell="1" allowOverlap="1" wp14:anchorId="45B5C8CF" wp14:editId="5748A123">
+          <wp:anchor distT="0" distB="0" distL="114300" distR="114300" simplePos="0" relativeHeight="251658240" behindDoc="0" locked="0" layoutInCell="1" allowOverlap="1" wp14:anchorId="45B5C8CF" wp14:editId="21EBE71B">
             <wp:simplePos x="0" y="0"/>
             <wp:positionH relativeFrom="margin">
-              <wp:posOffset>409575</wp:posOffset>
+              <wp:posOffset>410845</wp:posOffset>
             </wp:positionH>
             <wp:positionV relativeFrom="paragraph">
-              <wp:posOffset>767080</wp:posOffset>
+              <wp:posOffset>768985</wp:posOffset>
             </wp:positionV>
-            <wp:extent cx="1194435" cy="1190625"/>
-            <wp:effectExtent l="0" t="0" r="5715" b="9525"/>
+            <wp:extent cx="1390650" cy="1386840"/>
+            <wp:effectExtent l="0" t="0" r="0" b="3810"/>
             <wp:wrapSquare wrapText="bothSides"/>
             <wp:docPr id="1" name="Kép 1"/>
             <wp:cNvGraphicFramePr>
@@ -55,7 +55,7 @@
                   <pic:spPr>
                     <a:xfrm>
                       <a:off x="0" y="0"/>
-                      <a:ext cx="1194435" cy="1190625"/>
+                      <a:ext cx="1390650" cy="1386840"/>
                     </a:xfrm>
                     <a:prstGeom prst="rect">
                       <a:avLst/>
@@ -167,7 +167,6 @@
         <w:t>Tanszék</w:t>
       </w:r>
     </w:p>
-    <w:p/>
     <w:p>
       <w:pPr>
         <w:pStyle w:val="Title"/>
@@ -276,7 +275,6 @@
         <w:rPr>
           <w:rStyle w:val="Strong"/>
         </w:rPr>
-        <w:lastRenderedPageBreak/>
         <w:t xml:space="preserve">Budapest </w:t>
       </w:r>
       <w:r>
@@ -2521,6 +2519,9 @@
         <w:keepNext/>
       </w:pPr>
       <w:r>
+        <w:rPr>
+          <w:noProof/>
+        </w:rPr>
         <w:lastRenderedPageBreak/>
         <w:drawing>
           <wp:inline distT="0" distB="0" distL="0" distR="0" wp14:anchorId="31D3C9F0" wp14:editId="0C1AFB0C">
@@ -2564,24 +2565,14 @@
         <w:pStyle w:val="Caption"/>
         <w:spacing w:line="360" w:lineRule="auto"/>
       </w:pPr>
-      <w:r>
-        <w:fldChar w:fldCharType="begin"/>
-      </w:r>
-      <w:r>
-        <w:instrText xml:space="preserve"> SEQ ábra \* ARABIC </w:instrText>
-      </w:r>
-      <w:r>
-        <w:fldChar w:fldCharType="separate"/>
-      </w:r>
-      <w:r>
-        <w:rPr>
-          <w:noProof/>
-        </w:rPr>
-        <w:t>1</w:t>
-      </w:r>
-      <w:r>
-        <w:fldChar w:fldCharType="end"/>
-      </w:r>
+      <w:fldSimple w:instr=" SEQ ábra \* ARABIC ">
+        <w:r>
+          <w:rPr>
+            <w:noProof/>
+          </w:rPr>
+          <w:t>1</w:t>
+        </w:r>
+      </w:fldSimple>
       <w:r>
         <w:t>. ábra - Bejelentkezés oldal</w:t>
       </w:r>
@@ -2768,6 +2759,9 @@
         <w:keepNext/>
       </w:pPr>
       <w:r>
+        <w:rPr>
+          <w:noProof/>
+        </w:rPr>
         <w:lastRenderedPageBreak/>
         <w:drawing>
           <wp:inline distT="0" distB="0" distL="0" distR="0" wp14:anchorId="4F012A4D" wp14:editId="1428CF40">
@@ -2811,24 +2805,14 @@
         <w:pStyle w:val="Caption"/>
         <w:spacing w:line="360" w:lineRule="auto"/>
       </w:pPr>
-      <w:r>
-        <w:fldChar w:fldCharType="begin"/>
-      </w:r>
-      <w:r>
-        <w:instrText xml:space="preserve"> SEQ ábra \* ARABIC </w:instrText>
-      </w:r>
-      <w:r>
-        <w:fldChar w:fldCharType="separate"/>
-      </w:r>
-      <w:r>
-        <w:rPr>
-          <w:noProof/>
-        </w:rPr>
-        <w:t>2</w:t>
-      </w:r>
-      <w:r>
-        <w:fldChar w:fldCharType="end"/>
-      </w:r>
+      <w:fldSimple w:instr=" SEQ ábra \* ARABIC ">
+        <w:r>
+          <w:rPr>
+            <w:noProof/>
+          </w:rPr>
+          <w:t>2</w:t>
+        </w:r>
+      </w:fldSimple>
       <w:r>
         <w:t>. ábra - Regisztráció oldal</w:t>
       </w:r>
@@ -2858,6 +2842,9 @@
         <w:keepNext/>
       </w:pPr>
       <w:r>
+        <w:rPr>
+          <w:noProof/>
+        </w:rPr>
         <w:drawing>
           <wp:inline distT="0" distB="0" distL="0" distR="0" wp14:anchorId="5F40662E" wp14:editId="471E0DCF">
             <wp:extent cx="5759450" cy="3465830"/>
@@ -2900,24 +2887,14 @@
         <w:pStyle w:val="Caption"/>
         <w:spacing w:line="360" w:lineRule="auto"/>
       </w:pPr>
-      <w:r>
-        <w:fldChar w:fldCharType="begin"/>
-      </w:r>
-      <w:r>
-        <w:instrText xml:space="preserve"> SEQ ábra \* ARABIC </w:instrText>
-      </w:r>
-      <w:r>
-        <w:fldChar w:fldCharType="separate"/>
-      </w:r>
-      <w:r>
-        <w:rPr>
-          <w:noProof/>
-        </w:rPr>
-        <w:t>3</w:t>
-      </w:r>
-      <w:r>
-        <w:fldChar w:fldCharType="end"/>
-      </w:r>
+      <w:fldSimple w:instr=" SEQ ábra \* ARABIC ">
+        <w:r>
+          <w:rPr>
+            <w:noProof/>
+          </w:rPr>
+          <w:t>3</w:t>
+        </w:r>
+      </w:fldSimple>
       <w:r>
         <w:t>. ábra - Választó felület</w:t>
       </w:r>
@@ -3077,6 +3054,9 @@
         <w:keepNext/>
       </w:pPr>
       <w:r>
+        <w:rPr>
+          <w:noProof/>
+        </w:rPr>
         <w:drawing>
           <wp:inline distT="0" distB="0" distL="0" distR="0" wp14:anchorId="5216ECB1" wp14:editId="03BFC2D1">
             <wp:extent cx="5759450" cy="2874645"/>
@@ -3119,24 +3099,14 @@
         <w:pStyle w:val="Caption"/>
         <w:spacing w:line="360" w:lineRule="auto"/>
       </w:pPr>
-      <w:r>
-        <w:fldChar w:fldCharType="begin"/>
-      </w:r>
-      <w:r>
-        <w:instrText xml:space="preserve"> SEQ ábra \* ARABIC </w:instrText>
-      </w:r>
-      <w:r>
-        <w:fldChar w:fldCharType="separate"/>
-      </w:r>
-      <w:r>
-        <w:rPr>
-          <w:noProof/>
-        </w:rPr>
-        <w:t>4</w:t>
-      </w:r>
-      <w:r>
-        <w:fldChar w:fldCharType="end"/>
-      </w:r>
+      <w:fldSimple w:instr=" SEQ ábra \* ARABIC ">
+        <w:r>
+          <w:rPr>
+            <w:noProof/>
+          </w:rPr>
+          <w:t>4</w:t>
+        </w:r>
+      </w:fldSimple>
       <w:r>
         <w:t>. ábra - Új játék oldal</w:t>
       </w:r>
@@ -3170,6 +3140,9 @@
         <w:keepNext/>
       </w:pPr>
       <w:r>
+        <w:rPr>
+          <w:noProof/>
+        </w:rPr>
         <w:drawing>
           <wp:inline distT="0" distB="0" distL="0" distR="0" wp14:anchorId="5DB9CCC4" wp14:editId="37EE18A7">
             <wp:extent cx="5759450" cy="2563495"/>
@@ -3212,24 +3185,14 @@
         <w:pStyle w:val="Caption"/>
         <w:spacing w:line="360" w:lineRule="auto"/>
       </w:pPr>
-      <w:r>
-        <w:fldChar w:fldCharType="begin"/>
-      </w:r>
-      <w:r>
-        <w:instrText xml:space="preserve"> SEQ ábra \* ARABIC </w:instrText>
-      </w:r>
-      <w:r>
-        <w:fldChar w:fldCharType="separate"/>
-      </w:r>
-      <w:r>
-        <w:rPr>
-          <w:noProof/>
-        </w:rPr>
-        <w:t>5</w:t>
-      </w:r>
-      <w:r>
-        <w:fldChar w:fldCharType="end"/>
-      </w:r>
+      <w:fldSimple w:instr=" SEQ ábra \* ARABIC ">
+        <w:r>
+          <w:rPr>
+            <w:noProof/>
+          </w:rPr>
+          <w:t>5</w:t>
+        </w:r>
+      </w:fldSimple>
       <w:r>
         <w:t>. ábra - Csatlakozás oldal</w:t>
       </w:r>
@@ -3268,6 +3231,9 @@
         <w:jc w:val="center"/>
       </w:pPr>
       <w:r>
+        <w:rPr>
+          <w:noProof/>
+        </w:rPr>
         <w:drawing>
           <wp:inline distT="0" distB="0" distL="0" distR="0" wp14:anchorId="4918704F" wp14:editId="2311FA6B">
             <wp:extent cx="2727960" cy="1308640"/>
@@ -3305,6 +3271,9 @@
         </w:drawing>
       </w:r>
       <w:r>
+        <w:rPr>
+          <w:noProof/>
+        </w:rPr>
         <w:drawing>
           <wp:inline distT="0" distB="0" distL="0" distR="0" wp14:anchorId="37482739" wp14:editId="6E175585">
             <wp:extent cx="2898573" cy="1318260"/>
@@ -3347,24 +3316,14 @@
         <w:pStyle w:val="Caption"/>
         <w:spacing w:line="360" w:lineRule="auto"/>
       </w:pPr>
-      <w:r>
-        <w:fldChar w:fldCharType="begin"/>
-      </w:r>
-      <w:r>
-        <w:instrText xml:space="preserve"> SEQ ábra \* ARABIC </w:instrText>
-      </w:r>
-      <w:r>
-        <w:fldChar w:fldCharType="separate"/>
-      </w:r>
-      <w:r>
-        <w:rPr>
-          <w:noProof/>
-        </w:rPr>
-        <w:t>6</w:t>
-      </w:r>
-      <w:r>
-        <w:fldChar w:fldCharType="end"/>
-      </w:r>
+      <w:fldSimple w:instr=" SEQ ábra \* ARABIC ">
+        <w:r>
+          <w:rPr>
+            <w:noProof/>
+          </w:rPr>
+          <w:t>6</w:t>
+        </w:r>
+      </w:fldSimple>
       <w:r>
         <w:t>. ábra - Indítás előtti asztal állapot</w:t>
       </w:r>
@@ -3375,6 +3334,9 @@
         <w:jc w:val="center"/>
       </w:pPr>
       <w:r>
+        <w:rPr>
+          <w:noProof/>
+        </w:rPr>
         <w:lastRenderedPageBreak/>
         <w:drawing>
           <wp:inline distT="0" distB="0" distL="0" distR="0" wp14:anchorId="0BB05149" wp14:editId="760CED9A">
@@ -3418,33 +3380,26 @@
         <w:pStyle w:val="Caption"/>
         <w:spacing w:line="360" w:lineRule="auto"/>
       </w:pPr>
-      <w:r>
-        <w:fldChar w:fldCharType="begin"/>
-      </w:r>
-      <w:r>
-        <w:instrText xml:space="preserve"> SEQ ábra \* ARABIC </w:instrText>
-      </w:r>
-      <w:r>
-        <w:fldChar w:fldCharType="separate"/>
-      </w:r>
+      <w:fldSimple w:instr=" SEQ ábra \* ARABIC ">
+        <w:r>
+          <w:rPr>
+            <w:noProof/>
+          </w:rPr>
+          <w:t>7</w:t>
+        </w:r>
+      </w:fldSimple>
+      <w:r>
+        <w:t>. ábra - Asztal játék közben</w:t>
+      </w:r>
+    </w:p>
+    <w:p>
+      <w:pPr>
+        <w:keepNext/>
+      </w:pPr>
       <w:r>
         <w:rPr>
           <w:noProof/>
         </w:rPr>
-        <w:t>7</w:t>
-      </w:r>
-      <w:r>
-        <w:fldChar w:fldCharType="end"/>
-      </w:r>
-      <w:r>
-        <w:t>. ábra - Asztal játék közben</w:t>
-      </w:r>
-    </w:p>
-    <w:p>
-      <w:pPr>
-        <w:keepNext/>
-      </w:pPr>
-      <w:r>
         <w:drawing>
           <wp:inline distT="0" distB="0" distL="0" distR="0" wp14:anchorId="7F3E8A5A" wp14:editId="3BD3D979">
             <wp:extent cx="2849641" cy="1233170"/>
@@ -3533,24 +3488,14 @@
         <w:pStyle w:val="Caption"/>
         <w:spacing w:line="360" w:lineRule="auto"/>
       </w:pPr>
-      <w:r>
-        <w:fldChar w:fldCharType="begin"/>
-      </w:r>
-      <w:r>
-        <w:instrText xml:space="preserve"> SEQ ábra \* ARABIC </w:instrText>
-      </w:r>
-      <w:r>
-        <w:fldChar w:fldCharType="separate"/>
-      </w:r>
-      <w:r>
-        <w:rPr>
-          <w:noProof/>
-        </w:rPr>
-        <w:t>8</w:t>
-      </w:r>
-      <w:r>
-        <w:fldChar w:fldCharType="end"/>
-      </w:r>
+      <w:fldSimple w:instr=" SEQ ábra \* ARABIC ">
+        <w:r>
+          <w:rPr>
+            <w:noProof/>
+          </w:rPr>
+          <w:t>8</w:t>
+        </w:r>
+      </w:fldSimple>
       <w:r>
         <w:t>. ábra - Játék vége</w:t>
       </w:r>
@@ -3793,16 +3738,26 @@
           <w:numId w:val="16"/>
         </w:numPr>
       </w:pPr>
+      <w:proofErr w:type="spellStart"/>
       <w:r>
         <w:rPr>
           <w:b/>
           <w:bCs/>
           <w:u w:val="single"/>
         </w:rPr>
-        <w:t>Játék indítása:</w:t>
-      </w:r>
-      <w:r>
-        <w:t xml:space="preserve"> A </w:t>
+        <w:t>Host</w:t>
+      </w:r>
+      <w:proofErr w:type="spellEnd"/>
+      <w:r>
+        <w:rPr>
+          <w:b/>
+          <w:bCs/>
+          <w:u w:val="single"/>
+        </w:rPr>
+        <w:t xml:space="preserve"> kilép a lobbyból:</w:t>
+      </w:r>
+      <w:r>
+        <w:t xml:space="preserve"> Ha a </w:t>
       </w:r>
       <w:proofErr w:type="spellStart"/>
       <w:r>
@@ -3810,7 +3765,31 @@
       </w:r>
       <w:proofErr w:type="spellEnd"/>
       <w:r>
-        <w:t xml:space="preserve"> képes elindítani a játékot</w:t>
+        <w:t xml:space="preserve"> kilép a lobbyból a tömbben a </w:t>
+      </w:r>
+      <w:proofErr w:type="spellStart"/>
+      <w:r>
+        <w:t>soronkövetkező</w:t>
+      </w:r>
+      <w:proofErr w:type="spellEnd"/>
+      <w:r>
+        <w:t xml:space="preserve"> </w:t>
+      </w:r>
+      <w:proofErr w:type="spellStart"/>
+      <w:r>
+        <w:t>player</w:t>
+      </w:r>
+      <w:proofErr w:type="spellEnd"/>
+      <w:r>
+        <w:t xml:space="preserve"> kapja a </w:t>
+      </w:r>
+      <w:proofErr w:type="spellStart"/>
+      <w:r>
+        <w:t>host</w:t>
+      </w:r>
+      <w:proofErr w:type="spellEnd"/>
+      <w:r>
+        <w:t xml:space="preserve"> jogosultságot</w:t>
       </w:r>
     </w:p>
     <w:p>
@@ -3827,7 +3806,7 @@
           <w:bCs/>
           <w:u w:val="single"/>
         </w:rPr>
-        <w:t>Játék vége:</w:t>
+        <w:t>Játék indítása:</w:t>
       </w:r>
       <w:r>
         <w:t xml:space="preserve"> A </w:t>
@@ -3838,7 +3817,7 @@
       </w:r>
       <w:proofErr w:type="spellEnd"/>
       <w:r>
-        <w:t xml:space="preserve"> képes befejezni a játékot</w:t>
+        <w:t xml:space="preserve"> képes elindítani a játékot</w:t>
       </w:r>
     </w:p>
     <w:p>
@@ -3855,7 +3834,7 @@
           <w:bCs/>
           <w:u w:val="single"/>
         </w:rPr>
-        <w:t>Játék újraindítása:</w:t>
+        <w:t>Játék vége:</w:t>
       </w:r>
       <w:r>
         <w:t xml:space="preserve"> A </w:t>
@@ -3866,7 +3845,7 @@
       </w:r>
       <w:proofErr w:type="spellEnd"/>
       <w:r>
-        <w:t xml:space="preserve"> képes újraindítani a játékot</w:t>
+        <w:t xml:space="preserve"> képes befejezni a játékot</w:t>
       </w:r>
     </w:p>
     <w:p>
@@ -3877,23 +3856,13 @@
           <w:numId w:val="16"/>
         </w:numPr>
       </w:pPr>
-      <w:proofErr w:type="spellStart"/>
       <w:r>
         <w:rPr>
           <w:b/>
           <w:bCs/>
           <w:u w:val="single"/>
         </w:rPr>
-        <w:t>Host</w:t>
-      </w:r>
-      <w:proofErr w:type="spellEnd"/>
-      <w:r>
-        <w:rPr>
-          <w:b/>
-          <w:bCs/>
-          <w:u w:val="single"/>
-        </w:rPr>
-        <w:t xml:space="preserve"> jog átruházása:</w:t>
+        <w:t>Játék újraindítása:</w:t>
       </w:r>
       <w:r>
         <w:t xml:space="preserve"> A </w:t>
@@ -3904,15 +3873,7 @@
       </w:r>
       <w:proofErr w:type="spellEnd"/>
       <w:r>
-        <w:t xml:space="preserve"> át tudja ruházni a </w:t>
-      </w:r>
-      <w:proofErr w:type="spellStart"/>
-      <w:r>
-        <w:t>host</w:t>
-      </w:r>
-      <w:proofErr w:type="spellEnd"/>
-      <w:r>
-        <w:t xml:space="preserve"> jogát más lobbyban lévő játékosra</w:t>
+        <w:t xml:space="preserve"> képes újraindítani a játékot</w:t>
       </w:r>
     </w:p>
     <w:p>
@@ -3923,13 +3884,23 @@
           <w:numId w:val="16"/>
         </w:numPr>
       </w:pPr>
+      <w:proofErr w:type="spellStart"/>
       <w:r>
         <w:rPr>
           <w:b/>
           <w:bCs/>
           <w:u w:val="single"/>
         </w:rPr>
-        <w:t>Játékos kirúgása:</w:t>
+        <w:t>Host</w:t>
+      </w:r>
+      <w:proofErr w:type="spellEnd"/>
+      <w:r>
+        <w:rPr>
+          <w:b/>
+          <w:bCs/>
+          <w:u w:val="single"/>
+        </w:rPr>
+        <w:t xml:space="preserve"> jog átruházása:</w:t>
       </w:r>
       <w:r>
         <w:t xml:space="preserve"> A </w:t>
@@ -3940,7 +3911,15 @@
       </w:r>
       <w:proofErr w:type="spellEnd"/>
       <w:r>
-        <w:t xml:space="preserve"> ki tud rúgni játékost a lobbyból</w:t>
+        <w:t xml:space="preserve"> át tudja ruházni a </w:t>
+      </w:r>
+      <w:proofErr w:type="spellStart"/>
+      <w:r>
+        <w:t>host</w:t>
+      </w:r>
+      <w:proofErr w:type="spellEnd"/>
+      <w:r>
+        <w:t xml:space="preserve"> jogát más lobbyban lévő játékosra</w:t>
       </w:r>
     </w:p>
     <w:p>
@@ -3957,6 +3936,34 @@
           <w:bCs/>
           <w:u w:val="single"/>
         </w:rPr>
+        <w:t>Játékos kirúgása:</w:t>
+      </w:r>
+      <w:r>
+        <w:t xml:space="preserve"> A </w:t>
+      </w:r>
+      <w:proofErr w:type="spellStart"/>
+      <w:r>
+        <w:t>host</w:t>
+      </w:r>
+      <w:proofErr w:type="spellEnd"/>
+      <w:r>
+        <w:t xml:space="preserve"> ki tud rúgni játékost a lobbyból</w:t>
+      </w:r>
+    </w:p>
+    <w:p>
+      <w:pPr>
+        <w:pStyle w:val="ListParagraph"/>
+        <w:numPr>
+          <w:ilvl w:val="0"/>
+          <w:numId w:val="16"/>
+        </w:numPr>
+      </w:pPr>
+      <w:r>
+        <w:rPr>
+          <w:b/>
+          <w:bCs/>
+          <w:u w:val="single"/>
+        </w:rPr>
         <w:t>Frissítés:</w:t>
       </w:r>
       <w:r>
@@ -4152,6 +4159,7 @@
         </w:numPr>
       </w:pPr>
       <w:r>
+        <w:lastRenderedPageBreak/>
         <w:t xml:space="preserve">Mindegyik oldalon, ha a játékos lokális </w:t>
       </w:r>
       <w:proofErr w:type="spellStart"/>
@@ -4185,7 +4193,6 @@
           <w:bCs/>
           <w:u w:val="single"/>
         </w:rPr>
-        <w:lastRenderedPageBreak/>
         <w:t>Login:</w:t>
       </w:r>
       <w:r>
@@ -4535,6 +4542,7 @@
           <w:bCs/>
           <w:u w:val="single"/>
         </w:rPr>
+        <w:lastRenderedPageBreak/>
         <w:t>Jelszó:</w:t>
       </w:r>
       <w:r>
@@ -4588,7 +4596,6 @@
         <w:rPr>
           <w:rStyle w:val="IntenseEmphasis"/>
         </w:rPr>
-        <w:lastRenderedPageBreak/>
         <w:t>Megbízhatóság</w:t>
       </w:r>
     </w:p>
@@ -4840,24 +4847,14 @@
         <w:pStyle w:val="Caption"/>
         <w:spacing w:line="360" w:lineRule="auto"/>
       </w:pPr>
-      <w:r>
-        <w:fldChar w:fldCharType="begin"/>
-      </w:r>
-      <w:r>
-        <w:instrText xml:space="preserve"> SEQ ábra \* ARABIC </w:instrText>
-      </w:r>
-      <w:r>
-        <w:fldChar w:fldCharType="separate"/>
-      </w:r>
-      <w:r>
-        <w:rPr>
-          <w:noProof/>
-        </w:rPr>
-        <w:t>9</w:t>
-      </w:r>
-      <w:r>
-        <w:fldChar w:fldCharType="end"/>
-      </w:r>
+      <w:fldSimple w:instr=" SEQ ábra \* ARABIC ">
+        <w:r>
+          <w:rPr>
+            <w:noProof/>
+          </w:rPr>
+          <w:t>9</w:t>
+        </w:r>
+      </w:fldSimple>
       <w:r>
         <w:t xml:space="preserve">. ábra - </w:t>
       </w:r>
@@ -5275,6 +5272,7 @@
       <w:r>
         <w:rPr>
           <w:rStyle w:val="IntenseEmphasis"/>
+          <w:noProof/>
           <w:u w:val="single"/>
         </w:rPr>
         <w:drawing>
@@ -5319,24 +5317,14 @@
         <w:pStyle w:val="Caption"/>
         <w:spacing w:line="360" w:lineRule="auto"/>
       </w:pPr>
-      <w:r>
-        <w:fldChar w:fldCharType="begin"/>
-      </w:r>
-      <w:r>
-        <w:instrText xml:space="preserve"> SEQ ábra \* ARABIC </w:instrText>
-      </w:r>
-      <w:r>
-        <w:fldChar w:fldCharType="separate"/>
-      </w:r>
-      <w:r>
-        <w:rPr>
-          <w:noProof/>
-        </w:rPr>
-        <w:t>10</w:t>
-      </w:r>
-      <w:r>
-        <w:fldChar w:fldCharType="end"/>
-      </w:r>
+      <w:fldSimple w:instr=" SEQ ábra \* ARABIC ">
+        <w:r>
+          <w:rPr>
+            <w:noProof/>
+          </w:rPr>
+          <w:t>10</w:t>
+        </w:r>
+      </w:fldSimple>
       <w:r>
         <w:t xml:space="preserve">. ábra - </w:t>
       </w:r>
@@ -8036,12 +8024,10 @@
       <w:r>
         <w:t xml:space="preserve">Alkalmazás </w:t>
       </w:r>
-      <w:proofErr w:type="spellStart"/>
-      <w:r>
-        <w:t>architekrúrája</w:t>
-      </w:r>
       <w:bookmarkEnd w:id="19"/>
-      <w:proofErr w:type="spellEnd"/>
+      <w:r>
+        <w:t>architektúrája</w:t>
+      </w:r>
     </w:p>
     <w:p>
       <w:r>
@@ -8144,24 +8130,14 @@
         <w:pStyle w:val="Caption"/>
         <w:spacing w:line="360" w:lineRule="auto"/>
       </w:pPr>
-      <w:r>
-        <w:fldChar w:fldCharType="begin"/>
-      </w:r>
-      <w:r>
-        <w:instrText xml:space="preserve"> SEQ ábra \* ARABIC </w:instrText>
-      </w:r>
-      <w:r>
-        <w:fldChar w:fldCharType="separate"/>
-      </w:r>
-      <w:r>
-        <w:rPr>
-          <w:noProof/>
-        </w:rPr>
-        <w:t>11</w:t>
-      </w:r>
-      <w:r>
-        <w:fldChar w:fldCharType="end"/>
-      </w:r>
+      <w:fldSimple w:instr=" SEQ ábra \* ARABIC ">
+        <w:r>
+          <w:rPr>
+            <w:noProof/>
+          </w:rPr>
+          <w:t>11</w:t>
+        </w:r>
+      </w:fldSimple>
       <w:r>
         <w:t>. ábra - Az alkalmazás architektúrája</w:t>
       </w:r>
@@ -8272,6 +8248,9 @@
         <w:keepNext/>
       </w:pPr>
       <w:r>
+        <w:rPr>
+          <w:noProof/>
+        </w:rPr>
         <w:lastRenderedPageBreak/>
         <w:drawing>
           <wp:inline distT="0" distB="0" distL="0" distR="0" wp14:anchorId="049D3C1A" wp14:editId="3B3F72DD">
@@ -8315,24 +8294,14 @@
         <w:pStyle w:val="Caption"/>
         <w:spacing w:line="360" w:lineRule="auto"/>
       </w:pPr>
-      <w:r>
-        <w:fldChar w:fldCharType="begin"/>
-      </w:r>
-      <w:r>
-        <w:instrText xml:space="preserve"> SEQ ábra \* ARABIC </w:instrText>
-      </w:r>
-      <w:r>
-        <w:fldChar w:fldCharType="separate"/>
-      </w:r>
-      <w:r>
-        <w:rPr>
-          <w:noProof/>
-        </w:rPr>
-        <w:t>12</w:t>
-      </w:r>
-      <w:r>
-        <w:fldChar w:fldCharType="end"/>
-      </w:r>
+      <w:fldSimple w:instr=" SEQ ábra \* ARABIC ">
+        <w:r>
+          <w:rPr>
+            <w:noProof/>
+          </w:rPr>
+          <w:t>12</w:t>
+        </w:r>
+      </w:fldSimple>
       <w:r>
         <w:t xml:space="preserve">. ábra - Példa az </w:t>
       </w:r>
@@ -8420,6 +8389,9 @@
         <w:keepNext/>
       </w:pPr>
       <w:r>
+        <w:rPr>
+          <w:noProof/>
+        </w:rPr>
         <w:lastRenderedPageBreak/>
         <w:drawing>
           <wp:inline distT="0" distB="0" distL="0" distR="0" wp14:anchorId="6C65ED4E" wp14:editId="36161761">
@@ -8463,24 +8435,14 @@
         <w:pStyle w:val="Caption"/>
         <w:spacing w:line="360" w:lineRule="auto"/>
       </w:pPr>
-      <w:r>
-        <w:fldChar w:fldCharType="begin"/>
-      </w:r>
-      <w:r>
-        <w:instrText xml:space="preserve"> SEQ ábra \* ARABIC </w:instrText>
-      </w:r>
-      <w:r>
-        <w:fldChar w:fldCharType="separate"/>
-      </w:r>
-      <w:r>
-        <w:rPr>
-          <w:noProof/>
-        </w:rPr>
-        <w:t>13</w:t>
-      </w:r>
-      <w:r>
-        <w:fldChar w:fldCharType="end"/>
-      </w:r>
+      <w:fldSimple w:instr=" SEQ ábra \* ARABIC ">
+        <w:r>
+          <w:rPr>
+            <w:noProof/>
+          </w:rPr>
+          <w:t>13</w:t>
+        </w:r>
+      </w:fldSimple>
       <w:r>
         <w:t xml:space="preserve">. ábra - Példa a </w:t>
       </w:r>
@@ -8593,6 +8555,9 @@
         <w:br/>
       </w:r>
       <w:r>
+        <w:rPr>
+          <w:noProof/>
+        </w:rPr>
         <w:drawing>
           <wp:inline distT="0" distB="0" distL="0" distR="0" wp14:anchorId="6DA9160F" wp14:editId="436490D7">
             <wp:extent cx="5759450" cy="2698750"/>
@@ -8635,24 +8600,14 @@
         <w:pStyle w:val="Caption"/>
         <w:spacing w:line="360" w:lineRule="auto"/>
       </w:pPr>
-      <w:r>
-        <w:fldChar w:fldCharType="begin"/>
-      </w:r>
-      <w:r>
-        <w:instrText xml:space="preserve"> SEQ ábra \* ARABIC </w:instrText>
-      </w:r>
-      <w:r>
-        <w:fldChar w:fldCharType="separate"/>
-      </w:r>
-      <w:r>
-        <w:rPr>
-          <w:noProof/>
-        </w:rPr>
-        <w:t>14</w:t>
-      </w:r>
-      <w:r>
-        <w:fldChar w:fldCharType="end"/>
-      </w:r>
+      <w:fldSimple w:instr=" SEQ ábra \* ARABIC ">
+        <w:r>
+          <w:rPr>
+            <w:noProof/>
+          </w:rPr>
+          <w:t>14</w:t>
+        </w:r>
+      </w:fldSimple>
       <w:r>
         <w:t>. ábra - Játékos lokális adatai</w:t>
       </w:r>
@@ -9217,12 +9172,6 @@
     </w:p>
     <w:p>
       <w:pPr>
-        <w:spacing w:after="160"/>
-        <w:jc w:val="left"/>
-      </w:pPr>
-    </w:p>
-    <w:p>
-      <w:pPr>
         <w:pStyle w:val="ListParagraph"/>
         <w:numPr>
           <w:ilvl w:val="0"/>
@@ -9326,7 +9275,6 @@
           <w:b/>
           <w:bCs/>
         </w:rPr>
-        <w:lastRenderedPageBreak/>
         <w:t>lobbyContainsPlayer</w:t>
       </w:r>
       <w:proofErr w:type="spellEnd"/>
@@ -9400,6 +9348,7 @@
           <w:b/>
           <w:bCs/>
         </w:rPr>
+        <w:lastRenderedPageBreak/>
         <w:t>createLobby</w:t>
       </w:r>
       <w:proofErr w:type="spellEnd"/>
@@ -10039,7 +9988,6 @@
           <w:b/>
           <w:bCs/>
         </w:rPr>
-        <w:lastRenderedPageBreak/>
         <w:t>presetAdded</w:t>
       </w:r>
       <w:proofErr w:type="spellEnd"/>
@@ -10095,6 +10043,7 @@
           <w:b/>
           <w:bCs/>
         </w:rPr>
+        <w:lastRenderedPageBreak/>
         <w:t>restartGame</w:t>
       </w:r>
       <w:proofErr w:type="spellEnd"/>
@@ -10723,7 +10672,6 @@
           <w:b/>
           <w:bCs/>
         </w:rPr>
-        <w:lastRenderedPageBreak/>
         <w:t>requestOnHandSwitch</w:t>
       </w:r>
       <w:proofErr w:type="spellEnd"/>
@@ -10764,6 +10712,7 @@
           <w:b/>
           <w:bCs/>
         </w:rPr>
+        <w:lastRenderedPageBreak/>
         <w:t>joinLobby</w:t>
       </w:r>
       <w:proofErr w:type="spellEnd"/>
@@ -12125,8 +12074,1668 @@
       <w:pPr>
         <w:spacing w:after="160"/>
         <w:jc w:val="left"/>
-      </w:pPr>
-    </w:p>
+        <w:rPr>
+          <w:rStyle w:val="IntenseEmphasis"/>
+        </w:rPr>
+      </w:pPr>
+      <w:r>
+        <w:rPr>
+          <w:rStyle w:val="IntenseEmphasis"/>
+        </w:rPr>
+        <w:t>Új játék</w:t>
+      </w:r>
+    </w:p>
+    <w:p>
+      <w:pPr>
+        <w:spacing w:after="160"/>
+        <w:jc w:val="left"/>
+      </w:pPr>
+      <w:r>
+        <w:t>Az oldalon alapméretezetten 4 beviteli mező van, amiből 3 szám és 1 szöveges</w:t>
+      </w:r>
+      <w:r>
+        <w:t xml:space="preserve"> (név, kezdőkártya száma kézben, maximum játékosszám, kártyapaklik száma)</w:t>
+      </w:r>
+      <w:r>
+        <w:t xml:space="preserve">, 1 </w:t>
+      </w:r>
+      <w:proofErr w:type="spellStart"/>
+      <w:r>
+        <w:t>selection</w:t>
+      </w:r>
+      <w:proofErr w:type="spellEnd"/>
+      <w:r>
+        <w:t xml:space="preserve"> amiben </w:t>
+      </w:r>
+      <w:r>
+        <w:lastRenderedPageBreak/>
+        <w:t xml:space="preserve">3 fajta kártya közül lehet választani (francia, magyar, UNO), egy </w:t>
+      </w:r>
+      <w:proofErr w:type="spellStart"/>
+      <w:r>
+        <w:t>modal</w:t>
+      </w:r>
+      <w:proofErr w:type="spellEnd"/>
+      <w:r>
+        <w:t xml:space="preserve"> </w:t>
+      </w:r>
+      <w:proofErr w:type="spellStart"/>
+      <w:r>
+        <w:t>popup</w:t>
+      </w:r>
+      <w:proofErr w:type="spellEnd"/>
+      <w:r>
+        <w:t xml:space="preserve">, amelyben ki lehet választani, hogy melyik kártyákat szeretnénk kihagyni a választott pakliból, valamint egy </w:t>
+      </w:r>
+      <w:proofErr w:type="spellStart"/>
+      <w:r>
+        <w:t>checkbox</w:t>
+      </w:r>
+      <w:proofErr w:type="spellEnd"/>
+      <w:r>
+        <w:t xml:space="preserve"> is van az oldalon, aminek </w:t>
+      </w:r>
+      <w:r>
+        <w:t>igaz</w:t>
+      </w:r>
+      <w:r>
+        <w:t xml:space="preserve"> értékre állításával egy állapot változótól függően megjelenik két újabb </w:t>
+      </w:r>
+      <w:proofErr w:type="spellStart"/>
+      <w:r>
+        <w:t>number</w:t>
+      </w:r>
+      <w:proofErr w:type="spellEnd"/>
+      <w:r>
+        <w:t xml:space="preserve"> input, ami az asztalon lévő lapok alapméretezett értékét lehet beállítani.</w:t>
+      </w:r>
+      <w:r>
+        <w:t xml:space="preserve"> A felület jobb oldalán megtalálhatók az eddig létrehozott </w:t>
+      </w:r>
+      <w:proofErr w:type="spellStart"/>
+      <w:r>
+        <w:t>presetek</w:t>
+      </w:r>
+      <w:proofErr w:type="spellEnd"/>
+      <w:r>
+        <w:t xml:space="preserve">, mind a játékos által, mind a mások által </w:t>
+      </w:r>
+      <w:proofErr w:type="spellStart"/>
+      <w:r>
+        <w:t>létrehozottak</w:t>
+      </w:r>
+      <w:proofErr w:type="spellEnd"/>
+      <w:r>
+        <w:t>.</w:t>
+      </w:r>
+    </w:p>
+    <w:p>
+      <w:pPr>
+        <w:spacing w:after="160"/>
+        <w:jc w:val="left"/>
+      </w:pPr>
+      <w:r>
+        <w:t>Lehetősége van a játékosnak elmenteni a használt játék konfigurációt a „</w:t>
+      </w:r>
+      <w:proofErr w:type="spellStart"/>
+      <w:r>
+        <w:t>Save</w:t>
+      </w:r>
+      <w:proofErr w:type="spellEnd"/>
+      <w:r>
+        <w:t xml:space="preserve"> </w:t>
+      </w:r>
+      <w:proofErr w:type="spellStart"/>
+      <w:r>
+        <w:t>preset</w:t>
+      </w:r>
+      <w:proofErr w:type="spellEnd"/>
+      <w:r>
+        <w:t xml:space="preserve">” gombbal. Ennek megnyomásával </w:t>
+      </w:r>
+      <w:r>
+        <w:t xml:space="preserve">meghívja a </w:t>
+      </w:r>
+      <w:proofErr w:type="spellStart"/>
+      <w:proofErr w:type="gramStart"/>
+      <w:r>
+        <w:rPr>
+          <w:b/>
+          <w:bCs/>
+          <w:i/>
+          <w:iCs/>
+        </w:rPr>
+        <w:t>submitPreset</w:t>
+      </w:r>
+      <w:proofErr w:type="spellEnd"/>
+      <w:r>
+        <w:rPr>
+          <w:b/>
+          <w:bCs/>
+          <w:i/>
+          <w:iCs/>
+        </w:rPr>
+        <w:t>(</w:t>
+      </w:r>
+      <w:proofErr w:type="gramEnd"/>
+      <w:r>
+        <w:rPr>
+          <w:b/>
+          <w:bCs/>
+          <w:i/>
+          <w:iCs/>
+        </w:rPr>
+        <w:t>)</w:t>
+      </w:r>
+      <w:r>
+        <w:rPr>
+          <w:i/>
+          <w:iCs/>
+        </w:rPr>
+        <w:t xml:space="preserve"> </w:t>
+      </w:r>
+      <w:r>
+        <w:t>függvényt, ami egy POST kérést küld a szervernek a bemeneti mezők összes adatával. A szerveren ezután bekerül az adatbázisba.</w:t>
+      </w:r>
+    </w:p>
+    <w:p>
+      <w:pPr>
+        <w:spacing w:after="160"/>
+        <w:jc w:val="left"/>
+      </w:pPr>
+      <w:r>
+        <w:t>A „</w:t>
+      </w:r>
+      <w:proofErr w:type="spellStart"/>
+      <w:r>
+        <w:t>Submit</w:t>
+      </w:r>
+      <w:proofErr w:type="spellEnd"/>
+      <w:r>
+        <w:t xml:space="preserve">” gomb megnyomásával meghívja a </w:t>
+      </w:r>
+      <w:proofErr w:type="spellStart"/>
+      <w:proofErr w:type="gramStart"/>
+      <w:r>
+        <w:rPr>
+          <w:b/>
+          <w:bCs/>
+          <w:i/>
+          <w:iCs/>
+        </w:rPr>
+        <w:t>postGame</w:t>
+      </w:r>
+      <w:proofErr w:type="spellEnd"/>
+      <w:r>
+        <w:rPr>
+          <w:b/>
+          <w:bCs/>
+          <w:i/>
+          <w:iCs/>
+        </w:rPr>
+        <w:t>(</w:t>
+      </w:r>
+      <w:proofErr w:type="gramEnd"/>
+      <w:r>
+        <w:rPr>
+          <w:b/>
+          <w:bCs/>
+          <w:i/>
+          <w:iCs/>
+        </w:rPr>
+        <w:t>)</w:t>
+      </w:r>
+      <w:r>
+        <w:t xml:space="preserve"> függvényt. Ez a függvény először a létrehoz egy </w:t>
+      </w:r>
+      <w:r>
+        <w:rPr>
+          <w:i/>
+          <w:iCs/>
+        </w:rPr>
+        <w:t>„</w:t>
+      </w:r>
+      <w:proofErr w:type="spellStart"/>
+      <w:r>
+        <w:rPr>
+          <w:i/>
+          <w:iCs/>
+        </w:rPr>
+        <w:t>usedCards</w:t>
+      </w:r>
+      <w:proofErr w:type="spellEnd"/>
+      <w:r>
+        <w:rPr>
+          <w:i/>
+          <w:iCs/>
+        </w:rPr>
+        <w:t xml:space="preserve">” </w:t>
+      </w:r>
+      <w:r>
+        <w:t xml:space="preserve">nevű tömböt, amit feltölt a kiválasztott kártyatípust azokkal a kártyákkal, amiket a felhasználó kiválasztott, annyiszor, ahány paklit kért, kihagyva azokat, amiket kiválasztott a </w:t>
+      </w:r>
+      <w:proofErr w:type="spellStart"/>
+      <w:r>
+        <w:t>popupban</w:t>
+      </w:r>
+      <w:proofErr w:type="spellEnd"/>
+      <w:r>
+        <w:t>.</w:t>
+      </w:r>
+      <w:r>
+        <w:t xml:space="preserve"> Minden kártyához rendel egy számot a fájlnév és a kártyanév mellé, amivel egyértelműen azonosítani lehet majd később akkor is, ha több paklit használ a lobby.</w:t>
+      </w:r>
+      <w:r>
+        <w:t xml:space="preserve"> Mindezek után ellenőrzi, hogy van-e elég kártya, hogy kielégítse a kezdő kártyák kiosztását, ha kevés van akkor hibaüzenetben figyelmezteti a felhasználót, hogy nincs elég kártyája. </w:t>
+      </w:r>
+      <w:r>
+        <w:t xml:space="preserve">Abban az esetben, ha elegendő kártya van, egy POST kérést küld a szerver felé a </w:t>
+      </w:r>
+      <w:proofErr w:type="spellStart"/>
+      <w:r>
+        <w:t>preset</w:t>
+      </w:r>
+      <w:proofErr w:type="spellEnd"/>
+      <w:r>
+        <w:t xml:space="preserve"> adatokkal, ezzel létrejön a lobby az adatbázisban is. Ezek után átirányít a játékasztalra.</w:t>
+      </w:r>
+    </w:p>
+    <w:p>
+      <w:pPr>
+        <w:keepNext/>
+        <w:spacing w:after="160"/>
+        <w:jc w:val="left"/>
+      </w:pPr>
+      <w:r>
+        <w:t xml:space="preserve">A kártyák adatait a </w:t>
+      </w:r>
+      <w:proofErr w:type="spellStart"/>
+      <w:r>
+        <w:rPr>
+          <w:b/>
+          <w:bCs/>
+          <w:i/>
+          <w:iCs/>
+        </w:rPr>
+        <w:t>Utils</w:t>
+      </w:r>
+      <w:proofErr w:type="spellEnd"/>
+      <w:r>
+        <w:rPr>
+          <w:b/>
+          <w:bCs/>
+          <w:i/>
+          <w:iCs/>
+        </w:rPr>
+        <w:t xml:space="preserve"> </w:t>
+      </w:r>
+      <w:r>
+        <w:t xml:space="preserve">mappában lévő </w:t>
+      </w:r>
+      <w:r>
+        <w:rPr>
+          <w:b/>
+          <w:bCs/>
+          <w:i/>
+          <w:iCs/>
+        </w:rPr>
+        <w:t>Hungarian.js, French.js, Uno.js</w:t>
+      </w:r>
+      <w:r>
+        <w:rPr>
+          <w:b/>
+          <w:bCs/>
+          <w:i/>
+          <w:iCs/>
+        </w:rPr>
+        <w:t xml:space="preserve"> </w:t>
+      </w:r>
+      <w:r>
+        <w:t xml:space="preserve">fájlokból kapja meg a frontend. Ezek a fájlok mindegyike egy-egy objektumot tartalmaz, amiben kulcs-érték </w:t>
+      </w:r>
+      <w:r>
+        <w:lastRenderedPageBreak/>
+        <w:t>párok szerepelnek a következő formában:</w:t>
+      </w:r>
+      <w:r>
+        <w:br/>
+      </w:r>
+      <w:r>
+        <w:drawing>
+          <wp:inline distT="0" distB="0" distL="0" distR="0" wp14:anchorId="03B81B78" wp14:editId="01070B45">
+            <wp:extent cx="5692140" cy="2292985"/>
+            <wp:effectExtent l="0" t="0" r="3810" b="0"/>
+            <wp:docPr id="1570720663" name="Picture 1" descr="A black rectangular with green text and a green dot&#10;&#10;AI-generated content may be incorrect."/>
+            <wp:cNvGraphicFramePr>
+              <a:graphicFrameLocks xmlns:a="http://schemas.openxmlformats.org/drawingml/2006/main" noChangeAspect="1"/>
+            </wp:cNvGraphicFramePr>
+            <a:graphic xmlns:a="http://schemas.openxmlformats.org/drawingml/2006/main">
+              <a:graphicData uri="http://schemas.openxmlformats.org/drawingml/2006/picture">
+                <pic:pic xmlns:pic="http://schemas.openxmlformats.org/drawingml/2006/picture">
+                  <pic:nvPicPr>
+                    <pic:cNvPr id="1570720663" name="Picture 1" descr="A black rectangular with green text and a green dot&#10;&#10;AI-generated content may be incorrect."/>
+                    <pic:cNvPicPr/>
+                  </pic:nvPicPr>
+                  <pic:blipFill>
+                    <a:blip r:embed="rId34"/>
+                    <a:stretch>
+                      <a:fillRect/>
+                    </a:stretch>
+                  </pic:blipFill>
+                  <pic:spPr>
+                    <a:xfrm>
+                      <a:off x="0" y="0"/>
+                      <a:ext cx="5707673" cy="2299242"/>
+                    </a:xfrm>
+                    <a:prstGeom prst="rect">
+                      <a:avLst/>
+                    </a:prstGeom>
+                  </pic:spPr>
+                </pic:pic>
+              </a:graphicData>
+            </a:graphic>
+          </wp:inline>
+        </w:drawing>
+      </w:r>
+    </w:p>
+    <w:p>
+      <w:pPr>
+        <w:pStyle w:val="Caption"/>
+      </w:pPr>
+      <w:fldSimple w:instr=" SEQ ábra \* ARABIC ">
+        <w:r>
+          <w:rPr>
+            <w:noProof/>
+          </w:rPr>
+          <w:t>16</w:t>
+        </w:r>
+      </w:fldSimple>
+      <w:r>
+        <w:t>. ábra - kártyák adatai</w:t>
+      </w:r>
+    </w:p>
+    <w:p>
+      <w:r>
+        <w:t xml:space="preserve">Az </w:t>
+      </w:r>
+      <w:r>
+        <w:t>kulcs (az első adat) a kártya neve, míg az érték a kártyához tartozó fájlnév.</w:t>
+      </w:r>
+    </w:p>
+    <w:p>
+      <w:pPr>
+        <w:rPr>
+          <w:rStyle w:val="IntenseEmphasis"/>
+        </w:rPr>
+      </w:pPr>
+      <w:r>
+        <w:rPr>
+          <w:rStyle w:val="IntenseEmphasis"/>
+        </w:rPr>
+        <w:t>Csatlakozás játékhoz</w:t>
+      </w:r>
+    </w:p>
+    <w:p>
+      <w:r>
+        <w:t>A felületen egy input mező található, mely a lobbyhoz való csatlakozást szolgálja. Ide egy 4 karakterből álló kódot kell beírni, amit a „</w:t>
+      </w:r>
+      <w:proofErr w:type="spellStart"/>
+      <w:r>
+        <w:t>Join</w:t>
+      </w:r>
+      <w:proofErr w:type="spellEnd"/>
+      <w:r>
+        <w:t xml:space="preserve">” gombbal továbbítunk a szervernek. A szerver ellenőrzi, hogy létezik-e a megadott kódú lobby. Abban az esetben, ha létezik megkapja az adatait az </w:t>
+      </w:r>
+      <w:proofErr w:type="spellStart"/>
+      <w:r>
+        <w:rPr>
+          <w:b/>
+          <w:bCs/>
+          <w:i/>
+          <w:iCs/>
+        </w:rPr>
+        <w:t>updateLobby</w:t>
+      </w:r>
+      <w:proofErr w:type="spellEnd"/>
+      <w:r>
+        <w:rPr>
+          <w:b/>
+          <w:bCs/>
+          <w:i/>
+          <w:iCs/>
+        </w:rPr>
+        <w:t xml:space="preserve"> </w:t>
+      </w:r>
+      <w:proofErr w:type="spellStart"/>
+      <w:r>
+        <w:t>websocketen</w:t>
+      </w:r>
+      <w:proofErr w:type="spellEnd"/>
+      <w:r>
+        <w:t xml:space="preserve"> keresztül, ha pedig valami hiba merül fel, akkor megkapja az ehhez megfelelő hibaüzenetet</w:t>
+      </w:r>
+      <w:r>
+        <w:t xml:space="preserve">, amit az </w:t>
+      </w:r>
+      <w:proofErr w:type="spellStart"/>
+      <w:r>
+        <w:t>error</w:t>
+      </w:r>
+      <w:proofErr w:type="spellEnd"/>
+      <w:r>
+        <w:t xml:space="preserve"> állapotban tárol</w:t>
+      </w:r>
+      <w:r>
+        <w:t>.</w:t>
+      </w:r>
+      <w:r>
+        <w:t xml:space="preserve"> Helyes kód esetén bekerül local </w:t>
+      </w:r>
+      <w:proofErr w:type="spellStart"/>
+      <w:r>
+        <w:t>store-ba</w:t>
+      </w:r>
+      <w:proofErr w:type="spellEnd"/>
+      <w:r>
+        <w:t xml:space="preserve"> a kód és </w:t>
+      </w:r>
+      <w:proofErr w:type="spellStart"/>
+      <w:r>
+        <w:t>átirányítódik</w:t>
+      </w:r>
+      <w:proofErr w:type="spellEnd"/>
+      <w:r>
+        <w:t xml:space="preserve"> a felhasználó a játékasztalra.</w:t>
+      </w:r>
+    </w:p>
+    <w:p>
+      <w:pPr>
+        <w:rPr>
+          <w:rStyle w:val="IntenseEmphasis"/>
+        </w:rPr>
+      </w:pPr>
+      <w:r>
+        <w:rPr>
+          <w:rStyle w:val="IntenseEmphasis"/>
+        </w:rPr>
+        <w:t>Játékasztal</w:t>
+      </w:r>
+    </w:p>
+    <w:p>
+      <w:r>
+        <w:t>A játékasztal felület a legkomplexebb az összes közül. A zöld asztalfelület fel van osztva egy 3x3-as „</w:t>
+      </w:r>
+      <w:proofErr w:type="spellStart"/>
+      <w:r>
+        <w:t>gridre</w:t>
+      </w:r>
+      <w:proofErr w:type="spellEnd"/>
+      <w:r>
+        <w:t xml:space="preserve">”, hogy megfelelően el lehessen helyezni a játékosokat elkerülve azt, hogy a kártyák, nevek egymásra </w:t>
+      </w:r>
+      <w:proofErr w:type="spellStart"/>
+      <w:r>
+        <w:t>csússzanak</w:t>
+      </w:r>
+      <w:proofErr w:type="spellEnd"/>
+      <w:r>
+        <w:t xml:space="preserve">. A maximum 7+1 játékos az asztalon körbe van megjelenítve, a </w:t>
+      </w:r>
+      <w:proofErr w:type="spellStart"/>
+      <w:r>
+        <w:rPr>
+          <w:b/>
+          <w:bCs/>
+          <w:i/>
+          <w:iCs/>
+        </w:rPr>
+        <w:t>positionClasses</w:t>
+      </w:r>
+      <w:proofErr w:type="spellEnd"/>
+      <w:r>
+        <w:rPr>
+          <w:b/>
+          <w:bCs/>
+          <w:i/>
+          <w:iCs/>
+        </w:rPr>
+        <w:t xml:space="preserve"> </w:t>
+      </w:r>
+      <w:r>
+        <w:t xml:space="preserve">tömb segítségével. Ebben van 7 darab </w:t>
+      </w:r>
+      <w:proofErr w:type="spellStart"/>
+      <w:r>
+        <w:t>string</w:t>
+      </w:r>
+      <w:proofErr w:type="spellEnd"/>
+      <w:r>
+        <w:t xml:space="preserve">, amelyek beillesztésre kerülnek az indextől függően a komponens </w:t>
+      </w:r>
+      <w:proofErr w:type="spellStart"/>
+      <w:r>
+        <w:rPr>
+          <w:i/>
+          <w:iCs/>
+        </w:rPr>
+        <w:t>className</w:t>
+      </w:r>
+      <w:proofErr w:type="spellEnd"/>
+      <w:r>
+        <w:rPr>
+          <w:i/>
+          <w:iCs/>
+        </w:rPr>
+        <w:t xml:space="preserve"> </w:t>
+      </w:r>
+      <w:r>
+        <w:t>attribútumába.</w:t>
+      </w:r>
+    </w:p>
+    <w:p>
+      <w:pPr>
+        <w:keepNext/>
+      </w:pPr>
+      <w:r>
+        <w:rPr>
+          <w:rStyle w:val="IntenseEmphasis"/>
+          <w:i w:val="0"/>
+          <w:iCs w:val="0"/>
+          <w:color w:val="auto"/>
+        </w:rPr>
+        <w:lastRenderedPageBreak/>
+        <w:drawing>
+          <wp:inline distT="0" distB="0" distL="0" distR="0" wp14:anchorId="49F5BC2E" wp14:editId="5A68CCCA">
+            <wp:extent cx="5759450" cy="1948815"/>
+            <wp:effectExtent l="0" t="0" r="0" b="0"/>
+            <wp:docPr id="1478518996" name="Picture 1" descr="A screen shot of a computer code&#10;&#10;AI-generated content may be incorrect."/>
+            <wp:cNvGraphicFramePr>
+              <a:graphicFrameLocks xmlns:a="http://schemas.openxmlformats.org/drawingml/2006/main" noChangeAspect="1"/>
+            </wp:cNvGraphicFramePr>
+            <a:graphic xmlns:a="http://schemas.openxmlformats.org/drawingml/2006/main">
+              <a:graphicData uri="http://schemas.openxmlformats.org/drawingml/2006/picture">
+                <pic:pic xmlns:pic="http://schemas.openxmlformats.org/drawingml/2006/picture">
+                  <pic:nvPicPr>
+                    <pic:cNvPr id="1478518996" name="Picture 1" descr="A screen shot of a computer code&#10;&#10;AI-generated content may be incorrect."/>
+                    <pic:cNvPicPr/>
+                  </pic:nvPicPr>
+                  <pic:blipFill>
+                    <a:blip r:embed="rId35"/>
+                    <a:stretch>
+                      <a:fillRect/>
+                    </a:stretch>
+                  </pic:blipFill>
+                  <pic:spPr>
+                    <a:xfrm>
+                      <a:off x="0" y="0"/>
+                      <a:ext cx="5759450" cy="1948815"/>
+                    </a:xfrm>
+                    <a:prstGeom prst="rect">
+                      <a:avLst/>
+                    </a:prstGeom>
+                  </pic:spPr>
+                </pic:pic>
+              </a:graphicData>
+            </a:graphic>
+          </wp:inline>
+        </w:drawing>
+      </w:r>
+    </w:p>
+    <w:p>
+      <w:pPr>
+        <w:pStyle w:val="Caption"/>
+      </w:pPr>
+      <w:r>
+        <w:rPr>
+          <w:rStyle w:val="IntenseEmphasis"/>
+          <w:i/>
+          <w:iCs/>
+          <w:color w:val="auto"/>
+        </w:rPr>
+        <w:fldChar w:fldCharType="begin"/>
+      </w:r>
+      <w:r>
+        <w:rPr>
+          <w:rStyle w:val="IntenseEmphasis"/>
+          <w:i/>
+          <w:iCs/>
+          <w:color w:val="auto"/>
+        </w:rPr>
+        <w:instrText xml:space="preserve"> SEQ ábra \* ARABIC </w:instrText>
+      </w:r>
+      <w:r>
+        <w:rPr>
+          <w:rStyle w:val="IntenseEmphasis"/>
+          <w:i/>
+          <w:iCs/>
+          <w:color w:val="auto"/>
+        </w:rPr>
+        <w:fldChar w:fldCharType="separate"/>
+      </w:r>
+      <w:r>
+        <w:rPr>
+          <w:rStyle w:val="IntenseEmphasis"/>
+          <w:i/>
+          <w:iCs/>
+          <w:noProof/>
+          <w:color w:val="auto"/>
+        </w:rPr>
+        <w:t>17</w:t>
+      </w:r>
+      <w:r>
+        <w:rPr>
+          <w:rStyle w:val="IntenseEmphasis"/>
+          <w:i/>
+          <w:iCs/>
+          <w:color w:val="auto"/>
+        </w:rPr>
+        <w:fldChar w:fldCharType="end"/>
+      </w:r>
+      <w:r>
+        <w:t>. ábra - Játékosok elhelyezése</w:t>
+      </w:r>
+    </w:p>
+    <w:p>
+      <w:r>
+        <w:t xml:space="preserve">Ameddig a </w:t>
+      </w:r>
+      <w:proofErr w:type="spellStart"/>
+      <w:r>
+        <w:t>host</w:t>
+      </w:r>
+      <w:proofErr w:type="spellEnd"/>
+      <w:r>
+        <w:t xml:space="preserve"> még nem indította el a játékot, addig a lobby állapota „</w:t>
+      </w:r>
+      <w:proofErr w:type="spellStart"/>
+      <w:r>
+        <w:t>waiting</w:t>
+      </w:r>
+      <w:proofErr w:type="spellEnd"/>
+      <w:r>
+        <w:t xml:space="preserve">”. Ilyenkor a játékosoknak csak a neve látszik az asztal körül. A </w:t>
+      </w:r>
+      <w:proofErr w:type="spellStart"/>
+      <w:r>
+        <w:t>hostnak</w:t>
+      </w:r>
+      <w:proofErr w:type="spellEnd"/>
+      <w:r>
+        <w:t xml:space="preserve"> ilyenkor lehetősége van a belépett játékosokat kirúgni, átadni nekik a </w:t>
+      </w:r>
+      <w:proofErr w:type="spellStart"/>
+      <w:r>
+        <w:t>host</w:t>
+      </w:r>
+      <w:proofErr w:type="spellEnd"/>
+      <w:r>
+        <w:t xml:space="preserve"> jogosultságot, valamint a játékot elindítani a „Start game” gombbal.</w:t>
+      </w:r>
+      <w:r>
+        <w:t xml:space="preserve"> Játékos kirúgás esetén </w:t>
+      </w:r>
+      <w:proofErr w:type="spellStart"/>
+      <w:r>
+        <w:t>meghívódik</w:t>
+      </w:r>
+      <w:proofErr w:type="spellEnd"/>
+      <w:r>
+        <w:t xml:space="preserve"> a </w:t>
+      </w:r>
+      <w:proofErr w:type="spellStart"/>
+      <w:r>
+        <w:rPr>
+          <w:b/>
+          <w:bCs/>
+          <w:i/>
+          <w:iCs/>
+        </w:rPr>
+        <w:t>kickPlayer</w:t>
+      </w:r>
+      <w:proofErr w:type="spellEnd"/>
+      <w:r>
+        <w:t xml:space="preserve"> függvény, ami elküld egy </w:t>
+      </w:r>
+      <w:proofErr w:type="spellStart"/>
+      <w:r>
+        <w:t>websocketet</w:t>
+      </w:r>
+      <w:proofErr w:type="spellEnd"/>
+      <w:r>
+        <w:t xml:space="preserve"> a szervernek a lobby kódjával és a kiválasztott játékos </w:t>
+      </w:r>
+      <w:proofErr w:type="spellStart"/>
+      <w:r>
+        <w:t>id-val</w:t>
+      </w:r>
+      <w:proofErr w:type="spellEnd"/>
+      <w:r>
+        <w:t xml:space="preserve">. </w:t>
+      </w:r>
+      <w:proofErr w:type="spellStart"/>
+      <w:r>
+        <w:t>Host</w:t>
+      </w:r>
+      <w:proofErr w:type="spellEnd"/>
+      <w:r>
+        <w:t xml:space="preserve"> átadásra kattintva </w:t>
+      </w:r>
+      <w:proofErr w:type="spellStart"/>
+      <w:r>
+        <w:t>meghívódik</w:t>
+      </w:r>
+      <w:proofErr w:type="spellEnd"/>
+      <w:r>
+        <w:t xml:space="preserve"> a </w:t>
+      </w:r>
+      <w:proofErr w:type="spellStart"/>
+      <w:r>
+        <w:rPr>
+          <w:b/>
+          <w:bCs/>
+          <w:i/>
+          <w:iCs/>
+        </w:rPr>
+        <w:t>giveHost</w:t>
+      </w:r>
+      <w:proofErr w:type="spellEnd"/>
+      <w:r>
+        <w:t xml:space="preserve"> függvény, ami elküld egy </w:t>
+      </w:r>
+      <w:proofErr w:type="spellStart"/>
+      <w:r>
+        <w:t>websocketet</w:t>
+      </w:r>
+      <w:proofErr w:type="spellEnd"/>
+      <w:r>
+        <w:t xml:space="preserve"> a szervernek szintén a lobby kóddal és a játékos </w:t>
+      </w:r>
+      <w:proofErr w:type="spellStart"/>
+      <w:r>
+        <w:t>id-val</w:t>
+      </w:r>
+      <w:proofErr w:type="spellEnd"/>
+      <w:r>
+        <w:t xml:space="preserve">. Abban az esetben, ha a „Start game” gombra kattint, </w:t>
+      </w:r>
+      <w:proofErr w:type="spellStart"/>
+      <w:r>
+        <w:t>meghívódik</w:t>
+      </w:r>
+      <w:proofErr w:type="spellEnd"/>
+      <w:r>
+        <w:t xml:space="preserve"> a </w:t>
+      </w:r>
+      <w:proofErr w:type="spellStart"/>
+      <w:r>
+        <w:rPr>
+          <w:b/>
+          <w:bCs/>
+          <w:i/>
+          <w:iCs/>
+        </w:rPr>
+        <w:t>startingGame</w:t>
+      </w:r>
+      <w:proofErr w:type="spellEnd"/>
+      <w:r>
+        <w:t xml:space="preserve"> függvény, ami egy </w:t>
+      </w:r>
+      <w:proofErr w:type="spellStart"/>
+      <w:r>
+        <w:t>websocketet</w:t>
+      </w:r>
+      <w:proofErr w:type="spellEnd"/>
+      <w:r>
+        <w:t xml:space="preserve"> küld a szerver felé a lobby kóddal.</w:t>
+      </w:r>
+    </w:p>
+    <w:p>
+      <w:r>
+        <w:t xml:space="preserve">A gomb megnyomása után a </w:t>
+      </w:r>
+      <w:r>
+        <w:t>játék állapota „</w:t>
+      </w:r>
+      <w:proofErr w:type="spellStart"/>
+      <w:r>
+        <w:t>ongoing</w:t>
+      </w:r>
+      <w:proofErr w:type="spellEnd"/>
+      <w:r>
+        <w:t>” állapotba kerül, szerver oldalon kiosztásra kerülnek a kártyák, amiket ezúttal már megjelenít a játékos neve alatt. Három féle állapotban lehet a kártya a játékosnál, kézben, amit más játékosoknak csak kis kártyaként mutat lefordítva, „</w:t>
+      </w:r>
+      <w:proofErr w:type="spellStart"/>
+      <w:r>
+        <w:t>revealed</w:t>
+      </w:r>
+      <w:proofErr w:type="spellEnd"/>
+      <w:r>
+        <w:t>” állapotban, amikor a játékos neve alatt felfordítva látható a kártya tartalma, valamint „</w:t>
+      </w:r>
+      <w:proofErr w:type="spellStart"/>
+      <w:r>
+        <w:t>hidden</w:t>
+      </w:r>
+      <w:proofErr w:type="spellEnd"/>
+      <w:r>
+        <w:t xml:space="preserve">”, amikor a kártya az asztalon lefordítva van. Ezek a fájlok a kliens mappában találhatók a </w:t>
+      </w:r>
+      <w:proofErr w:type="spellStart"/>
+      <w:r>
+        <w:rPr>
+          <w:i/>
+          <w:iCs/>
+        </w:rPr>
+        <w:t>public</w:t>
+      </w:r>
+      <w:proofErr w:type="spellEnd"/>
+      <w:r>
+        <w:rPr>
+          <w:i/>
+          <w:iCs/>
+        </w:rPr>
+        <w:t>/</w:t>
+      </w:r>
+      <w:proofErr w:type="spellStart"/>
+      <w:r>
+        <w:rPr>
+          <w:i/>
+          <w:iCs/>
+        </w:rPr>
+        <w:t>assets</w:t>
+      </w:r>
+      <w:proofErr w:type="spellEnd"/>
+      <w:r>
+        <w:rPr>
+          <w:i/>
+          <w:iCs/>
+        </w:rPr>
+        <w:t>/&lt;típus&gt;</w:t>
+      </w:r>
+      <w:r>
+        <w:t xml:space="preserve"> mappákban. A franciakártya </w:t>
+      </w:r>
+      <w:proofErr w:type="spellStart"/>
+      <w:r>
+        <w:t>svg</w:t>
+      </w:r>
+      <w:proofErr w:type="spellEnd"/>
+      <w:r>
+        <w:t xml:space="preserve">, míg a magyar és az UNO kártyák </w:t>
+      </w:r>
+      <w:proofErr w:type="spellStart"/>
+      <w:r>
+        <w:t>png</w:t>
+      </w:r>
+      <w:proofErr w:type="spellEnd"/>
+      <w:r>
+        <w:t xml:space="preserve"> formátumban.</w:t>
+      </w:r>
+      <w:r>
+        <w:t xml:space="preserve"> A kártyákra, játékosokra, paklikra kattintva </w:t>
+      </w:r>
+      <w:proofErr w:type="spellStart"/>
+      <w:r>
+        <w:t>popupok</w:t>
+      </w:r>
+      <w:proofErr w:type="spellEnd"/>
+      <w:r>
+        <w:t xml:space="preserve"> jelennek meg, ezek felsorolják a lehetséges akciókat, mint:</w:t>
+      </w:r>
+    </w:p>
+    <w:p>
+      <w:pPr>
+        <w:pStyle w:val="ListParagraph"/>
+        <w:numPr>
+          <w:ilvl w:val="0"/>
+          <w:numId w:val="35"/>
+        </w:numPr>
+      </w:pPr>
+      <w:r>
+        <w:t>Pakli</w:t>
+      </w:r>
+    </w:p>
+    <w:p>
+      <w:pPr>
+        <w:pStyle w:val="ListParagraph"/>
+        <w:numPr>
+          <w:ilvl w:val="1"/>
+          <w:numId w:val="35"/>
+        </w:numPr>
+        <w:rPr>
+          <w:u w:val="single"/>
+        </w:rPr>
+      </w:pPr>
+      <w:r>
+        <w:rPr>
+          <w:u w:val="single"/>
+        </w:rPr>
+        <w:t>Kártya felhúzás</w:t>
+      </w:r>
+      <w:r>
+        <w:rPr>
+          <w:u w:val="single"/>
+        </w:rPr>
+        <w:t>:</w:t>
+      </w:r>
+      <w:r>
+        <w:t xml:space="preserve"> </w:t>
+      </w:r>
+      <w:proofErr w:type="spellStart"/>
+      <w:r>
+        <w:rPr>
+          <w:b/>
+          <w:bCs/>
+        </w:rPr>
+        <w:t>drawOne</w:t>
+      </w:r>
+      <w:proofErr w:type="spellEnd"/>
+      <w:r>
+        <w:t xml:space="preserve"> függvény </w:t>
+      </w:r>
+      <w:proofErr w:type="spellStart"/>
+      <w:r>
+        <w:t>websocketet</w:t>
+      </w:r>
+      <w:proofErr w:type="spellEnd"/>
+      <w:r>
+        <w:t xml:space="preserve"> küld a szervernek a lobby kódjával és az aktuális játékos </w:t>
+      </w:r>
+      <w:proofErr w:type="spellStart"/>
+      <w:r>
+        <w:t>id-jával</w:t>
+      </w:r>
+      <w:proofErr w:type="spellEnd"/>
+    </w:p>
+    <w:p>
+      <w:pPr>
+        <w:pStyle w:val="ListParagraph"/>
+        <w:numPr>
+          <w:ilvl w:val="1"/>
+          <w:numId w:val="35"/>
+        </w:numPr>
+        <w:rPr>
+          <w:u w:val="single"/>
+        </w:rPr>
+      </w:pPr>
+      <w:r>
+        <w:rPr>
+          <w:u w:val="single"/>
+        </w:rPr>
+        <w:t>[HOST] Pakli keverése</w:t>
+      </w:r>
+      <w:r>
+        <w:rPr>
+          <w:u w:val="single"/>
+        </w:rPr>
+        <w:t>:</w:t>
+      </w:r>
+      <w:r>
+        <w:t xml:space="preserve"> </w:t>
+      </w:r>
+      <w:proofErr w:type="spellStart"/>
+      <w:r>
+        <w:rPr>
+          <w:b/>
+          <w:bCs/>
+        </w:rPr>
+        <w:t>shuffle</w:t>
+      </w:r>
+      <w:proofErr w:type="spellEnd"/>
+      <w:r>
+        <w:t xml:space="preserve"> függvény </w:t>
+      </w:r>
+      <w:proofErr w:type="spellStart"/>
+      <w:r>
+        <w:t>websocketet</w:t>
+      </w:r>
+      <w:proofErr w:type="spellEnd"/>
+      <w:r>
+        <w:t xml:space="preserve"> küld a szervernek a lobby kódjával</w:t>
+      </w:r>
+    </w:p>
+    <w:p>
+      <w:pPr>
+        <w:pStyle w:val="ListParagraph"/>
+        <w:numPr>
+          <w:ilvl w:val="1"/>
+          <w:numId w:val="35"/>
+        </w:numPr>
+        <w:rPr>
+          <w:u w:val="single"/>
+        </w:rPr>
+      </w:pPr>
+      <w:r>
+        <w:rPr>
+          <w:u w:val="single"/>
+        </w:rPr>
+        <w:lastRenderedPageBreak/>
+        <w:t>[HOST] Dobópakli bekeverése a húzópakliba</w:t>
+      </w:r>
+      <w:r>
+        <w:rPr>
+          <w:u w:val="single"/>
+        </w:rPr>
+        <w:t>:</w:t>
+      </w:r>
+      <w:r>
+        <w:t xml:space="preserve"> </w:t>
+      </w:r>
+      <w:proofErr w:type="spellStart"/>
+      <w:r>
+        <w:rPr>
+          <w:b/>
+          <w:bCs/>
+        </w:rPr>
+        <w:t>shuffle</w:t>
+      </w:r>
+      <w:r>
+        <w:rPr>
+          <w:b/>
+          <w:bCs/>
+        </w:rPr>
+        <w:t>ThrowDeckIn</w:t>
+      </w:r>
+      <w:proofErr w:type="spellEnd"/>
+      <w:r>
+        <w:t xml:space="preserve"> függvény </w:t>
+      </w:r>
+      <w:proofErr w:type="spellStart"/>
+      <w:r>
+        <w:t>websocketet</w:t>
+      </w:r>
+      <w:proofErr w:type="spellEnd"/>
+      <w:r>
+        <w:t xml:space="preserve"> küld a szervernek a lobby kódjával</w:t>
+      </w:r>
+    </w:p>
+    <w:p>
+      <w:pPr>
+        <w:pStyle w:val="ListParagraph"/>
+        <w:numPr>
+          <w:ilvl w:val="0"/>
+          <w:numId w:val="35"/>
+        </w:numPr>
+        <w:rPr>
+          <w:u w:val="single"/>
+        </w:rPr>
+      </w:pPr>
+      <w:r>
+        <w:t>Játékos</w:t>
+      </w:r>
+    </w:p>
+    <w:p>
+      <w:pPr>
+        <w:pStyle w:val="ListParagraph"/>
+        <w:numPr>
+          <w:ilvl w:val="1"/>
+          <w:numId w:val="35"/>
+        </w:numPr>
+        <w:rPr>
+          <w:u w:val="single"/>
+        </w:rPr>
+      </w:pPr>
+      <w:r>
+        <w:rPr>
+          <w:u w:val="single"/>
+        </w:rPr>
+        <w:t>Pakli cseréje másik játékossal</w:t>
+      </w:r>
+      <w:r>
+        <w:rPr>
+          <w:u w:val="single"/>
+        </w:rPr>
+        <w:t>:</w:t>
+      </w:r>
+      <w:r>
+        <w:t xml:space="preserve"> </w:t>
+      </w:r>
+      <w:proofErr w:type="spellStart"/>
+      <w:r>
+        <w:rPr>
+          <w:b/>
+          <w:bCs/>
+        </w:rPr>
+        <w:t>sendOnHandReq</w:t>
+      </w:r>
+      <w:proofErr w:type="spellEnd"/>
+      <w:r>
+        <w:t xml:space="preserve"> függvény </w:t>
+      </w:r>
+      <w:proofErr w:type="spellStart"/>
+      <w:r>
+        <w:t>websocketet</w:t>
+      </w:r>
+      <w:proofErr w:type="spellEnd"/>
+      <w:r>
+        <w:t xml:space="preserve"> küld a </w:t>
+      </w:r>
+      <w:r>
+        <w:t xml:space="preserve">szervernek a küldő játékos </w:t>
+      </w:r>
+      <w:proofErr w:type="spellStart"/>
+      <w:r>
+        <w:t>id-jával</w:t>
+      </w:r>
+      <w:proofErr w:type="spellEnd"/>
+      <w:r>
+        <w:t xml:space="preserve">, a </w:t>
+      </w:r>
+      <w:proofErr w:type="spellStart"/>
+      <w:r>
+        <w:t>kibálasztott</w:t>
+      </w:r>
+      <w:proofErr w:type="spellEnd"/>
+      <w:r>
+        <w:t xml:space="preserve"> játékos </w:t>
+      </w:r>
+      <w:proofErr w:type="spellStart"/>
+      <w:r>
+        <w:t>id-jával</w:t>
+      </w:r>
+      <w:proofErr w:type="spellEnd"/>
+      <w:r>
+        <w:t xml:space="preserve"> és a lobby kódjával. Erre a másik játékos egy </w:t>
+      </w:r>
+      <w:proofErr w:type="spellStart"/>
+      <w:r>
+        <w:t>popupon</w:t>
+      </w:r>
+      <w:proofErr w:type="spellEnd"/>
+      <w:r>
+        <w:t xml:space="preserve"> tud válaszolni, ami megjelenik neki. A válasz </w:t>
+      </w:r>
+      <w:proofErr w:type="spellStart"/>
+      <w:r>
+        <w:t>websocket</w:t>
+      </w:r>
+      <w:proofErr w:type="spellEnd"/>
+      <w:r>
+        <w:t xml:space="preserve"> pluszban egy válasz értéket tartalmaz az </w:t>
+      </w:r>
+      <w:proofErr w:type="spellStart"/>
+      <w:r>
+        <w:t>előzőhöz</w:t>
+      </w:r>
+      <w:proofErr w:type="spellEnd"/>
+      <w:r>
+        <w:t xml:space="preserve"> képest, ha elfogadta megcserélődnek a játékosok kezében lévő kártyák.</w:t>
+      </w:r>
+    </w:p>
+    <w:p>
+      <w:pPr>
+        <w:pStyle w:val="ListParagraph"/>
+        <w:numPr>
+          <w:ilvl w:val="1"/>
+          <w:numId w:val="35"/>
+        </w:numPr>
+        <w:rPr>
+          <w:u w:val="single"/>
+        </w:rPr>
+      </w:pPr>
+      <w:r>
+        <w:rPr>
+          <w:u w:val="single"/>
+        </w:rPr>
+        <w:t xml:space="preserve">[HOST] </w:t>
+      </w:r>
+      <w:proofErr w:type="spellStart"/>
+      <w:r>
+        <w:rPr>
+          <w:u w:val="single"/>
+        </w:rPr>
+        <w:t>Host</w:t>
+      </w:r>
+      <w:proofErr w:type="spellEnd"/>
+      <w:r>
+        <w:rPr>
+          <w:u w:val="single"/>
+        </w:rPr>
+        <w:t xml:space="preserve"> jog átruházása:</w:t>
+      </w:r>
+      <w:r>
+        <w:t xml:space="preserve"> </w:t>
+      </w:r>
+      <w:proofErr w:type="spellStart"/>
+      <w:r>
+        <w:rPr>
+          <w:b/>
+          <w:bCs/>
+        </w:rPr>
+        <w:t>giveHost</w:t>
+      </w:r>
+      <w:proofErr w:type="spellEnd"/>
+      <w:r>
+        <w:t xml:space="preserve"> függvény </w:t>
+      </w:r>
+      <w:proofErr w:type="spellStart"/>
+      <w:r>
+        <w:t>websocketet</w:t>
+      </w:r>
+      <w:proofErr w:type="spellEnd"/>
+      <w:r>
+        <w:t xml:space="preserve"> küld a lobby kódjával és a kiválasztott játékossal</w:t>
+      </w:r>
+    </w:p>
+    <w:p>
+      <w:pPr>
+        <w:pStyle w:val="ListParagraph"/>
+        <w:numPr>
+          <w:ilvl w:val="1"/>
+          <w:numId w:val="35"/>
+        </w:numPr>
+        <w:rPr>
+          <w:u w:val="single"/>
+        </w:rPr>
+      </w:pPr>
+      <w:r>
+        <w:rPr>
+          <w:u w:val="single"/>
+        </w:rPr>
+        <w:t>[HOST] Játékos kirúgása:</w:t>
+      </w:r>
+      <w:r>
+        <w:t xml:space="preserve"> </w:t>
+      </w:r>
+      <w:proofErr w:type="spellStart"/>
+      <w:r>
+        <w:rPr>
+          <w:b/>
+          <w:bCs/>
+          <w:i/>
+          <w:iCs/>
+        </w:rPr>
+        <w:t>kickPlayer</w:t>
+      </w:r>
+      <w:proofErr w:type="spellEnd"/>
+      <w:r>
+        <w:t xml:space="preserve"> függvény </w:t>
+      </w:r>
+      <w:proofErr w:type="spellStart"/>
+      <w:r>
+        <w:t>websocketet</w:t>
+      </w:r>
+      <w:proofErr w:type="spellEnd"/>
+      <w:r>
+        <w:t xml:space="preserve"> küld</w:t>
+      </w:r>
+      <w:r>
+        <w:t xml:space="preserve"> a szervernek a lobby kódjával és a kiválasztott játékos </w:t>
+      </w:r>
+      <w:proofErr w:type="spellStart"/>
+      <w:r>
+        <w:t>id-val</w:t>
+      </w:r>
+      <w:proofErr w:type="spellEnd"/>
+    </w:p>
+    <w:p>
+      <w:pPr>
+        <w:pStyle w:val="ListParagraph"/>
+        <w:numPr>
+          <w:ilvl w:val="0"/>
+          <w:numId w:val="35"/>
+        </w:numPr>
+        <w:rPr>
+          <w:u w:val="single"/>
+        </w:rPr>
+      </w:pPr>
+      <w:r>
+        <w:t>Kártya</w:t>
+      </w:r>
+    </w:p>
+    <w:p>
+      <w:pPr>
+        <w:pStyle w:val="ListParagraph"/>
+        <w:numPr>
+          <w:ilvl w:val="1"/>
+          <w:numId w:val="35"/>
+        </w:numPr>
+        <w:rPr>
+          <w:u w:val="single"/>
+        </w:rPr>
+      </w:pPr>
+      <w:r>
+        <w:rPr>
+          <w:u w:val="single"/>
+        </w:rPr>
+        <w:t>Kártya megjátszása</w:t>
+      </w:r>
+      <w:r>
+        <w:rPr>
+          <w:u w:val="single"/>
+        </w:rPr>
+        <w:t>:</w:t>
+      </w:r>
+      <w:r>
+        <w:t xml:space="preserve"> </w:t>
+      </w:r>
+      <w:proofErr w:type="spellStart"/>
+      <w:r>
+        <w:rPr>
+          <w:b/>
+          <w:bCs/>
+        </w:rPr>
+        <w:t>playCard</w:t>
+      </w:r>
+      <w:proofErr w:type="spellEnd"/>
+      <w:r>
+        <w:t xml:space="preserve"> függvény </w:t>
+      </w:r>
+      <w:proofErr w:type="spellStart"/>
+      <w:r>
+        <w:t>websocketet</w:t>
+      </w:r>
+      <w:proofErr w:type="spellEnd"/>
+      <w:r>
+        <w:t xml:space="preserve"> küld a szervernek, ami tartalmazza a lobby kódját, küldő játékos </w:t>
+      </w:r>
+      <w:proofErr w:type="spellStart"/>
+      <w:r>
+        <w:t>id</w:t>
+      </w:r>
+      <w:proofErr w:type="spellEnd"/>
+      <w:r>
+        <w:t xml:space="preserve">-ját, </w:t>
+      </w:r>
+      <w:r>
+        <w:t>kártya szám azonosítóját és azt, hogy a játékos melyik paklijából szeretné megjátszani</w:t>
+      </w:r>
+    </w:p>
+    <w:p>
+      <w:pPr>
+        <w:pStyle w:val="ListParagraph"/>
+        <w:numPr>
+          <w:ilvl w:val="1"/>
+          <w:numId w:val="35"/>
+        </w:numPr>
+        <w:rPr>
+          <w:u w:val="single"/>
+        </w:rPr>
+      </w:pPr>
+      <w:r>
+        <w:rPr>
+          <w:u w:val="single"/>
+        </w:rPr>
+        <w:t>Kártya felfedése:</w:t>
+      </w:r>
+      <w:r>
+        <w:t xml:space="preserve"> </w:t>
+      </w:r>
+      <w:proofErr w:type="spellStart"/>
+      <w:r>
+        <w:rPr>
+          <w:b/>
+          <w:bCs/>
+        </w:rPr>
+        <w:t>revealCard</w:t>
+      </w:r>
+      <w:proofErr w:type="spellEnd"/>
+      <w:r>
+        <w:t xml:space="preserve"> </w:t>
+      </w:r>
+      <w:r>
+        <w:t xml:space="preserve">függvény </w:t>
+      </w:r>
+      <w:proofErr w:type="spellStart"/>
+      <w:r>
+        <w:t>websocketet</w:t>
+      </w:r>
+      <w:proofErr w:type="spellEnd"/>
+      <w:r>
+        <w:t xml:space="preserve"> küld a szervernek, ami tartalmazza a lobby kódját, küldő játékos </w:t>
+      </w:r>
+      <w:proofErr w:type="spellStart"/>
+      <w:r>
+        <w:t>id</w:t>
+      </w:r>
+      <w:proofErr w:type="spellEnd"/>
+      <w:r>
+        <w:t xml:space="preserve">-ját, kártya szám azonosítóját és azt, hogy a játékos melyik paklijából szeretné </w:t>
+      </w:r>
+      <w:r>
+        <w:t>felfedni</w:t>
+      </w:r>
+    </w:p>
+    <w:p>
+      <w:pPr>
+        <w:pStyle w:val="ListParagraph"/>
+        <w:numPr>
+          <w:ilvl w:val="1"/>
+          <w:numId w:val="35"/>
+        </w:numPr>
+        <w:rPr>
+          <w:u w:val="single"/>
+        </w:rPr>
+      </w:pPr>
+      <w:r>
+        <w:rPr>
+          <w:u w:val="single"/>
+        </w:rPr>
+        <w:t>Kártya elrejtése:</w:t>
+      </w:r>
+      <w:r>
+        <w:t xml:space="preserve"> </w:t>
+      </w:r>
+      <w:proofErr w:type="spellStart"/>
+      <w:r>
+        <w:rPr>
+          <w:b/>
+          <w:bCs/>
+        </w:rPr>
+        <w:t>hideCard</w:t>
+      </w:r>
+      <w:proofErr w:type="spellEnd"/>
+      <w:r>
+        <w:t xml:space="preserve"> függvény </w:t>
+      </w:r>
+      <w:proofErr w:type="spellStart"/>
+      <w:r>
+        <w:t>websocketet</w:t>
+      </w:r>
+      <w:proofErr w:type="spellEnd"/>
+      <w:r>
+        <w:t xml:space="preserve"> küld a szervernek, ami tartalmazza a lobby kódját, küldő játékos </w:t>
+      </w:r>
+      <w:proofErr w:type="spellStart"/>
+      <w:r>
+        <w:t>id</w:t>
+      </w:r>
+      <w:proofErr w:type="spellEnd"/>
+      <w:r>
+        <w:t xml:space="preserve">-ját, kártya szám azonosítóját és azt, hogy a játékos melyik paklijából szeretné </w:t>
+      </w:r>
+      <w:r>
+        <w:t>elrejteni</w:t>
+      </w:r>
+    </w:p>
+    <w:p>
+      <w:pPr>
+        <w:pStyle w:val="ListParagraph"/>
+        <w:numPr>
+          <w:ilvl w:val="1"/>
+          <w:numId w:val="35"/>
+        </w:numPr>
+        <w:rPr>
+          <w:u w:val="single"/>
+        </w:rPr>
+      </w:pPr>
+      <w:r>
+        <w:rPr>
+          <w:u w:val="single"/>
+        </w:rPr>
+        <w:t>Felvétel kézbe:</w:t>
+      </w:r>
+      <w:r>
+        <w:t xml:space="preserve"> </w:t>
+      </w:r>
+      <w:proofErr w:type="spellStart"/>
+      <w:r>
+        <w:rPr>
+          <w:b/>
+          <w:bCs/>
+        </w:rPr>
+        <w:t>toOnHand</w:t>
+      </w:r>
+      <w:proofErr w:type="spellEnd"/>
+      <w:r>
+        <w:t xml:space="preserve"> függvény </w:t>
+      </w:r>
+      <w:proofErr w:type="spellStart"/>
+      <w:r>
+        <w:t>websocketet</w:t>
+      </w:r>
+      <w:proofErr w:type="spellEnd"/>
+      <w:r>
+        <w:t xml:space="preserve"> küld a szervernek, ami tartalmazza a lobby kódját, küldő játékos </w:t>
+      </w:r>
+      <w:proofErr w:type="spellStart"/>
+      <w:r>
+        <w:t>id</w:t>
+      </w:r>
+      <w:proofErr w:type="spellEnd"/>
+      <w:r>
+        <w:t xml:space="preserve">-ját, kártya szám azonosítóját és azt, hogy a játékos melyik paklijából szeretné </w:t>
+      </w:r>
+      <w:r>
+        <w:t>felvenni a kezébe</w:t>
+      </w:r>
+    </w:p>
+    <w:p>
+      <w:pPr>
+        <w:pStyle w:val="ListParagraph"/>
+        <w:numPr>
+          <w:ilvl w:val="1"/>
+          <w:numId w:val="35"/>
+        </w:numPr>
+        <w:rPr>
+          <w:u w:val="single"/>
+        </w:rPr>
+      </w:pPr>
+      <w:r>
+        <w:rPr>
+          <w:u w:val="single"/>
+        </w:rPr>
+        <w:t>[HOST] Más játékos kezébe adás:</w:t>
+      </w:r>
+      <w:r>
+        <w:t xml:space="preserve"> </w:t>
+      </w:r>
+      <w:proofErr w:type="spellStart"/>
+      <w:r>
+        <w:rPr>
+          <w:b/>
+          <w:bCs/>
+        </w:rPr>
+        <w:t>giveCardToPlayer</w:t>
+      </w:r>
+      <w:proofErr w:type="spellEnd"/>
+      <w:r>
+        <w:rPr>
+          <w:b/>
+          <w:bCs/>
+        </w:rPr>
+        <w:t xml:space="preserve"> </w:t>
+      </w:r>
+      <w:r>
+        <w:t xml:space="preserve">függvény </w:t>
+      </w:r>
+      <w:proofErr w:type="spellStart"/>
+      <w:r>
+        <w:t>websocketet</w:t>
+      </w:r>
+      <w:proofErr w:type="spellEnd"/>
+      <w:r>
+        <w:t xml:space="preserve"> küld a szervernek, ami tartalmazza a lobby kódját, küldő játékos </w:t>
+      </w:r>
+      <w:proofErr w:type="spellStart"/>
+      <w:r>
+        <w:t>id</w:t>
+      </w:r>
+      <w:proofErr w:type="spellEnd"/>
+      <w:r>
+        <w:t>-ját</w:t>
+      </w:r>
+      <w:r>
+        <w:t xml:space="preserve">, fogadó játékos </w:t>
+      </w:r>
+      <w:proofErr w:type="spellStart"/>
+      <w:r>
+        <w:t>id</w:t>
+      </w:r>
+      <w:proofErr w:type="spellEnd"/>
+      <w:r>
+        <w:t>-ját és a kártya azonosítóját</w:t>
+      </w:r>
+    </w:p>
+    <w:p>
+      <w:r>
+        <w:t xml:space="preserve">A </w:t>
+      </w:r>
+      <w:proofErr w:type="spellStart"/>
+      <w:r>
+        <w:t>hostnak</w:t>
+      </w:r>
+      <w:proofErr w:type="spellEnd"/>
+      <w:r>
+        <w:t xml:space="preserve"> lehetősége van a játékot befejezni és újraindítani is, amit a </w:t>
+      </w:r>
+      <w:proofErr w:type="spellStart"/>
+      <w:r>
+        <w:t>SettingsMenu</w:t>
+      </w:r>
+      <w:proofErr w:type="spellEnd"/>
+      <w:r>
+        <w:t xml:space="preserve"> komponens biztosít (ez </w:t>
+      </w:r>
+      <w:proofErr w:type="spellStart"/>
+      <w:r>
+        <w:t>midnen</w:t>
+      </w:r>
+      <w:proofErr w:type="spellEnd"/>
+      <w:r>
+        <w:t xml:space="preserve"> oldalon megtalálható). Ezeknél mindkét esetben egy </w:t>
+      </w:r>
+      <w:proofErr w:type="spellStart"/>
+      <w:r>
+        <w:lastRenderedPageBreak/>
+        <w:t>websocketen</w:t>
+      </w:r>
+      <w:proofErr w:type="spellEnd"/>
+      <w:r>
+        <w:t xml:space="preserve"> keresztül elküldi a szervernek a lobby kódját. Restartnál </w:t>
+      </w:r>
+      <w:proofErr w:type="spellStart"/>
+      <w:r>
+        <w:t>újraosztja</w:t>
+      </w:r>
+      <w:proofErr w:type="spellEnd"/>
+      <w:r>
+        <w:t xml:space="preserve"> a kártyákat, befejezés esetén pedig átállítja a lobby állapotát „ended” -re.</w:t>
+      </w:r>
+    </w:p>
+    <w:p>
+      <w:r>
+        <w:t xml:space="preserve">Amikor a játék befejeződött, a </w:t>
+      </w:r>
+      <w:proofErr w:type="spellStart"/>
+      <w:r>
+        <w:t>host</w:t>
+      </w:r>
+      <w:proofErr w:type="spellEnd"/>
+      <w:r>
+        <w:t xml:space="preserve"> két, a többi játékos egy opcióval találja szembe magát. A </w:t>
+      </w:r>
+      <w:proofErr w:type="spellStart"/>
+      <w:r>
+        <w:t>hostnak</w:t>
+      </w:r>
+      <w:proofErr w:type="spellEnd"/>
+      <w:r>
+        <w:t xml:space="preserve"> innen is van lehetősége újraindítani a játékot, míg a többi játékos csak várhat a következő körre, vagy visszaléphet a választó felületre.</w:t>
+      </w:r>
+    </w:p>
+    <w:p/>
     <w:p>
       <w:pPr>
         <w:pStyle w:val="Heading1"/>
@@ -12134,7 +13743,6 @@
       <w:bookmarkStart w:id="20" w:name="_Toc194741554"/>
       <w:commentRangeStart w:id="21"/>
       <w:r>
-        <w:lastRenderedPageBreak/>
         <w:t>Összefoglalás és tovább</w:t>
       </w:r>
       <w:r>
@@ -12214,7 +13822,7 @@
       </w:pPr>
     </w:p>
     <w:sectPr>
-      <w:footerReference w:type="default" r:id="rId34"/>
+      <w:footerReference w:type="default" r:id="rId36"/>
       <w:pgSz w:w="11906" w:h="16838"/>
       <w:pgMar w:top="1418" w:right="1418" w:bottom="1418" w:left="1418" w:header="709" w:footer="709" w:gutter="0"/>
       <w:pgNumType w:start="1"/>
@@ -14374,6 +15982,119 @@
     </w:lvl>
   </w:abstractNum>
   <w:abstractNum w:abstractNumId="18" w15:restartNumberingAfterBreak="0">
+    <w:nsid w:val="54B1525B"/>
+    <w:multiLevelType w:val="hybridMultilevel"/>
+    <w:tmpl w:val="5B16C998"/>
+    <w:lvl w:ilvl="0" w:tplc="040E0001">
+      <w:start w:val="1"/>
+      <w:numFmt w:val="bullet"/>
+      <w:lvlText w:val=""/>
+      <w:lvlJc w:val="left"/>
+      <w:pPr>
+        <w:ind w:left="720" w:hanging="360"/>
+      </w:pPr>
+      <w:rPr>
+        <w:rFonts w:ascii="Symbol" w:hAnsi="Symbol" w:hint="default"/>
+      </w:rPr>
+    </w:lvl>
+    <w:lvl w:ilvl="1" w:tplc="040E0003">
+      <w:start w:val="1"/>
+      <w:numFmt w:val="bullet"/>
+      <w:lvlText w:val="o"/>
+      <w:lvlJc w:val="left"/>
+      <w:pPr>
+        <w:ind w:left="1440" w:hanging="360"/>
+      </w:pPr>
+      <w:rPr>
+        <w:rFonts w:ascii="Courier New" w:hAnsi="Courier New" w:cs="Courier New" w:hint="default"/>
+      </w:rPr>
+    </w:lvl>
+    <w:lvl w:ilvl="2" w:tplc="040E0005" w:tentative="1">
+      <w:start w:val="1"/>
+      <w:numFmt w:val="bullet"/>
+      <w:lvlText w:val=""/>
+      <w:lvlJc w:val="left"/>
+      <w:pPr>
+        <w:ind w:left="2160" w:hanging="360"/>
+      </w:pPr>
+      <w:rPr>
+        <w:rFonts w:ascii="Wingdings" w:hAnsi="Wingdings" w:hint="default"/>
+      </w:rPr>
+    </w:lvl>
+    <w:lvl w:ilvl="3" w:tplc="040E0001" w:tentative="1">
+      <w:start w:val="1"/>
+      <w:numFmt w:val="bullet"/>
+      <w:lvlText w:val=""/>
+      <w:lvlJc w:val="left"/>
+      <w:pPr>
+        <w:ind w:left="2880" w:hanging="360"/>
+      </w:pPr>
+      <w:rPr>
+        <w:rFonts w:ascii="Symbol" w:hAnsi="Symbol" w:hint="default"/>
+      </w:rPr>
+    </w:lvl>
+    <w:lvl w:ilvl="4" w:tplc="040E0003" w:tentative="1">
+      <w:start w:val="1"/>
+      <w:numFmt w:val="bullet"/>
+      <w:lvlText w:val="o"/>
+      <w:lvlJc w:val="left"/>
+      <w:pPr>
+        <w:ind w:left="3600" w:hanging="360"/>
+      </w:pPr>
+      <w:rPr>
+        <w:rFonts w:ascii="Courier New" w:hAnsi="Courier New" w:cs="Courier New" w:hint="default"/>
+      </w:rPr>
+    </w:lvl>
+    <w:lvl w:ilvl="5" w:tplc="040E0005" w:tentative="1">
+      <w:start w:val="1"/>
+      <w:numFmt w:val="bullet"/>
+      <w:lvlText w:val=""/>
+      <w:lvlJc w:val="left"/>
+      <w:pPr>
+        <w:ind w:left="4320" w:hanging="360"/>
+      </w:pPr>
+      <w:rPr>
+        <w:rFonts w:ascii="Wingdings" w:hAnsi="Wingdings" w:hint="default"/>
+      </w:rPr>
+    </w:lvl>
+    <w:lvl w:ilvl="6" w:tplc="040E0001" w:tentative="1">
+      <w:start w:val="1"/>
+      <w:numFmt w:val="bullet"/>
+      <w:lvlText w:val=""/>
+      <w:lvlJc w:val="left"/>
+      <w:pPr>
+        <w:ind w:left="5040" w:hanging="360"/>
+      </w:pPr>
+      <w:rPr>
+        <w:rFonts w:ascii="Symbol" w:hAnsi="Symbol" w:hint="default"/>
+      </w:rPr>
+    </w:lvl>
+    <w:lvl w:ilvl="7" w:tplc="040E0003" w:tentative="1">
+      <w:start w:val="1"/>
+      <w:numFmt w:val="bullet"/>
+      <w:lvlText w:val="o"/>
+      <w:lvlJc w:val="left"/>
+      <w:pPr>
+        <w:ind w:left="5760" w:hanging="360"/>
+      </w:pPr>
+      <w:rPr>
+        <w:rFonts w:ascii="Courier New" w:hAnsi="Courier New" w:cs="Courier New" w:hint="default"/>
+      </w:rPr>
+    </w:lvl>
+    <w:lvl w:ilvl="8" w:tplc="040E0005" w:tentative="1">
+      <w:start w:val="1"/>
+      <w:numFmt w:val="bullet"/>
+      <w:lvlText w:val=""/>
+      <w:lvlJc w:val="left"/>
+      <w:pPr>
+        <w:ind w:left="6480" w:hanging="360"/>
+      </w:pPr>
+      <w:rPr>
+        <w:rFonts w:ascii="Wingdings" w:hAnsi="Wingdings" w:hint="default"/>
+      </w:rPr>
+    </w:lvl>
+  </w:abstractNum>
+  <w:abstractNum w:abstractNumId="19" w15:restartNumberingAfterBreak="0">
     <w:nsid w:val="60E032A3"/>
     <w:multiLevelType w:val="hybridMultilevel"/>
     <w:tmpl w:val="945C04CA"/>
@@ -14486,7 +16207,7 @@
       </w:rPr>
     </w:lvl>
   </w:abstractNum>
-  <w:abstractNum w:abstractNumId="19" w15:restartNumberingAfterBreak="0">
+  <w:abstractNum w:abstractNumId="20" w15:restartNumberingAfterBreak="0">
     <w:nsid w:val="63AC77CB"/>
     <w:multiLevelType w:val="hybridMultilevel"/>
     <w:tmpl w:val="08E44EAA"/>
@@ -14599,7 +16320,7 @@
       </w:rPr>
     </w:lvl>
   </w:abstractNum>
-  <w:abstractNum w:abstractNumId="20" w15:restartNumberingAfterBreak="0">
+  <w:abstractNum w:abstractNumId="21" w15:restartNumberingAfterBreak="0">
     <w:nsid w:val="6418433F"/>
     <w:multiLevelType w:val="hybridMultilevel"/>
     <w:tmpl w:val="2674913E"/>
@@ -14712,7 +16433,7 @@
       </w:rPr>
     </w:lvl>
   </w:abstractNum>
-  <w:abstractNum w:abstractNumId="21" w15:restartNumberingAfterBreak="0">
+  <w:abstractNum w:abstractNumId="22" w15:restartNumberingAfterBreak="0">
     <w:nsid w:val="652C142A"/>
     <w:multiLevelType w:val="hybridMultilevel"/>
     <w:tmpl w:val="8B22FF2C"/>
@@ -14825,7 +16546,7 @@
       </w:rPr>
     </w:lvl>
   </w:abstractNum>
-  <w:abstractNum w:abstractNumId="22" w15:restartNumberingAfterBreak="0">
+  <w:abstractNum w:abstractNumId="23" w15:restartNumberingAfterBreak="0">
     <w:nsid w:val="656A5837"/>
     <w:multiLevelType w:val="hybridMultilevel"/>
     <w:tmpl w:val="22FA1D12"/>
@@ -14938,7 +16659,7 @@
       </w:rPr>
     </w:lvl>
   </w:abstractNum>
-  <w:abstractNum w:abstractNumId="23" w15:restartNumberingAfterBreak="0">
+  <w:abstractNum w:abstractNumId="24" w15:restartNumberingAfterBreak="0">
     <w:nsid w:val="676D16E4"/>
     <w:multiLevelType w:val="hybridMultilevel"/>
     <w:tmpl w:val="D966A71A"/>
@@ -15051,7 +16772,7 @@
       </w:rPr>
     </w:lvl>
   </w:abstractNum>
-  <w:abstractNum w:abstractNumId="24" w15:restartNumberingAfterBreak="0">
+  <w:abstractNum w:abstractNumId="25" w15:restartNumberingAfterBreak="0">
     <w:nsid w:val="685E2BA5"/>
     <w:multiLevelType w:val="hybridMultilevel"/>
     <w:tmpl w:val="3910A9EE"/>
@@ -15164,7 +16885,7 @@
       </w:rPr>
     </w:lvl>
   </w:abstractNum>
-  <w:abstractNum w:abstractNumId="25" w15:restartNumberingAfterBreak="0">
+  <w:abstractNum w:abstractNumId="26" w15:restartNumberingAfterBreak="0">
     <w:nsid w:val="6BE8693B"/>
     <w:multiLevelType w:val="hybridMultilevel"/>
     <w:tmpl w:val="907684B4"/>
@@ -15277,7 +16998,7 @@
       </w:rPr>
     </w:lvl>
   </w:abstractNum>
-  <w:abstractNum w:abstractNumId="26" w15:restartNumberingAfterBreak="0">
+  <w:abstractNum w:abstractNumId="27" w15:restartNumberingAfterBreak="0">
     <w:nsid w:val="6EB30BFC"/>
     <w:multiLevelType w:val="hybridMultilevel"/>
     <w:tmpl w:val="E9643B9A"/>
@@ -15390,7 +17111,7 @@
       </w:rPr>
     </w:lvl>
   </w:abstractNum>
-  <w:abstractNum w:abstractNumId="27" w15:restartNumberingAfterBreak="0">
+  <w:abstractNum w:abstractNumId="28" w15:restartNumberingAfterBreak="0">
     <w:nsid w:val="6FAC565F"/>
     <w:multiLevelType w:val="hybridMultilevel"/>
     <w:tmpl w:val="95C087B8"/>
@@ -15503,7 +17224,7 @@
       </w:rPr>
     </w:lvl>
   </w:abstractNum>
-  <w:abstractNum w:abstractNumId="28" w15:restartNumberingAfterBreak="0">
+  <w:abstractNum w:abstractNumId="29" w15:restartNumberingAfterBreak="0">
     <w:nsid w:val="70442066"/>
     <w:multiLevelType w:val="hybridMultilevel"/>
     <w:tmpl w:val="0C7E8FBA"/>
@@ -15589,7 +17310,7 @@
       </w:pPr>
     </w:lvl>
   </w:abstractNum>
-  <w:abstractNum w:abstractNumId="29" w15:restartNumberingAfterBreak="0">
+  <w:abstractNum w:abstractNumId="30" w15:restartNumberingAfterBreak="0">
     <w:nsid w:val="74F1221E"/>
     <w:multiLevelType w:val="hybridMultilevel"/>
     <w:tmpl w:val="09043F2A"/>
@@ -15675,7 +17396,7 @@
       </w:pPr>
     </w:lvl>
   </w:abstractNum>
-  <w:abstractNum w:abstractNumId="30" w15:restartNumberingAfterBreak="0">
+  <w:abstractNum w:abstractNumId="31" w15:restartNumberingAfterBreak="0">
     <w:nsid w:val="76A90BD0"/>
     <w:multiLevelType w:val="hybridMultilevel"/>
     <w:tmpl w:val="DA20A632"/>
@@ -15788,7 +17509,7 @@
       </w:rPr>
     </w:lvl>
   </w:abstractNum>
-  <w:abstractNum w:abstractNumId="31" w15:restartNumberingAfterBreak="0">
+  <w:abstractNum w:abstractNumId="32" w15:restartNumberingAfterBreak="0">
     <w:nsid w:val="7B4F636D"/>
     <w:multiLevelType w:val="hybridMultilevel"/>
     <w:tmpl w:val="2C9CB920"/>
@@ -15901,7 +17622,7 @@
       </w:rPr>
     </w:lvl>
   </w:abstractNum>
-  <w:abstractNum w:abstractNumId="32" w15:restartNumberingAfterBreak="0">
+  <w:abstractNum w:abstractNumId="33" w15:restartNumberingAfterBreak="0">
     <w:nsid w:val="7B636AFC"/>
     <w:multiLevelType w:val="hybridMultilevel"/>
     <w:tmpl w:val="0A76CCFE"/>
@@ -16014,7 +17735,7 @@
       </w:rPr>
     </w:lvl>
   </w:abstractNum>
-  <w:abstractNum w:abstractNumId="33" w15:restartNumberingAfterBreak="0">
+  <w:abstractNum w:abstractNumId="34" w15:restartNumberingAfterBreak="0">
     <w:nsid w:val="7F4B3875"/>
     <w:multiLevelType w:val="hybridMultilevel"/>
     <w:tmpl w:val="5FE8E4B6"/>
@@ -16137,7 +17858,7 @@
     <w:abstractNumId w:val="7"/>
   </w:num>
   <w:num w:numId="4" w16cid:durableId="1339504802">
-    <w:abstractNumId w:val="27"/>
+    <w:abstractNumId w:val="28"/>
   </w:num>
   <w:num w:numId="5" w16cid:durableId="1320229265">
     <w:abstractNumId w:val="2"/>
@@ -16146,7 +17867,7 @@
     <w:abstractNumId w:val="16"/>
   </w:num>
   <w:num w:numId="7" w16cid:durableId="481582208">
-    <w:abstractNumId w:val="23"/>
+    <w:abstractNumId w:val="24"/>
   </w:num>
   <w:num w:numId="8" w16cid:durableId="226652324">
     <w:abstractNumId w:val="9"/>
@@ -16155,52 +17876,52 @@
     <w:abstractNumId w:val="13"/>
   </w:num>
   <w:num w:numId="10" w16cid:durableId="1107651663">
-    <w:abstractNumId w:val="25"/>
+    <w:abstractNumId w:val="26"/>
   </w:num>
   <w:num w:numId="11" w16cid:durableId="1127316010">
-    <w:abstractNumId w:val="31"/>
+    <w:abstractNumId w:val="32"/>
   </w:num>
   <w:num w:numId="12" w16cid:durableId="188416351">
     <w:abstractNumId w:val="17"/>
   </w:num>
   <w:num w:numId="13" w16cid:durableId="575170605">
-    <w:abstractNumId w:val="28"/>
+    <w:abstractNumId w:val="29"/>
   </w:num>
   <w:num w:numId="14" w16cid:durableId="1019236253">
     <w:abstractNumId w:val="5"/>
   </w:num>
   <w:num w:numId="15" w16cid:durableId="664088267">
-    <w:abstractNumId w:val="26"/>
+    <w:abstractNumId w:val="27"/>
   </w:num>
   <w:num w:numId="16" w16cid:durableId="558976885">
-    <w:abstractNumId w:val="32"/>
+    <w:abstractNumId w:val="33"/>
   </w:num>
   <w:num w:numId="17" w16cid:durableId="998120155">
-    <w:abstractNumId w:val="24"/>
+    <w:abstractNumId w:val="25"/>
   </w:num>
   <w:num w:numId="18" w16cid:durableId="1383166857">
     <w:abstractNumId w:val="8"/>
   </w:num>
   <w:num w:numId="19" w16cid:durableId="776340115">
-    <w:abstractNumId w:val="22"/>
+    <w:abstractNumId w:val="23"/>
   </w:num>
   <w:num w:numId="20" w16cid:durableId="1019426979">
     <w:abstractNumId w:val="1"/>
   </w:num>
   <w:num w:numId="21" w16cid:durableId="1315643426">
-    <w:abstractNumId w:val="20"/>
+    <w:abstractNumId w:val="21"/>
   </w:num>
   <w:num w:numId="22" w16cid:durableId="418674416">
     <w:abstractNumId w:val="14"/>
   </w:num>
   <w:num w:numId="23" w16cid:durableId="1178891288">
-    <w:abstractNumId w:val="33"/>
+    <w:abstractNumId w:val="34"/>
   </w:num>
   <w:num w:numId="24" w16cid:durableId="1418670897">
     <w:abstractNumId w:val="6"/>
   </w:num>
   <w:num w:numId="25" w16cid:durableId="571351300">
-    <w:abstractNumId w:val="18"/>
+    <w:abstractNumId w:val="19"/>
   </w:num>
   <w:num w:numId="26" w16cid:durableId="1122765094">
     <w:abstractNumId w:val="12"/>
@@ -16212,22 +17933,25 @@
     <w:abstractNumId w:val="4"/>
   </w:num>
   <w:num w:numId="29" w16cid:durableId="876964042">
-    <w:abstractNumId w:val="19"/>
+    <w:abstractNumId w:val="20"/>
   </w:num>
   <w:num w:numId="30" w16cid:durableId="166752245">
-    <w:abstractNumId w:val="21"/>
+    <w:abstractNumId w:val="22"/>
   </w:num>
   <w:num w:numId="31" w16cid:durableId="1524661846">
-    <w:abstractNumId w:val="30"/>
+    <w:abstractNumId w:val="31"/>
   </w:num>
   <w:num w:numId="32" w16cid:durableId="2111578565">
     <w:abstractNumId w:val="15"/>
   </w:num>
   <w:num w:numId="33" w16cid:durableId="107744179">
-    <w:abstractNumId w:val="29"/>
+    <w:abstractNumId w:val="30"/>
   </w:num>
   <w:num w:numId="34" w16cid:durableId="2110807217">
     <w:abstractNumId w:val="11"/>
+  </w:num>
+  <w:num w:numId="35" w16cid:durableId="1174419574">
+    <w:abstractNumId w:val="18"/>
   </w:num>
 </w:numbering>
 </file>
@@ -16888,6 +18612,7 @@
   <w:style w:type="character" w:default="1" w:styleId="DefaultParagraphFont">
     <w:name w:val="Default Paragraph Font"/>
     <w:uiPriority w:val="1"/>
+    <w:semiHidden/>
     <w:unhideWhenUsed/>
   </w:style>
   <w:style w:type="table" w:default="1" w:styleId="TableNormal">

</xml_diff>

<commit_message>
fix: NewGame min and max values, SettingsMenu button content changed to an icon to appear smaller. feat: host use cases implemented feat:  CLosing the browser disconnects the client after 5 seconds, while refreshing keeps it ingame.
</commit_message>
<xml_diff>
--- a/docs/Dookumentáció.docx
+++ b/docs/Dookumentáció.docx
@@ -2349,6 +2349,90 @@
       <w:pPr>
         <w:pStyle w:val="Heading2"/>
       </w:pPr>
+      <w:r>
+        <w:t>A dolgozat felépítése</w:t>
+      </w:r>
+    </w:p>
+    <w:p>
+      <w:pPr>
+        <w:pStyle w:val="Heading3"/>
+      </w:pPr>
+      <w:r>
+        <w:t>Bevezetés</w:t>
+      </w:r>
+    </w:p>
+    <w:p>
+      <w:r>
+        <w:t>Ebben a szekcióban bemutatom az ötlet motivációját, röviden írok a fejezetek tartalmáról és a témabejelentőről.</w:t>
+      </w:r>
+    </w:p>
+    <w:p>
+      <w:pPr>
+        <w:pStyle w:val="Heading3"/>
+      </w:pPr>
+      <w:r>
+        <w:t>Felhasználói dokumentáció</w:t>
+      </w:r>
+    </w:p>
+    <w:p>
+      <w:r>
+        <w:t>Ez a rész bemutatja a felhasználónak a program minden lehetőségét, használati útmutatóként is funkcionál, hiszen az oldalak használatát is részletesen bemutatom.</w:t>
+      </w:r>
+    </w:p>
+    <w:p>
+      <w:pPr>
+        <w:pStyle w:val="Heading3"/>
+      </w:pPr>
+      <w:r>
+        <w:lastRenderedPageBreak/>
+        <w:t>Fejlesztői dokumentáció</w:t>
+      </w:r>
+    </w:p>
+    <w:p>
+      <w:r>
+        <w:t xml:space="preserve">Ebben a szekcióban a program hátterét, működését írom le. Megtalálhatók benne a tervezéshez használt </w:t>
+      </w:r>
+      <w:r>
+        <w:t xml:space="preserve">diagramok, tervek, egyéb a program megírását elősegítő források, illetve a tesztelési terv. Ez egy jó útmutató a program esetleges bővítéséhez vagy módosításához, ha később erre kerülne sor. </w:t>
+      </w:r>
+    </w:p>
+    <w:p>
+      <w:pPr>
+        <w:pStyle w:val="Heading3"/>
+      </w:pPr>
+      <w:r>
+        <w:t>Összefoglalás és további fejlesztési lehetőségek</w:t>
+      </w:r>
+    </w:p>
+    <w:p>
+      <w:pPr>
+        <w:pStyle w:val="Heading3"/>
+        <w:numPr>
+          <w:ilvl w:val="0"/>
+          <w:numId w:val="0"/>
+        </w:numPr>
+      </w:pPr>
+      <w:r>
+        <w:t>Itt egy összefoglalás lesz megtalálható, illetve a további fejlesztési lehetőségeket részletezem tervekkel, ötletekkel, példákkal.</w:t>
+      </w:r>
+    </w:p>
+    <w:p>
+      <w:pPr>
+        <w:pStyle w:val="Heading3"/>
+      </w:pPr>
+      <w:r>
+        <w:t>Források</w:t>
+      </w:r>
+    </w:p>
+    <w:p>
+      <w:r>
+        <w:t>Itt lesz megtalálható az összes felhasznált oldal, dokumentáció, program.</w:t>
+      </w:r>
+    </w:p>
+    <w:p>
+      <w:pPr>
+        <w:pStyle w:val="Heading2"/>
+      </w:pPr>
       <w:bookmarkStart w:id="5" w:name="_Toc194741539"/>
       <w:r>
         <w:t>Motiváció és célközönség</w:t>
@@ -2360,62 +2444,165 @@
         <w:t xml:space="preserve">Ez az app a kártyázni vágyó társaságoknak készült. Digitalizálja a kártyázás örömét, összekapcsolja az egymástól távol lévő ismerősöket is. Egyetemi éveim alatt </w:t>
       </w:r>
       <w:r>
-        <w:t>velem is többször előfordult, hogy otthon felejtettük a kártyát egy baráti összejövetelre menet. Ekkor döntöttem el, hogy meg fogom valósítani ezt az appot.</w:t>
-      </w:r>
-    </w:p>
-    <w:p/>
+        <w:t>velem is többször előfordult, hogy otthon felejtettük a kártyát egy baráti összejövetelre menet. Ekkor döntöttem el, hogy meg fogom valósítani ezt az appot</w:t>
+      </w:r>
+      <w:r>
+        <w:t>. Ez egy rendkívül egyszerűen használható app, amely a fizikai kártyák helyettesítését szolgálja. Feltehetőleg továbbra is rendszeresen fogom használni én is az ismerőseimmel, barátaimmal.</w:t>
+      </w:r>
+    </w:p>
     <w:p>
       <w:pPr>
         <w:pStyle w:val="Heading1"/>
       </w:pPr>
       <w:bookmarkStart w:id="6" w:name="_Toc194741540"/>
       <w:r>
+        <w:t>Felhasználói dokumentáció</w:t>
+      </w:r>
+      <w:bookmarkEnd w:id="6"/>
+    </w:p>
+    <w:p>
+      <w:pPr>
+        <w:pStyle w:val="Heading2"/>
+      </w:pPr>
+      <w:bookmarkStart w:id="7" w:name="_Toc194741541"/>
+      <w:r>
+        <w:t>Hardver és szoftver követelmények</w:t>
+      </w:r>
+      <w:bookmarkEnd w:id="7"/>
+    </w:p>
+    <w:p>
+      <w:pPr>
+        <w:pStyle w:val="Heading3"/>
+      </w:pPr>
+      <w:bookmarkStart w:id="8" w:name="_Toc194741542"/>
+      <w:r>
+        <w:t>Hardver</w:t>
+      </w:r>
+      <w:bookmarkEnd w:id="8"/>
+    </w:p>
+    <w:p>
+      <w:r>
+        <w:t>Kliens oldalon nem túl nagyok a követelmények, ugyanis a legtöbb számítás szerver oldalon megy végbe. Az applikáció használatához olyan eszköz szükséges, melyek képesek böngészőt futtatni, illetve csatlakozni az internethez.</w:t>
+      </w:r>
+    </w:p>
+    <w:p>
+      <w:pPr>
+        <w:rPr>
+          <w:b/>
+          <w:bCs/>
+        </w:rPr>
+      </w:pPr>
+      <w:r>
+        <w:rPr>
+          <w:b/>
+          <w:bCs/>
+        </w:rPr>
+        <w:t>Konkrét hardver</w:t>
+      </w:r>
+      <w:r>
+        <w:rPr>
+          <w:b/>
+          <w:bCs/>
+        </w:rPr>
+        <w:t xml:space="preserve"> ajánlás számítógép esetén</w:t>
+      </w:r>
+      <w:r>
+        <w:rPr>
+          <w:b/>
+          <w:bCs/>
+        </w:rPr>
+        <w:t>:</w:t>
+      </w:r>
+    </w:p>
+    <w:p>
+      <w:pPr>
+        <w:pStyle w:val="ListParagraph"/>
+        <w:numPr>
+          <w:ilvl w:val="0"/>
+          <w:numId w:val="36"/>
+        </w:numPr>
+      </w:pPr>
+      <w:r>
+        <w:rPr>
+          <w:u w:val="single"/>
+        </w:rPr>
+        <w:t>Processzor</w:t>
+      </w:r>
+      <w:r>
+        <w:t xml:space="preserve">: </w:t>
+      </w:r>
+      <w:proofErr w:type="spellStart"/>
+      <w:r>
+        <w:t>Dual-core</w:t>
+      </w:r>
+      <w:proofErr w:type="spellEnd"/>
+      <w:r>
+        <w:t xml:space="preserve"> CPU (például Intel i3 vagy AMD </w:t>
+      </w:r>
+      <w:proofErr w:type="spellStart"/>
+      <w:r>
+        <w:t>Ryzen</w:t>
+      </w:r>
+      <w:proofErr w:type="spellEnd"/>
+      <w:r>
+        <w:t xml:space="preserve"> 3) vagy jobb</w:t>
+      </w:r>
+    </w:p>
+    <w:p>
+      <w:pPr>
+        <w:pStyle w:val="ListParagraph"/>
+        <w:numPr>
+          <w:ilvl w:val="0"/>
+          <w:numId w:val="36"/>
+        </w:numPr>
+      </w:pPr>
+      <w:r>
+        <w:rPr>
+          <w:u w:val="single"/>
+        </w:rPr>
+        <w:t xml:space="preserve">Memória: </w:t>
+      </w:r>
+      <w:r>
+        <w:t>4 GB RAM vagy több</w:t>
+      </w:r>
+    </w:p>
+    <w:p>
+      <w:pPr>
+        <w:pStyle w:val="ListParagraph"/>
+        <w:numPr>
+          <w:ilvl w:val="0"/>
+          <w:numId w:val="36"/>
+        </w:numPr>
+      </w:pPr>
+      <w:r>
+        <w:rPr>
+          <w:u w:val="single"/>
+        </w:rPr>
+        <w:t>Felbontás:</w:t>
+      </w:r>
+      <w:r>
+        <w:t xml:space="preserve"> 1280x720 vagy nagyobb</w:t>
+      </w:r>
+    </w:p>
+    <w:p>
+      <w:pPr>
+        <w:rPr>
+          <w:b/>
+          <w:bCs/>
+        </w:rPr>
+      </w:pPr>
+      <w:r>
+        <w:rPr>
+          <w:b/>
+          <w:bCs/>
+        </w:rPr>
         <w:lastRenderedPageBreak/>
-        <w:t>Felhasználói dokumentáció</w:t>
-      </w:r>
-      <w:bookmarkEnd w:id="6"/>
-    </w:p>
-    <w:p>
-      <w:pPr>
-        <w:pStyle w:val="Heading2"/>
-      </w:pPr>
-      <w:bookmarkStart w:id="7" w:name="_Toc194741541"/>
-      <w:r>
-        <w:t>Hardver és szoftver követelmények</w:t>
-      </w:r>
-      <w:bookmarkEnd w:id="7"/>
-    </w:p>
-    <w:p>
-      <w:pPr>
-        <w:pStyle w:val="Heading3"/>
-      </w:pPr>
-      <w:bookmarkStart w:id="8" w:name="_Toc194741542"/>
-      <w:r>
-        <w:t>Hardver</w:t>
-      </w:r>
-      <w:bookmarkEnd w:id="8"/>
-    </w:p>
-    <w:p>
-      <w:r>
-        <w:t>Kliens oldalon nem túl nagyok a követelmények, ugyanis a legtöbb számítás szerver oldalon megy végbe. Az applikáció használatához olyan eszköz szükséges, melyek képesek böngészőt futtatni, illetve csatlakozni az internethez.</w:t>
-      </w:r>
-    </w:p>
-    <w:p>
-      <w:pPr>
-        <w:pStyle w:val="Heading3"/>
-      </w:pPr>
-      <w:bookmarkStart w:id="9" w:name="_Toc194741543"/>
-      <w:r>
-        <w:t>Szoftver</w:t>
-      </w:r>
-      <w:bookmarkEnd w:id="9"/>
-      <w:r>
-        <w:t xml:space="preserve"> </w:t>
-      </w:r>
-    </w:p>
-    <w:p>
-      <w:r>
-        <w:t>A program használatához az alábbi böngészőkben biztos a működés:</w:t>
+        <w:t>Konkrét szoftver ajánlás számítógép esetén:</w:t>
+      </w:r>
+    </w:p>
+    <w:p>
+      <w:r>
+        <w:t>Modern böngészőprogramok használata:</w:t>
       </w:r>
     </w:p>
     <w:p>
@@ -2429,6 +2616,9 @@
       <w:r>
         <w:t>Mozilla Firefox</w:t>
       </w:r>
+      <w:r>
+        <w:t xml:space="preserve"> (v75+)</w:t>
+      </w:r>
     </w:p>
     <w:p>
       <w:pPr>
@@ -2441,6 +2631,9 @@
       <w:r>
         <w:t>Google Chrome</w:t>
       </w:r>
+      <w:r>
+        <w:t xml:space="preserve"> (v80+)</w:t>
+      </w:r>
     </w:p>
     <w:p>
       <w:pPr>
@@ -2453,46 +2646,473 @@
       <w:r>
         <w:t>Microsoft Edge</w:t>
       </w:r>
-    </w:p>
-    <w:p>
-      <w:r>
-        <w:t>Ezek a böngészők és ezeknek legújabb verzióik ajánlottak.</w:t>
+      <w:r>
+        <w:t xml:space="preserve"> (</w:t>
+      </w:r>
+      <w:proofErr w:type="spellStart"/>
+      <w:r>
+        <w:t>Chromium</w:t>
+      </w:r>
+      <w:proofErr w:type="spellEnd"/>
+      <w:r>
+        <w:t xml:space="preserve"> </w:t>
+      </w:r>
+      <w:proofErr w:type="spellStart"/>
+      <w:r>
+        <w:t>based</w:t>
+      </w:r>
+      <w:proofErr w:type="spellEnd"/>
+      <w:r>
+        <w:t>)</w:t>
+      </w:r>
+    </w:p>
+    <w:p>
+      <w:r>
+        <w:t>Biztosítson:</w:t>
+      </w:r>
+    </w:p>
+    <w:p>
+      <w:pPr>
+        <w:pStyle w:val="ListParagraph"/>
+        <w:numPr>
+          <w:ilvl w:val="0"/>
+          <w:numId w:val="38"/>
+        </w:numPr>
+      </w:pPr>
+      <w:proofErr w:type="spellStart"/>
+      <w:r>
+        <w:t>Javascript</w:t>
+      </w:r>
+      <w:proofErr w:type="spellEnd"/>
+      <w:r>
+        <w:t xml:space="preserve"> támogatást</w:t>
+      </w:r>
+    </w:p>
+    <w:p>
+      <w:pPr>
+        <w:pStyle w:val="ListParagraph"/>
+        <w:numPr>
+          <w:ilvl w:val="0"/>
+          <w:numId w:val="38"/>
+        </w:numPr>
+      </w:pPr>
+      <w:proofErr w:type="spellStart"/>
+      <w:r>
+        <w:t>React</w:t>
+      </w:r>
+      <w:proofErr w:type="spellEnd"/>
+      <w:r>
+        <w:t xml:space="preserve"> támogatást</w:t>
+      </w:r>
+    </w:p>
+    <w:p>
+      <w:pPr>
+        <w:pStyle w:val="ListParagraph"/>
+        <w:numPr>
+          <w:ilvl w:val="0"/>
+          <w:numId w:val="38"/>
+        </w:numPr>
+      </w:pPr>
+      <w:proofErr w:type="spellStart"/>
+      <w:r>
+        <w:t>WebSocket</w:t>
+      </w:r>
+      <w:proofErr w:type="spellEnd"/>
+      <w:r>
+        <w:t xml:space="preserve"> támogatást</w:t>
+      </w:r>
+    </w:p>
+    <w:p>
+      <w:r>
+        <w:t>Az utóbbi böngészőkön a program működése biztosított.</w:t>
+      </w:r>
+    </w:p>
+    <w:p>
+      <w:pPr>
+        <w:rPr>
+          <w:b/>
+          <w:bCs/>
+        </w:rPr>
+      </w:pPr>
+      <w:r>
+        <w:rPr>
+          <w:b/>
+          <w:bCs/>
+        </w:rPr>
+        <w:t>Konkrét hardver ajánlás okostelefon esetén:</w:t>
+      </w:r>
+    </w:p>
+    <w:p>
+      <w:pPr>
+        <w:pStyle w:val="ListParagraph"/>
+        <w:numPr>
+          <w:ilvl w:val="0"/>
+          <w:numId w:val="37"/>
+        </w:numPr>
+        <w:rPr>
+          <w:b/>
+          <w:bCs/>
+          <w:u w:val="single"/>
+        </w:rPr>
+      </w:pPr>
+      <w:r>
+        <w:rPr>
+          <w:u w:val="single"/>
+        </w:rPr>
+        <w:t>Processzor</w:t>
+      </w:r>
+      <w:r>
+        <w:rPr>
+          <w:u w:val="single"/>
+        </w:rPr>
+        <w:t>:</w:t>
+      </w:r>
+      <w:r>
+        <w:t xml:space="preserve"> 4 magos ARM vagy jobb</w:t>
+      </w:r>
+    </w:p>
+    <w:p>
+      <w:pPr>
+        <w:pStyle w:val="ListParagraph"/>
+        <w:numPr>
+          <w:ilvl w:val="0"/>
+          <w:numId w:val="37"/>
+        </w:numPr>
+        <w:rPr>
+          <w:b/>
+          <w:bCs/>
+          <w:u w:val="single"/>
+        </w:rPr>
+      </w:pPr>
+      <w:r>
+        <w:rPr>
+          <w:u w:val="single"/>
+        </w:rPr>
+        <w:t>Memória:</w:t>
+      </w:r>
+      <w:r>
+        <w:t xml:space="preserve"> 2 GB RAM vagy több</w:t>
+      </w:r>
+    </w:p>
+    <w:p>
+      <w:pPr>
+        <w:pStyle w:val="ListParagraph"/>
+        <w:numPr>
+          <w:ilvl w:val="0"/>
+          <w:numId w:val="37"/>
+        </w:numPr>
+        <w:rPr>
+          <w:b/>
+          <w:bCs/>
+          <w:u w:val="single"/>
+        </w:rPr>
+      </w:pPr>
+      <w:r>
+        <w:rPr>
+          <w:u w:val="single"/>
+        </w:rPr>
+        <w:t>Felbontás:</w:t>
+      </w:r>
+      <w:r>
+        <w:t xml:space="preserve"> </w:t>
+      </w:r>
+      <w:r>
+        <w:t>768x355</w:t>
+      </w:r>
+      <w:r>
+        <w:t xml:space="preserve"> vagy nagyobb</w:t>
+      </w:r>
+    </w:p>
+    <w:p>
+      <w:pPr>
+        <w:rPr>
+          <w:b/>
+          <w:bCs/>
+        </w:rPr>
+      </w:pPr>
+      <w:r>
+        <w:rPr>
+          <w:b/>
+          <w:bCs/>
+        </w:rPr>
+        <w:t>Konkrét szoftver ajánlás okostelefon esetén:</w:t>
+      </w:r>
+    </w:p>
+    <w:p>
+      <w:pPr>
+        <w:pStyle w:val="ListParagraph"/>
+        <w:numPr>
+          <w:ilvl w:val="0"/>
+          <w:numId w:val="39"/>
+        </w:numPr>
+        <w:rPr>
+          <w:u w:val="single"/>
+        </w:rPr>
+      </w:pPr>
+      <w:r>
+        <w:rPr>
+          <w:u w:val="single"/>
+        </w:rPr>
+        <w:t>Operációs rendszer:</w:t>
+      </w:r>
+      <w:r>
+        <w:t xml:space="preserve"> iOS 13 vagy újabb / Android </w:t>
+      </w:r>
+      <w:proofErr w:type="gramStart"/>
+      <w:r>
+        <w:t>8.0</w:t>
+      </w:r>
+      <w:proofErr w:type="gramEnd"/>
+      <w:r>
+        <w:t xml:space="preserve"> vagy újabb</w:t>
+      </w:r>
+    </w:p>
+    <w:p>
+      <w:pPr>
+        <w:pStyle w:val="ListParagraph"/>
+        <w:numPr>
+          <w:ilvl w:val="0"/>
+          <w:numId w:val="39"/>
+        </w:numPr>
+        <w:rPr>
+          <w:u w:val="single"/>
+        </w:rPr>
+      </w:pPr>
+      <w:r>
+        <w:rPr>
+          <w:u w:val="single"/>
+        </w:rPr>
+        <w:t>Böngésző:</w:t>
+      </w:r>
+      <w:r>
+        <w:t xml:space="preserve"> Chrome (v90+), </w:t>
+      </w:r>
+      <w:proofErr w:type="spellStart"/>
+      <w:r>
+        <w:t>Safari</w:t>
+      </w:r>
+      <w:proofErr w:type="spellEnd"/>
+      <w:r>
+        <w:t xml:space="preserve"> (iOS 13+), Firefox</w:t>
+      </w:r>
+    </w:p>
+    <w:p>
+      <w:r>
+        <w:t>Biztosítson:</w:t>
+      </w:r>
+    </w:p>
+    <w:p>
+      <w:pPr>
+        <w:pStyle w:val="ListParagraph"/>
+        <w:numPr>
+          <w:ilvl w:val="0"/>
+          <w:numId w:val="40"/>
+        </w:numPr>
+      </w:pPr>
+      <w:r>
+        <w:t>JavaScript támogatás</w:t>
+      </w:r>
+    </w:p>
+    <w:p>
+      <w:pPr>
+        <w:pStyle w:val="ListParagraph"/>
+        <w:numPr>
+          <w:ilvl w:val="0"/>
+          <w:numId w:val="40"/>
+        </w:numPr>
+      </w:pPr>
+      <w:proofErr w:type="spellStart"/>
+      <w:r>
+        <w:t>React</w:t>
+      </w:r>
+      <w:proofErr w:type="spellEnd"/>
+      <w:r>
+        <w:t xml:space="preserve"> támogatás</w:t>
+      </w:r>
+    </w:p>
+    <w:p>
+      <w:pPr>
+        <w:pStyle w:val="ListParagraph"/>
+        <w:numPr>
+          <w:ilvl w:val="0"/>
+          <w:numId w:val="40"/>
+        </w:numPr>
+      </w:pPr>
+      <w:r>
+        <w:t xml:space="preserve">Elérhető </w:t>
+      </w:r>
+      <w:proofErr w:type="spellStart"/>
+      <w:r>
+        <w:t>localStorage</w:t>
+      </w:r>
+      <w:proofErr w:type="spellEnd"/>
+    </w:p>
+    <w:p>
+      <w:pPr>
+        <w:pStyle w:val="ListParagraph"/>
+        <w:numPr>
+          <w:ilvl w:val="0"/>
+          <w:numId w:val="40"/>
+        </w:numPr>
+      </w:pPr>
+      <w:r>
+        <w:t>Érintés események támogatása</w:t>
       </w:r>
     </w:p>
     <w:p>
       <w:pPr>
         <w:pStyle w:val="Heading2"/>
       </w:pPr>
-      <w:bookmarkStart w:id="10" w:name="_Toc194741544"/>
-      <w:r>
+      <w:bookmarkStart w:id="9" w:name="_Toc194741544"/>
+      <w:r>
+        <w:lastRenderedPageBreak/>
         <w:t>Oldalak</w:t>
       </w:r>
+      <w:bookmarkEnd w:id="9"/>
+    </w:p>
+    <w:p>
+      <w:pPr>
+        <w:pStyle w:val="Heading3"/>
+      </w:pPr>
+      <w:bookmarkStart w:id="10" w:name="_Toc194741545"/>
+      <w:r>
+        <w:t>Oldaltérkép</w:t>
+      </w:r>
       <w:bookmarkEnd w:id="10"/>
     </w:p>
     <w:p>
       <w:pPr>
+        <w:keepNext/>
+        <w:jc w:val="center"/>
+      </w:pPr>
+      <w:r>
+        <w:rPr>
+          <w:noProof/>
+        </w:rPr>
+        <w:drawing>
+          <wp:inline distT="0" distB="0" distL="0" distR="0" wp14:anchorId="3BEA5F75" wp14:editId="574BBA6D">
+            <wp:extent cx="5759450" cy="3507740"/>
+            <wp:effectExtent l="0" t="0" r="0" b="0"/>
+            <wp:docPr id="634117545" name="Picture 4" descr="A diagram of a software&#10;&#10;AI-generated content may be incorrect."/>
+            <wp:cNvGraphicFramePr>
+              <a:graphicFrameLocks xmlns:a="http://schemas.openxmlformats.org/drawingml/2006/main" noChangeAspect="1"/>
+            </wp:cNvGraphicFramePr>
+            <a:graphic xmlns:a="http://schemas.openxmlformats.org/drawingml/2006/main">
+              <a:graphicData uri="http://schemas.openxmlformats.org/drawingml/2006/picture">
+                <pic:pic xmlns:pic="http://schemas.openxmlformats.org/drawingml/2006/picture">
+                  <pic:nvPicPr>
+                    <pic:cNvPr id="634117545" name="Picture 4" descr="A diagram of a software&#10;&#10;AI-generated content may be incorrect."/>
+                    <pic:cNvPicPr>
+                      <a:picLocks noChangeAspect="1" noChangeArrowheads="1"/>
+                    </pic:cNvPicPr>
+                  </pic:nvPicPr>
+                  <pic:blipFill>
+                    <a:blip r:embed="rId16">
+                      <a:extLst>
+                        <a:ext uri="{28A0092B-C50C-407E-A947-70E740481C1C}">
+                          <a14:useLocalDpi xmlns:a14="http://schemas.microsoft.com/office/drawing/2010/main" val="0"/>
+                        </a:ext>
+                      </a:extLst>
+                    </a:blip>
+                    <a:srcRect/>
+                    <a:stretch>
+                      <a:fillRect/>
+                    </a:stretch>
+                  </pic:blipFill>
+                  <pic:spPr bwMode="auto">
+                    <a:xfrm>
+                      <a:off x="0" y="0"/>
+                      <a:ext cx="5759450" cy="3507740"/>
+                    </a:xfrm>
+                    <a:prstGeom prst="rect">
+                      <a:avLst/>
+                    </a:prstGeom>
+                    <a:noFill/>
+                    <a:ln>
+                      <a:noFill/>
+                    </a:ln>
+                  </pic:spPr>
+                </pic:pic>
+              </a:graphicData>
+            </a:graphic>
+          </wp:inline>
+        </w:drawing>
+      </w:r>
+    </w:p>
+    <w:p>
+      <w:pPr>
+        <w:pStyle w:val="Caption"/>
+      </w:pPr>
+      <w:fldSimple w:instr=" SEQ ábra \* ARABIC ">
+        <w:r>
+          <w:rPr>
+            <w:noProof/>
+          </w:rPr>
+          <w:t>1</w:t>
+        </w:r>
+      </w:fldSimple>
+      <w:r>
+        <w:t xml:space="preserve">. ábra </w:t>
+      </w:r>
+      <w:r>
+        <w:t>–</w:t>
+      </w:r>
+      <w:r>
+        <w:t xml:space="preserve"> Oldaltérkép</w:t>
+      </w:r>
+    </w:p>
+    <w:p>
+      <w:r>
+        <w:t xml:space="preserve">Az </w:t>
+      </w:r>
+      <w:proofErr w:type="spellStart"/>
+      <w:r>
+        <w:t>olaltérkép</w:t>
+      </w:r>
+      <w:proofErr w:type="spellEnd"/>
+      <w:r>
+        <w:t xml:space="preserve"> elkészítéséhez a draw.io nevű online alkalmazást használtam.</w:t>
+      </w:r>
+    </w:p>
+    <w:p>
+      <w:r>
+        <w:t>Ez a diagram az alkalmazásom oldalai közti lehetséges navigálást mutatja be</w:t>
+      </w:r>
+      <w:r>
+        <w:t xml:space="preserve">, ahol a nyilak a </w:t>
+      </w:r>
+      <w:proofErr w:type="spellStart"/>
+      <w:r>
+        <w:t>nz</w:t>
+      </w:r>
+      <w:proofErr w:type="spellEnd"/>
+      <w:r>
+        <w:t xml:space="preserve"> elérhető navigációs irányokat szemléltetik.</w:t>
+      </w:r>
+      <w:r>
+        <w:t xml:space="preserve"> Minden oldal bal felső sarkában van egy beállítások gomb, ahonnan </w:t>
+      </w:r>
+      <w:r>
+        <w:t xml:space="preserve">ki lehet jelentkezni, ezért a Login </w:t>
+      </w:r>
+      <w:proofErr w:type="spellStart"/>
+      <w:r>
+        <w:t>page</w:t>
+      </w:r>
+      <w:proofErr w:type="spellEnd"/>
+      <w:r>
+        <w:t xml:space="preserve"> mindenhonnan elérhető. Minden be nem jelentkezett felhasználó a Login oldalra kerül átirányításra abban az esetben, ha más oldalakat szeretne URL alapján elérni.</w:t>
+      </w:r>
+    </w:p>
+    <w:p>
+      <w:pPr>
         <w:pStyle w:val="Heading3"/>
       </w:pPr>
-      <w:bookmarkStart w:id="11" w:name="_Toc194741545"/>
-      <w:r>
-        <w:t>Oldaltérkép</w:t>
+      <w:bookmarkStart w:id="11" w:name="_Toc194741546"/>
+      <w:r>
+        <w:t>Oldalak leírása</w:t>
       </w:r>
       <w:bookmarkEnd w:id="11"/>
-    </w:p>
-    <w:p>
-      <w:r>
-        <w:t>&lt;KÉP&gt;</w:t>
-      </w:r>
-    </w:p>
-    <w:p>
-      <w:pPr>
-        <w:pStyle w:val="Heading3"/>
-      </w:pPr>
-      <w:bookmarkStart w:id="12" w:name="_Toc194741546"/>
-      <w:r>
-        <w:t>Oldalak leírása</w:t>
-      </w:r>
-      <w:bookmarkEnd w:id="12"/>
     </w:p>
     <w:p>
       <w:pPr>
@@ -2539,7 +3159,7 @@
                     <pic:cNvPicPr/>
                   </pic:nvPicPr>
                   <pic:blipFill>
-                    <a:blip r:embed="rId16"/>
+                    <a:blip r:embed="rId17"/>
                     <a:stretch>
                       <a:fillRect/>
                     </a:stretch>
@@ -2570,7 +3190,7 @@
           <w:rPr>
             <w:noProof/>
           </w:rPr>
-          <w:t>1</w:t>
+          <w:t>2</w:t>
         </w:r>
       </w:fldSimple>
       <w:r>
@@ -2603,18 +3223,39 @@
         </w:numPr>
       </w:pPr>
       <w:r>
-        <w:t xml:space="preserve">Az email cím formálisan megfelel a követelményeknek (pl.: </w:t>
-      </w:r>
-      <w:hyperlink r:id="rId17" w:history="1">
-        <w:r>
-          <w:rPr>
-            <w:rStyle w:val="Hyperlink"/>
-          </w:rPr>
-          <w:t>minta.janos@gmail.com</w:t>
-        </w:r>
-      </w:hyperlink>
-      <w:r>
-        <w:t>)</w:t>
+        <w:t>Email</w:t>
+      </w:r>
+    </w:p>
+    <w:p>
+      <w:pPr>
+        <w:pStyle w:val="ListParagraph"/>
+        <w:numPr>
+          <w:ilvl w:val="1"/>
+          <w:numId w:val="6"/>
+        </w:numPr>
+      </w:pPr>
+      <w:r>
+        <w:t>Az email cím megfelel az email formátumnak (</w:t>
+      </w:r>
+      <w:proofErr w:type="spellStart"/>
+      <w:r>
+        <w:t>pl</w:t>
+      </w:r>
+      <w:proofErr w:type="spellEnd"/>
+      <w:r>
+        <w:t>: minta@janos.com)</w:t>
+      </w:r>
+    </w:p>
+    <w:p>
+      <w:pPr>
+        <w:pStyle w:val="ListParagraph"/>
+        <w:numPr>
+          <w:ilvl w:val="1"/>
+          <w:numId w:val="6"/>
+        </w:numPr>
+      </w:pPr>
+      <w:r>
+        <w:t>Az email cím még nincs használatban</w:t>
       </w:r>
     </w:p>
     <w:p>
@@ -2626,8 +3267,72 @@
         </w:numPr>
       </w:pPr>
       <w:r>
-        <w:t>Az email cím még nincs használatban</w:t>
-      </w:r>
+        <w:t>Felhasználónév</w:t>
+      </w:r>
+    </w:p>
+    <w:p>
+      <w:pPr>
+        <w:pStyle w:val="ListParagraph"/>
+        <w:numPr>
+          <w:ilvl w:val="1"/>
+          <w:numId w:val="6"/>
+        </w:numPr>
+      </w:pPr>
+      <w:r>
+        <w:t>A felhasználónév legalább 3 karakter hosszú</w:t>
+      </w:r>
+    </w:p>
+    <w:p>
+      <w:pPr>
+        <w:pStyle w:val="ListParagraph"/>
+        <w:numPr>
+          <w:ilvl w:val="1"/>
+          <w:numId w:val="6"/>
+        </w:numPr>
+      </w:pPr>
+      <w:r>
+        <w:t xml:space="preserve">A </w:t>
+      </w:r>
+      <w:proofErr w:type="spellStart"/>
+      <w:r>
+        <w:t>felasználónév</w:t>
+      </w:r>
+      <w:proofErr w:type="spellEnd"/>
+      <w:r>
+        <w:t xml:space="preserve"> maximum 20 karakter hosszú</w:t>
+      </w:r>
+    </w:p>
+    <w:p>
+      <w:pPr>
+        <w:pStyle w:val="ListParagraph"/>
+        <w:numPr>
+          <w:ilvl w:val="1"/>
+          <w:numId w:val="6"/>
+        </w:numPr>
+      </w:pPr>
+      <w:r>
+        <w:t>A felhasználónév még nincs használatban</w:t>
+      </w:r>
+    </w:p>
+    <w:p>
+      <w:pPr>
+        <w:pStyle w:val="ListParagraph"/>
+        <w:numPr>
+          <w:ilvl w:val="1"/>
+          <w:numId w:val="6"/>
+        </w:numPr>
+      </w:pPr>
+      <w:r>
+        <w:t xml:space="preserve">A felhasználónévben nincs </w:t>
+      </w:r>
+      <w:proofErr w:type="spellStart"/>
+      <w:r>
+        <w:t>white</w:t>
+      </w:r>
+      <w:r>
+        <w:t>space</w:t>
+      </w:r>
+      <w:proofErr w:type="spellEnd"/>
     </w:p>
     <w:p>
       <w:pPr>
@@ -2638,53 +3343,54 @@
         </w:numPr>
       </w:pPr>
       <w:r>
-        <w:t>A felhasználónév legalább 3 karakter hosszú</w:t>
+        <w:t>Jelszó</w:t>
       </w:r>
     </w:p>
     <w:p>
       <w:pPr>
         <w:pStyle w:val="ListParagraph"/>
         <w:numPr>
-          <w:ilvl w:val="0"/>
+          <w:ilvl w:val="1"/>
           <w:numId w:val="6"/>
         </w:numPr>
       </w:pPr>
       <w:r>
-        <w:t xml:space="preserve">A </w:t>
-      </w:r>
-      <w:proofErr w:type="spellStart"/>
-      <w:r>
-        <w:t>felasználónév</w:t>
-      </w:r>
-      <w:proofErr w:type="spellEnd"/>
-      <w:r>
-        <w:t xml:space="preserve"> maximum 20 karakter hosszú</w:t>
+        <w:t xml:space="preserve">A jelszó legalább </w:t>
+      </w:r>
+      <w:r>
+        <w:t>8</w:t>
+      </w:r>
+      <w:r>
+        <w:t xml:space="preserve"> karakter hosszú</w:t>
       </w:r>
     </w:p>
     <w:p>
       <w:pPr>
         <w:pStyle w:val="ListParagraph"/>
         <w:numPr>
-          <w:ilvl w:val="0"/>
+          <w:ilvl w:val="1"/>
           <w:numId w:val="6"/>
         </w:numPr>
       </w:pPr>
       <w:r>
-        <w:t>A felhasználónév még nincs használatban</w:t>
+        <w:t>A jelszónak tartalmaznia kell számot</w:t>
       </w:r>
     </w:p>
     <w:p>
       <w:pPr>
         <w:pStyle w:val="ListParagraph"/>
         <w:numPr>
-          <w:ilvl w:val="0"/>
+          <w:ilvl w:val="1"/>
           <w:numId w:val="6"/>
         </w:numPr>
       </w:pPr>
       <w:r>
-        <w:t xml:space="preserve">A felhasználónévben nincs </w:t>
-      </w:r>
-      <w:proofErr w:type="spellStart"/>
+        <w:t xml:space="preserve">A jelszóban nem lehet </w:t>
+      </w:r>
+      <w:proofErr w:type="spellStart"/>
+      <w:r>
+        <w:t>white</w:t>
+      </w:r>
       <w:r>
         <w:t>space</w:t>
       </w:r>
@@ -2694,54 +3400,7 @@
       <w:pPr>
         <w:pStyle w:val="ListParagraph"/>
         <w:numPr>
-          <w:ilvl w:val="0"/>
-          <w:numId w:val="6"/>
-        </w:numPr>
-      </w:pPr>
-      <w:r>
-        <w:t xml:space="preserve">A jelszó legalább </w:t>
-      </w:r>
-      <w:r>
-        <w:t>8</w:t>
-      </w:r>
-      <w:r>
-        <w:t xml:space="preserve"> karakter hosszú</w:t>
-      </w:r>
-    </w:p>
-    <w:p>
-      <w:pPr>
-        <w:pStyle w:val="ListParagraph"/>
-        <w:numPr>
-          <w:ilvl w:val="0"/>
-          <w:numId w:val="6"/>
-        </w:numPr>
-      </w:pPr>
-      <w:r>
-        <w:t>A jelszónak tartalmaznia kell számot</w:t>
-      </w:r>
-    </w:p>
-    <w:p>
-      <w:pPr>
-        <w:pStyle w:val="ListParagraph"/>
-        <w:numPr>
-          <w:ilvl w:val="0"/>
-          <w:numId w:val="6"/>
-        </w:numPr>
-      </w:pPr>
-      <w:r>
-        <w:t xml:space="preserve">A jelszóban nem lehet </w:t>
-      </w:r>
-      <w:proofErr w:type="spellStart"/>
-      <w:r>
-        <w:t>space</w:t>
-      </w:r>
-      <w:proofErr w:type="spellEnd"/>
-    </w:p>
-    <w:p>
-      <w:pPr>
-        <w:pStyle w:val="ListParagraph"/>
-        <w:numPr>
-          <w:ilvl w:val="0"/>
+          <w:ilvl w:val="1"/>
           <w:numId w:val="6"/>
         </w:numPr>
       </w:pPr>
@@ -2810,7 +3469,7 @@
           <w:rPr>
             <w:noProof/>
           </w:rPr>
-          <w:t>2</w:t>
+          <w:t>3</w:t>
         </w:r>
       </w:fldSimple>
       <w:r>
@@ -2834,7 +3493,22 @@
     </w:p>
     <w:p>
       <w:r>
-        <w:t xml:space="preserve">Ezen a felületen ki lehet választani, hogy a felhasználó egy meglévő lobbyhoz szeretne csatlakozni vagy egy újat hozna létre. </w:t>
+        <w:t>Ezen a</w:t>
+      </w:r>
+      <w:r>
+        <w:t>z szimpla</w:t>
+      </w:r>
+      <w:r>
+        <w:t xml:space="preserve"> felületen ki lehet választani</w:t>
+      </w:r>
+      <w:r>
+        <w:t xml:space="preserve"> két gomb segítségével</w:t>
+      </w:r>
+      <w:r>
+        <w:t xml:space="preserve">, hogy a felhasználó egy meglévő lobbyhoz szeretne csatlakozni vagy egy újat hozna létre. </w:t>
+      </w:r>
+      <w:r>
+        <w:t>A gombok a képernyő közepén helyezkednek el, kattintással tudják kiválasztani a kívánt módot.</w:t>
       </w:r>
     </w:p>
     <w:p>
@@ -2845,6 +3519,7 @@
         <w:rPr>
           <w:noProof/>
         </w:rPr>
+        <w:lastRenderedPageBreak/>
         <w:drawing>
           <wp:inline distT="0" distB="0" distL="0" distR="0" wp14:anchorId="5F40662E" wp14:editId="471E0DCF">
             <wp:extent cx="5759450" cy="3465830"/>
@@ -2892,7 +3567,7 @@
           <w:rPr>
             <w:noProof/>
           </w:rPr>
-          <w:t>3</w:t>
+          <w:t>4</w:t>
         </w:r>
       </w:fldSimple>
       <w:r>
@@ -2911,132 +3586,16 @@
         <w:rPr>
           <w:rStyle w:val="IntenseEmphasis"/>
         </w:rPr>
-        <w:lastRenderedPageBreak/>
         <w:t>Új játék</w:t>
       </w:r>
     </w:p>
     <w:p>
       <w:r>
-        <w:t>Az új játék oldalon kedvünkre testre szabhatjuk a játék tulajdonságait:</w:t>
-      </w:r>
-    </w:p>
-    <w:p>
-      <w:pPr>
-        <w:pStyle w:val="ListParagraph"/>
-        <w:numPr>
-          <w:ilvl w:val="0"/>
-          <w:numId w:val="7"/>
-        </w:numPr>
-      </w:pPr>
-      <w:r>
-        <w:t>Játék neve</w:t>
-      </w:r>
-    </w:p>
-    <w:p>
-      <w:pPr>
-        <w:pStyle w:val="ListParagraph"/>
-        <w:numPr>
-          <w:ilvl w:val="0"/>
-          <w:numId w:val="7"/>
-        </w:numPr>
-      </w:pPr>
-      <w:r>
-        <w:t>Maximum csatlakozó játékosok</w:t>
-      </w:r>
-    </w:p>
-    <w:p>
-      <w:pPr>
-        <w:pStyle w:val="ListParagraph"/>
-        <w:numPr>
-          <w:ilvl w:val="0"/>
-          <w:numId w:val="7"/>
-        </w:numPr>
-      </w:pPr>
-      <w:r>
-        <w:t xml:space="preserve">Kártyatípus (magyar, francia, </w:t>
-      </w:r>
-      <w:proofErr w:type="spellStart"/>
-      <w:r>
-        <w:t>uno</w:t>
-      </w:r>
-      <w:proofErr w:type="spellEnd"/>
-      <w:r>
-        <w:t>)</w:t>
-      </w:r>
-    </w:p>
-    <w:p>
-      <w:pPr>
-        <w:pStyle w:val="ListParagraph"/>
-        <w:numPr>
-          <w:ilvl w:val="0"/>
-          <w:numId w:val="7"/>
-        </w:numPr>
-      </w:pPr>
-      <w:r>
-        <w:t>Kártyák törlése a pakliból</w:t>
-      </w:r>
-    </w:p>
-    <w:p>
-      <w:pPr>
-        <w:pStyle w:val="ListParagraph"/>
-        <w:numPr>
-          <w:ilvl w:val="0"/>
-          <w:numId w:val="7"/>
-        </w:numPr>
-      </w:pPr>
-      <w:r>
-        <w:t>Használt paklik száma</w:t>
-      </w:r>
-    </w:p>
-    <w:p>
-      <w:pPr>
-        <w:pStyle w:val="ListParagraph"/>
-        <w:numPr>
-          <w:ilvl w:val="0"/>
-          <w:numId w:val="7"/>
-        </w:numPr>
-      </w:pPr>
-      <w:r>
-        <w:t>Kezdő kártyák száma a játékos kezében</w:t>
-      </w:r>
-    </w:p>
-    <w:p>
-      <w:pPr>
-        <w:pStyle w:val="ListParagraph"/>
-        <w:numPr>
-          <w:ilvl w:val="0"/>
-          <w:numId w:val="7"/>
-        </w:numPr>
-      </w:pPr>
-      <w:r>
-        <w:t>Szükséges lesz-e, hogy kártyák kerüljenek az asztalra</w:t>
-      </w:r>
-    </w:p>
-    <w:p>
-      <w:pPr>
-        <w:pStyle w:val="ListParagraph"/>
-        <w:numPr>
-          <w:ilvl w:val="0"/>
-          <w:numId w:val="7"/>
-        </w:numPr>
-      </w:pPr>
-      <w:r>
-        <w:t>Kezdésnél az asztalon lévő látható kártyák száma</w:t>
-      </w:r>
-    </w:p>
-    <w:p>
-      <w:pPr>
-        <w:pStyle w:val="ListParagraph"/>
-        <w:numPr>
-          <w:ilvl w:val="0"/>
-          <w:numId w:val="7"/>
-        </w:numPr>
-      </w:pPr>
-      <w:r>
-        <w:t>Kezdésnél az asztalon lévő rejtett kártyák száma</w:t>
-      </w:r>
-    </w:p>
-    <w:p>
+        <w:t>Az új játék oldalon kedvünkre testre szabhatjuk a játék tulajdonságait</w:t>
+      </w:r>
+      <w:r>
+        <w:t xml:space="preserve">. </w:t>
+      </w:r>
       <w:r>
         <w:t xml:space="preserve">Ha ezek ki vannak töltve lehetősége van a felhasználónak elmenteni ezt a konfigurációt, melyet az oldal jobb oldalán lévő </w:t>
       </w:r>
@@ -3104,7 +3663,7 @@
           <w:rPr>
             <w:noProof/>
           </w:rPr>
-          <w:t>4</w:t>
+          <w:t>5</w:t>
         </w:r>
       </w:fldSimple>
       <w:r>
@@ -3112,6 +3671,772 @@
       </w:r>
     </w:p>
     <w:p>
+      <w:r>
+        <w:lastRenderedPageBreak/>
+        <w:t xml:space="preserve">Az </w:t>
+      </w:r>
+      <w:r>
+        <w:rPr>
+          <w:b/>
+          <w:bCs/>
+        </w:rPr>
+        <w:t xml:space="preserve">első </w:t>
+      </w:r>
+      <w:r>
+        <w:rPr>
+          <w:b/>
+          <w:bCs/>
+        </w:rPr>
+        <w:t>sorban</w:t>
+      </w:r>
+      <w:r>
+        <w:t xml:space="preserve"> egy </w:t>
+      </w:r>
+      <w:r>
+        <w:t>szöveges</w:t>
+      </w:r>
+      <w:r>
+        <w:t xml:space="preserve"> mező található</w:t>
+      </w:r>
+      <w:r>
+        <w:t xml:space="preserve">, amivel megadhatjuk a játék nevét. A mező felett egy címke található </w:t>
+      </w:r>
+      <w:r>
+        <w:rPr>
+          <w:i/>
+          <w:iCs/>
+        </w:rPr>
+        <w:t>„</w:t>
+      </w:r>
+      <w:proofErr w:type="spellStart"/>
+      <w:r>
+        <w:rPr>
+          <w:i/>
+          <w:iCs/>
+        </w:rPr>
+        <w:t>What’s</w:t>
+      </w:r>
+      <w:proofErr w:type="spellEnd"/>
+      <w:r>
+        <w:rPr>
+          <w:i/>
+          <w:iCs/>
+        </w:rPr>
+        <w:t xml:space="preserve"> </w:t>
+      </w:r>
+      <w:proofErr w:type="spellStart"/>
+      <w:r>
+        <w:rPr>
+          <w:i/>
+          <w:iCs/>
+        </w:rPr>
+        <w:t>the</w:t>
+      </w:r>
+      <w:proofErr w:type="spellEnd"/>
+      <w:r>
+        <w:rPr>
+          <w:i/>
+          <w:iCs/>
+        </w:rPr>
+        <w:t xml:space="preserve"> game </w:t>
+      </w:r>
+      <w:proofErr w:type="spellStart"/>
+      <w:r>
+        <w:rPr>
+          <w:i/>
+          <w:iCs/>
+        </w:rPr>
+        <w:t>called</w:t>
+      </w:r>
+      <w:proofErr w:type="spellEnd"/>
+      <w:r>
+        <w:rPr>
+          <w:i/>
+          <w:iCs/>
+        </w:rPr>
+        <w:t>?”</w:t>
+      </w:r>
+      <w:r>
+        <w:rPr>
+          <w:i/>
+          <w:iCs/>
+        </w:rPr>
+        <w:t xml:space="preserve"> </w:t>
+      </w:r>
+      <w:r>
+        <w:t>felirattal, ami a játék nevének megadására utal. A mezőben halványan a „</w:t>
+      </w:r>
+      <w:proofErr w:type="spellStart"/>
+      <w:r>
+        <w:t>Name</w:t>
+      </w:r>
+      <w:proofErr w:type="spellEnd"/>
+      <w:r>
+        <w:t>” angol szó szerepel, ami szintén arra utal, hogy ide a játék neve való.</w:t>
+      </w:r>
+    </w:p>
+    <w:p>
+      <w:r>
+        <w:t xml:space="preserve">A </w:t>
+      </w:r>
+      <w:r>
+        <w:rPr>
+          <w:b/>
+          <w:bCs/>
+        </w:rPr>
+        <w:t xml:space="preserve">második </w:t>
+      </w:r>
+      <w:r>
+        <w:rPr>
+          <w:b/>
+          <w:bCs/>
+        </w:rPr>
+        <w:t>sorban</w:t>
+      </w:r>
+      <w:r>
+        <w:t xml:space="preserve"> egy olyan mező található, amelybe </w:t>
+      </w:r>
+      <w:r>
+        <w:t>csak egész</w:t>
+      </w:r>
+      <w:r>
+        <w:t xml:space="preserve"> számot lehet beírni, alap értéke 2, ez alá nem is lehet vinni. A maximum érték a 8, természetesen negatív számot nem lehet beállítani. A mező felett a </w:t>
+      </w:r>
+      <w:r>
+        <w:rPr>
+          <w:i/>
+          <w:iCs/>
+        </w:rPr>
+        <w:t xml:space="preserve">„Max </w:t>
+      </w:r>
+      <w:proofErr w:type="spellStart"/>
+      <w:r>
+        <w:rPr>
+          <w:i/>
+          <w:iCs/>
+        </w:rPr>
+        <w:t>players</w:t>
+      </w:r>
+      <w:proofErr w:type="spellEnd"/>
+      <w:r>
+        <w:rPr>
+          <w:i/>
+          <w:iCs/>
+        </w:rPr>
+        <w:t>”</w:t>
+      </w:r>
+      <w:r>
+        <w:t xml:space="preserve"> címke található, ami arra utal, hogy itt valóban a maximum játékosszámot kell megadni. A mező jobb oldalán található két kis nyíl. A felfele nyílra kattintva növelhetjük eggyel, míg a lefelé mutató nyílra klikkelve csökkenthetjük eggyel a mező értékét.</w:t>
+      </w:r>
+    </w:p>
+    <w:p>
+      <w:r>
+        <w:t xml:space="preserve">A </w:t>
+      </w:r>
+      <w:r>
+        <w:rPr>
+          <w:b/>
+          <w:bCs/>
+        </w:rPr>
+        <w:t>harmadik sorban</w:t>
+      </w:r>
+      <w:r>
+        <w:t xml:space="preserve"> </w:t>
+      </w:r>
+      <w:r>
+        <w:t xml:space="preserve">megtalálható egy választó mező, amely három lehetőség közül enged minket választani, amik a franciakártya, magyar kártya és UNO kártya. </w:t>
+      </w:r>
+      <w:r>
+        <w:t>Ez fölött a „</w:t>
+      </w:r>
+      <w:proofErr w:type="spellStart"/>
+      <w:r>
+        <w:t>Type</w:t>
+      </w:r>
+      <w:proofErr w:type="spellEnd"/>
+      <w:r>
+        <w:t xml:space="preserve"> of </w:t>
+      </w:r>
+      <w:proofErr w:type="spellStart"/>
+      <w:r>
+        <w:t>cards</w:t>
+      </w:r>
+      <w:proofErr w:type="spellEnd"/>
+      <w:r>
+        <w:t>” címke található, ami a kártya típusának választhatóságára utal. Alapméretezetten „</w:t>
+      </w:r>
+      <w:proofErr w:type="spellStart"/>
+      <w:r>
+        <w:t>french</w:t>
+      </w:r>
+      <w:proofErr w:type="spellEnd"/>
+      <w:r>
+        <w:t xml:space="preserve">”, azaz francia kártya van beállítva, </w:t>
+      </w:r>
+      <w:r>
+        <w:t xml:space="preserve">A mező jobb oldalán található lefelé mutató nyíllal tudjuk lenyitni, majd kattintással kiválasztani a kívánt kártyatípust. A sor jobb oldalán lévő gomb megnyomása esetén egy felugró ablak segítségével meg tudjuk adni, hogy a kiválasztott kártyapakliból melyik kártyákat szeretnénk kihagyni a játékunkból. Ezeket a </w:t>
+      </w:r>
+      <w:r>
+        <w:rPr>
+          <w:i/>
+          <w:iCs/>
+        </w:rPr>
+        <w:t>„</w:t>
+      </w:r>
+      <w:proofErr w:type="spellStart"/>
+      <w:r>
+        <w:rPr>
+          <w:i/>
+          <w:iCs/>
+        </w:rPr>
+        <w:t>Remove</w:t>
+      </w:r>
+      <w:proofErr w:type="spellEnd"/>
+      <w:r>
+        <w:rPr>
+          <w:i/>
+          <w:iCs/>
+        </w:rPr>
+        <w:t>”</w:t>
+      </w:r>
+      <w:r>
+        <w:t xml:space="preserve"> gomb megnyomásával egyesével tudjuk eltávolítani. Az ablak bezárásához le kell tekernünk az utolsó kártyáig, ahol egy </w:t>
+      </w:r>
+      <w:r>
+        <w:rPr>
+          <w:i/>
+          <w:iCs/>
+        </w:rPr>
+        <w:t>„</w:t>
+      </w:r>
+      <w:proofErr w:type="spellStart"/>
+      <w:r>
+        <w:rPr>
+          <w:i/>
+          <w:iCs/>
+        </w:rPr>
+        <w:t>Close</w:t>
+      </w:r>
+      <w:proofErr w:type="spellEnd"/>
+      <w:r>
+        <w:rPr>
+          <w:i/>
+          <w:iCs/>
+        </w:rPr>
+        <w:t>”</w:t>
+      </w:r>
+      <w:r>
+        <w:rPr>
+          <w:i/>
+          <w:iCs/>
+        </w:rPr>
+        <w:t xml:space="preserve"> </w:t>
+      </w:r>
+      <w:r>
+        <w:t xml:space="preserve">szövegű gombot is találunk, </w:t>
+      </w:r>
+      <w:r>
+        <w:t>amit,</w:t>
+      </w:r>
+      <w:r>
+        <w:t xml:space="preserve"> ha megnyomunk bezáródik az ablak.</w:t>
+      </w:r>
+    </w:p>
+    <w:p>
+      <w:pPr>
+        <w:keepNext/>
+      </w:pPr>
+      <w:r>
+        <w:lastRenderedPageBreak/>
+        <w:t xml:space="preserve"> </w:t>
+      </w:r>
+      <w:r>
+        <w:drawing>
+          <wp:inline distT="0" distB="0" distL="0" distR="0" wp14:anchorId="3960B3A4" wp14:editId="697DF297">
+            <wp:extent cx="5759450" cy="2831465"/>
+            <wp:effectExtent l="0" t="0" r="0" b="6985"/>
+            <wp:docPr id="470116969" name="Picture 1" descr="A screenshot of a card game&#10;&#10;AI-generated content may be incorrect."/>
+            <wp:cNvGraphicFramePr>
+              <a:graphicFrameLocks xmlns:a="http://schemas.openxmlformats.org/drawingml/2006/main" noChangeAspect="1"/>
+            </wp:cNvGraphicFramePr>
+            <a:graphic xmlns:a="http://schemas.openxmlformats.org/drawingml/2006/main">
+              <a:graphicData uri="http://schemas.openxmlformats.org/drawingml/2006/picture">
+                <pic:pic xmlns:pic="http://schemas.openxmlformats.org/drawingml/2006/picture">
+                  <pic:nvPicPr>
+                    <pic:cNvPr id="470116969" name="Picture 1" descr="A screenshot of a card game&#10;&#10;AI-generated content may be incorrect."/>
+                    <pic:cNvPicPr/>
+                  </pic:nvPicPr>
+                  <pic:blipFill>
+                    <a:blip r:embed="rId21"/>
+                    <a:stretch>
+                      <a:fillRect/>
+                    </a:stretch>
+                  </pic:blipFill>
+                  <pic:spPr>
+                    <a:xfrm>
+                      <a:off x="0" y="0"/>
+                      <a:ext cx="5759450" cy="2831465"/>
+                    </a:xfrm>
+                    <a:prstGeom prst="rect">
+                      <a:avLst/>
+                    </a:prstGeom>
+                  </pic:spPr>
+                </pic:pic>
+              </a:graphicData>
+            </a:graphic>
+          </wp:inline>
+        </w:drawing>
+      </w:r>
+    </w:p>
+    <w:p>
+      <w:pPr>
+        <w:pStyle w:val="Caption"/>
+      </w:pPr>
+      <w:fldSimple w:instr=" SEQ ábra \* ARABIC ">
+        <w:r>
+          <w:rPr>
+            <w:noProof/>
+          </w:rPr>
+          <w:t>6</w:t>
+        </w:r>
+      </w:fldSimple>
+      <w:r>
+        <w:t>. ábra - Kártyák eltávolítása a játékból</w:t>
+      </w:r>
+    </w:p>
+    <w:p>
+      <w:r>
+        <w:t xml:space="preserve">A </w:t>
+      </w:r>
+      <w:r>
+        <w:rPr>
+          <w:b/>
+          <w:bCs/>
+        </w:rPr>
+        <w:t xml:space="preserve">negyedik </w:t>
+      </w:r>
+      <w:r>
+        <w:rPr>
+          <w:b/>
+          <w:bCs/>
+        </w:rPr>
+        <w:t>sorban</w:t>
+      </w:r>
+      <w:r>
+        <w:t xml:space="preserve"> szintén</w:t>
+      </w:r>
+      <w:r>
+        <w:t xml:space="preserve"> egy olyan mező található, amiben számot lehet megadni. Ez a mező </w:t>
+      </w:r>
+      <w:r>
+        <w:t>a kártyapaklik számának megadására szolgál. A mező fölött található „</w:t>
+      </w:r>
+      <w:proofErr w:type="spellStart"/>
+      <w:r>
+        <w:t>How</w:t>
+      </w:r>
+      <w:proofErr w:type="spellEnd"/>
+      <w:r>
+        <w:t xml:space="preserve"> </w:t>
+      </w:r>
+      <w:proofErr w:type="spellStart"/>
+      <w:r>
+        <w:t>many</w:t>
+      </w:r>
+      <w:proofErr w:type="spellEnd"/>
+      <w:r>
+        <w:t xml:space="preserve"> </w:t>
+      </w:r>
+      <w:proofErr w:type="spellStart"/>
+      <w:r>
+        <w:t>pacls</w:t>
+      </w:r>
+      <w:proofErr w:type="spellEnd"/>
+      <w:r>
+        <w:t xml:space="preserve"> </w:t>
+      </w:r>
+      <w:proofErr w:type="spellStart"/>
+      <w:r>
+        <w:t>do</w:t>
+      </w:r>
+      <w:proofErr w:type="spellEnd"/>
+      <w:r>
+        <w:t xml:space="preserve"> </w:t>
+      </w:r>
+      <w:proofErr w:type="spellStart"/>
+      <w:r>
+        <w:t>you</w:t>
+      </w:r>
+      <w:proofErr w:type="spellEnd"/>
+      <w:r>
+        <w:t xml:space="preserve"> </w:t>
+      </w:r>
+      <w:proofErr w:type="spellStart"/>
+      <w:r>
+        <w:t>need</w:t>
+      </w:r>
+      <w:proofErr w:type="spellEnd"/>
+      <w:r>
+        <w:t>?” szöveg itt is a könnyebb tájékozódást szolgálja arra utalva, hogy itt a kártyapaklik számosságát kell megadni. Itt a minimum érték 1, a maximum érték pedig 5. Természetesen itt sem lehet negatív számot megadni. A kis nyilak a mező jobb oldalán itt is használhatóak az érték növeléséhez és csökkentéséhez. Alapméretezetten 1 van beállítva.</w:t>
+      </w:r>
+    </w:p>
+    <w:p>
+      <w:r>
+        <w:t xml:space="preserve">Az </w:t>
+      </w:r>
+      <w:r>
+        <w:rPr>
+          <w:b/>
+          <w:bCs/>
+        </w:rPr>
+        <w:t xml:space="preserve">ötödik sorban </w:t>
+      </w:r>
+      <w:r>
+        <w:t>szintén egy számot váró bemeneti mező található a „</w:t>
+      </w:r>
+      <w:proofErr w:type="spellStart"/>
+      <w:r>
+        <w:t>Number</w:t>
+      </w:r>
+      <w:proofErr w:type="spellEnd"/>
+      <w:r>
+        <w:t xml:space="preserve"> of starting </w:t>
+      </w:r>
+      <w:proofErr w:type="spellStart"/>
+      <w:r>
+        <w:t>cards</w:t>
+      </w:r>
+      <w:proofErr w:type="spellEnd"/>
+      <w:r>
+        <w:t xml:space="preserve"> in </w:t>
+      </w:r>
+      <w:proofErr w:type="spellStart"/>
+      <w:r>
+        <w:t>hand</w:t>
+      </w:r>
+      <w:proofErr w:type="spellEnd"/>
+      <w:r>
+        <w:t xml:space="preserve">” címkével, ami arra utal, hogy itt azt lehet beállítani, hogy a játékosok hány kártyával a kezükben kezdjék el a játékot. Ennek az értéke 0 és 10 között állítható. Erre ez esetben is használhatóak a mező jobb oldalán megtalálható kis </w:t>
+      </w:r>
+      <w:proofErr w:type="spellStart"/>
+      <w:r>
+        <w:t>nyílak</w:t>
+      </w:r>
+      <w:proofErr w:type="spellEnd"/>
+      <w:r>
+        <w:t>.</w:t>
+      </w:r>
+    </w:p>
+    <w:p>
+      <w:r>
+        <w:t xml:space="preserve">A </w:t>
+      </w:r>
+      <w:r>
+        <w:rPr>
+          <w:b/>
+          <w:bCs/>
+        </w:rPr>
+        <w:t>hatodik sorban</w:t>
+      </w:r>
+      <w:r>
+        <w:t xml:space="preserve"> egy csúszka található, amelynek kattintásával azt tudjuk ki-be kapcsolni, hogy szükségünk-e van a kezdésnél asztalon lévő fel és le-fordított kártyákra. Ehhez a „</w:t>
+      </w:r>
+      <w:proofErr w:type="spellStart"/>
+      <w:r>
+        <w:t>Cards</w:t>
+      </w:r>
+      <w:proofErr w:type="spellEnd"/>
+      <w:r>
+        <w:t xml:space="preserve"> </w:t>
+      </w:r>
+      <w:proofErr w:type="spellStart"/>
+      <w:r>
+        <w:t>on</w:t>
+      </w:r>
+      <w:proofErr w:type="spellEnd"/>
+      <w:r>
+        <w:t xml:space="preserve"> </w:t>
+      </w:r>
+      <w:proofErr w:type="spellStart"/>
+      <w:r>
+        <w:t>desk</w:t>
+      </w:r>
+      <w:proofErr w:type="spellEnd"/>
+      <w:r>
+        <w:t>/</w:t>
+      </w:r>
+      <w:proofErr w:type="spellStart"/>
+      <w:r>
+        <w:t>player</w:t>
+      </w:r>
+      <w:proofErr w:type="spellEnd"/>
+      <w:r>
+        <w:t>” címke tartozik, ami a csúszka funkciójára utal. Ennek megnyomására megjelenik két új beviteli mező egy sárga pontozott kerettel. Ez elkülöníti ez új mezőket az eddigiektől. A csúszka újbóli kattintásával eltűnnek az új mezők.</w:t>
+      </w:r>
+    </w:p>
+    <w:p>
+      <w:r>
+        <w:t xml:space="preserve">A </w:t>
+      </w:r>
+      <w:r>
+        <w:rPr>
+          <w:b/>
+          <w:bCs/>
+        </w:rPr>
+        <w:t>csúszka segítségével megjelenített mezők</w:t>
+      </w:r>
+      <w:r>
+        <w:t xml:space="preserve"> közül mindkettő az asztalon lévő kártyák számára utal, aminek megértését a „</w:t>
+      </w:r>
+      <w:proofErr w:type="spellStart"/>
+      <w:r>
+        <w:t>Number</w:t>
+      </w:r>
+      <w:proofErr w:type="spellEnd"/>
+      <w:r>
+        <w:t xml:space="preserve"> of </w:t>
+      </w:r>
+      <w:proofErr w:type="spellStart"/>
+      <w:r>
+        <w:t>revealed</w:t>
+      </w:r>
+      <w:proofErr w:type="spellEnd"/>
+      <w:r>
+        <w:t xml:space="preserve"> </w:t>
+      </w:r>
+      <w:proofErr w:type="spellStart"/>
+      <w:r>
+        <w:t>cards</w:t>
+      </w:r>
+      <w:proofErr w:type="spellEnd"/>
+      <w:r>
+        <w:t xml:space="preserve"> </w:t>
+      </w:r>
+      <w:proofErr w:type="spellStart"/>
+      <w:r>
+        <w:t>on</w:t>
+      </w:r>
+      <w:proofErr w:type="spellEnd"/>
+      <w:r>
+        <w:t xml:space="preserve"> </w:t>
+      </w:r>
+      <w:proofErr w:type="spellStart"/>
+      <w:r>
+        <w:t>desk</w:t>
+      </w:r>
+      <w:proofErr w:type="spellEnd"/>
+      <w:r>
+        <w:t>/</w:t>
+      </w:r>
+      <w:proofErr w:type="spellStart"/>
+      <w:r>
+        <w:t>player</w:t>
+      </w:r>
+      <w:proofErr w:type="spellEnd"/>
+      <w:r>
+        <w:t>” és a „</w:t>
+      </w:r>
+      <w:proofErr w:type="spellStart"/>
+      <w:r>
+        <w:t>Number</w:t>
+      </w:r>
+      <w:proofErr w:type="spellEnd"/>
+      <w:r>
+        <w:t xml:space="preserve"> of </w:t>
+      </w:r>
+      <w:proofErr w:type="spellStart"/>
+      <w:r>
+        <w:t>hidden</w:t>
+      </w:r>
+      <w:proofErr w:type="spellEnd"/>
+      <w:r>
+        <w:t xml:space="preserve"> </w:t>
+      </w:r>
+      <w:proofErr w:type="spellStart"/>
+      <w:r>
+        <w:lastRenderedPageBreak/>
+        <w:t>cards</w:t>
+      </w:r>
+      <w:proofErr w:type="spellEnd"/>
+      <w:r>
+        <w:t xml:space="preserve"> </w:t>
+      </w:r>
+      <w:proofErr w:type="spellStart"/>
+      <w:r>
+        <w:t>on</w:t>
+      </w:r>
+      <w:proofErr w:type="spellEnd"/>
+      <w:r>
+        <w:t xml:space="preserve"> </w:t>
+      </w:r>
+      <w:proofErr w:type="spellStart"/>
+      <w:r>
+        <w:t>desk</w:t>
+      </w:r>
+      <w:proofErr w:type="spellEnd"/>
+      <w:r>
+        <w:t>/</w:t>
+      </w:r>
+      <w:proofErr w:type="spellStart"/>
+      <w:r>
+        <w:t>player</w:t>
+      </w:r>
+      <w:proofErr w:type="spellEnd"/>
+      <w:r>
+        <w:t>” címkék segítik</w:t>
+      </w:r>
+      <w:r>
+        <w:t xml:space="preserve">. Itt mindkét esetben 0 és 5 közé lehet állítani az értékeket és itt is használhatóak a kis nyilak a mezők jobb oldalán az értékek növelésére és csökkentésére. </w:t>
+      </w:r>
+    </w:p>
+    <w:p>
+      <w:pPr>
+        <w:keepNext/>
+        <w:jc w:val="center"/>
+      </w:pPr>
+      <w:r>
+        <w:drawing>
+          <wp:inline distT="0" distB="0" distL="0" distR="0" wp14:anchorId="2A1DD078" wp14:editId="40705839">
+            <wp:extent cx="4105848" cy="3505689"/>
+            <wp:effectExtent l="0" t="0" r="9525" b="0"/>
+            <wp:docPr id="78862886" name="Picture 1" descr="A screenshot of a game&#10;&#10;AI-generated content may be incorrect."/>
+            <wp:cNvGraphicFramePr>
+              <a:graphicFrameLocks xmlns:a="http://schemas.openxmlformats.org/drawingml/2006/main" noChangeAspect="1"/>
+            </wp:cNvGraphicFramePr>
+            <a:graphic xmlns:a="http://schemas.openxmlformats.org/drawingml/2006/main">
+              <a:graphicData uri="http://schemas.openxmlformats.org/drawingml/2006/picture">
+                <pic:pic xmlns:pic="http://schemas.openxmlformats.org/drawingml/2006/picture">
+                  <pic:nvPicPr>
+                    <pic:cNvPr id="78862886" name="Picture 1" descr="A screenshot of a game&#10;&#10;AI-generated content may be incorrect."/>
+                    <pic:cNvPicPr/>
+                  </pic:nvPicPr>
+                  <pic:blipFill>
+                    <a:blip r:embed="rId22"/>
+                    <a:stretch>
+                      <a:fillRect/>
+                    </a:stretch>
+                  </pic:blipFill>
+                  <pic:spPr>
+                    <a:xfrm>
+                      <a:off x="0" y="0"/>
+                      <a:ext cx="4105848" cy="3505689"/>
+                    </a:xfrm>
+                    <a:prstGeom prst="rect">
+                      <a:avLst/>
+                    </a:prstGeom>
+                  </pic:spPr>
+                </pic:pic>
+              </a:graphicData>
+            </a:graphic>
+          </wp:inline>
+        </w:drawing>
+      </w:r>
+    </w:p>
+    <w:p>
+      <w:pPr>
+        <w:pStyle w:val="Caption"/>
+      </w:pPr>
+      <w:fldSimple w:instr=" SEQ ábra \* ARABIC ">
+        <w:r>
+          <w:rPr>
+            <w:noProof/>
+          </w:rPr>
+          <w:t>7</w:t>
+        </w:r>
+      </w:fldSimple>
+      <w:r>
+        <w:t>. ábra - Csúszkával megjelenített mezők</w:t>
+      </w:r>
+    </w:p>
+    <w:p>
+      <w:r>
+        <w:t xml:space="preserve">Az </w:t>
+      </w:r>
+      <w:r>
+        <w:rPr>
+          <w:b/>
+          <w:bCs/>
+        </w:rPr>
+        <w:t>utolsó sorban</w:t>
+      </w:r>
+      <w:r>
+        <w:t xml:space="preserve"> található gombok közül a kék szegélyű „</w:t>
+      </w:r>
+      <w:proofErr w:type="spellStart"/>
+      <w:r>
+        <w:t>Submit</w:t>
+      </w:r>
+      <w:proofErr w:type="spellEnd"/>
+      <w:r>
+        <w:t>” feliratú gomb a játék indítására szolgál a megadott paraméterekkel, míg a lila szegélyű „</w:t>
+      </w:r>
+      <w:proofErr w:type="spellStart"/>
+      <w:r>
+        <w:t>Save</w:t>
+      </w:r>
+      <w:proofErr w:type="spellEnd"/>
+      <w:r>
+        <w:t xml:space="preserve"> </w:t>
+      </w:r>
+      <w:proofErr w:type="spellStart"/>
+      <w:r>
+        <w:t>preset</w:t>
+      </w:r>
+      <w:proofErr w:type="spellEnd"/>
+      <w:r>
+        <w:t xml:space="preserve">” a játékbeállítások elmentésére szolgálnak. Ezt később a lap jobb oldalán található listában kiválaszthatjuk. </w:t>
+      </w:r>
+    </w:p>
+    <w:p>
+      <w:r>
+        <w:t xml:space="preserve">A </w:t>
+      </w:r>
+      <w:r>
+        <w:rPr>
+          <w:b/>
+          <w:bCs/>
+        </w:rPr>
+        <w:t>jobb oldalon</w:t>
+      </w:r>
+      <w:r>
+        <w:rPr>
+          <w:b/>
+          <w:bCs/>
+        </w:rPr>
+        <w:t xml:space="preserve"> </w:t>
+      </w:r>
+      <w:r>
+        <w:t>található listában választhatunk a saját és mások által készített beállítások közül, melyet kattintással beilleszt a mi mezőinkbe.</w:t>
+      </w:r>
+      <w:r>
+        <w:t xml:space="preserve"> A „</w:t>
+      </w:r>
+      <w:proofErr w:type="spellStart"/>
+      <w:r>
+        <w:t>My</w:t>
+      </w:r>
+      <w:proofErr w:type="spellEnd"/>
+      <w:r>
+        <w:t xml:space="preserve"> </w:t>
+      </w:r>
+      <w:proofErr w:type="spellStart"/>
+      <w:r>
+        <w:t>presets</w:t>
+      </w:r>
+      <w:proofErr w:type="spellEnd"/>
+      <w:r>
+        <w:t>” opcióra kattintva a saját beállításaink válik láthatóvá, míg az „</w:t>
+      </w:r>
+      <w:proofErr w:type="spellStart"/>
+      <w:r>
+        <w:t>Explore</w:t>
+      </w:r>
+      <w:proofErr w:type="spellEnd"/>
+      <w:r>
+        <w:t>” opcióra kattintva minden felhasználó beállításai megtalálható.</w:t>
+      </w:r>
+    </w:p>
+    <w:p>
       <w:pPr>
         <w:spacing w:after="160"/>
         <w:jc w:val="left"/>
@@ -3128,21 +4453,21 @@
     </w:p>
     <w:p>
       <w:r>
+        <w:t xml:space="preserve">Ezen a felületen csak egy beviteli mező található, ahol egy négy számból álló kódot kell </w:t>
+      </w:r>
+      <w:r>
+        <w:t>begépelnie a felhasználónak. Siker esetén átkerül a lobbyba, ha viszont tévesen adja meg a kódot, akkor értesíti a felület.</w:t>
+      </w:r>
+    </w:p>
+    <w:p>
+      <w:pPr>
+        <w:keepNext/>
+      </w:pPr>
+      <w:r>
+        <w:rPr>
+          <w:noProof/>
+        </w:rPr>
         <w:lastRenderedPageBreak/>
-        <w:t xml:space="preserve">Ezen a felületen csak egy beviteli mező található, ahol egy négy számból álló kódot kell </w:t>
-      </w:r>
-      <w:r>
-        <w:t>begépelnie a felhasználónak. Siker esetén átkerül a lobbyba, ha viszont tévesen adja meg a kódot, akkor értesíti a felület.</w:t>
-      </w:r>
-    </w:p>
-    <w:p>
-      <w:pPr>
-        <w:keepNext/>
-      </w:pPr>
-      <w:r>
-        <w:rPr>
-          <w:noProof/>
-        </w:rPr>
         <w:drawing>
           <wp:inline distT="0" distB="0" distL="0" distR="0" wp14:anchorId="5DB9CCC4" wp14:editId="37EE18A7">
             <wp:extent cx="5759450" cy="2563495"/>
@@ -3159,7 +4484,7 @@
                     <pic:cNvPicPr/>
                   </pic:nvPicPr>
                   <pic:blipFill>
-                    <a:blip r:embed="rId21"/>
+                    <a:blip r:embed="rId23"/>
                     <a:stretch>
                       <a:fillRect/>
                     </a:stretch>
@@ -3190,7 +4515,7 @@
           <w:rPr>
             <w:noProof/>
           </w:rPr>
-          <w:t>5</w:t>
+          <w:t>8</w:t>
         </w:r>
       </w:fldSimple>
       <w:r>
@@ -3250,7 +4575,7 @@
                     <pic:cNvPicPr/>
                   </pic:nvPicPr>
                   <pic:blipFill>
-                    <a:blip r:embed="rId22"/>
+                    <a:blip r:embed="rId24"/>
                     <a:stretch>
                       <a:fillRect/>
                     </a:stretch>
@@ -3290,7 +4615,7 @@
                     <pic:cNvPicPr/>
                   </pic:nvPicPr>
                   <pic:blipFill>
-                    <a:blip r:embed="rId23"/>
+                    <a:blip r:embed="rId25"/>
                     <a:stretch>
                       <a:fillRect/>
                     </a:stretch>
@@ -3321,7 +4646,7 @@
           <w:rPr>
             <w:noProof/>
           </w:rPr>
-          <w:t>6</w:t>
+          <w:t>9</w:t>
         </w:r>
       </w:fldSimple>
       <w:r>
@@ -3354,7 +4679,7 @@
                     <pic:cNvPicPr/>
                   </pic:nvPicPr>
                   <pic:blipFill>
-                    <a:blip r:embed="rId24"/>
+                    <a:blip r:embed="rId26"/>
                     <a:stretch>
                       <a:fillRect/>
                     </a:stretch>
@@ -3385,7 +4710,7 @@
           <w:rPr>
             <w:noProof/>
           </w:rPr>
-          <w:t>7</w:t>
+          <w:t>10</w:t>
         </w:r>
       </w:fldSimple>
       <w:r>
@@ -3416,7 +4741,7 @@
                     <pic:cNvPicPr/>
                   </pic:nvPicPr>
                   <pic:blipFill>
-                    <a:blip r:embed="rId25"/>
+                    <a:blip r:embed="rId27"/>
                     <a:stretch>
                       <a:fillRect/>
                     </a:stretch>
@@ -3462,7 +4787,7 @@
                     <pic:cNvPicPr/>
                   </pic:nvPicPr>
                   <pic:blipFill>
-                    <a:blip r:embed="rId26"/>
+                    <a:blip r:embed="rId28"/>
                     <a:stretch>
                       <a:fillRect/>
                     </a:stretch>
@@ -3493,7 +4818,7 @@
           <w:rPr>
             <w:noProof/>
           </w:rPr>
-          <w:t>8</w:t>
+          <w:t>11</w:t>
         </w:r>
       </w:fldSimple>
       <w:r>
@@ -3504,31 +4829,31 @@
       <w:pPr>
         <w:pStyle w:val="Heading1"/>
       </w:pPr>
-      <w:bookmarkStart w:id="13" w:name="_Toc194741547"/>
+      <w:bookmarkStart w:id="12" w:name="_Toc194741547"/>
       <w:r>
         <w:t>Fejlesztői dokumentáció</w:t>
       </w:r>
+      <w:bookmarkEnd w:id="12"/>
+    </w:p>
+    <w:p>
+      <w:pPr>
+        <w:pStyle w:val="Heading2"/>
+      </w:pPr>
+      <w:bookmarkStart w:id="13" w:name="_Toc194741548"/>
+      <w:r>
+        <w:t>Követelményleírás</w:t>
+      </w:r>
       <w:bookmarkEnd w:id="13"/>
     </w:p>
     <w:p>
       <w:pPr>
-        <w:pStyle w:val="Heading2"/>
-      </w:pPr>
-      <w:bookmarkStart w:id="14" w:name="_Toc194741548"/>
-      <w:r>
-        <w:t>Követelményleírás</w:t>
+        <w:pStyle w:val="Heading3"/>
+      </w:pPr>
+      <w:bookmarkStart w:id="14" w:name="_Toc194741549"/>
+      <w:r>
+        <w:t>Funkcionális követelmények</w:t>
       </w:r>
       <w:bookmarkEnd w:id="14"/>
-    </w:p>
-    <w:p>
-      <w:pPr>
-        <w:pStyle w:val="Heading3"/>
-      </w:pPr>
-      <w:bookmarkStart w:id="15" w:name="_Toc194741549"/>
-      <w:r>
-        <w:t>Funkcionális követelmények</w:t>
-      </w:r>
-      <w:bookmarkEnd w:id="15"/>
     </w:p>
     <w:p>
       <w:r>
@@ -4322,11 +5647,11 @@
       <w:pPr>
         <w:pStyle w:val="Heading3"/>
       </w:pPr>
-      <w:bookmarkStart w:id="16" w:name="_Toc194741550"/>
+      <w:bookmarkStart w:id="15" w:name="_Toc194741550"/>
       <w:r>
         <w:t>Nem funkcionális követelmények</w:t>
       </w:r>
-      <w:bookmarkEnd w:id="16"/>
+      <w:bookmarkEnd w:id="15"/>
     </w:p>
     <w:p>
       <w:pPr>
@@ -4772,7 +6097,7 @@
       <w:pPr>
         <w:pStyle w:val="Heading2"/>
       </w:pPr>
-      <w:bookmarkStart w:id="17" w:name="_Toc194741551"/>
+      <w:bookmarkStart w:id="16" w:name="_Toc194741551"/>
       <w:proofErr w:type="spellStart"/>
       <w:r>
         <w:lastRenderedPageBreak/>
@@ -4782,7 +6107,7 @@
       <w:r>
         <w:t xml:space="preserve"> diagram</w:t>
       </w:r>
-      <w:bookmarkEnd w:id="17"/>
+      <w:bookmarkEnd w:id="16"/>
     </w:p>
     <w:p>
       <w:pPr>
@@ -4810,7 +6135,7 @@
                     </pic:cNvPicPr>
                   </pic:nvPicPr>
                   <pic:blipFill>
-                    <a:blip r:embed="rId27">
+                    <a:blip r:embed="rId29">
                       <a:extLst>
                         <a:ext uri="{28A0092B-C50C-407E-A947-70E740481C1C}">
                           <a14:useLocalDpi xmlns:a14="http://schemas.microsoft.com/office/drawing/2010/main" val="0"/>
@@ -4852,7 +6177,7 @@
           <w:rPr>
             <w:noProof/>
           </w:rPr>
-          <w:t>9</w:t>
+          <w:t>12</w:t>
         </w:r>
       </w:fldSimple>
       <w:r>
@@ -4871,11 +6196,11 @@
       <w:pPr>
         <w:pStyle w:val="Heading2"/>
       </w:pPr>
-      <w:bookmarkStart w:id="18" w:name="_Toc194741552"/>
+      <w:bookmarkStart w:id="17" w:name="_Toc194741552"/>
       <w:r>
         <w:t>Megvalósításhoz használt technológiák</w:t>
       </w:r>
-      <w:bookmarkEnd w:id="18"/>
+      <w:bookmarkEnd w:id="17"/>
     </w:p>
     <w:p>
       <w:r>
@@ -5291,7 +6616,7 @@
                     <pic:cNvPicPr/>
                   </pic:nvPicPr>
                   <pic:blipFill>
-                    <a:blip r:embed="rId28"/>
+                    <a:blip r:embed="rId30"/>
                     <a:stretch>
                       <a:fillRect/>
                     </a:stretch>
@@ -5322,7 +6647,7 @@
           <w:rPr>
             <w:noProof/>
           </w:rPr>
-          <w:t>10</w:t>
+          <w:t>13</w:t>
         </w:r>
       </w:fldSimple>
       <w:r>
@@ -8020,11 +9345,11 @@
       <w:pPr>
         <w:pStyle w:val="Heading2"/>
       </w:pPr>
-      <w:bookmarkStart w:id="19" w:name="_Toc194741553"/>
+      <w:bookmarkStart w:id="18" w:name="_Toc194741553"/>
       <w:r>
         <w:t xml:space="preserve">Alkalmazás </w:t>
       </w:r>
-      <w:bookmarkEnd w:id="19"/>
+      <w:bookmarkEnd w:id="18"/>
       <w:r>
         <w:t>architektúrája</w:t>
       </w:r>
@@ -8093,7 +9418,7 @@
                     </pic:cNvPicPr>
                   </pic:nvPicPr>
                   <pic:blipFill>
-                    <a:blip r:embed="rId29">
+                    <a:blip r:embed="rId31">
                       <a:extLst>
                         <a:ext uri="{28A0092B-C50C-407E-A947-70E740481C1C}">
                           <a14:useLocalDpi xmlns:a14="http://schemas.microsoft.com/office/drawing/2010/main" val="0"/>
@@ -8135,7 +9460,7 @@
           <w:rPr>
             <w:noProof/>
           </w:rPr>
-          <w:t>11</w:t>
+          <w:t>14</w:t>
         </w:r>
       </w:fldSimple>
       <w:r>
@@ -8268,7 +9593,7 @@
                     <pic:cNvPicPr/>
                   </pic:nvPicPr>
                   <pic:blipFill>
-                    <a:blip r:embed="rId30"/>
+                    <a:blip r:embed="rId32"/>
                     <a:stretch>
                       <a:fillRect/>
                     </a:stretch>
@@ -8299,7 +9624,7 @@
           <w:rPr>
             <w:noProof/>
           </w:rPr>
-          <w:t>12</w:t>
+          <w:t>15</w:t>
         </w:r>
       </w:fldSimple>
       <w:r>
@@ -8409,7 +9734,7 @@
                     <pic:cNvPicPr/>
                   </pic:nvPicPr>
                   <pic:blipFill>
-                    <a:blip r:embed="rId31"/>
+                    <a:blip r:embed="rId33"/>
                     <a:stretch>
                       <a:fillRect/>
                     </a:stretch>
@@ -8440,7 +9765,7 @@
           <w:rPr>
             <w:noProof/>
           </w:rPr>
-          <w:t>13</w:t>
+          <w:t>16</w:t>
         </w:r>
       </w:fldSimple>
       <w:r>
@@ -8574,7 +9899,7 @@
                     <pic:cNvPicPr/>
                   </pic:nvPicPr>
                   <pic:blipFill>
-                    <a:blip r:embed="rId32"/>
+                    <a:blip r:embed="rId34"/>
                     <a:stretch>
                       <a:fillRect/>
                     </a:stretch>
@@ -8605,7 +9930,7 @@
           <w:rPr>
             <w:noProof/>
           </w:rPr>
-          <w:t>14</w:t>
+          <w:t>17</w:t>
         </w:r>
       </w:fldSimple>
       <w:r>
@@ -9548,9 +10873,210 @@
     </w:p>
     <w:p>
       <w:pPr>
+        <w:keepNext/>
+        <w:spacing w:after="160"/>
+        <w:ind w:left="720"/>
+        <w:jc w:val="center"/>
+      </w:pPr>
+      <w:r>
+        <w:drawing>
+          <wp:inline distT="0" distB="0" distL="0" distR="0" wp14:anchorId="636512C7" wp14:editId="37F197CC">
+            <wp:extent cx="4663440" cy="6560180"/>
+            <wp:effectExtent l="0" t="0" r="3810" b="0"/>
+            <wp:docPr id="880256784" name="Picture 1" descr="A screenshot of a computer program&#10;&#10;AI-generated content may be incorrect."/>
+            <wp:cNvGraphicFramePr>
+              <a:graphicFrameLocks xmlns:a="http://schemas.openxmlformats.org/drawingml/2006/main" noChangeAspect="1"/>
+            </wp:cNvGraphicFramePr>
+            <a:graphic xmlns:a="http://schemas.openxmlformats.org/drawingml/2006/main">
+              <a:graphicData uri="http://schemas.openxmlformats.org/drawingml/2006/picture">
+                <pic:pic xmlns:pic="http://schemas.openxmlformats.org/drawingml/2006/picture">
+                  <pic:nvPicPr>
+                    <pic:cNvPr id="880256784" name="Picture 1" descr="A screenshot of a computer program&#10;&#10;AI-generated content may be incorrect."/>
+                    <pic:cNvPicPr/>
+                  </pic:nvPicPr>
+                  <pic:blipFill>
+                    <a:blip r:embed="rId35"/>
+                    <a:stretch>
+                      <a:fillRect/>
+                    </a:stretch>
+                  </pic:blipFill>
+                  <pic:spPr>
+                    <a:xfrm>
+                      <a:off x="0" y="0"/>
+                      <a:ext cx="4671172" cy="6571057"/>
+                    </a:xfrm>
+                    <a:prstGeom prst="rect">
+                      <a:avLst/>
+                    </a:prstGeom>
+                  </pic:spPr>
+                </pic:pic>
+              </a:graphicData>
+            </a:graphic>
+          </wp:inline>
+        </w:drawing>
+      </w:r>
+    </w:p>
+    <w:p>
+      <w:pPr>
+        <w:pStyle w:val="Caption"/>
+      </w:pPr>
+      <w:fldSimple w:instr=" SEQ ábra \* ARABIC ">
+        <w:r>
+          <w:rPr>
+            <w:noProof/>
+          </w:rPr>
+          <w:t>18</w:t>
+        </w:r>
+      </w:fldSimple>
+      <w:r>
+        <w:t>. ábra – Lobbyk egy állapotának struktúrája a memóriában</w:t>
+      </w:r>
+    </w:p>
+    <w:p>
+      <w:pPr>
+        <w:pStyle w:val="ListParagraph"/>
+        <w:keepNext/>
         <w:spacing w:after="160"/>
         <w:jc w:val="left"/>
       </w:pPr>
+      <w:r>
+        <w:lastRenderedPageBreak/>
+        <w:t>A lobbyban a játékosok tárolása egy objektumok tömbjeként valósul meg a következő módon:</w:t>
+      </w:r>
+    </w:p>
+    <w:p>
+      <w:pPr>
+        <w:pStyle w:val="ListParagraph"/>
+        <w:keepNext/>
+        <w:spacing w:after="160"/>
+        <w:jc w:val="center"/>
+      </w:pPr>
+      <w:r>
+        <w:drawing>
+          <wp:inline distT="0" distB="0" distL="0" distR="0" wp14:anchorId="3A435C2C" wp14:editId="7ADB6F6E">
+            <wp:extent cx="4777740" cy="6266899"/>
+            <wp:effectExtent l="0" t="0" r="3810" b="635"/>
+            <wp:docPr id="612343287" name="Picture 1" descr="A screenshot of a computer program&#10;&#10;AI-generated content may be incorrect."/>
+            <wp:cNvGraphicFramePr>
+              <a:graphicFrameLocks xmlns:a="http://schemas.openxmlformats.org/drawingml/2006/main" noChangeAspect="1"/>
+            </wp:cNvGraphicFramePr>
+            <a:graphic xmlns:a="http://schemas.openxmlformats.org/drawingml/2006/main">
+              <a:graphicData uri="http://schemas.openxmlformats.org/drawingml/2006/picture">
+                <pic:pic xmlns:pic="http://schemas.openxmlformats.org/drawingml/2006/picture">
+                  <pic:nvPicPr>
+                    <pic:cNvPr id="612343287" name="Picture 1" descr="A screenshot of a computer program&#10;&#10;AI-generated content may be incorrect."/>
+                    <pic:cNvPicPr/>
+                  </pic:nvPicPr>
+                  <pic:blipFill>
+                    <a:blip r:embed="rId36"/>
+                    <a:stretch>
+                      <a:fillRect/>
+                    </a:stretch>
+                  </pic:blipFill>
+                  <pic:spPr>
+                    <a:xfrm>
+                      <a:off x="0" y="0"/>
+                      <a:ext cx="4782265" cy="6272834"/>
+                    </a:xfrm>
+                    <a:prstGeom prst="rect">
+                      <a:avLst/>
+                    </a:prstGeom>
+                  </pic:spPr>
+                </pic:pic>
+              </a:graphicData>
+            </a:graphic>
+          </wp:inline>
+        </w:drawing>
+      </w:r>
+    </w:p>
+    <w:p>
+      <w:pPr>
+        <w:pStyle w:val="Caption"/>
+      </w:pPr>
+      <w:fldSimple w:instr=" SEQ ábra \* ARABIC ">
+        <w:r>
+          <w:rPr>
+            <w:noProof/>
+          </w:rPr>
+          <w:t>19</w:t>
+        </w:r>
+      </w:fldSimple>
+      <w:r>
+        <w:t xml:space="preserve">. ábra - </w:t>
+      </w:r>
+      <w:proofErr w:type="spellStart"/>
+      <w:r>
+        <w:t>Players</w:t>
+      </w:r>
+      <w:proofErr w:type="spellEnd"/>
+      <w:r>
+        <w:t xml:space="preserve"> tömb egy lobbyban</w:t>
+      </w:r>
+    </w:p>
+    <w:p>
+      <w:r>
+        <w:t>A kártyák tárolása egy tömbök tömbjében valósul meg. Ez azt jelenti, hogy egy kártya 3 listaelemből áll. Egy névből, egy fájlnévből és egy lobbyn belüli egyedi azonosítóval:</w:t>
+      </w:r>
+    </w:p>
+    <w:p>
+      <w:pPr>
+        <w:keepNext/>
+        <w:jc w:val="center"/>
+      </w:pPr>
+      <w:r>
+        <w:lastRenderedPageBreak/>
+        <w:drawing>
+          <wp:inline distT="0" distB="0" distL="0" distR="0" wp14:anchorId="06CD773C" wp14:editId="744D0C69">
+            <wp:extent cx="5759450" cy="2693035"/>
+            <wp:effectExtent l="0" t="0" r="0" b="0"/>
+            <wp:docPr id="1875102651" name="Picture 1" descr="A computer screen shot of a computer code&#10;&#10;AI-generated content may be incorrect."/>
+            <wp:cNvGraphicFramePr>
+              <a:graphicFrameLocks xmlns:a="http://schemas.openxmlformats.org/drawingml/2006/main" noChangeAspect="1"/>
+            </wp:cNvGraphicFramePr>
+            <a:graphic xmlns:a="http://schemas.openxmlformats.org/drawingml/2006/main">
+              <a:graphicData uri="http://schemas.openxmlformats.org/drawingml/2006/picture">
+                <pic:pic xmlns:pic="http://schemas.openxmlformats.org/drawingml/2006/picture">
+                  <pic:nvPicPr>
+                    <pic:cNvPr id="1875102651" name="Picture 1" descr="A computer screen shot of a computer code&#10;&#10;AI-generated content may be incorrect."/>
+                    <pic:cNvPicPr/>
+                  </pic:nvPicPr>
+                  <pic:blipFill>
+                    <a:blip r:embed="rId37"/>
+                    <a:stretch>
+                      <a:fillRect/>
+                    </a:stretch>
+                  </pic:blipFill>
+                  <pic:spPr>
+                    <a:xfrm>
+                      <a:off x="0" y="0"/>
+                      <a:ext cx="5759450" cy="2693035"/>
+                    </a:xfrm>
+                    <a:prstGeom prst="rect">
+                      <a:avLst/>
+                    </a:prstGeom>
+                  </pic:spPr>
+                </pic:pic>
+              </a:graphicData>
+            </a:graphic>
+          </wp:inline>
+        </w:drawing>
+      </w:r>
+    </w:p>
+    <w:p>
+      <w:pPr>
+        <w:pStyle w:val="Caption"/>
+      </w:pPr>
+      <w:fldSimple w:instr=" SEQ ábra \* ARABIC ">
+        <w:r>
+          <w:rPr>
+            <w:noProof/>
+          </w:rPr>
+          <w:t>20</w:t>
+        </w:r>
+      </w:fldSimple>
+      <w:r>
+        <w:t>. ábra - Példa a kártyák állapotára a lobby egy tömbjében</w:t>
+      </w:r>
     </w:p>
     <w:p>
       <w:pPr>
@@ -9877,6 +11403,9 @@
       <w:r>
         <w:t>Létrehoz egy lobbyt és az adatbázishoz adja</w:t>
       </w:r>
+      <w:r>
+        <w:br/>
+      </w:r>
     </w:p>
     <w:p>
       <w:pPr>
@@ -9921,6 +11450,7 @@
           <w:b/>
           <w:bCs/>
         </w:rPr>
+        <w:lastRenderedPageBreak/>
         <w:t>hostStarted</w:t>
       </w:r>
       <w:proofErr w:type="spellEnd"/>
@@ -10043,7 +11573,6 @@
           <w:b/>
           <w:bCs/>
         </w:rPr>
-        <w:lastRenderedPageBreak/>
         <w:t>restartGame</w:t>
       </w:r>
       <w:proofErr w:type="spellEnd"/>
@@ -10632,6 +12161,7 @@
           <w:b/>
           <w:bCs/>
         </w:rPr>
+        <w:lastRenderedPageBreak/>
         <w:t>switchOnHand</w:t>
       </w:r>
       <w:proofErr w:type="spellEnd"/>
@@ -10712,7 +12242,38 @@
           <w:b/>
           <w:bCs/>
         </w:rPr>
-        <w:lastRenderedPageBreak/>
+        <w:t>giveLastCard</w:t>
+      </w:r>
+      <w:proofErr w:type="spellEnd"/>
+      <w:r>
+        <w:rPr>
+          <w:b/>
+          <w:bCs/>
+        </w:rPr>
+        <w:t>:</w:t>
+      </w:r>
+      <w:r>
+        <w:t xml:space="preserve"> Az adott játékos kezébe ad egy kártyát a húzó, vagy a dobópakliból</w:t>
+      </w:r>
+    </w:p>
+    <w:p>
+      <w:pPr>
+        <w:pStyle w:val="ListParagraph"/>
+        <w:numPr>
+          <w:ilvl w:val="0"/>
+          <w:numId w:val="31"/>
+        </w:numPr>
+        <w:spacing w:after="160"/>
+        <w:ind w:left="1423" w:hanging="357"/>
+        <w:contextualSpacing w:val="0"/>
+        <w:jc w:val="left"/>
+      </w:pPr>
+      <w:proofErr w:type="spellStart"/>
+      <w:r>
+        <w:rPr>
+          <w:b/>
+          <w:bCs/>
+        </w:rPr>
         <w:t>joinLobby</w:t>
       </w:r>
       <w:proofErr w:type="spellEnd"/>
@@ -10935,7 +12496,7 @@
                     </pic:cNvPicPr>
                   </pic:nvPicPr>
                   <pic:blipFill>
-                    <a:blip r:embed="rId33" cstate="print">
+                    <a:blip r:embed="rId38" cstate="print">
                       <a:extLst>
                         <a:ext uri="{28A0092B-C50C-407E-A947-70E740481C1C}">
                           <a14:useLocalDpi xmlns:a14="http://schemas.microsoft.com/office/drawing/2010/main" val="0"/>
@@ -11003,7 +12564,7 @@
           <w:bCs/>
           <w:noProof/>
         </w:rPr>
-        <w:t>15</w:t>
+        <w:t>21</w:t>
       </w:r>
       <w:r>
         <w:rPr>
@@ -11468,98 +13029,201 @@
     </w:p>
     <w:p>
       <w:pPr>
+        <w:keepNext/>
         <w:spacing w:after="160"/>
         <w:jc w:val="left"/>
       </w:pPr>
       <w:r>
-        <w:t xml:space="preserve">JavaScript környezetben objektum-relációs leképezést az </w:t>
-      </w:r>
-      <w:proofErr w:type="spellStart"/>
-      <w:r>
-        <w:t>Sequelize</w:t>
-      </w:r>
-      <w:proofErr w:type="spellEnd"/>
-      <w:r>
-        <w:t xml:space="preserve"> ORM biztosít. A modellek osztályként jelennek meg, az adatbázis műveletei ezek metódusaiként hívhatók meg (pl.: </w:t>
-      </w:r>
-      <w:proofErr w:type="spellStart"/>
-      <w:proofErr w:type="gramStart"/>
-      <w:r>
-        <w:t>create</w:t>
-      </w:r>
-      <w:proofErr w:type="spellEnd"/>
-      <w:r>
-        <w:t>(</w:t>
-      </w:r>
-      <w:proofErr w:type="gramEnd"/>
-      <w:r>
-        <w:t xml:space="preserve">), </w:t>
-      </w:r>
-      <w:proofErr w:type="gramStart"/>
-      <w:r>
-        <w:t>update(</w:t>
-      </w:r>
-      <w:proofErr w:type="gramEnd"/>
-      <w:r>
-        <w:t xml:space="preserve">), </w:t>
-      </w:r>
-      <w:proofErr w:type="spellStart"/>
-      <w:proofErr w:type="gramStart"/>
-      <w:r>
-        <w:t>findOne</w:t>
-      </w:r>
-      <w:proofErr w:type="spellEnd"/>
-      <w:r>
-        <w:t>(</w:t>
-      </w:r>
-      <w:proofErr w:type="gramEnd"/>
-      <w:r>
-        <w:t xml:space="preserve">), </w:t>
-      </w:r>
-      <w:proofErr w:type="spellStart"/>
-      <w:proofErr w:type="gramStart"/>
-      <w:r>
-        <w:t>findAll</w:t>
-      </w:r>
-      <w:proofErr w:type="spellEnd"/>
-      <w:r>
-        <w:t>(</w:t>
-      </w:r>
-      <w:proofErr w:type="gramEnd"/>
-      <w:r>
-        <w:t>)). A nyers SQL kód így el van rejtve, viszont egy jól strukturált, típusbiztos kódot eredményez.</w:t>
-      </w:r>
-    </w:p>
-    <w:p>
-      <w:pPr>
-        <w:pStyle w:val="Heading2"/>
-      </w:pPr>
-      <w:r>
-        <w:t>Oldalak</w:t>
-      </w:r>
-      <w:r>
-        <w:t xml:space="preserve"> működése</w:t>
+        <w:rPr>
+          <w:noProof/>
+        </w:rPr>
+        <w:lastRenderedPageBreak/>
+        <w:drawing>
+          <wp:inline distT="0" distB="0" distL="0" distR="0" wp14:anchorId="0F97B08D" wp14:editId="603539D2">
+            <wp:extent cx="5759450" cy="3740150"/>
+            <wp:effectExtent l="0" t="0" r="0" b="0"/>
+            <wp:docPr id="933500079" name="Picture 1" descr="A diagram of a computer program&#10;&#10;AI-generated content may be incorrect."/>
+            <wp:cNvGraphicFramePr>
+              <a:graphicFrameLocks xmlns:a="http://schemas.openxmlformats.org/drawingml/2006/main" noChangeAspect="1"/>
+            </wp:cNvGraphicFramePr>
+            <a:graphic xmlns:a="http://schemas.openxmlformats.org/drawingml/2006/main">
+              <a:graphicData uri="http://schemas.openxmlformats.org/drawingml/2006/picture">
+                <pic:pic xmlns:pic="http://schemas.openxmlformats.org/drawingml/2006/picture">
+                  <pic:nvPicPr>
+                    <pic:cNvPr id="933500079" name="Picture 1" descr="A diagram of a computer program&#10;&#10;AI-generated content may be incorrect."/>
+                    <pic:cNvPicPr>
+                      <a:picLocks noChangeAspect="1" noChangeArrowheads="1"/>
+                    </pic:cNvPicPr>
+                  </pic:nvPicPr>
+                  <pic:blipFill>
+                    <a:blip r:embed="rId39">
+                      <a:extLst>
+                        <a:ext uri="{28A0092B-C50C-407E-A947-70E740481C1C}">
+                          <a14:useLocalDpi xmlns:a14="http://schemas.microsoft.com/office/drawing/2010/main" val="0"/>
+                        </a:ext>
+                      </a:extLst>
+                    </a:blip>
+                    <a:srcRect/>
+                    <a:stretch>
+                      <a:fillRect/>
+                    </a:stretch>
+                  </pic:blipFill>
+                  <pic:spPr bwMode="auto">
+                    <a:xfrm>
+                      <a:off x="0" y="0"/>
+                      <a:ext cx="5759450" cy="3740150"/>
+                    </a:xfrm>
+                    <a:prstGeom prst="rect">
+                      <a:avLst/>
+                    </a:prstGeom>
+                    <a:noFill/>
+                    <a:ln>
+                      <a:noFill/>
+                    </a:ln>
+                  </pic:spPr>
+                </pic:pic>
+              </a:graphicData>
+            </a:graphic>
+          </wp:inline>
+        </w:drawing>
+      </w:r>
+    </w:p>
+    <w:p>
+      <w:pPr>
+        <w:pStyle w:val="Caption"/>
+        <w:rPr>
+          <w:u w:val="single"/>
+        </w:rPr>
+      </w:pPr>
+      <w:r>
+        <w:rPr>
+          <w:u w:val="single"/>
+        </w:rPr>
+        <w:fldChar w:fldCharType="begin"/>
+      </w:r>
+      <w:r>
+        <w:rPr>
+          <w:u w:val="single"/>
+        </w:rPr>
+        <w:instrText xml:space="preserve"> SEQ ábra \* ARABIC </w:instrText>
+      </w:r>
+      <w:r>
+        <w:rPr>
+          <w:u w:val="single"/>
+        </w:rPr>
+        <w:fldChar w:fldCharType="separate"/>
+      </w:r>
+      <w:r>
+        <w:rPr>
+          <w:noProof/>
+          <w:u w:val="single"/>
+        </w:rPr>
+        <w:t>22</w:t>
+      </w:r>
+      <w:r>
+        <w:rPr>
+          <w:u w:val="single"/>
+        </w:rPr>
+        <w:fldChar w:fldCharType="end"/>
+      </w:r>
+      <w:r>
+        <w:t>. ábra - ER diagram</w:t>
       </w:r>
     </w:p>
     <w:p>
       <w:pPr>
         <w:spacing w:after="160"/>
         <w:jc w:val="left"/>
-        <w:rPr>
-          <w:rStyle w:val="IntenseEmphasis"/>
-        </w:rPr>
-      </w:pPr>
-      <w:r>
-        <w:rPr>
-          <w:rStyle w:val="IntenseEmphasis"/>
-        </w:rPr>
-        <w:t>Bejelentkezés</w:t>
+      </w:pPr>
+      <w:r>
+        <w:t xml:space="preserve">JavaScript környezetben objektum-relációs leképezést az </w:t>
+      </w:r>
+      <w:proofErr w:type="spellStart"/>
+      <w:r>
+        <w:t>Sequelize</w:t>
+      </w:r>
+      <w:proofErr w:type="spellEnd"/>
+      <w:r>
+        <w:t xml:space="preserve"> ORM biztosít. A modellek osztályként jelennek meg, az adatbázis műveletei ezek metódusaiként hívhatók meg (pl.: </w:t>
+      </w:r>
+      <w:proofErr w:type="spellStart"/>
+      <w:proofErr w:type="gramStart"/>
+      <w:r>
+        <w:t>create</w:t>
+      </w:r>
+      <w:proofErr w:type="spellEnd"/>
+      <w:r>
+        <w:t>(</w:t>
+      </w:r>
+      <w:proofErr w:type="gramEnd"/>
+      <w:r>
+        <w:t xml:space="preserve">), </w:t>
+      </w:r>
+      <w:proofErr w:type="gramStart"/>
+      <w:r>
+        <w:t>update(</w:t>
+      </w:r>
+      <w:proofErr w:type="gramEnd"/>
+      <w:r>
+        <w:t xml:space="preserve">), </w:t>
+      </w:r>
+      <w:proofErr w:type="spellStart"/>
+      <w:proofErr w:type="gramStart"/>
+      <w:r>
+        <w:t>findOne</w:t>
+      </w:r>
+      <w:proofErr w:type="spellEnd"/>
+      <w:r>
+        <w:t>(</w:t>
+      </w:r>
+      <w:proofErr w:type="gramEnd"/>
+      <w:r>
+        <w:t xml:space="preserve">), </w:t>
+      </w:r>
+      <w:proofErr w:type="spellStart"/>
+      <w:proofErr w:type="gramStart"/>
+      <w:r>
+        <w:t>findAll</w:t>
+      </w:r>
+      <w:proofErr w:type="spellEnd"/>
+      <w:r>
+        <w:t>(</w:t>
+      </w:r>
+      <w:proofErr w:type="gramEnd"/>
+      <w:r>
+        <w:t>)). A nyers SQL kód így el van rejtve, viszont egy jól strukturált, típusbiztos kódot eredményez.</w:t>
+      </w:r>
+    </w:p>
+    <w:p>
+      <w:pPr>
+        <w:pStyle w:val="Heading2"/>
+      </w:pPr>
+      <w:r>
+        <w:t>Oldalak</w:t>
+      </w:r>
+      <w:r>
+        <w:t xml:space="preserve"> működése</w:t>
       </w:r>
     </w:p>
     <w:p>
       <w:pPr>
         <w:spacing w:after="160"/>
         <w:jc w:val="left"/>
+        <w:rPr>
+          <w:rStyle w:val="IntenseEmphasis"/>
+        </w:rPr>
+      </w:pPr>
+      <w:r>
+        <w:rPr>
+          <w:rStyle w:val="IntenseEmphasis"/>
+        </w:rPr>
+        <w:t>Bejelentkezés</w:t>
+      </w:r>
+    </w:p>
+    <w:p>
+      <w:pPr>
+        <w:spacing w:after="160"/>
+        <w:jc w:val="left"/>
       </w:pPr>
       <w:r>
         <w:t xml:space="preserve">Az oldal két beviteli mezőt tartalmaz, melynek állapotait </w:t>
@@ -11619,11 +13283,7 @@
         <w:t xml:space="preserve">) </w:t>
       </w:r>
       <w:r>
-        <w:t xml:space="preserve">függvényt. Ez elküldi a beírt adatokat a szerver részére, mely visszaküld </w:t>
-      </w:r>
-      <w:r>
-        <w:lastRenderedPageBreak/>
-        <w:t xml:space="preserve">válaszként egy </w:t>
+        <w:t xml:space="preserve">függvényt. Ez elküldi a beírt adatokat a szerver részére, mely visszaküld válaszként egy </w:t>
       </w:r>
       <w:proofErr w:type="spellStart"/>
       <w:r>
@@ -12108,46 +13768,49 @@
         <w:t xml:space="preserve"> amiben </w:t>
       </w:r>
       <w:r>
+        <w:t xml:space="preserve">3 fajta kártya közül lehet választani (francia, magyar, UNO), egy </w:t>
+      </w:r>
+      <w:proofErr w:type="spellStart"/>
+      <w:r>
+        <w:t>modal</w:t>
+      </w:r>
+      <w:proofErr w:type="spellEnd"/>
+      <w:r>
+        <w:t xml:space="preserve"> </w:t>
+      </w:r>
+      <w:proofErr w:type="spellStart"/>
+      <w:r>
+        <w:t>popup</w:t>
+      </w:r>
+      <w:proofErr w:type="spellEnd"/>
+      <w:r>
+        <w:t xml:space="preserve">, amelyben ki lehet választani, hogy melyik kártyákat szeretnénk kihagyni a választott pakliból, valamint egy </w:t>
+      </w:r>
+      <w:proofErr w:type="spellStart"/>
+      <w:r>
+        <w:t>checkbox</w:t>
+      </w:r>
+      <w:proofErr w:type="spellEnd"/>
+      <w:r>
+        <w:t xml:space="preserve"> is van az oldalon, aminek </w:t>
+      </w:r>
+      <w:r>
+        <w:t>igaz</w:t>
+      </w:r>
+      <w:r>
+        <w:t xml:space="preserve"> értékre állításával egy állapot változótól függően megjelenik két újabb </w:t>
+      </w:r>
+      <w:proofErr w:type="spellStart"/>
+      <w:r>
+        <w:t>number</w:t>
+      </w:r>
+      <w:proofErr w:type="spellEnd"/>
+      <w:r>
+        <w:t xml:space="preserve"> input, ami az asztalon lévő lapok alapméretezett értékét lehet </w:t>
+      </w:r>
+      <w:r>
         <w:lastRenderedPageBreak/>
-        <w:t xml:space="preserve">3 fajta kártya közül lehet választani (francia, magyar, UNO), egy </w:t>
-      </w:r>
-      <w:proofErr w:type="spellStart"/>
-      <w:r>
-        <w:t>modal</w:t>
-      </w:r>
-      <w:proofErr w:type="spellEnd"/>
-      <w:r>
-        <w:t xml:space="preserve"> </w:t>
-      </w:r>
-      <w:proofErr w:type="spellStart"/>
-      <w:r>
-        <w:t>popup</w:t>
-      </w:r>
-      <w:proofErr w:type="spellEnd"/>
-      <w:r>
-        <w:t xml:space="preserve">, amelyben ki lehet választani, hogy melyik kártyákat szeretnénk kihagyni a választott pakliból, valamint egy </w:t>
-      </w:r>
-      <w:proofErr w:type="spellStart"/>
-      <w:r>
-        <w:t>checkbox</w:t>
-      </w:r>
-      <w:proofErr w:type="spellEnd"/>
-      <w:r>
-        <w:t xml:space="preserve"> is van az oldalon, aminek </w:t>
-      </w:r>
-      <w:r>
-        <w:t>igaz</w:t>
-      </w:r>
-      <w:r>
-        <w:t xml:space="preserve"> értékre állításával egy állapot változótól függően megjelenik két újabb </w:t>
-      </w:r>
-      <w:proofErr w:type="spellStart"/>
-      <w:r>
-        <w:t>number</w:t>
-      </w:r>
-      <w:proofErr w:type="spellEnd"/>
-      <w:r>
-        <w:t xml:space="preserve"> input, ami az asztalon lévő lapok alapméretezett értékét lehet beállítani.</w:t>
+        <w:t>beállítani.</w:t>
       </w:r>
       <w:r>
         <w:t xml:space="preserve"> A felület jobb oldalán megtalálhatók az eddig létrehozott </w:t>
@@ -12391,16 +14054,15 @@
         <w:t xml:space="preserve"> </w:t>
       </w:r>
       <w:r>
-        <w:t xml:space="preserve">fájlokból kapja meg a frontend. Ezek a fájlok mindegyike egy-egy objektumot tartalmaz, amiben kulcs-érték </w:t>
-      </w:r>
-      <w:r>
-        <w:lastRenderedPageBreak/>
-        <w:t>párok szerepelnek a következő formában:</w:t>
+        <w:t>fájlokból kapja meg a frontend. Ezek a fájlok mindegyike egy-egy objektumot tartalmaz, amiben kulcs-érték párok szerepelnek a következő formában:</w:t>
       </w:r>
       <w:r>
         <w:br/>
       </w:r>
       <w:r>
+        <w:rPr>
+          <w:noProof/>
+        </w:rPr>
         <w:drawing>
           <wp:inline distT="0" distB="0" distL="0" distR="0" wp14:anchorId="03B81B78" wp14:editId="01070B45">
             <wp:extent cx="5692140" cy="2292985"/>
@@ -12417,7 +14079,7 @@
                     <pic:cNvPicPr/>
                   </pic:nvPicPr>
                   <pic:blipFill>
-                    <a:blip r:embed="rId34"/>
+                    <a:blip r:embed="rId40"/>
                     <a:stretch>
                       <a:fillRect/>
                     </a:stretch>
@@ -12447,7 +14109,7 @@
           <w:rPr>
             <w:noProof/>
           </w:rPr>
-          <w:t>16</w:t>
+          <w:t>23</w:t>
         </w:r>
       </w:fldSimple>
       <w:r>
@@ -12472,6 +14134,7 @@
         <w:rPr>
           <w:rStyle w:val="IntenseEmphasis"/>
         </w:rPr>
+        <w:lastRenderedPageBreak/>
         <w:t>Csatlakozás játékhoz</w:t>
       </w:r>
     </w:p>
@@ -12642,9 +14305,9 @@
           <w:rStyle w:val="IntenseEmphasis"/>
           <w:i w:val="0"/>
           <w:iCs w:val="0"/>
+          <w:noProof/>
           <w:color w:val="auto"/>
         </w:rPr>
-        <w:lastRenderedPageBreak/>
         <w:drawing>
           <wp:inline distT="0" distB="0" distL="0" distR="0" wp14:anchorId="49F5BC2E" wp14:editId="5A68CCCA">
             <wp:extent cx="5759450" cy="1948815"/>
@@ -12661,7 +14324,7 @@
                     <pic:cNvPicPr/>
                   </pic:nvPicPr>
                   <pic:blipFill>
-                    <a:blip r:embed="rId35"/>
+                    <a:blip r:embed="rId41"/>
                     <a:stretch>
                       <a:fillRect/>
                     </a:stretch>
@@ -12721,7 +14384,7 @@
           <w:noProof/>
           <w:color w:val="auto"/>
         </w:rPr>
-        <w:t>17</w:t>
+        <w:t>24</w:t>
       </w:r>
       <w:r>
         <w:rPr>
@@ -12892,6 +14555,7 @@
     </w:p>
     <w:p>
       <w:r>
+        <w:lastRenderedPageBreak/>
         <w:t xml:space="preserve">A gomb megnyomása után a </w:t>
       </w:r>
       <w:r>
@@ -13110,7 +14774,6 @@
         <w:rPr>
           <w:u w:val="single"/>
         </w:rPr>
-        <w:lastRenderedPageBreak/>
         <w:t>[HOST] Dobópakli bekeverése a húzópakliba</w:t>
       </w:r>
       <w:r>
@@ -13358,10 +15021,7 @@
       </w:r>
       <w:proofErr w:type="spellEnd"/>
       <w:r>
-        <w:t xml:space="preserve"> küld</w:t>
-      </w:r>
-      <w:r>
-        <w:t xml:space="preserve"> a szervernek a lobby kódjával és a kiválasztott játékos </w:t>
+        <w:t xml:space="preserve"> küld a szervernek a lobby kódjával és a kiválasztott játékos </w:t>
       </w:r>
       <w:proofErr w:type="spellStart"/>
       <w:r>
@@ -13457,6 +15117,7 @@
         <w:rPr>
           <w:u w:val="single"/>
         </w:rPr>
+        <w:lastRenderedPageBreak/>
         <w:t>Kártya felfedése:</w:t>
       </w:r>
       <w:r>
@@ -13472,10 +15133,7 @@
       </w:r>
       <w:proofErr w:type="spellEnd"/>
       <w:r>
-        <w:t xml:space="preserve"> </w:t>
-      </w:r>
-      <w:r>
-        <w:t xml:space="preserve">függvény </w:t>
+        <w:t xml:space="preserve"> függvény </w:t>
       </w:r>
       <w:proofErr w:type="spellStart"/>
       <w:r>
@@ -13491,10 +15149,7 @@
       </w:r>
       <w:proofErr w:type="spellEnd"/>
       <w:r>
-        <w:t xml:space="preserve">-ját, kártya szám azonosítóját és azt, hogy a játékos melyik paklijából szeretné </w:t>
-      </w:r>
-      <w:r>
-        <w:t>felfedni</w:t>
+        <w:t>-ját, kártya szám azonosítóját és azt, hogy a játékos melyik paklijából szeretné felfedni</w:t>
       </w:r>
     </w:p>
     <w:p>
@@ -13543,10 +15198,7 @@
       </w:r>
       <w:proofErr w:type="spellEnd"/>
       <w:r>
-        <w:t xml:space="preserve">-ját, kártya szám azonosítóját és azt, hogy a játékos melyik paklijából szeretné </w:t>
-      </w:r>
-      <w:r>
-        <w:t>elrejteni</w:t>
+        <w:t>-ját, kártya szám azonosítóját és azt, hogy a játékos melyik paklijából szeretné elrejteni</w:t>
       </w:r>
     </w:p>
     <w:p>
@@ -13595,10 +15247,7 @@
       </w:r>
       <w:proofErr w:type="spellEnd"/>
       <w:r>
-        <w:t xml:space="preserve">-ját, kártya szám azonosítóját és azt, hogy a játékos melyik paklijából szeretné </w:t>
-      </w:r>
-      <w:r>
-        <w:t>felvenni a kezébe</w:t>
+        <w:t>-ját, kártya szám azonosítóját és azt, hogy a játékos melyik paklijából szeretné felvenni a kezébe</w:t>
       </w:r>
     </w:p>
     <w:p>
@@ -13669,6 +15318,67 @@
       </w:r>
     </w:p>
     <w:p>
+      <w:pPr>
+        <w:pStyle w:val="ListParagraph"/>
+        <w:numPr>
+          <w:ilvl w:val="1"/>
+          <w:numId w:val="35"/>
+        </w:numPr>
+        <w:rPr>
+          <w:u w:val="single"/>
+        </w:rPr>
+      </w:pPr>
+      <w:r>
+        <w:rPr>
+          <w:u w:val="single"/>
+        </w:rPr>
+        <w:t>[HOST] Más játékos kezébe adá</w:t>
+      </w:r>
+      <w:r>
+        <w:rPr>
+          <w:u w:val="single"/>
+        </w:rPr>
+        <w:t>s</w:t>
+      </w:r>
+      <w:r>
+        <w:rPr>
+          <w:u w:val="single"/>
+        </w:rPr>
+        <w:t xml:space="preserve"> húzó vagy dobópakliból:</w:t>
+      </w:r>
+      <w:r>
+        <w:t xml:space="preserve"> </w:t>
+      </w:r>
+      <w:proofErr w:type="spellStart"/>
+      <w:r>
+        <w:rPr>
+          <w:b/>
+          <w:bCs/>
+        </w:rPr>
+        <w:t>giveLastToPlayer</w:t>
+      </w:r>
+      <w:proofErr w:type="spellEnd"/>
+      <w:r>
+        <w:t xml:space="preserve"> függvény </w:t>
+      </w:r>
+      <w:proofErr w:type="spellStart"/>
+      <w:r>
+        <w:t>websocketet</w:t>
+      </w:r>
+      <w:proofErr w:type="spellEnd"/>
+      <w:r>
+        <w:t xml:space="preserve"> küld a szervernek, ami a lobby kódot, játékos </w:t>
+      </w:r>
+      <w:proofErr w:type="spellStart"/>
+      <w:r>
+        <w:t>id</w:t>
+      </w:r>
+      <w:proofErr w:type="spellEnd"/>
+      <w:r>
+        <w:t>-t és a húzó vagy dobópaklit tartalmazza.</w:t>
+      </w:r>
+    </w:p>
+    <w:p>
       <w:r>
         <w:t xml:space="preserve">A </w:t>
       </w:r>
@@ -13698,7 +15408,6 @@
       </w:r>
       <w:proofErr w:type="spellStart"/>
       <w:r>
-        <w:lastRenderedPageBreak/>
         <w:t>websocketen</w:t>
       </w:r>
       <w:proofErr w:type="spellEnd"/>
@@ -13740,23 +15449,23 @@
       <w:pPr>
         <w:pStyle w:val="Heading1"/>
       </w:pPr>
-      <w:bookmarkStart w:id="20" w:name="_Toc194741554"/>
-      <w:commentRangeStart w:id="21"/>
+      <w:bookmarkStart w:id="19" w:name="_Toc194741554"/>
+      <w:commentRangeStart w:id="20"/>
       <w:r>
         <w:t>Összefoglalás és tovább</w:t>
       </w:r>
       <w:r>
         <w:t>i fejlesztési lehetőségek</w:t>
       </w:r>
-      <w:commentRangeEnd w:id="21"/>
+      <w:commentRangeEnd w:id="20"/>
       <w:r>
         <w:rPr>
           <w:rStyle w:val="CommentReference"/>
           <w:rFonts w:asciiTheme="minorHAnsi" w:eastAsiaTheme="minorHAnsi" w:hAnsiTheme="minorHAnsi" w:cstheme="minorBidi"/>
         </w:rPr>
-        <w:commentReference w:id="21"/>
-      </w:r>
-      <w:bookmarkEnd w:id="20"/>
+        <w:commentReference w:id="20"/>
+      </w:r>
+      <w:bookmarkEnd w:id="19"/>
     </w:p>
     <w:p/>
     <w:p>
@@ -13768,12 +15477,12 @@
       <w:pPr>
         <w:pStyle w:val="Heading1"/>
       </w:pPr>
-      <w:bookmarkStart w:id="22" w:name="_Toc194741555"/>
+      <w:bookmarkStart w:id="21" w:name="_Toc194741555"/>
       <w:r>
         <w:lastRenderedPageBreak/>
         <w:t>Irodalomjegyzék</w:t>
       </w:r>
-      <w:bookmarkEnd w:id="22"/>
+      <w:bookmarkEnd w:id="21"/>
     </w:p>
     <w:p>
       <w:pPr>
@@ -13798,21 +15507,21 @@
       <w:pPr>
         <w:pStyle w:val="Heading1"/>
       </w:pPr>
-      <w:bookmarkStart w:id="23" w:name="_Toc194741556"/>
-      <w:commentRangeStart w:id="24"/>
+      <w:bookmarkStart w:id="22" w:name="_Toc194741556"/>
+      <w:commentRangeStart w:id="23"/>
       <w:r>
         <w:lastRenderedPageBreak/>
         <w:t>Melléklet</w:t>
       </w:r>
-      <w:commentRangeEnd w:id="24"/>
+      <w:commentRangeEnd w:id="23"/>
       <w:r>
         <w:rPr>
           <w:rStyle w:val="CommentReference"/>
           <w:rFonts w:asciiTheme="minorHAnsi" w:eastAsiaTheme="minorHAnsi" w:hAnsiTheme="minorHAnsi" w:cstheme="minorBidi"/>
         </w:rPr>
-        <w:commentReference w:id="24"/>
-      </w:r>
-      <w:bookmarkEnd w:id="23"/>
+        <w:commentReference w:id="23"/>
+      </w:r>
+      <w:bookmarkEnd w:id="22"/>
     </w:p>
     <w:p>
       <w:pPr>
@@ -13822,7 +15531,7 @@
       </w:pPr>
     </w:p>
     <w:sectPr>
-      <w:footerReference w:type="default" r:id="rId36"/>
+      <w:footerReference w:type="default" r:id="rId42"/>
       <w:pgSz w:w="11906" w:h="16838"/>
       <w:pgMar w:top="1418" w:right="1418" w:bottom="1418" w:left="1418" w:header="709" w:footer="709" w:gutter="0"/>
       <w:pgNumType w:start="1"/>
@@ -13869,7 +15578,7 @@
       </w:r>
     </w:p>
   </w:comment>
-  <w:comment w:id="21" w:author="Németh Gábor Árpád Dr." w:date="2021-11-17T13:25:00Z" w:initials="NGÁD">
+  <w:comment w:id="20" w:author="Németh Gábor Árpád Dr." w:date="2021-11-17T13:25:00Z" w:initials="NGÁD">
     <w:p>
       <w:pPr>
         <w:pStyle w:val="CommentText"/>
@@ -13900,7 +15609,7 @@
       </w:r>
     </w:p>
   </w:comment>
-  <w:comment w:id="24" w:author="Gludovátz Attila" w:date="2021-11-11T11:08:00Z" w:initials="GA">
+  <w:comment w:id="23" w:author="Gludovátz Attila" w:date="2021-11-11T11:08:00Z" w:initials="GA">
     <w:p>
       <w:pPr>
         <w:pStyle w:val="CommentText"/>
@@ -14508,6 +16217,119 @@
     </w:lvl>
   </w:abstractNum>
   <w:abstractNum w:abstractNumId="4" w15:restartNumberingAfterBreak="0">
+    <w:nsid w:val="0DDF4D84"/>
+    <w:multiLevelType w:val="hybridMultilevel"/>
+    <w:tmpl w:val="21062812"/>
+    <w:lvl w:ilvl="0" w:tplc="040E0001">
+      <w:start w:val="1"/>
+      <w:numFmt w:val="bullet"/>
+      <w:lvlText w:val=""/>
+      <w:lvlJc w:val="left"/>
+      <w:pPr>
+        <w:ind w:left="720" w:hanging="360"/>
+      </w:pPr>
+      <w:rPr>
+        <w:rFonts w:ascii="Symbol" w:hAnsi="Symbol" w:hint="default"/>
+      </w:rPr>
+    </w:lvl>
+    <w:lvl w:ilvl="1" w:tplc="040E0003" w:tentative="1">
+      <w:start w:val="1"/>
+      <w:numFmt w:val="bullet"/>
+      <w:lvlText w:val="o"/>
+      <w:lvlJc w:val="left"/>
+      <w:pPr>
+        <w:ind w:left="1440" w:hanging="360"/>
+      </w:pPr>
+      <w:rPr>
+        <w:rFonts w:ascii="Courier New" w:hAnsi="Courier New" w:cs="Courier New" w:hint="default"/>
+      </w:rPr>
+    </w:lvl>
+    <w:lvl w:ilvl="2" w:tplc="040E0005" w:tentative="1">
+      <w:start w:val="1"/>
+      <w:numFmt w:val="bullet"/>
+      <w:lvlText w:val=""/>
+      <w:lvlJc w:val="left"/>
+      <w:pPr>
+        <w:ind w:left="2160" w:hanging="360"/>
+      </w:pPr>
+      <w:rPr>
+        <w:rFonts w:ascii="Wingdings" w:hAnsi="Wingdings" w:hint="default"/>
+      </w:rPr>
+    </w:lvl>
+    <w:lvl w:ilvl="3" w:tplc="040E0001" w:tentative="1">
+      <w:start w:val="1"/>
+      <w:numFmt w:val="bullet"/>
+      <w:lvlText w:val=""/>
+      <w:lvlJc w:val="left"/>
+      <w:pPr>
+        <w:ind w:left="2880" w:hanging="360"/>
+      </w:pPr>
+      <w:rPr>
+        <w:rFonts w:ascii="Symbol" w:hAnsi="Symbol" w:hint="default"/>
+      </w:rPr>
+    </w:lvl>
+    <w:lvl w:ilvl="4" w:tplc="040E0003" w:tentative="1">
+      <w:start w:val="1"/>
+      <w:numFmt w:val="bullet"/>
+      <w:lvlText w:val="o"/>
+      <w:lvlJc w:val="left"/>
+      <w:pPr>
+        <w:ind w:left="3600" w:hanging="360"/>
+      </w:pPr>
+      <w:rPr>
+        <w:rFonts w:ascii="Courier New" w:hAnsi="Courier New" w:cs="Courier New" w:hint="default"/>
+      </w:rPr>
+    </w:lvl>
+    <w:lvl w:ilvl="5" w:tplc="040E0005" w:tentative="1">
+      <w:start w:val="1"/>
+      <w:numFmt w:val="bullet"/>
+      <w:lvlText w:val=""/>
+      <w:lvlJc w:val="left"/>
+      <w:pPr>
+        <w:ind w:left="4320" w:hanging="360"/>
+      </w:pPr>
+      <w:rPr>
+        <w:rFonts w:ascii="Wingdings" w:hAnsi="Wingdings" w:hint="default"/>
+      </w:rPr>
+    </w:lvl>
+    <w:lvl w:ilvl="6" w:tplc="040E0001" w:tentative="1">
+      <w:start w:val="1"/>
+      <w:numFmt w:val="bullet"/>
+      <w:lvlText w:val=""/>
+      <w:lvlJc w:val="left"/>
+      <w:pPr>
+        <w:ind w:left="5040" w:hanging="360"/>
+      </w:pPr>
+      <w:rPr>
+        <w:rFonts w:ascii="Symbol" w:hAnsi="Symbol" w:hint="default"/>
+      </w:rPr>
+    </w:lvl>
+    <w:lvl w:ilvl="7" w:tplc="040E0003" w:tentative="1">
+      <w:start w:val="1"/>
+      <w:numFmt w:val="bullet"/>
+      <w:lvlText w:val="o"/>
+      <w:lvlJc w:val="left"/>
+      <w:pPr>
+        <w:ind w:left="5760" w:hanging="360"/>
+      </w:pPr>
+      <w:rPr>
+        <w:rFonts w:ascii="Courier New" w:hAnsi="Courier New" w:cs="Courier New" w:hint="default"/>
+      </w:rPr>
+    </w:lvl>
+    <w:lvl w:ilvl="8" w:tplc="040E0005" w:tentative="1">
+      <w:start w:val="1"/>
+      <w:numFmt w:val="bullet"/>
+      <w:lvlText w:val=""/>
+      <w:lvlJc w:val="left"/>
+      <w:pPr>
+        <w:ind w:left="6480" w:hanging="360"/>
+      </w:pPr>
+      <w:rPr>
+        <w:rFonts w:ascii="Wingdings" w:hAnsi="Wingdings" w:hint="default"/>
+      </w:rPr>
+    </w:lvl>
+  </w:abstractNum>
+  <w:abstractNum w:abstractNumId="5" w15:restartNumberingAfterBreak="0">
     <w:nsid w:val="0E337635"/>
     <w:multiLevelType w:val="hybridMultilevel"/>
     <w:tmpl w:val="2B56C59C"/>
@@ -14620,7 +16442,120 @@
       </w:rPr>
     </w:lvl>
   </w:abstractNum>
-  <w:abstractNum w:abstractNumId="5" w15:restartNumberingAfterBreak="0">
+  <w:abstractNum w:abstractNumId="6" w15:restartNumberingAfterBreak="0">
+    <w:nsid w:val="0FA01F91"/>
+    <w:multiLevelType w:val="hybridMultilevel"/>
+    <w:tmpl w:val="851860BE"/>
+    <w:lvl w:ilvl="0" w:tplc="040E0001">
+      <w:start w:val="1"/>
+      <w:numFmt w:val="bullet"/>
+      <w:lvlText w:val=""/>
+      <w:lvlJc w:val="left"/>
+      <w:pPr>
+        <w:ind w:left="720" w:hanging="360"/>
+      </w:pPr>
+      <w:rPr>
+        <w:rFonts w:ascii="Symbol" w:hAnsi="Symbol" w:hint="default"/>
+      </w:rPr>
+    </w:lvl>
+    <w:lvl w:ilvl="1" w:tplc="040E0003" w:tentative="1">
+      <w:start w:val="1"/>
+      <w:numFmt w:val="bullet"/>
+      <w:lvlText w:val="o"/>
+      <w:lvlJc w:val="left"/>
+      <w:pPr>
+        <w:ind w:left="1440" w:hanging="360"/>
+      </w:pPr>
+      <w:rPr>
+        <w:rFonts w:ascii="Courier New" w:hAnsi="Courier New" w:cs="Courier New" w:hint="default"/>
+      </w:rPr>
+    </w:lvl>
+    <w:lvl w:ilvl="2" w:tplc="040E0005" w:tentative="1">
+      <w:start w:val="1"/>
+      <w:numFmt w:val="bullet"/>
+      <w:lvlText w:val=""/>
+      <w:lvlJc w:val="left"/>
+      <w:pPr>
+        <w:ind w:left="2160" w:hanging="360"/>
+      </w:pPr>
+      <w:rPr>
+        <w:rFonts w:ascii="Wingdings" w:hAnsi="Wingdings" w:hint="default"/>
+      </w:rPr>
+    </w:lvl>
+    <w:lvl w:ilvl="3" w:tplc="040E0001" w:tentative="1">
+      <w:start w:val="1"/>
+      <w:numFmt w:val="bullet"/>
+      <w:lvlText w:val=""/>
+      <w:lvlJc w:val="left"/>
+      <w:pPr>
+        <w:ind w:left="2880" w:hanging="360"/>
+      </w:pPr>
+      <w:rPr>
+        <w:rFonts w:ascii="Symbol" w:hAnsi="Symbol" w:hint="default"/>
+      </w:rPr>
+    </w:lvl>
+    <w:lvl w:ilvl="4" w:tplc="040E0003" w:tentative="1">
+      <w:start w:val="1"/>
+      <w:numFmt w:val="bullet"/>
+      <w:lvlText w:val="o"/>
+      <w:lvlJc w:val="left"/>
+      <w:pPr>
+        <w:ind w:left="3600" w:hanging="360"/>
+      </w:pPr>
+      <w:rPr>
+        <w:rFonts w:ascii="Courier New" w:hAnsi="Courier New" w:cs="Courier New" w:hint="default"/>
+      </w:rPr>
+    </w:lvl>
+    <w:lvl w:ilvl="5" w:tplc="040E0005" w:tentative="1">
+      <w:start w:val="1"/>
+      <w:numFmt w:val="bullet"/>
+      <w:lvlText w:val=""/>
+      <w:lvlJc w:val="left"/>
+      <w:pPr>
+        <w:ind w:left="4320" w:hanging="360"/>
+      </w:pPr>
+      <w:rPr>
+        <w:rFonts w:ascii="Wingdings" w:hAnsi="Wingdings" w:hint="default"/>
+      </w:rPr>
+    </w:lvl>
+    <w:lvl w:ilvl="6" w:tplc="040E0001" w:tentative="1">
+      <w:start w:val="1"/>
+      <w:numFmt w:val="bullet"/>
+      <w:lvlText w:val=""/>
+      <w:lvlJc w:val="left"/>
+      <w:pPr>
+        <w:ind w:left="5040" w:hanging="360"/>
+      </w:pPr>
+      <w:rPr>
+        <w:rFonts w:ascii="Symbol" w:hAnsi="Symbol" w:hint="default"/>
+      </w:rPr>
+    </w:lvl>
+    <w:lvl w:ilvl="7" w:tplc="040E0003" w:tentative="1">
+      <w:start w:val="1"/>
+      <w:numFmt w:val="bullet"/>
+      <w:lvlText w:val="o"/>
+      <w:lvlJc w:val="left"/>
+      <w:pPr>
+        <w:ind w:left="5760" w:hanging="360"/>
+      </w:pPr>
+      <w:rPr>
+        <w:rFonts w:ascii="Courier New" w:hAnsi="Courier New" w:cs="Courier New" w:hint="default"/>
+      </w:rPr>
+    </w:lvl>
+    <w:lvl w:ilvl="8" w:tplc="040E0005" w:tentative="1">
+      <w:start w:val="1"/>
+      <w:numFmt w:val="bullet"/>
+      <w:lvlText w:val=""/>
+      <w:lvlJc w:val="left"/>
+      <w:pPr>
+        <w:ind w:left="6480" w:hanging="360"/>
+      </w:pPr>
+      <w:rPr>
+        <w:rFonts w:ascii="Wingdings" w:hAnsi="Wingdings" w:hint="default"/>
+      </w:rPr>
+    </w:lvl>
+  </w:abstractNum>
+  <w:abstractNum w:abstractNumId="7" w15:restartNumberingAfterBreak="0">
     <w:nsid w:val="0FB9605C"/>
     <w:multiLevelType w:val="hybridMultilevel"/>
     <w:tmpl w:val="D144B2EE"/>
@@ -14706,7 +16641,7 @@
       </w:pPr>
     </w:lvl>
   </w:abstractNum>
-  <w:abstractNum w:abstractNumId="6" w15:restartNumberingAfterBreak="0">
+  <w:abstractNum w:abstractNumId="8" w15:restartNumberingAfterBreak="0">
     <w:nsid w:val="12852481"/>
     <w:multiLevelType w:val="hybridMultilevel"/>
     <w:tmpl w:val="45B0F608"/>
@@ -14819,7 +16754,7 @@
       </w:rPr>
     </w:lvl>
   </w:abstractNum>
-  <w:abstractNum w:abstractNumId="7" w15:restartNumberingAfterBreak="0">
+  <w:abstractNum w:abstractNumId="9" w15:restartNumberingAfterBreak="0">
     <w:nsid w:val="15D00D3C"/>
     <w:multiLevelType w:val="hybridMultilevel"/>
     <w:tmpl w:val="D55A8B76"/>
@@ -14932,7 +16867,7 @@
       </w:rPr>
     </w:lvl>
   </w:abstractNum>
-  <w:abstractNum w:abstractNumId="8" w15:restartNumberingAfterBreak="0">
+  <w:abstractNum w:abstractNumId="10" w15:restartNumberingAfterBreak="0">
     <w:nsid w:val="16A03ED0"/>
     <w:multiLevelType w:val="hybridMultilevel"/>
     <w:tmpl w:val="F7DA1A26"/>
@@ -15045,7 +16980,120 @@
       </w:rPr>
     </w:lvl>
   </w:abstractNum>
-  <w:abstractNum w:abstractNumId="9" w15:restartNumberingAfterBreak="0">
+  <w:abstractNum w:abstractNumId="11" w15:restartNumberingAfterBreak="0">
+    <w:nsid w:val="21A84F3B"/>
+    <w:multiLevelType w:val="hybridMultilevel"/>
+    <w:tmpl w:val="9D3ED66E"/>
+    <w:lvl w:ilvl="0" w:tplc="040E0001">
+      <w:start w:val="1"/>
+      <w:numFmt w:val="bullet"/>
+      <w:lvlText w:val=""/>
+      <w:lvlJc w:val="left"/>
+      <w:pPr>
+        <w:ind w:left="720" w:hanging="360"/>
+      </w:pPr>
+      <w:rPr>
+        <w:rFonts w:ascii="Symbol" w:hAnsi="Symbol" w:hint="default"/>
+      </w:rPr>
+    </w:lvl>
+    <w:lvl w:ilvl="1" w:tplc="040E0003" w:tentative="1">
+      <w:start w:val="1"/>
+      <w:numFmt w:val="bullet"/>
+      <w:lvlText w:val="o"/>
+      <w:lvlJc w:val="left"/>
+      <w:pPr>
+        <w:ind w:left="1440" w:hanging="360"/>
+      </w:pPr>
+      <w:rPr>
+        <w:rFonts w:ascii="Courier New" w:hAnsi="Courier New" w:cs="Courier New" w:hint="default"/>
+      </w:rPr>
+    </w:lvl>
+    <w:lvl w:ilvl="2" w:tplc="040E0005" w:tentative="1">
+      <w:start w:val="1"/>
+      <w:numFmt w:val="bullet"/>
+      <w:lvlText w:val=""/>
+      <w:lvlJc w:val="left"/>
+      <w:pPr>
+        <w:ind w:left="2160" w:hanging="360"/>
+      </w:pPr>
+      <w:rPr>
+        <w:rFonts w:ascii="Wingdings" w:hAnsi="Wingdings" w:hint="default"/>
+      </w:rPr>
+    </w:lvl>
+    <w:lvl w:ilvl="3" w:tplc="040E0001" w:tentative="1">
+      <w:start w:val="1"/>
+      <w:numFmt w:val="bullet"/>
+      <w:lvlText w:val=""/>
+      <w:lvlJc w:val="left"/>
+      <w:pPr>
+        <w:ind w:left="2880" w:hanging="360"/>
+      </w:pPr>
+      <w:rPr>
+        <w:rFonts w:ascii="Symbol" w:hAnsi="Symbol" w:hint="default"/>
+      </w:rPr>
+    </w:lvl>
+    <w:lvl w:ilvl="4" w:tplc="040E0003" w:tentative="1">
+      <w:start w:val="1"/>
+      <w:numFmt w:val="bullet"/>
+      <w:lvlText w:val="o"/>
+      <w:lvlJc w:val="left"/>
+      <w:pPr>
+        <w:ind w:left="3600" w:hanging="360"/>
+      </w:pPr>
+      <w:rPr>
+        <w:rFonts w:ascii="Courier New" w:hAnsi="Courier New" w:cs="Courier New" w:hint="default"/>
+      </w:rPr>
+    </w:lvl>
+    <w:lvl w:ilvl="5" w:tplc="040E0005" w:tentative="1">
+      <w:start w:val="1"/>
+      <w:numFmt w:val="bullet"/>
+      <w:lvlText w:val=""/>
+      <w:lvlJc w:val="left"/>
+      <w:pPr>
+        <w:ind w:left="4320" w:hanging="360"/>
+      </w:pPr>
+      <w:rPr>
+        <w:rFonts w:ascii="Wingdings" w:hAnsi="Wingdings" w:hint="default"/>
+      </w:rPr>
+    </w:lvl>
+    <w:lvl w:ilvl="6" w:tplc="040E0001" w:tentative="1">
+      <w:start w:val="1"/>
+      <w:numFmt w:val="bullet"/>
+      <w:lvlText w:val=""/>
+      <w:lvlJc w:val="left"/>
+      <w:pPr>
+        <w:ind w:left="5040" w:hanging="360"/>
+      </w:pPr>
+      <w:rPr>
+        <w:rFonts w:ascii="Symbol" w:hAnsi="Symbol" w:hint="default"/>
+      </w:rPr>
+    </w:lvl>
+    <w:lvl w:ilvl="7" w:tplc="040E0003" w:tentative="1">
+      <w:start w:val="1"/>
+      <w:numFmt w:val="bullet"/>
+      <w:lvlText w:val="o"/>
+      <w:lvlJc w:val="left"/>
+      <w:pPr>
+        <w:ind w:left="5760" w:hanging="360"/>
+      </w:pPr>
+      <w:rPr>
+        <w:rFonts w:ascii="Courier New" w:hAnsi="Courier New" w:cs="Courier New" w:hint="default"/>
+      </w:rPr>
+    </w:lvl>
+    <w:lvl w:ilvl="8" w:tplc="040E0005" w:tentative="1">
+      <w:start w:val="1"/>
+      <w:numFmt w:val="bullet"/>
+      <w:lvlText w:val=""/>
+      <w:lvlJc w:val="left"/>
+      <w:pPr>
+        <w:ind w:left="6480" w:hanging="360"/>
+      </w:pPr>
+      <w:rPr>
+        <w:rFonts w:ascii="Wingdings" w:hAnsi="Wingdings" w:hint="default"/>
+      </w:rPr>
+    </w:lvl>
+  </w:abstractNum>
+  <w:abstractNum w:abstractNumId="12" w15:restartNumberingAfterBreak="0">
     <w:nsid w:val="23413CB5"/>
     <w:multiLevelType w:val="hybridMultilevel"/>
     <w:tmpl w:val="6A98A21E"/>
@@ -15131,7 +17179,7 @@
       </w:pPr>
     </w:lvl>
   </w:abstractNum>
-  <w:abstractNum w:abstractNumId="10" w15:restartNumberingAfterBreak="0">
+  <w:abstractNum w:abstractNumId="13" w15:restartNumberingAfterBreak="0">
     <w:nsid w:val="24840A1F"/>
     <w:multiLevelType w:val="hybridMultilevel"/>
     <w:tmpl w:val="0B82D678"/>
@@ -15244,7 +17292,7 @@
       </w:rPr>
     </w:lvl>
   </w:abstractNum>
-  <w:abstractNum w:abstractNumId="11" w15:restartNumberingAfterBreak="0">
+  <w:abstractNum w:abstractNumId="14" w15:restartNumberingAfterBreak="0">
     <w:nsid w:val="2AB22D79"/>
     <w:multiLevelType w:val="hybridMultilevel"/>
     <w:tmpl w:val="5B66ADD2"/>
@@ -15330,7 +17378,7 @@
       </w:pPr>
     </w:lvl>
   </w:abstractNum>
-  <w:abstractNum w:abstractNumId="12" w15:restartNumberingAfterBreak="0">
+  <w:abstractNum w:abstractNumId="15" w15:restartNumberingAfterBreak="0">
     <w:nsid w:val="2CD513BA"/>
     <w:multiLevelType w:val="hybridMultilevel"/>
     <w:tmpl w:val="73CA7076"/>
@@ -15443,7 +17491,7 @@
       </w:rPr>
     </w:lvl>
   </w:abstractNum>
-  <w:abstractNum w:abstractNumId="13" w15:restartNumberingAfterBreak="0">
+  <w:abstractNum w:abstractNumId="16" w15:restartNumberingAfterBreak="0">
     <w:nsid w:val="2D666745"/>
     <w:multiLevelType w:val="hybridMultilevel"/>
     <w:tmpl w:val="89B212F6"/>
@@ -15529,7 +17577,120 @@
       </w:pPr>
     </w:lvl>
   </w:abstractNum>
-  <w:abstractNum w:abstractNumId="14" w15:restartNumberingAfterBreak="0">
+  <w:abstractNum w:abstractNumId="17" w15:restartNumberingAfterBreak="0">
+    <w:nsid w:val="2F2135A7"/>
+    <w:multiLevelType w:val="hybridMultilevel"/>
+    <w:tmpl w:val="F012898A"/>
+    <w:lvl w:ilvl="0" w:tplc="040E0001">
+      <w:start w:val="1"/>
+      <w:numFmt w:val="bullet"/>
+      <w:lvlText w:val=""/>
+      <w:lvlJc w:val="left"/>
+      <w:pPr>
+        <w:ind w:left="720" w:hanging="360"/>
+      </w:pPr>
+      <w:rPr>
+        <w:rFonts w:ascii="Symbol" w:hAnsi="Symbol" w:hint="default"/>
+      </w:rPr>
+    </w:lvl>
+    <w:lvl w:ilvl="1" w:tplc="040E0003" w:tentative="1">
+      <w:start w:val="1"/>
+      <w:numFmt w:val="bullet"/>
+      <w:lvlText w:val="o"/>
+      <w:lvlJc w:val="left"/>
+      <w:pPr>
+        <w:ind w:left="1440" w:hanging="360"/>
+      </w:pPr>
+      <w:rPr>
+        <w:rFonts w:ascii="Courier New" w:hAnsi="Courier New" w:cs="Courier New" w:hint="default"/>
+      </w:rPr>
+    </w:lvl>
+    <w:lvl w:ilvl="2" w:tplc="040E0005" w:tentative="1">
+      <w:start w:val="1"/>
+      <w:numFmt w:val="bullet"/>
+      <w:lvlText w:val=""/>
+      <w:lvlJc w:val="left"/>
+      <w:pPr>
+        <w:ind w:left="2160" w:hanging="360"/>
+      </w:pPr>
+      <w:rPr>
+        <w:rFonts w:ascii="Wingdings" w:hAnsi="Wingdings" w:hint="default"/>
+      </w:rPr>
+    </w:lvl>
+    <w:lvl w:ilvl="3" w:tplc="040E0001" w:tentative="1">
+      <w:start w:val="1"/>
+      <w:numFmt w:val="bullet"/>
+      <w:lvlText w:val=""/>
+      <w:lvlJc w:val="left"/>
+      <w:pPr>
+        <w:ind w:left="2880" w:hanging="360"/>
+      </w:pPr>
+      <w:rPr>
+        <w:rFonts w:ascii="Symbol" w:hAnsi="Symbol" w:hint="default"/>
+      </w:rPr>
+    </w:lvl>
+    <w:lvl w:ilvl="4" w:tplc="040E0003" w:tentative="1">
+      <w:start w:val="1"/>
+      <w:numFmt w:val="bullet"/>
+      <w:lvlText w:val="o"/>
+      <w:lvlJc w:val="left"/>
+      <w:pPr>
+        <w:ind w:left="3600" w:hanging="360"/>
+      </w:pPr>
+      <w:rPr>
+        <w:rFonts w:ascii="Courier New" w:hAnsi="Courier New" w:cs="Courier New" w:hint="default"/>
+      </w:rPr>
+    </w:lvl>
+    <w:lvl w:ilvl="5" w:tplc="040E0005" w:tentative="1">
+      <w:start w:val="1"/>
+      <w:numFmt w:val="bullet"/>
+      <w:lvlText w:val=""/>
+      <w:lvlJc w:val="left"/>
+      <w:pPr>
+        <w:ind w:left="4320" w:hanging="360"/>
+      </w:pPr>
+      <w:rPr>
+        <w:rFonts w:ascii="Wingdings" w:hAnsi="Wingdings" w:hint="default"/>
+      </w:rPr>
+    </w:lvl>
+    <w:lvl w:ilvl="6" w:tplc="040E0001" w:tentative="1">
+      <w:start w:val="1"/>
+      <w:numFmt w:val="bullet"/>
+      <w:lvlText w:val=""/>
+      <w:lvlJc w:val="left"/>
+      <w:pPr>
+        <w:ind w:left="5040" w:hanging="360"/>
+      </w:pPr>
+      <w:rPr>
+        <w:rFonts w:ascii="Symbol" w:hAnsi="Symbol" w:hint="default"/>
+      </w:rPr>
+    </w:lvl>
+    <w:lvl w:ilvl="7" w:tplc="040E0003" w:tentative="1">
+      <w:start w:val="1"/>
+      <w:numFmt w:val="bullet"/>
+      <w:lvlText w:val="o"/>
+      <w:lvlJc w:val="left"/>
+      <w:pPr>
+        <w:ind w:left="5760" w:hanging="360"/>
+      </w:pPr>
+      <w:rPr>
+        <w:rFonts w:ascii="Courier New" w:hAnsi="Courier New" w:cs="Courier New" w:hint="default"/>
+      </w:rPr>
+    </w:lvl>
+    <w:lvl w:ilvl="8" w:tplc="040E0005" w:tentative="1">
+      <w:start w:val="1"/>
+      <w:numFmt w:val="bullet"/>
+      <w:lvlText w:val=""/>
+      <w:lvlJc w:val="left"/>
+      <w:pPr>
+        <w:ind w:left="6480" w:hanging="360"/>
+      </w:pPr>
+      <w:rPr>
+        <w:rFonts w:ascii="Wingdings" w:hAnsi="Wingdings" w:hint="default"/>
+      </w:rPr>
+    </w:lvl>
+  </w:abstractNum>
+  <w:abstractNum w:abstractNumId="18" w15:restartNumberingAfterBreak="0">
     <w:nsid w:val="35CB64BD"/>
     <w:multiLevelType w:val="hybridMultilevel"/>
     <w:tmpl w:val="D8CE1678"/>
@@ -15642,7 +17803,7 @@
       </w:rPr>
     </w:lvl>
   </w:abstractNum>
-  <w:abstractNum w:abstractNumId="15" w15:restartNumberingAfterBreak="0">
+  <w:abstractNum w:abstractNumId="19" w15:restartNumberingAfterBreak="0">
     <w:nsid w:val="3C52526E"/>
     <w:multiLevelType w:val="hybridMultilevel"/>
     <w:tmpl w:val="2418185E"/>
@@ -15755,7 +17916,7 @@
       </w:rPr>
     </w:lvl>
   </w:abstractNum>
-  <w:abstractNum w:abstractNumId="16" w15:restartNumberingAfterBreak="0">
+  <w:abstractNum w:abstractNumId="20" w15:restartNumberingAfterBreak="0">
     <w:nsid w:val="484E1285"/>
     <w:multiLevelType w:val="hybridMultilevel"/>
     <w:tmpl w:val="73D890EC"/>
@@ -15771,7 +17932,7 @@
         <w:rFonts w:ascii="Symbol" w:hAnsi="Symbol" w:hint="default"/>
       </w:rPr>
     </w:lvl>
-    <w:lvl w:ilvl="1" w:tplc="040E0003" w:tentative="1">
+    <w:lvl w:ilvl="1" w:tplc="040E0003">
       <w:start w:val="1"/>
       <w:numFmt w:val="bullet"/>
       <w:lvlText w:val="o"/>
@@ -15868,7 +18029,7 @@
       </w:rPr>
     </w:lvl>
   </w:abstractNum>
-  <w:abstractNum w:abstractNumId="17" w15:restartNumberingAfterBreak="0">
+  <w:abstractNum w:abstractNumId="21" w15:restartNumberingAfterBreak="0">
     <w:nsid w:val="53787AFD"/>
     <w:multiLevelType w:val="hybridMultilevel"/>
     <w:tmpl w:val="198C8F4E"/>
@@ -15981,7 +18142,7 @@
       </w:rPr>
     </w:lvl>
   </w:abstractNum>
-  <w:abstractNum w:abstractNumId="18" w15:restartNumberingAfterBreak="0">
+  <w:abstractNum w:abstractNumId="22" w15:restartNumberingAfterBreak="0">
     <w:nsid w:val="54B1525B"/>
     <w:multiLevelType w:val="hybridMultilevel"/>
     <w:tmpl w:val="5B16C998"/>
@@ -16094,7 +18255,7 @@
       </w:rPr>
     </w:lvl>
   </w:abstractNum>
-  <w:abstractNum w:abstractNumId="19" w15:restartNumberingAfterBreak="0">
+  <w:abstractNum w:abstractNumId="23" w15:restartNumberingAfterBreak="0">
     <w:nsid w:val="60E032A3"/>
     <w:multiLevelType w:val="hybridMultilevel"/>
     <w:tmpl w:val="945C04CA"/>
@@ -16207,7 +18368,7 @@
       </w:rPr>
     </w:lvl>
   </w:abstractNum>
-  <w:abstractNum w:abstractNumId="20" w15:restartNumberingAfterBreak="0">
+  <w:abstractNum w:abstractNumId="24" w15:restartNumberingAfterBreak="0">
     <w:nsid w:val="63AC77CB"/>
     <w:multiLevelType w:val="hybridMultilevel"/>
     <w:tmpl w:val="08E44EAA"/>
@@ -16320,7 +18481,7 @@
       </w:rPr>
     </w:lvl>
   </w:abstractNum>
-  <w:abstractNum w:abstractNumId="21" w15:restartNumberingAfterBreak="0">
+  <w:abstractNum w:abstractNumId="25" w15:restartNumberingAfterBreak="0">
     <w:nsid w:val="6418433F"/>
     <w:multiLevelType w:val="hybridMultilevel"/>
     <w:tmpl w:val="2674913E"/>
@@ -16433,7 +18594,7 @@
       </w:rPr>
     </w:lvl>
   </w:abstractNum>
-  <w:abstractNum w:abstractNumId="22" w15:restartNumberingAfterBreak="0">
+  <w:abstractNum w:abstractNumId="26" w15:restartNumberingAfterBreak="0">
     <w:nsid w:val="652C142A"/>
     <w:multiLevelType w:val="hybridMultilevel"/>
     <w:tmpl w:val="8B22FF2C"/>
@@ -16546,7 +18707,7 @@
       </w:rPr>
     </w:lvl>
   </w:abstractNum>
-  <w:abstractNum w:abstractNumId="23" w15:restartNumberingAfterBreak="0">
+  <w:abstractNum w:abstractNumId="27" w15:restartNumberingAfterBreak="0">
     <w:nsid w:val="656A5837"/>
     <w:multiLevelType w:val="hybridMultilevel"/>
     <w:tmpl w:val="22FA1D12"/>
@@ -16659,7 +18820,7 @@
       </w:rPr>
     </w:lvl>
   </w:abstractNum>
-  <w:abstractNum w:abstractNumId="24" w15:restartNumberingAfterBreak="0">
+  <w:abstractNum w:abstractNumId="28" w15:restartNumberingAfterBreak="0">
     <w:nsid w:val="676D16E4"/>
     <w:multiLevelType w:val="hybridMultilevel"/>
     <w:tmpl w:val="D966A71A"/>
@@ -16772,7 +18933,7 @@
       </w:rPr>
     </w:lvl>
   </w:abstractNum>
-  <w:abstractNum w:abstractNumId="25" w15:restartNumberingAfterBreak="0">
+  <w:abstractNum w:abstractNumId="29" w15:restartNumberingAfterBreak="0">
     <w:nsid w:val="685E2BA5"/>
     <w:multiLevelType w:val="hybridMultilevel"/>
     <w:tmpl w:val="3910A9EE"/>
@@ -16885,7 +19046,7 @@
       </w:rPr>
     </w:lvl>
   </w:abstractNum>
-  <w:abstractNum w:abstractNumId="26" w15:restartNumberingAfterBreak="0">
+  <w:abstractNum w:abstractNumId="30" w15:restartNumberingAfterBreak="0">
     <w:nsid w:val="6BE8693B"/>
     <w:multiLevelType w:val="hybridMultilevel"/>
     <w:tmpl w:val="907684B4"/>
@@ -16998,7 +19159,7 @@
       </w:rPr>
     </w:lvl>
   </w:abstractNum>
-  <w:abstractNum w:abstractNumId="27" w15:restartNumberingAfterBreak="0">
+  <w:abstractNum w:abstractNumId="31" w15:restartNumberingAfterBreak="0">
     <w:nsid w:val="6EB30BFC"/>
     <w:multiLevelType w:val="hybridMultilevel"/>
     <w:tmpl w:val="E9643B9A"/>
@@ -17111,7 +19272,120 @@
       </w:rPr>
     </w:lvl>
   </w:abstractNum>
-  <w:abstractNum w:abstractNumId="28" w15:restartNumberingAfterBreak="0">
+  <w:abstractNum w:abstractNumId="32" w15:restartNumberingAfterBreak="0">
+    <w:nsid w:val="6F6C4039"/>
+    <w:multiLevelType w:val="hybridMultilevel"/>
+    <w:tmpl w:val="2312F35C"/>
+    <w:lvl w:ilvl="0" w:tplc="040E0001">
+      <w:start w:val="1"/>
+      <w:numFmt w:val="bullet"/>
+      <w:lvlText w:val=""/>
+      <w:lvlJc w:val="left"/>
+      <w:pPr>
+        <w:ind w:left="720" w:hanging="360"/>
+      </w:pPr>
+      <w:rPr>
+        <w:rFonts w:ascii="Symbol" w:hAnsi="Symbol" w:hint="default"/>
+      </w:rPr>
+    </w:lvl>
+    <w:lvl w:ilvl="1" w:tplc="040E0003" w:tentative="1">
+      <w:start w:val="1"/>
+      <w:numFmt w:val="bullet"/>
+      <w:lvlText w:val="o"/>
+      <w:lvlJc w:val="left"/>
+      <w:pPr>
+        <w:ind w:left="1440" w:hanging="360"/>
+      </w:pPr>
+      <w:rPr>
+        <w:rFonts w:ascii="Courier New" w:hAnsi="Courier New" w:cs="Courier New" w:hint="default"/>
+      </w:rPr>
+    </w:lvl>
+    <w:lvl w:ilvl="2" w:tplc="040E0005" w:tentative="1">
+      <w:start w:val="1"/>
+      <w:numFmt w:val="bullet"/>
+      <w:lvlText w:val=""/>
+      <w:lvlJc w:val="left"/>
+      <w:pPr>
+        <w:ind w:left="2160" w:hanging="360"/>
+      </w:pPr>
+      <w:rPr>
+        <w:rFonts w:ascii="Wingdings" w:hAnsi="Wingdings" w:hint="default"/>
+      </w:rPr>
+    </w:lvl>
+    <w:lvl w:ilvl="3" w:tplc="040E0001" w:tentative="1">
+      <w:start w:val="1"/>
+      <w:numFmt w:val="bullet"/>
+      <w:lvlText w:val=""/>
+      <w:lvlJc w:val="left"/>
+      <w:pPr>
+        <w:ind w:left="2880" w:hanging="360"/>
+      </w:pPr>
+      <w:rPr>
+        <w:rFonts w:ascii="Symbol" w:hAnsi="Symbol" w:hint="default"/>
+      </w:rPr>
+    </w:lvl>
+    <w:lvl w:ilvl="4" w:tplc="040E0003" w:tentative="1">
+      <w:start w:val="1"/>
+      <w:numFmt w:val="bullet"/>
+      <w:lvlText w:val="o"/>
+      <w:lvlJc w:val="left"/>
+      <w:pPr>
+        <w:ind w:left="3600" w:hanging="360"/>
+      </w:pPr>
+      <w:rPr>
+        <w:rFonts w:ascii="Courier New" w:hAnsi="Courier New" w:cs="Courier New" w:hint="default"/>
+      </w:rPr>
+    </w:lvl>
+    <w:lvl w:ilvl="5" w:tplc="040E0005" w:tentative="1">
+      <w:start w:val="1"/>
+      <w:numFmt w:val="bullet"/>
+      <w:lvlText w:val=""/>
+      <w:lvlJc w:val="left"/>
+      <w:pPr>
+        <w:ind w:left="4320" w:hanging="360"/>
+      </w:pPr>
+      <w:rPr>
+        <w:rFonts w:ascii="Wingdings" w:hAnsi="Wingdings" w:hint="default"/>
+      </w:rPr>
+    </w:lvl>
+    <w:lvl w:ilvl="6" w:tplc="040E0001" w:tentative="1">
+      <w:start w:val="1"/>
+      <w:numFmt w:val="bullet"/>
+      <w:lvlText w:val=""/>
+      <w:lvlJc w:val="left"/>
+      <w:pPr>
+        <w:ind w:left="5040" w:hanging="360"/>
+      </w:pPr>
+      <w:rPr>
+        <w:rFonts w:ascii="Symbol" w:hAnsi="Symbol" w:hint="default"/>
+      </w:rPr>
+    </w:lvl>
+    <w:lvl w:ilvl="7" w:tplc="040E0003" w:tentative="1">
+      <w:start w:val="1"/>
+      <w:numFmt w:val="bullet"/>
+      <w:lvlText w:val="o"/>
+      <w:lvlJc w:val="left"/>
+      <w:pPr>
+        <w:ind w:left="5760" w:hanging="360"/>
+      </w:pPr>
+      <w:rPr>
+        <w:rFonts w:ascii="Courier New" w:hAnsi="Courier New" w:cs="Courier New" w:hint="default"/>
+      </w:rPr>
+    </w:lvl>
+    <w:lvl w:ilvl="8" w:tplc="040E0005" w:tentative="1">
+      <w:start w:val="1"/>
+      <w:numFmt w:val="bullet"/>
+      <w:lvlText w:val=""/>
+      <w:lvlJc w:val="left"/>
+      <w:pPr>
+        <w:ind w:left="6480" w:hanging="360"/>
+      </w:pPr>
+      <w:rPr>
+        <w:rFonts w:ascii="Wingdings" w:hAnsi="Wingdings" w:hint="default"/>
+      </w:rPr>
+    </w:lvl>
+  </w:abstractNum>
+  <w:abstractNum w:abstractNumId="33" w15:restartNumberingAfterBreak="0">
     <w:nsid w:val="6FAC565F"/>
     <w:multiLevelType w:val="hybridMultilevel"/>
     <w:tmpl w:val="95C087B8"/>
@@ -17224,7 +19498,7 @@
       </w:rPr>
     </w:lvl>
   </w:abstractNum>
-  <w:abstractNum w:abstractNumId="29" w15:restartNumberingAfterBreak="0">
+  <w:abstractNum w:abstractNumId="34" w15:restartNumberingAfterBreak="0">
     <w:nsid w:val="70442066"/>
     <w:multiLevelType w:val="hybridMultilevel"/>
     <w:tmpl w:val="0C7E8FBA"/>
@@ -17310,7 +19584,7 @@
       </w:pPr>
     </w:lvl>
   </w:abstractNum>
-  <w:abstractNum w:abstractNumId="30" w15:restartNumberingAfterBreak="0">
+  <w:abstractNum w:abstractNumId="35" w15:restartNumberingAfterBreak="0">
     <w:nsid w:val="74F1221E"/>
     <w:multiLevelType w:val="hybridMultilevel"/>
     <w:tmpl w:val="09043F2A"/>
@@ -17396,7 +19670,7 @@
       </w:pPr>
     </w:lvl>
   </w:abstractNum>
-  <w:abstractNum w:abstractNumId="31" w15:restartNumberingAfterBreak="0">
+  <w:abstractNum w:abstractNumId="36" w15:restartNumberingAfterBreak="0">
     <w:nsid w:val="76A90BD0"/>
     <w:multiLevelType w:val="hybridMultilevel"/>
     <w:tmpl w:val="DA20A632"/>
@@ -17509,7 +19783,7 @@
       </w:rPr>
     </w:lvl>
   </w:abstractNum>
-  <w:abstractNum w:abstractNumId="32" w15:restartNumberingAfterBreak="0">
+  <w:abstractNum w:abstractNumId="37" w15:restartNumberingAfterBreak="0">
     <w:nsid w:val="7B4F636D"/>
     <w:multiLevelType w:val="hybridMultilevel"/>
     <w:tmpl w:val="2C9CB920"/>
@@ -17622,7 +19896,7 @@
       </w:rPr>
     </w:lvl>
   </w:abstractNum>
-  <w:abstractNum w:abstractNumId="33" w15:restartNumberingAfterBreak="0">
+  <w:abstractNum w:abstractNumId="38" w15:restartNumberingAfterBreak="0">
     <w:nsid w:val="7B636AFC"/>
     <w:multiLevelType w:val="hybridMultilevel"/>
     <w:tmpl w:val="0A76CCFE"/>
@@ -17735,7 +20009,7 @@
       </w:rPr>
     </w:lvl>
   </w:abstractNum>
-  <w:abstractNum w:abstractNumId="34" w15:restartNumberingAfterBreak="0">
+  <w:abstractNum w:abstractNumId="39" w15:restartNumberingAfterBreak="0">
     <w:nsid w:val="7F4B3875"/>
     <w:multiLevelType w:val="hybridMultilevel"/>
     <w:tmpl w:val="5FE8E4B6"/>
@@ -17855,103 +20129,118 @@
     <w:abstractNumId w:val="3"/>
   </w:num>
   <w:num w:numId="3" w16cid:durableId="79984371">
-    <w:abstractNumId w:val="7"/>
+    <w:abstractNumId w:val="9"/>
   </w:num>
   <w:num w:numId="4" w16cid:durableId="1339504802">
-    <w:abstractNumId w:val="28"/>
+    <w:abstractNumId w:val="33"/>
   </w:num>
   <w:num w:numId="5" w16cid:durableId="1320229265">
     <w:abstractNumId w:val="2"/>
   </w:num>
   <w:num w:numId="6" w16cid:durableId="1669747952">
+    <w:abstractNumId w:val="20"/>
+  </w:num>
+  <w:num w:numId="7" w16cid:durableId="481582208">
+    <w:abstractNumId w:val="28"/>
+  </w:num>
+  <w:num w:numId="8" w16cid:durableId="226652324">
+    <w:abstractNumId w:val="12"/>
+  </w:num>
+  <w:num w:numId="9" w16cid:durableId="1277518988">
     <w:abstractNumId w:val="16"/>
   </w:num>
-  <w:num w:numId="7" w16cid:durableId="481582208">
-    <w:abstractNumId w:val="24"/>
-  </w:num>
-  <w:num w:numId="8" w16cid:durableId="226652324">
-    <w:abstractNumId w:val="9"/>
-  </w:num>
-  <w:num w:numId="9" w16cid:durableId="1277518988">
-    <w:abstractNumId w:val="13"/>
-  </w:num>
   <w:num w:numId="10" w16cid:durableId="1107651663">
-    <w:abstractNumId w:val="26"/>
+    <w:abstractNumId w:val="30"/>
   </w:num>
   <w:num w:numId="11" w16cid:durableId="1127316010">
-    <w:abstractNumId w:val="32"/>
+    <w:abstractNumId w:val="37"/>
   </w:num>
   <w:num w:numId="12" w16cid:durableId="188416351">
-    <w:abstractNumId w:val="17"/>
+    <w:abstractNumId w:val="21"/>
   </w:num>
   <w:num w:numId="13" w16cid:durableId="575170605">
+    <w:abstractNumId w:val="34"/>
+  </w:num>
+  <w:num w:numId="14" w16cid:durableId="1019236253">
+    <w:abstractNumId w:val="7"/>
+  </w:num>
+  <w:num w:numId="15" w16cid:durableId="664088267">
+    <w:abstractNumId w:val="31"/>
+  </w:num>
+  <w:num w:numId="16" w16cid:durableId="558976885">
+    <w:abstractNumId w:val="38"/>
+  </w:num>
+  <w:num w:numId="17" w16cid:durableId="998120155">
     <w:abstractNumId w:val="29"/>
   </w:num>
-  <w:num w:numId="14" w16cid:durableId="1019236253">
-    <w:abstractNumId w:val="5"/>
-  </w:num>
-  <w:num w:numId="15" w16cid:durableId="664088267">
-    <w:abstractNumId w:val="27"/>
-  </w:num>
-  <w:num w:numId="16" w16cid:durableId="558976885">
-    <w:abstractNumId w:val="33"/>
-  </w:num>
-  <w:num w:numId="17" w16cid:durableId="998120155">
-    <w:abstractNumId w:val="25"/>
-  </w:num>
   <w:num w:numId="18" w16cid:durableId="1383166857">
-    <w:abstractNumId w:val="8"/>
+    <w:abstractNumId w:val="10"/>
   </w:num>
   <w:num w:numId="19" w16cid:durableId="776340115">
-    <w:abstractNumId w:val="23"/>
+    <w:abstractNumId w:val="27"/>
   </w:num>
   <w:num w:numId="20" w16cid:durableId="1019426979">
     <w:abstractNumId w:val="1"/>
   </w:num>
   <w:num w:numId="21" w16cid:durableId="1315643426">
-    <w:abstractNumId w:val="21"/>
+    <w:abstractNumId w:val="25"/>
   </w:num>
   <w:num w:numId="22" w16cid:durableId="418674416">
+    <w:abstractNumId w:val="18"/>
+  </w:num>
+  <w:num w:numId="23" w16cid:durableId="1178891288">
+    <w:abstractNumId w:val="39"/>
+  </w:num>
+  <w:num w:numId="24" w16cid:durableId="1418670897">
+    <w:abstractNumId w:val="8"/>
+  </w:num>
+  <w:num w:numId="25" w16cid:durableId="571351300">
+    <w:abstractNumId w:val="23"/>
+  </w:num>
+  <w:num w:numId="26" w16cid:durableId="1122765094">
+    <w:abstractNumId w:val="15"/>
+  </w:num>
+  <w:num w:numId="27" w16cid:durableId="1239367821">
+    <w:abstractNumId w:val="13"/>
+  </w:num>
+  <w:num w:numId="28" w16cid:durableId="1672416943">
+    <w:abstractNumId w:val="5"/>
+  </w:num>
+  <w:num w:numId="29" w16cid:durableId="876964042">
+    <w:abstractNumId w:val="24"/>
+  </w:num>
+  <w:num w:numId="30" w16cid:durableId="166752245">
+    <w:abstractNumId w:val="26"/>
+  </w:num>
+  <w:num w:numId="31" w16cid:durableId="1524661846">
+    <w:abstractNumId w:val="36"/>
+  </w:num>
+  <w:num w:numId="32" w16cid:durableId="2111578565">
+    <w:abstractNumId w:val="19"/>
+  </w:num>
+  <w:num w:numId="33" w16cid:durableId="107744179">
+    <w:abstractNumId w:val="35"/>
+  </w:num>
+  <w:num w:numId="34" w16cid:durableId="2110807217">
     <w:abstractNumId w:val="14"/>
   </w:num>
-  <w:num w:numId="23" w16cid:durableId="1178891288">
-    <w:abstractNumId w:val="34"/>
+  <w:num w:numId="35" w16cid:durableId="1174419574">
+    <w:abstractNumId w:val="22"/>
   </w:num>
-  <w:num w:numId="24" w16cid:durableId="1418670897">
+  <w:num w:numId="36" w16cid:durableId="1230505350">
     <w:abstractNumId w:val="6"/>
   </w:num>
-  <w:num w:numId="25" w16cid:durableId="571351300">
-    <w:abstractNumId w:val="19"/>
+  <w:num w:numId="37" w16cid:durableId="1491095131">
+    <w:abstractNumId w:val="17"/>
   </w:num>
-  <w:num w:numId="26" w16cid:durableId="1122765094">
-    <w:abstractNumId w:val="12"/>
-  </w:num>
-  <w:num w:numId="27" w16cid:durableId="1239367821">
-    <w:abstractNumId w:val="10"/>
-  </w:num>
-  <w:num w:numId="28" w16cid:durableId="1672416943">
+  <w:num w:numId="38" w16cid:durableId="1887133568">
     <w:abstractNumId w:val="4"/>
   </w:num>
-  <w:num w:numId="29" w16cid:durableId="876964042">
-    <w:abstractNumId w:val="20"/>
-  </w:num>
-  <w:num w:numId="30" w16cid:durableId="166752245">
-    <w:abstractNumId w:val="22"/>
-  </w:num>
-  <w:num w:numId="31" w16cid:durableId="1524661846">
-    <w:abstractNumId w:val="31"/>
-  </w:num>
-  <w:num w:numId="32" w16cid:durableId="2111578565">
-    <w:abstractNumId w:val="15"/>
-  </w:num>
-  <w:num w:numId="33" w16cid:durableId="107744179">
-    <w:abstractNumId w:val="30"/>
-  </w:num>
-  <w:num w:numId="34" w16cid:durableId="2110807217">
+  <w:num w:numId="39" w16cid:durableId="62608106">
     <w:abstractNumId w:val="11"/>
   </w:num>
-  <w:num w:numId="35" w16cid:durableId="1174419574">
-    <w:abstractNumId w:val="18"/>
+  <w:num w:numId="40" w16cid:durableId="585924282">
+    <w:abstractNumId w:val="32"/>
   </w:num>
 </w:numbering>
 </file>
@@ -18612,7 +20901,6 @@
   <w:style w:type="character" w:default="1" w:styleId="DefaultParagraphFont">
     <w:name w:val="Default Paragraph Font"/>
     <w:uiPriority w:val="1"/>
-    <w:semiHidden/>
     <w:unhideWhenUsed/>
   </w:style>
   <w:style w:type="table" w:default="1" w:styleId="TableNormal">
@@ -19703,6 +21991,15 @@
 </file>
 
 <file path=customXml/item1.xml><?xml version="1.0" encoding="utf-8"?>
+<?mso-contentType ?>
+<FormTemplates xmlns="http://schemas.microsoft.com/sharepoint/v3/contenttype/forms">
+  <Display>DocumentLibraryForm</Display>
+  <Edit>DocumentLibraryForm</Edit>
+  <New>DocumentLibraryForm</New>
+</FormTemplates>
+</file>
+
+<file path=customXml/item2.xml><?xml version="1.0" encoding="utf-8"?>
 <ct:contentTypeSchema xmlns:ct="http://schemas.microsoft.com/office/2006/metadata/contentType" xmlns:ma="http://schemas.microsoft.com/office/2006/metadata/properties/metaAttributes" ct:_="" ma:_="" ma:contentTypeName="Document" ma:contentTypeID="0x01010057D746A6CC7228419059D1F304ECB892" ma:contentTypeVersion="6" ma:contentTypeDescription="Create a new document." ma:contentTypeScope="" ma:versionID="230bd601e8ab138a3182c21189d57f93">
   <xsd:schema xmlns:xsd="http://www.w3.org/2001/XMLSchema" xmlns:xs="http://www.w3.org/2001/XMLSchema" xmlns:p="http://schemas.microsoft.com/office/2006/metadata/properties" xmlns:ns2="23369ae5-05ef-4c7c-a662-deac929baaef" targetNamespace="http://schemas.microsoft.com/office/2006/metadata/properties" ma:root="true" ma:fieldsID="ed8cacf55a6d923cbbf7f604d05b507d" ns2:_="">
     <xsd:import namespace="23369ae5-05ef-4c7c-a662-deac929baaef"/>
@@ -19860,20 +22157,19 @@
 </ct:contentTypeSchema>
 </file>
 
-<file path=customXml/item2.xml><?xml version="1.0" encoding="utf-8"?>
-<?mso-contentType ?>
-<FormTemplates xmlns="http://schemas.microsoft.com/sharepoint/v3/contenttype/forms">
-  <Display>DocumentLibraryForm</Display>
-  <Edit>DocumentLibraryForm</Edit>
-  <New>DocumentLibraryForm</New>
-</FormTemplates>
-</file>
-
 <file path=customXml/item3.xml><?xml version="1.0" encoding="utf-8"?>
 <b:Sources xmlns:b="http://schemas.openxmlformats.org/officeDocument/2006/bibliography" xmlns="http://schemas.openxmlformats.org/officeDocument/2006/bibliography" SelectedStyle="\APASixthEditionOfficeOnline.xsl" StyleName="APA" Version="6"/>
 </file>
 
 <file path=customXml/itemProps1.xml><?xml version="1.0" encoding="utf-8"?>
+<ds:datastoreItem xmlns:ds="http://schemas.openxmlformats.org/officeDocument/2006/customXml" ds:itemID="{79D0F40F-646A-4DBF-9119-0FC598DFBBBB}">
+  <ds:schemaRefs>
+    <ds:schemaRef ds:uri="http://schemas.microsoft.com/sharepoint/v3/contenttype/forms"/>
+  </ds:schemaRefs>
+</ds:datastoreItem>
+</file>
+
+<file path=customXml/itemProps2.xml><?xml version="1.0" encoding="utf-8"?>
 <ds:datastoreItem xmlns:ds="http://schemas.openxmlformats.org/officeDocument/2006/customXml" ds:itemID="{E0E361D0-270A-43DD-B744-DC4991A38C53}">
   <ds:schemaRefs>
     <ds:schemaRef ds:uri="http://schemas.microsoft.com/office/2006/metadata/contentType"/>
@@ -19891,14 +22187,6 @@
 </ds:datastoreItem>
 </file>
 
-<file path=customXml/itemProps2.xml><?xml version="1.0" encoding="utf-8"?>
-<ds:datastoreItem xmlns:ds="http://schemas.openxmlformats.org/officeDocument/2006/customXml" ds:itemID="{79D0F40F-646A-4DBF-9119-0FC598DFBBBB}">
-  <ds:schemaRefs>
-    <ds:schemaRef ds:uri="http://schemas.microsoft.com/sharepoint/v3/contenttype/forms"/>
-  </ds:schemaRefs>
-</ds:datastoreItem>
-</file>
-
 <file path=customXml/itemProps3.xml><?xml version="1.0" encoding="utf-8"?>
 <ds:datastoreItem xmlns:ds="http://schemas.openxmlformats.org/officeDocument/2006/customXml" ds:itemID="{E9F6CDE2-636C-4043-AFFC-7CB0CE5DF55A}">
   <ds:schemaRefs>

</xml_diff>

<commit_message>
fix: fixing code while progressing with docs feat: shuffle drawdeck as a host, throwdeck can't be clicked as a simple player
</commit_message>
<xml_diff>
--- a/docs/Dookumentáció.docx
+++ b/docs/Dookumentáció.docx
@@ -2614,10 +2614,7 @@
         </w:numPr>
       </w:pPr>
       <w:r>
-        <w:t>Mozilla Firefox</w:t>
-      </w:r>
-      <w:r>
-        <w:t xml:space="preserve"> (v75+)</w:t>
+        <w:t>Mozilla Firefox (v75+)</w:t>
       </w:r>
     </w:p>
     <w:p>
@@ -2629,10 +2626,7 @@
         </w:numPr>
       </w:pPr>
       <w:r>
-        <w:t>Google Chrome</w:t>
-      </w:r>
-      <w:r>
-        <w:t xml:space="preserve"> (v80+)</w:t>
+        <w:t>Google Chrome (v80+)</w:t>
       </w:r>
     </w:p>
     <w:p>
@@ -2644,10 +2638,7 @@
         </w:numPr>
       </w:pPr>
       <w:r>
-        <w:t>Microsoft Edge</w:t>
-      </w:r>
-      <w:r>
-        <w:t xml:space="preserve"> (</w:t>
+        <w:t>Microsoft Edge (</w:t>
       </w:r>
       <w:proofErr w:type="spellStart"/>
       <w:r>
@@ -3657,6 +3648,12 @@
       <w:pPr>
         <w:pStyle w:val="Caption"/>
         <w:spacing w:line="360" w:lineRule="auto"/>
+        <w:rPr>
+          <w:rStyle w:val="IntenseEmphasis"/>
+          <w:i/>
+          <w:iCs/>
+          <w:color w:val="auto"/>
+        </w:rPr>
       </w:pPr>
       <w:fldSimple w:instr=" SEQ ábra \* ARABIC ">
         <w:r>
@@ -3690,16 +3687,7 @@
         <w:t>sorban</w:t>
       </w:r>
       <w:r>
-        <w:t xml:space="preserve"> egy </w:t>
-      </w:r>
-      <w:r>
-        <w:t>szöveges</w:t>
-      </w:r>
-      <w:r>
-        <w:t xml:space="preserve"> mező található</w:t>
-      </w:r>
-      <w:r>
-        <w:t xml:space="preserve">, amivel megadhatjuk a játék nevét. A mező felett egy címke található </w:t>
+        <w:t xml:space="preserve"> egy szöveges mező található, amivel megadhatjuk a játék nevét. A mező felett egy címke található </w:t>
       </w:r>
       <w:r>
         <w:rPr>
@@ -3951,6 +3939,9 @@
         <w:t xml:space="preserve"> </w:t>
       </w:r>
       <w:r>
+        <w:rPr>
+          <w:noProof/>
+        </w:rPr>
         <w:drawing>
           <wp:inline distT="0" distB="0" distL="0" distR="0" wp14:anchorId="3960B3A4" wp14:editId="697DF297">
             <wp:extent cx="5759450" cy="2831465"/>
@@ -4033,51 +4024,102 @@
       </w:r>
       <w:proofErr w:type="spellStart"/>
       <w:r>
+        <w:rPr>
+          <w:i/>
+          <w:iCs/>
+        </w:rPr>
         <w:t>How</w:t>
       </w:r>
       <w:proofErr w:type="spellEnd"/>
       <w:r>
+        <w:rPr>
+          <w:i/>
+          <w:iCs/>
+        </w:rPr>
         <w:t xml:space="preserve"> </w:t>
       </w:r>
       <w:proofErr w:type="spellStart"/>
       <w:r>
+        <w:rPr>
+          <w:i/>
+          <w:iCs/>
+        </w:rPr>
         <w:t>many</w:t>
       </w:r>
       <w:proofErr w:type="spellEnd"/>
       <w:r>
+        <w:rPr>
+          <w:i/>
+          <w:iCs/>
+        </w:rPr>
         <w:t xml:space="preserve"> </w:t>
       </w:r>
       <w:proofErr w:type="spellStart"/>
       <w:r>
+        <w:rPr>
+          <w:i/>
+          <w:iCs/>
+        </w:rPr>
         <w:t>pacls</w:t>
       </w:r>
       <w:proofErr w:type="spellEnd"/>
       <w:r>
+        <w:rPr>
+          <w:i/>
+          <w:iCs/>
+        </w:rPr>
         <w:t xml:space="preserve"> </w:t>
       </w:r>
       <w:proofErr w:type="spellStart"/>
       <w:r>
+        <w:rPr>
+          <w:i/>
+          <w:iCs/>
+        </w:rPr>
         <w:t>do</w:t>
       </w:r>
       <w:proofErr w:type="spellEnd"/>
       <w:r>
+        <w:rPr>
+          <w:i/>
+          <w:iCs/>
+        </w:rPr>
         <w:t xml:space="preserve"> </w:t>
       </w:r>
       <w:proofErr w:type="spellStart"/>
       <w:r>
+        <w:rPr>
+          <w:i/>
+          <w:iCs/>
+        </w:rPr>
         <w:t>you</w:t>
       </w:r>
       <w:proofErr w:type="spellEnd"/>
       <w:r>
+        <w:rPr>
+          <w:i/>
+          <w:iCs/>
+        </w:rPr>
         <w:t xml:space="preserve"> </w:t>
       </w:r>
       <w:proofErr w:type="spellStart"/>
       <w:r>
+        <w:rPr>
+          <w:i/>
+          <w:iCs/>
+        </w:rPr>
         <w:t>need</w:t>
       </w:r>
       <w:proofErr w:type="spellEnd"/>
       <w:r>
-        <w:t>?” szöveg itt is a könnyebb tájékozódást szolgálja arra utalva, hogy itt a kártyapaklik számosságát kell megadni. Itt a minimum érték 1, a maximum érték pedig 5. Természetesen itt sem lehet negatív számot megadni. A kis nyilak a mező jobb oldalán itt is használhatóak az érték növeléséhez és csökkentéséhez. Alapméretezetten 1 van beállítva.</w:t>
+        <w:rPr>
+          <w:i/>
+          <w:iCs/>
+        </w:rPr>
+        <w:t xml:space="preserve">?” </w:t>
+      </w:r>
+      <w:r>
+        <w:t>szöveg itt is a könnyebb tájékozódást szolgálja arra utalva, hogy itt a kártyapaklik számosságát kell megadni. Itt a minimum érték 1, a maximum érték pedig 5. Természetesen itt sem lehet negatív számot megadni. A kis nyilak a mező jobb oldalán itt is használhatóak az érték növeléséhez és csökkentéséhez. Alapméretezetten 1 van beállítva.</w:t>
       </w:r>
     </w:p>
     <w:p>
@@ -4096,22 +4138,42 @@
       </w:r>
       <w:proofErr w:type="spellStart"/>
       <w:r>
+        <w:rPr>
+          <w:i/>
+          <w:iCs/>
+        </w:rPr>
         <w:t>Number</w:t>
       </w:r>
       <w:proofErr w:type="spellEnd"/>
       <w:r>
+        <w:rPr>
+          <w:i/>
+          <w:iCs/>
+        </w:rPr>
         <w:t xml:space="preserve"> of starting </w:t>
       </w:r>
       <w:proofErr w:type="spellStart"/>
       <w:r>
+        <w:rPr>
+          <w:i/>
+          <w:iCs/>
+        </w:rPr>
         <w:t>cards</w:t>
       </w:r>
       <w:proofErr w:type="spellEnd"/>
       <w:r>
+        <w:rPr>
+          <w:i/>
+          <w:iCs/>
+        </w:rPr>
         <w:t xml:space="preserve"> in </w:t>
       </w:r>
       <w:proofErr w:type="spellStart"/>
       <w:r>
+        <w:rPr>
+          <w:i/>
+          <w:iCs/>
+        </w:rPr>
         <w:t>hand</w:t>
       </w:r>
       <w:proofErr w:type="spellEnd"/>
@@ -4143,30 +4205,58 @@
       </w:r>
       <w:proofErr w:type="spellStart"/>
       <w:r>
+        <w:rPr>
+          <w:i/>
+          <w:iCs/>
+        </w:rPr>
         <w:t>Cards</w:t>
       </w:r>
       <w:proofErr w:type="spellEnd"/>
       <w:r>
+        <w:rPr>
+          <w:i/>
+          <w:iCs/>
+        </w:rPr>
         <w:t xml:space="preserve"> </w:t>
       </w:r>
       <w:proofErr w:type="spellStart"/>
       <w:r>
+        <w:rPr>
+          <w:i/>
+          <w:iCs/>
+        </w:rPr>
         <w:t>on</w:t>
       </w:r>
       <w:proofErr w:type="spellEnd"/>
       <w:r>
+        <w:rPr>
+          <w:i/>
+          <w:iCs/>
+        </w:rPr>
         <w:t xml:space="preserve"> </w:t>
       </w:r>
       <w:proofErr w:type="spellStart"/>
       <w:r>
+        <w:rPr>
+          <w:i/>
+          <w:iCs/>
+        </w:rPr>
         <w:t>desk</w:t>
       </w:r>
       <w:proofErr w:type="spellEnd"/>
       <w:r>
+        <w:rPr>
+          <w:i/>
+          <w:iCs/>
+        </w:rPr>
         <w:t>/</w:t>
       </w:r>
       <w:proofErr w:type="spellStart"/>
       <w:r>
+        <w:rPr>
+          <w:i/>
+          <w:iCs/>
+        </w:rPr>
         <w:t>player</w:t>
       </w:r>
       <w:proofErr w:type="spellEnd"/>
@@ -4190,46 +4280,90 @@
       </w:r>
       <w:proofErr w:type="spellStart"/>
       <w:r>
+        <w:rPr>
+          <w:i/>
+          <w:iCs/>
+        </w:rPr>
         <w:t>Number</w:t>
       </w:r>
       <w:proofErr w:type="spellEnd"/>
       <w:r>
+        <w:rPr>
+          <w:i/>
+          <w:iCs/>
+        </w:rPr>
         <w:t xml:space="preserve"> of </w:t>
       </w:r>
       <w:proofErr w:type="spellStart"/>
       <w:r>
+        <w:rPr>
+          <w:i/>
+          <w:iCs/>
+        </w:rPr>
         <w:t>revealed</w:t>
       </w:r>
       <w:proofErr w:type="spellEnd"/>
       <w:r>
+        <w:rPr>
+          <w:i/>
+          <w:iCs/>
+        </w:rPr>
         <w:t xml:space="preserve"> </w:t>
       </w:r>
       <w:proofErr w:type="spellStart"/>
       <w:r>
+        <w:rPr>
+          <w:i/>
+          <w:iCs/>
+        </w:rPr>
         <w:t>cards</w:t>
       </w:r>
       <w:proofErr w:type="spellEnd"/>
       <w:r>
+        <w:rPr>
+          <w:i/>
+          <w:iCs/>
+        </w:rPr>
         <w:t xml:space="preserve"> </w:t>
       </w:r>
       <w:proofErr w:type="spellStart"/>
       <w:r>
+        <w:rPr>
+          <w:i/>
+          <w:iCs/>
+        </w:rPr>
         <w:t>on</w:t>
       </w:r>
       <w:proofErr w:type="spellEnd"/>
       <w:r>
+        <w:rPr>
+          <w:i/>
+          <w:iCs/>
+        </w:rPr>
         <w:t xml:space="preserve"> </w:t>
       </w:r>
       <w:proofErr w:type="spellStart"/>
       <w:r>
+        <w:rPr>
+          <w:i/>
+          <w:iCs/>
+        </w:rPr>
         <w:t>desk</w:t>
       </w:r>
       <w:proofErr w:type="spellEnd"/>
       <w:r>
+        <w:rPr>
+          <w:i/>
+          <w:iCs/>
+        </w:rPr>
         <w:t>/</w:t>
       </w:r>
       <w:proofErr w:type="spellStart"/>
       <w:r>
+        <w:rPr>
+          <w:i/>
+          <w:iCs/>
+        </w:rPr>
         <w:t>player</w:t>
       </w:r>
       <w:proofErr w:type="spellEnd"/>
@@ -4238,47 +4372,91 @@
       </w:r>
       <w:proofErr w:type="spellStart"/>
       <w:r>
+        <w:rPr>
+          <w:i/>
+          <w:iCs/>
+        </w:rPr>
         <w:t>Number</w:t>
       </w:r>
       <w:proofErr w:type="spellEnd"/>
       <w:r>
+        <w:rPr>
+          <w:i/>
+          <w:iCs/>
+        </w:rPr>
         <w:t xml:space="preserve"> of </w:t>
       </w:r>
       <w:proofErr w:type="spellStart"/>
       <w:r>
+        <w:rPr>
+          <w:i/>
+          <w:iCs/>
+        </w:rPr>
         <w:t>hidden</w:t>
       </w:r>
       <w:proofErr w:type="spellEnd"/>
       <w:r>
+        <w:rPr>
+          <w:i/>
+          <w:iCs/>
+        </w:rPr>
         <w:t xml:space="preserve"> </w:t>
       </w:r>
       <w:proofErr w:type="spellStart"/>
       <w:r>
+        <w:rPr>
+          <w:i/>
+          <w:iCs/>
+        </w:rPr>
         <w:lastRenderedPageBreak/>
         <w:t>cards</w:t>
       </w:r>
       <w:proofErr w:type="spellEnd"/>
       <w:r>
+        <w:rPr>
+          <w:i/>
+          <w:iCs/>
+        </w:rPr>
         <w:t xml:space="preserve"> </w:t>
       </w:r>
       <w:proofErr w:type="spellStart"/>
       <w:r>
+        <w:rPr>
+          <w:i/>
+          <w:iCs/>
+        </w:rPr>
         <w:t>on</w:t>
       </w:r>
       <w:proofErr w:type="spellEnd"/>
       <w:r>
+        <w:rPr>
+          <w:i/>
+          <w:iCs/>
+        </w:rPr>
         <w:t xml:space="preserve"> </w:t>
       </w:r>
       <w:proofErr w:type="spellStart"/>
       <w:r>
+        <w:rPr>
+          <w:i/>
+          <w:iCs/>
+        </w:rPr>
         <w:t>desk</w:t>
       </w:r>
       <w:proofErr w:type="spellEnd"/>
       <w:r>
+        <w:rPr>
+          <w:i/>
+          <w:iCs/>
+        </w:rPr>
         <w:t>/</w:t>
       </w:r>
       <w:proofErr w:type="spellStart"/>
       <w:r>
+        <w:rPr>
+          <w:i/>
+          <w:iCs/>
+        </w:rPr>
         <w:t>player</w:t>
       </w:r>
       <w:proofErr w:type="spellEnd"/>
@@ -4295,6 +4473,9 @@
         <w:jc w:val="center"/>
       </w:pPr>
       <w:r>
+        <w:rPr>
+          <w:noProof/>
+        </w:rPr>
         <w:drawing>
           <wp:inline distT="0" distB="0" distL="0" distR="0" wp14:anchorId="2A1DD078" wp14:editId="40705839">
             <wp:extent cx="4105848" cy="3505689"/>
@@ -4364,6 +4545,10 @@
       </w:r>
       <w:proofErr w:type="spellStart"/>
       <w:r>
+        <w:rPr>
+          <w:i/>
+          <w:iCs/>
+        </w:rPr>
         <w:t>Submit</w:t>
       </w:r>
       <w:proofErr w:type="spellEnd"/>
@@ -4372,14 +4557,26 @@
       </w:r>
       <w:proofErr w:type="spellStart"/>
       <w:r>
+        <w:rPr>
+          <w:i/>
+          <w:iCs/>
+        </w:rPr>
         <w:t>Save</w:t>
       </w:r>
       <w:proofErr w:type="spellEnd"/>
       <w:r>
+        <w:rPr>
+          <w:i/>
+          <w:iCs/>
+        </w:rPr>
         <w:t xml:space="preserve"> </w:t>
       </w:r>
       <w:proofErr w:type="spellStart"/>
       <w:r>
+        <w:rPr>
+          <w:i/>
+          <w:iCs/>
+        </w:rPr>
         <w:t>preset</w:t>
       </w:r>
       <w:proofErr w:type="spellEnd"/>
@@ -4409,18 +4606,37 @@
         <w:t>található listában választhatunk a saját és mások által készített beállítások közül, melyet kattintással beilleszt a mi mezőinkbe.</w:t>
       </w:r>
       <w:r>
-        <w:t xml:space="preserve"> A „</w:t>
-      </w:r>
-      <w:proofErr w:type="spellStart"/>
-      <w:r>
+        <w:t xml:space="preserve"> A </w:t>
+      </w:r>
+      <w:r>
+        <w:rPr>
+          <w:i/>
+          <w:iCs/>
+        </w:rPr>
+        <w:t>„</w:t>
+      </w:r>
+      <w:proofErr w:type="spellStart"/>
+      <w:r>
+        <w:rPr>
+          <w:i/>
+          <w:iCs/>
+        </w:rPr>
         <w:t>My</w:t>
       </w:r>
       <w:proofErr w:type="spellEnd"/>
       <w:r>
+        <w:rPr>
+          <w:i/>
+          <w:iCs/>
+        </w:rPr>
         <w:t xml:space="preserve"> </w:t>
       </w:r>
       <w:proofErr w:type="spellStart"/>
       <w:r>
+        <w:rPr>
+          <w:i/>
+          <w:iCs/>
+        </w:rPr>
         <w:t>presets</w:t>
       </w:r>
       <w:proofErr w:type="spellEnd"/>
@@ -4429,6 +4645,10 @@
       </w:r>
       <w:proofErr w:type="spellStart"/>
       <w:r>
+        <w:rPr>
+          <w:i/>
+          <w:iCs/>
+        </w:rPr>
         <w:t>Explore</w:t>
       </w:r>
       <w:proofErr w:type="spellEnd"/>
@@ -4456,7 +4676,102 @@
         <w:t xml:space="preserve">Ezen a felületen csak egy beviteli mező található, ahol egy négy számból álló kódot kell </w:t>
       </w:r>
       <w:r>
-        <w:t>begépelnie a felhasználónak. Siker esetén átkerül a lobbyba, ha viszont tévesen adja meg a kódot, akkor értesíti a felület.</w:t>
+        <w:t xml:space="preserve">begépelnie a felhasználónak. </w:t>
+      </w:r>
+      <w:r>
+        <w:t xml:space="preserve">A mező </w:t>
+      </w:r>
+      <w:proofErr w:type="spellStart"/>
+      <w:r>
+        <w:t>fökötti</w:t>
+      </w:r>
+      <w:proofErr w:type="spellEnd"/>
+      <w:r>
+        <w:t xml:space="preserve"> „</w:t>
+      </w:r>
+      <w:r>
+        <w:rPr>
+          <w:i/>
+          <w:iCs/>
+        </w:rPr>
+        <w:t xml:space="preserve">Enter </w:t>
+      </w:r>
+      <w:proofErr w:type="spellStart"/>
+      <w:r>
+        <w:rPr>
+          <w:i/>
+          <w:iCs/>
+        </w:rPr>
+        <w:t>code</w:t>
+      </w:r>
+      <w:proofErr w:type="spellEnd"/>
+      <w:r>
+        <w:rPr>
+          <w:i/>
+          <w:iCs/>
+        </w:rPr>
+        <w:t xml:space="preserve"> </w:t>
+      </w:r>
+      <w:proofErr w:type="spellStart"/>
+      <w:r>
+        <w:rPr>
+          <w:i/>
+          <w:iCs/>
+        </w:rPr>
+        <w:t>to</w:t>
+      </w:r>
+      <w:proofErr w:type="spellEnd"/>
+      <w:r>
+        <w:rPr>
+          <w:i/>
+          <w:iCs/>
+        </w:rPr>
+        <w:t xml:space="preserve"> </w:t>
+      </w:r>
+      <w:proofErr w:type="spellStart"/>
+      <w:r>
+        <w:rPr>
+          <w:i/>
+          <w:iCs/>
+        </w:rPr>
+        <w:t>join</w:t>
+      </w:r>
+      <w:proofErr w:type="spellEnd"/>
+      <w:r>
+        <w:t xml:space="preserve">” címke segíti a felhasználók a megértésben. Található egy </w:t>
+      </w:r>
+      <w:r>
+        <w:rPr>
+          <w:i/>
+          <w:iCs/>
+        </w:rPr>
+        <w:t>„</w:t>
+      </w:r>
+      <w:proofErr w:type="spellStart"/>
+      <w:r>
+        <w:rPr>
+          <w:i/>
+          <w:iCs/>
+        </w:rPr>
+        <w:t>Join</w:t>
+      </w:r>
+      <w:proofErr w:type="spellEnd"/>
+      <w:r>
+        <w:rPr>
+          <w:i/>
+          <w:iCs/>
+        </w:rPr>
+        <w:t>”</w:t>
+      </w:r>
+      <w:r>
+        <w:t xml:space="preserve"> gomb is a mező alatt, amelyet akkor kell megnyomni, ha </w:t>
+      </w:r>
+      <w:r>
+        <w:lastRenderedPageBreak/>
+        <w:t xml:space="preserve">beírtuk a kódot. </w:t>
+      </w:r>
+      <w:r>
+        <w:t>Siker esetén átkerül a lobbyba, ha viszont tévesen adja meg a kódot, akkor értesíti a felület.</w:t>
       </w:r>
     </w:p>
     <w:p>
@@ -4467,7 +4782,6 @@
         <w:rPr>
           <w:noProof/>
         </w:rPr>
-        <w:lastRenderedPageBreak/>
         <w:drawing>
           <wp:inline distT="0" distB="0" distL="0" distR="0" wp14:anchorId="5DB9CCC4" wp14:editId="37EE18A7">
             <wp:extent cx="5759450" cy="2563495"/>
@@ -4539,7 +4853,7 @@
     </w:p>
     <w:p>
       <w:r>
-        <w:t xml:space="preserve">Ez az oldal a játéknak az újonnan generált vagy már egy meglévő lobbyja. Ameddig a </w:t>
+        <w:t xml:space="preserve">Ameddig a </w:t>
       </w:r>
       <w:proofErr w:type="spellStart"/>
       <w:r>
@@ -4547,7 +4861,125 @@
       </w:r>
       <w:proofErr w:type="spellEnd"/>
       <w:r>
-        <w:t xml:space="preserve"> el nem indítja a játékot, addig a játékosok várakoznak. Indítás után megkezdődik a játék, innentől a felhasználóktól függ a játék folyása.</w:t>
+        <w:t xml:space="preserve"> el nem indítja a játékot, addig a felhasználók csatlakozni tudnak a szobába a helyes lobby kóddal. Ilyenkor még csak a játékosok nevei kerülnek a képernyőre egy kék négyszögben az asztal körül. </w:t>
+      </w:r>
+      <w:r>
+        <w:t xml:space="preserve">Természetesen a játékos a saját nevét nem fogja az asztal körül látni, hiszen a saját kártyái majd az asztal alsó részén lesznek láthatóak. </w:t>
+      </w:r>
+      <w:r>
+        <w:t>Középen a „</w:t>
+      </w:r>
+      <w:proofErr w:type="spellStart"/>
+      <w:r>
+        <w:rPr>
+          <w:i/>
+          <w:iCs/>
+        </w:rPr>
+        <w:t>Waiting</w:t>
+      </w:r>
+      <w:proofErr w:type="spellEnd"/>
+      <w:r>
+        <w:rPr>
+          <w:i/>
+          <w:iCs/>
+        </w:rPr>
+        <w:t xml:space="preserve"> </w:t>
+      </w:r>
+      <w:proofErr w:type="spellStart"/>
+      <w:r>
+        <w:rPr>
+          <w:i/>
+          <w:iCs/>
+        </w:rPr>
+        <w:t>for</w:t>
+      </w:r>
+      <w:proofErr w:type="spellEnd"/>
+      <w:r>
+        <w:rPr>
+          <w:i/>
+          <w:iCs/>
+        </w:rPr>
+        <w:t xml:space="preserve"> </w:t>
+      </w:r>
+      <w:proofErr w:type="spellStart"/>
+      <w:r>
+        <w:rPr>
+          <w:i/>
+          <w:iCs/>
+        </w:rPr>
+        <w:t>host</w:t>
+      </w:r>
+      <w:proofErr w:type="spellEnd"/>
+      <w:r>
+        <w:rPr>
+          <w:i/>
+          <w:iCs/>
+        </w:rPr>
+        <w:t xml:space="preserve"> </w:t>
+      </w:r>
+      <w:proofErr w:type="spellStart"/>
+      <w:r>
+        <w:rPr>
+          <w:i/>
+          <w:iCs/>
+        </w:rPr>
+        <w:t>to</w:t>
+      </w:r>
+      <w:proofErr w:type="spellEnd"/>
+      <w:r>
+        <w:rPr>
+          <w:i/>
+          <w:iCs/>
+        </w:rPr>
+        <w:t xml:space="preserve"> start </w:t>
+      </w:r>
+      <w:proofErr w:type="spellStart"/>
+      <w:r>
+        <w:rPr>
+          <w:i/>
+          <w:iCs/>
+        </w:rPr>
+        <w:t>the</w:t>
+      </w:r>
+      <w:proofErr w:type="spellEnd"/>
+      <w:r>
+        <w:rPr>
+          <w:i/>
+          <w:iCs/>
+        </w:rPr>
+        <w:t xml:space="preserve"> game</w:t>
+      </w:r>
+      <w:r>
+        <w:t xml:space="preserve">” felirat található, ami arra utal, hogy a játék még nincsen elindítva. A </w:t>
+      </w:r>
+      <w:proofErr w:type="spellStart"/>
+      <w:r>
+        <w:t>host</w:t>
+      </w:r>
+      <w:proofErr w:type="spellEnd"/>
+      <w:r>
+        <w:t xml:space="preserve"> egy kódot lát a képernyője közepén, amit megadhat barátainak, ismerőseinek, hogy be tudjanak csatlakozni a lobbyba. </w:t>
+      </w:r>
+      <w:r>
+        <w:t xml:space="preserve">Miután mindenki becsatlakozott, a </w:t>
+      </w:r>
+      <w:proofErr w:type="spellStart"/>
+      <w:r>
+        <w:t>host</w:t>
+      </w:r>
+      <w:proofErr w:type="spellEnd"/>
+      <w:r>
+        <w:t xml:space="preserve"> a „</w:t>
+      </w:r>
+      <w:r>
+        <w:rPr>
+          <w:i/>
+          <w:iCs/>
+        </w:rPr>
+        <w:t>Start game</w:t>
+      </w:r>
+      <w:r>
+        <w:t>” gomb megnyomásával elindítja a játékot.</w:t>
       </w:r>
     </w:p>
     <w:p>
@@ -4556,14 +4988,12 @@
         <w:jc w:val="center"/>
       </w:pPr>
       <w:r>
-        <w:rPr>
-          <w:noProof/>
-        </w:rPr>
+        <w:lastRenderedPageBreak/>
         <w:drawing>
-          <wp:inline distT="0" distB="0" distL="0" distR="0" wp14:anchorId="4918704F" wp14:editId="2311FA6B">
-            <wp:extent cx="2727960" cy="1308640"/>
-            <wp:effectExtent l="0" t="0" r="0" b="6350"/>
-            <wp:docPr id="290828465" name="Picture 1" descr="A screenshot of a computer&#10;&#10;AI-generated content may be incorrect."/>
+          <wp:inline distT="0" distB="0" distL="0" distR="0" wp14:anchorId="09D8B2BD" wp14:editId="53BFE294">
+            <wp:extent cx="5759450" cy="2759075"/>
+            <wp:effectExtent l="0" t="0" r="0" b="3175"/>
+            <wp:docPr id="1280299190" name="Picture 1" descr="A screenshot of a computer&#10;&#10;AI-generated content may be incorrect."/>
             <wp:cNvGraphicFramePr>
               <a:graphicFrameLocks xmlns:a="http://schemas.openxmlformats.org/drawingml/2006/main" noChangeAspect="1"/>
             </wp:cNvGraphicFramePr>
@@ -4571,7 +5001,7 @@
               <a:graphicData uri="http://schemas.openxmlformats.org/drawingml/2006/picture">
                 <pic:pic xmlns:pic="http://schemas.openxmlformats.org/drawingml/2006/picture">
                   <pic:nvPicPr>
-                    <pic:cNvPr id="290828465" name="Picture 1" descr="A screenshot of a computer&#10;&#10;AI-generated content may be incorrect."/>
+                    <pic:cNvPr id="1280299190" name="Picture 1" descr="A screenshot of a computer&#10;&#10;AI-generated content may be incorrect."/>
                     <pic:cNvPicPr/>
                   </pic:nvPicPr>
                   <pic:blipFill>
@@ -4583,7 +5013,7 @@
                   <pic:spPr>
                     <a:xfrm>
                       <a:off x="0" y="0"/>
-                      <a:ext cx="2765569" cy="1326681"/>
+                      <a:ext cx="5759450" cy="2759075"/>
                     </a:xfrm>
                     <a:prstGeom prst="rect">
                       <a:avLst/>
@@ -4595,15 +5025,45 @@
           </wp:inline>
         </w:drawing>
       </w:r>
-      <w:r>
-        <w:rPr>
-          <w:noProof/>
-        </w:rPr>
+    </w:p>
+    <w:p>
+      <w:pPr>
+        <w:pStyle w:val="Caption"/>
+        <w:spacing w:line="360" w:lineRule="auto"/>
+      </w:pPr>
+      <w:fldSimple w:instr=" SEQ ábra \* ARABIC ">
+        <w:r>
+          <w:rPr>
+            <w:noProof/>
+          </w:rPr>
+          <w:t>9</w:t>
+        </w:r>
+      </w:fldSimple>
+      <w:r>
+        <w:t>. ábra - Indítás előtti asztal állapot</w:t>
+      </w:r>
+      <w:r>
+        <w:t xml:space="preserve"> nem </w:t>
+      </w:r>
+      <w:proofErr w:type="spellStart"/>
+      <w:r>
+        <w:t>host</w:t>
+      </w:r>
+      <w:proofErr w:type="spellEnd"/>
+      <w:r>
+        <w:t xml:space="preserve"> esetén</w:t>
+      </w:r>
+    </w:p>
+    <w:p>
+      <w:pPr>
+        <w:keepNext/>
+      </w:pPr>
+      <w:r>
         <w:drawing>
-          <wp:inline distT="0" distB="0" distL="0" distR="0" wp14:anchorId="37482739" wp14:editId="6E175585">
-            <wp:extent cx="2898573" cy="1318260"/>
-            <wp:effectExtent l="0" t="0" r="0" b="0"/>
-            <wp:docPr id="1633983332" name="Picture 1" descr="A screenshot of a computer&#10;&#10;AI-generated content may be incorrect."/>
+          <wp:inline distT="0" distB="0" distL="0" distR="0" wp14:anchorId="6F77AF69" wp14:editId="41469DC5">
+            <wp:extent cx="5759450" cy="2837180"/>
+            <wp:effectExtent l="0" t="0" r="0" b="1270"/>
+            <wp:docPr id="1127394148" name="Picture 1" descr="A screenshot of a computer&#10;&#10;AI-generated content may be incorrect."/>
             <wp:cNvGraphicFramePr>
               <a:graphicFrameLocks xmlns:a="http://schemas.openxmlformats.org/drawingml/2006/main" noChangeAspect="1"/>
             </wp:cNvGraphicFramePr>
@@ -4611,7 +5071,7 @@
               <a:graphicData uri="http://schemas.openxmlformats.org/drawingml/2006/picture">
                 <pic:pic xmlns:pic="http://schemas.openxmlformats.org/drawingml/2006/picture">
                   <pic:nvPicPr>
-                    <pic:cNvPr id="1633983332" name="Picture 1" descr="A screenshot of a computer&#10;&#10;AI-generated content may be incorrect."/>
+                    <pic:cNvPr id="1127394148" name="Picture 1" descr="A screenshot of a computer&#10;&#10;AI-generated content may be incorrect."/>
                     <pic:cNvPicPr/>
                   </pic:nvPicPr>
                   <pic:blipFill>
@@ -4623,7 +5083,7 @@
                   <pic:spPr>
                     <a:xfrm>
                       <a:off x="0" y="0"/>
-                      <a:ext cx="2917061" cy="1326668"/>
+                      <a:ext cx="5759450" cy="2837180"/>
                     </a:xfrm>
                     <a:prstGeom prst="rect">
                       <a:avLst/>
@@ -4639,24 +5099,59 @@
     <w:p>
       <w:pPr>
         <w:pStyle w:val="Caption"/>
-        <w:spacing w:line="360" w:lineRule="auto"/>
       </w:pPr>
       <w:fldSimple w:instr=" SEQ ábra \* ARABIC ">
         <w:r>
           <w:rPr>
             <w:noProof/>
           </w:rPr>
-          <w:t>9</w:t>
+          <w:t>10</w:t>
         </w:r>
       </w:fldSimple>
       <w:r>
-        <w:t>. ábra - Indítás előtti asztal állapot</w:t>
+        <w:t xml:space="preserve">. ábra - Indítás előtti állapot </w:t>
+      </w:r>
+      <w:proofErr w:type="spellStart"/>
+      <w:r>
+        <w:t>host</w:t>
+      </w:r>
+      <w:proofErr w:type="spellEnd"/>
+      <w:r>
+        <w:t xml:space="preserve"> esetén</w:t>
+      </w:r>
+    </w:p>
+    <w:p>
+      <w:r>
+        <w:t xml:space="preserve">Indítás után a felhasználók ugyanazon a helyen maradnak (más felhasználóknak értelemszerűen máshol lehetnek a nevek), viszont a kártyák is kiosztásra kerülnek, azaz megjelennek a játékosoknál. </w:t>
+      </w:r>
+      <w:r>
+        <w:t>A</w:t>
+      </w:r>
+      <w:r>
+        <w:t xml:space="preserve"> saját paklijaink</w:t>
+      </w:r>
+      <w:r>
+        <w:t>at egy piros színű négyzeten belül találjuk</w:t>
+      </w:r>
+      <w:r>
+        <w:t>, a</w:t>
+      </w:r>
+      <w:r>
+        <w:t>hol</w:t>
+      </w:r>
+      <w:r>
+        <w:t xml:space="preserve"> a legalsó sor az, ami a kezünkben van, csak lefordítva látják más játékosok kisebb lapokként (látható legyen mennyi van nálunk), a fölötte lévő két sor az asztalon lévő kártyá</w:t>
+      </w:r>
+      <w:r>
+        <w:t>in</w:t>
+      </w:r>
+      <w:r>
+        <w:t>kat mutatja. Ezek közül az alsó a felfedett kártyák sora, amiket más felhasználók is láthatnak. A felső sor a rejtett kártyák sora, amit se a kártya tulajdonosa se a többi játékos nem lát.</w:t>
       </w:r>
     </w:p>
     <w:p>
       <w:pPr>
         <w:keepNext/>
-        <w:jc w:val="center"/>
       </w:pPr>
       <w:r>
         <w:rPr>
@@ -4664,7 +5159,7 @@
         </w:rPr>
         <w:lastRenderedPageBreak/>
         <w:drawing>
-          <wp:inline distT="0" distB="0" distL="0" distR="0" wp14:anchorId="0BB05149" wp14:editId="760CED9A">
+          <wp:inline distT="0" distB="0" distL="0" distR="0" wp14:anchorId="2017714A" wp14:editId="2A80B89C">
             <wp:extent cx="5759450" cy="2723515"/>
             <wp:effectExtent l="0" t="0" r="0" b="635"/>
             <wp:docPr id="1450226705" name="Picture 1" descr="A screenshot of a game&#10;&#10;AI-generated content may be incorrect."/>
@@ -4703,20 +5198,1501 @@
     <w:p>
       <w:pPr>
         <w:pStyle w:val="Caption"/>
-        <w:spacing w:line="360" w:lineRule="auto"/>
       </w:pPr>
       <w:fldSimple w:instr=" SEQ ábra \* ARABIC ">
         <w:r>
           <w:rPr>
             <w:noProof/>
           </w:rPr>
-          <w:t>10</w:t>
+          <w:t>11</w:t>
         </w:r>
       </w:fldSimple>
       <w:r>
-        <w:t>. ábra - Asztal játék közben</w:t>
-      </w:r>
-    </w:p>
+        <w:t xml:space="preserve">. ábra </w:t>
+      </w:r>
+      <w:r>
+        <w:t>- Asztal</w:t>
+      </w:r>
+      <w:r>
+        <w:t xml:space="preserve"> játék közben</w:t>
+      </w:r>
+    </w:p>
+    <w:p>
+      <w:r>
+        <w:t>Ezekkel a kártyákkal több dolgot is tudunk csinálni:</w:t>
+      </w:r>
+    </w:p>
+    <w:p>
+      <w:pPr>
+        <w:pStyle w:val="ListParagraph"/>
+        <w:numPr>
+          <w:ilvl w:val="0"/>
+          <w:numId w:val="41"/>
+        </w:numPr>
+        <w:rPr>
+          <w:u w:val="single"/>
+        </w:rPr>
+      </w:pPr>
+      <w:r>
+        <w:rPr>
+          <w:u w:val="single"/>
+        </w:rPr>
+        <w:t>Kártya megjátszása:</w:t>
+      </w:r>
+      <w:r>
+        <w:t xml:space="preserve"> A kártya a dobópakliba kerül</w:t>
+      </w:r>
+    </w:p>
+    <w:p>
+      <w:pPr>
+        <w:pStyle w:val="ListParagraph"/>
+        <w:numPr>
+          <w:ilvl w:val="0"/>
+          <w:numId w:val="41"/>
+        </w:numPr>
+        <w:rPr>
+          <w:u w:val="single"/>
+        </w:rPr>
+      </w:pPr>
+      <w:r>
+        <w:rPr>
+          <w:u w:val="single"/>
+        </w:rPr>
+        <w:t>Kártya felfedése:</w:t>
+      </w:r>
+      <w:r>
+        <w:t xml:space="preserve"> A kártya lekerül az asztalra a felfedett kártyák sorába, így mindenki láthatja ezt (alapból felfedett kártyával nem történik semmi).</w:t>
+      </w:r>
+    </w:p>
+    <w:p>
+      <w:pPr>
+        <w:pStyle w:val="ListParagraph"/>
+        <w:numPr>
+          <w:ilvl w:val="0"/>
+          <w:numId w:val="41"/>
+        </w:numPr>
+        <w:rPr>
+          <w:u w:val="single"/>
+        </w:rPr>
+      </w:pPr>
+      <w:r>
+        <w:rPr>
+          <w:u w:val="single"/>
+        </w:rPr>
+        <w:t>Kártya elrejtése:</w:t>
+      </w:r>
+      <w:r>
+        <w:t xml:space="preserve"> A kártya lekerül a rejtett kártyák sorába, így sem birtokosa, sem a többi játékos nem látja</w:t>
+      </w:r>
+    </w:p>
+    <w:p>
+      <w:pPr>
+        <w:pStyle w:val="ListParagraph"/>
+        <w:numPr>
+          <w:ilvl w:val="0"/>
+          <w:numId w:val="41"/>
+        </w:numPr>
+        <w:rPr>
+          <w:u w:val="single"/>
+        </w:rPr>
+      </w:pPr>
+      <w:r>
+        <w:rPr>
+          <w:u w:val="single"/>
+        </w:rPr>
+        <w:t>Kártya felvétele kézbe:</w:t>
+      </w:r>
+      <w:r>
+        <w:t xml:space="preserve"> A kártya bekerül a játékos kezébe, így ezt csak ő látja (az alsó sorba kerül)</w:t>
+      </w:r>
+    </w:p>
+    <w:p>
+      <w:pPr>
+        <w:pStyle w:val="ListParagraph"/>
+        <w:numPr>
+          <w:ilvl w:val="0"/>
+          <w:numId w:val="41"/>
+        </w:numPr>
+        <w:rPr>
+          <w:u w:val="single"/>
+        </w:rPr>
+      </w:pPr>
+      <w:r>
+        <w:rPr>
+          <w:u w:val="single"/>
+        </w:rPr>
+        <w:t>Kártya más játékos kezébe adása:</w:t>
+      </w:r>
+      <w:r>
+        <w:t xml:space="preserve"> Ez csak akkor lehetséges, ha mi indítottuk a játékot, azaz mi vagyunk a </w:t>
+      </w:r>
+      <w:proofErr w:type="spellStart"/>
+      <w:r>
+        <w:t>host</w:t>
+      </w:r>
+      <w:proofErr w:type="spellEnd"/>
+    </w:p>
+    <w:p>
+      <w:pPr>
+        <w:keepNext/>
+      </w:pPr>
+      <w:r>
+        <w:t xml:space="preserve">Ezeket a kártya akciókat a kiválasztott kártyánkra kattintva tudjuk kiválasztani. A kattintás után megjelenik egy felugró ablak a jobb felső sarokban </w:t>
+      </w:r>
+      <w:r>
+        <w:rPr>
+          <w:i/>
+          <w:iCs/>
+        </w:rPr>
+        <w:t>„</w:t>
+      </w:r>
+      <w:proofErr w:type="spellStart"/>
+      <w:r>
+        <w:rPr>
+          <w:i/>
+          <w:iCs/>
+        </w:rPr>
+        <w:t>Card</w:t>
+      </w:r>
+      <w:proofErr w:type="spellEnd"/>
+      <w:r>
+        <w:rPr>
+          <w:i/>
+          <w:iCs/>
+        </w:rPr>
+        <w:t xml:space="preserve"> </w:t>
+      </w:r>
+      <w:proofErr w:type="spellStart"/>
+      <w:r>
+        <w:rPr>
+          <w:i/>
+          <w:iCs/>
+        </w:rPr>
+        <w:t>actions</w:t>
+      </w:r>
+      <w:proofErr w:type="spellEnd"/>
+      <w:r>
+        <w:rPr>
+          <w:i/>
+          <w:iCs/>
+        </w:rPr>
+        <w:t>”</w:t>
+      </w:r>
+      <w:r>
+        <w:t xml:space="preserve"> felirattal, ami az összes lehetőségünket felsorolja. Kattintással tudjuk kiválasztani az általunk kívánt akciót, amely egyből meg is történik, majd ez a jobb oldali panel eltűnik. Újabb akció esetén ismételten a mozgatni kívánt kártyára kell kattintani.</w:t>
+      </w:r>
+      <w:r>
+        <w:t xml:space="preserve"> A panel bezárása a kártya újbóli megnyomásával </w:t>
+      </w:r>
+      <w:r>
+        <w:lastRenderedPageBreak/>
+        <w:t>lehetséges, ha mégsem azt a kártyát szeretnénk mozgatni.</w:t>
+      </w:r>
+      <w:r>
+        <w:t xml:space="preserve"> </w:t>
+      </w:r>
+      <w:r>
+        <w:t>Az éppen kiválasztott kártya, a képen látható módon sárga szegély kap, a nyíllal pedig a kártya akció panelt jelöltem.</w:t>
+      </w:r>
+    </w:p>
+    <w:p>
+      <w:pPr>
+        <w:keepNext/>
+      </w:pPr>
+      <w:r>
+        <w:rPr>
+          <w:noProof/>
+          <w:u w:val="single"/>
+        </w:rPr>
+        <mc:AlternateContent>
+          <mc:Choice Requires="wps">
+            <w:drawing>
+              <wp:anchor distT="0" distB="0" distL="114300" distR="114300" simplePos="0" relativeHeight="251659264" behindDoc="0" locked="0" layoutInCell="1" allowOverlap="1" wp14:anchorId="51A46155" wp14:editId="0848AF9A">
+                <wp:simplePos x="0" y="0"/>
+                <wp:positionH relativeFrom="column">
+                  <wp:posOffset>3930650</wp:posOffset>
+                </wp:positionH>
+                <wp:positionV relativeFrom="paragraph">
+                  <wp:posOffset>631190</wp:posOffset>
+                </wp:positionV>
+                <wp:extent cx="822960" cy="464820"/>
+                <wp:effectExtent l="0" t="19050" r="34290" b="30480"/>
+                <wp:wrapNone/>
+                <wp:docPr id="1057803969" name="Arrow: Right 1"/>
+                <wp:cNvGraphicFramePr/>
+                <a:graphic xmlns:a="http://schemas.openxmlformats.org/drawingml/2006/main">
+                  <a:graphicData uri="http://schemas.microsoft.com/office/word/2010/wordprocessingShape">
+                    <wps:wsp>
+                      <wps:cNvSpPr/>
+                      <wps:spPr>
+                        <a:xfrm>
+                          <a:off x="0" y="0"/>
+                          <a:ext cx="822960" cy="464820"/>
+                        </a:xfrm>
+                        <a:prstGeom prst="rightArrow">
+                          <a:avLst/>
+                        </a:prstGeom>
+                      </wps:spPr>
+                      <wps:style>
+                        <a:lnRef idx="2">
+                          <a:schemeClr val="accent1">
+                            <a:shade val="15000"/>
+                          </a:schemeClr>
+                        </a:lnRef>
+                        <a:fillRef idx="1">
+                          <a:schemeClr val="accent1"/>
+                        </a:fillRef>
+                        <a:effectRef idx="0">
+                          <a:schemeClr val="accent1"/>
+                        </a:effectRef>
+                        <a:fontRef idx="minor">
+                          <a:schemeClr val="lt1"/>
+                        </a:fontRef>
+                      </wps:style>
+                      <wps:bodyPr rot="0" spcFirstLastPara="0" vertOverflow="overflow" horzOverflow="overflow" vert="horz" wrap="square" lIns="91440" tIns="45720" rIns="91440" bIns="45720" numCol="1" spcCol="0" rtlCol="0" fromWordArt="0" anchor="ctr" anchorCtr="0" forceAA="0" compatLnSpc="1">
+                        <a:prstTxWarp prst="textNoShape">
+                          <a:avLst/>
+                        </a:prstTxWarp>
+                        <a:noAutofit/>
+                      </wps:bodyPr>
+                    </wps:wsp>
+                  </a:graphicData>
+                </a:graphic>
+              </wp:anchor>
+            </w:drawing>
+          </mc:Choice>
+          <mc:Fallback>
+            <w:pict>
+              <v:shapetype w14:anchorId="0BCCFBC4" id="_x0000_t13" coordsize="21600,21600" o:spt="13" adj="16200,5400" path="m@0,l@0@1,0@1,0@2@0@2@0,21600,21600,10800xe">
+                <v:stroke joinstyle="miter"/>
+                <v:formulas>
+                  <v:f eqn="val #0"/>
+                  <v:f eqn="val #1"/>
+                  <v:f eqn="sum height 0 #1"/>
+                  <v:f eqn="sum 10800 0 #1"/>
+                  <v:f eqn="sum width 0 #0"/>
+                  <v:f eqn="prod @4 @3 10800"/>
+                  <v:f eqn="sum width 0 @5"/>
+                </v:formulas>
+                <v:path o:connecttype="custom" o:connectlocs="@0,0;0,10800;@0,21600;21600,10800" o:connectangles="270,180,90,0" textboxrect="0,@1,@6,@2"/>
+                <v:handles>
+                  <v:h position="#0,#1" xrange="0,21600" yrange="0,10800"/>
+                </v:handles>
+              </v:shapetype>
+              <v:shape id="Arrow: Right 1" o:spid="_x0000_s1026" type="#_x0000_t13" style="position:absolute;margin-left:309.5pt;margin-top:49.7pt;width:64.8pt;height:36.6pt;z-index:251659264;visibility:visible;mso-wrap-style:square;mso-wrap-distance-left:9pt;mso-wrap-distance-top:0;mso-wrap-distance-right:9pt;mso-wrap-distance-bottom:0;mso-position-horizontal:absolute;mso-position-horizontal-relative:text;mso-position-vertical:absolute;mso-position-vertical-relative:text;v-text-anchor:middle" o:gfxdata="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" adj="15500" fillcolor="#4472c4 [3204]" strokecolor="#09101d [484]" strokeweight="1pt"/>
+            </w:pict>
+          </mc:Fallback>
+        </mc:AlternateContent>
+      </w:r>
+      <w:r>
+        <w:rPr>
+          <w:noProof/>
+        </w:rPr>
+        <w:t xml:space="preserve"> </w:t>
+      </w:r>
+      <w:r>
+        <w:drawing>
+          <wp:inline distT="0" distB="0" distL="0" distR="0" wp14:anchorId="574D36AF" wp14:editId="0AE1A461">
+            <wp:extent cx="5759450" cy="2807335"/>
+            <wp:effectExtent l="0" t="0" r="0" b="0"/>
+            <wp:docPr id="1813073744" name="Picture 1" descr="A screenshot of a video game&#10;&#10;AI-generated content may be incorrect."/>
+            <wp:cNvGraphicFramePr>
+              <a:graphicFrameLocks xmlns:a="http://schemas.openxmlformats.org/drawingml/2006/main" noChangeAspect="1"/>
+            </wp:cNvGraphicFramePr>
+            <a:graphic xmlns:a="http://schemas.openxmlformats.org/drawingml/2006/main">
+              <a:graphicData uri="http://schemas.openxmlformats.org/drawingml/2006/picture">
+                <pic:pic xmlns:pic="http://schemas.openxmlformats.org/drawingml/2006/picture">
+                  <pic:nvPicPr>
+                    <pic:cNvPr id="1813073744" name="Picture 1" descr="A screenshot of a video game&#10;&#10;AI-generated content may be incorrect."/>
+                    <pic:cNvPicPr/>
+                  </pic:nvPicPr>
+                  <pic:blipFill>
+                    <a:blip r:embed="rId27"/>
+                    <a:stretch>
+                      <a:fillRect/>
+                    </a:stretch>
+                  </pic:blipFill>
+                  <pic:spPr>
+                    <a:xfrm>
+                      <a:off x="0" y="0"/>
+                      <a:ext cx="5759450" cy="2807335"/>
+                    </a:xfrm>
+                    <a:prstGeom prst="rect">
+                      <a:avLst/>
+                    </a:prstGeom>
+                  </pic:spPr>
+                </pic:pic>
+              </a:graphicData>
+            </a:graphic>
+          </wp:inline>
+        </w:drawing>
+      </w:r>
+    </w:p>
+    <w:p>
+      <w:pPr>
+        <w:pStyle w:val="Caption"/>
+      </w:pPr>
+      <w:r>
+        <w:rPr>
+          <w:i w:val="0"/>
+          <w:iCs w:val="0"/>
+        </w:rPr>
+        <w:fldChar w:fldCharType="begin"/>
+      </w:r>
+      <w:r>
+        <w:rPr>
+          <w:i w:val="0"/>
+          <w:iCs w:val="0"/>
+        </w:rPr>
+        <w:instrText xml:space="preserve"> SEQ ábra \* ARABIC </w:instrText>
+      </w:r>
+      <w:r>
+        <w:rPr>
+          <w:i w:val="0"/>
+          <w:iCs w:val="0"/>
+        </w:rPr>
+        <w:fldChar w:fldCharType="separate"/>
+      </w:r>
+      <w:r>
+        <w:rPr>
+          <w:i w:val="0"/>
+          <w:iCs w:val="0"/>
+          <w:noProof/>
+        </w:rPr>
+        <w:t>12</w:t>
+      </w:r>
+      <w:r>
+        <w:rPr>
+          <w:i w:val="0"/>
+          <w:iCs w:val="0"/>
+        </w:rPr>
+        <w:fldChar w:fldCharType="end"/>
+      </w:r>
+      <w:r>
+        <w:t xml:space="preserve">. ábra - Felugró kártya akció panel </w:t>
+      </w:r>
+      <w:proofErr w:type="spellStart"/>
+      <w:r>
+        <w:t>host</w:t>
+      </w:r>
+      <w:proofErr w:type="spellEnd"/>
+      <w:r>
+        <w:t xml:space="preserve"> esetén</w:t>
+      </w:r>
+    </w:p>
+    <w:p>
+      <w:pPr>
+        <w:keepNext/>
+      </w:pPr>
+      <w:r>
+        <w:rPr>
+          <w:noProof/>
+          <w:u w:val="single"/>
+        </w:rPr>
+        <mc:AlternateContent>
+          <mc:Choice Requires="wps">
+            <w:drawing>
+              <wp:anchor distT="0" distB="0" distL="114300" distR="114300" simplePos="0" relativeHeight="251661312" behindDoc="0" locked="0" layoutInCell="1" allowOverlap="1" wp14:anchorId="40DA4F0C" wp14:editId="25B2A604">
+                <wp:simplePos x="0" y="0"/>
+                <wp:positionH relativeFrom="column">
+                  <wp:posOffset>3724910</wp:posOffset>
+                </wp:positionH>
+                <wp:positionV relativeFrom="paragraph">
+                  <wp:posOffset>156845</wp:posOffset>
+                </wp:positionV>
+                <wp:extent cx="822960" cy="464820"/>
+                <wp:effectExtent l="0" t="19050" r="34290" b="30480"/>
+                <wp:wrapNone/>
+                <wp:docPr id="840351465" name="Arrow: Right 1"/>
+                <wp:cNvGraphicFramePr/>
+                <a:graphic xmlns:a="http://schemas.openxmlformats.org/drawingml/2006/main">
+                  <a:graphicData uri="http://schemas.microsoft.com/office/word/2010/wordprocessingShape">
+                    <wps:wsp>
+                      <wps:cNvSpPr/>
+                      <wps:spPr>
+                        <a:xfrm>
+                          <a:off x="0" y="0"/>
+                          <a:ext cx="822960" cy="464820"/>
+                        </a:xfrm>
+                        <a:prstGeom prst="rightArrow">
+                          <a:avLst/>
+                        </a:prstGeom>
+                      </wps:spPr>
+                      <wps:style>
+                        <a:lnRef idx="2">
+                          <a:schemeClr val="accent1">
+                            <a:shade val="15000"/>
+                          </a:schemeClr>
+                        </a:lnRef>
+                        <a:fillRef idx="1">
+                          <a:schemeClr val="accent1"/>
+                        </a:fillRef>
+                        <a:effectRef idx="0">
+                          <a:schemeClr val="accent1"/>
+                        </a:effectRef>
+                        <a:fontRef idx="minor">
+                          <a:schemeClr val="lt1"/>
+                        </a:fontRef>
+                      </wps:style>
+                      <wps:bodyPr rot="0" spcFirstLastPara="0" vertOverflow="overflow" horzOverflow="overflow" vert="horz" wrap="square" lIns="91440" tIns="45720" rIns="91440" bIns="45720" numCol="1" spcCol="0" rtlCol="0" fromWordArt="0" anchor="ctr" anchorCtr="0" forceAA="0" compatLnSpc="1">
+                        <a:prstTxWarp prst="textNoShape">
+                          <a:avLst/>
+                        </a:prstTxWarp>
+                        <a:noAutofit/>
+                      </wps:bodyPr>
+                    </wps:wsp>
+                  </a:graphicData>
+                </a:graphic>
+              </wp:anchor>
+            </w:drawing>
+          </mc:Choice>
+          <mc:Fallback>
+            <w:pict>
+              <v:shape w14:anchorId="09099251" id="Arrow: Right 1" o:spid="_x0000_s1026" type="#_x0000_t13" style="position:absolute;margin-left:293.3pt;margin-top:12.35pt;width:64.8pt;height:36.6pt;z-index:251661312;visibility:visible;mso-wrap-style:square;mso-wrap-distance-left:9pt;mso-wrap-distance-top:0;mso-wrap-distance-right:9pt;mso-wrap-distance-bottom:0;mso-position-horizontal:absolute;mso-position-horizontal-relative:text;mso-position-vertical:absolute;mso-position-vertical-relative:text;v-text-anchor:middle" o:gfxdata="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" adj="15500" fillcolor="#4472c4 [3204]" strokecolor="#09101d [484]" strokeweight="1pt"/>
+            </w:pict>
+          </mc:Fallback>
+        </mc:AlternateContent>
+      </w:r>
+      <w:r>
+        <w:drawing>
+          <wp:inline distT="0" distB="0" distL="0" distR="0" wp14:anchorId="614ED088" wp14:editId="4F2826D5">
+            <wp:extent cx="5759450" cy="2766060"/>
+            <wp:effectExtent l="0" t="0" r="0" b="0"/>
+            <wp:docPr id="1903373047" name="Picture 1" descr="A screenshot of a game&#10;&#10;AI-generated content may be incorrect."/>
+            <wp:cNvGraphicFramePr>
+              <a:graphicFrameLocks xmlns:a="http://schemas.openxmlformats.org/drawingml/2006/main" noChangeAspect="1"/>
+            </wp:cNvGraphicFramePr>
+            <a:graphic xmlns:a="http://schemas.openxmlformats.org/drawingml/2006/main">
+              <a:graphicData uri="http://schemas.openxmlformats.org/drawingml/2006/picture">
+                <pic:pic xmlns:pic="http://schemas.openxmlformats.org/drawingml/2006/picture">
+                  <pic:nvPicPr>
+                    <pic:cNvPr id="1903373047" name="Picture 1" descr="A screenshot of a game&#10;&#10;AI-generated content may be incorrect."/>
+                    <pic:cNvPicPr/>
+                  </pic:nvPicPr>
+                  <pic:blipFill>
+                    <a:blip r:embed="rId28"/>
+                    <a:stretch>
+                      <a:fillRect/>
+                    </a:stretch>
+                  </pic:blipFill>
+                  <pic:spPr>
+                    <a:xfrm>
+                      <a:off x="0" y="0"/>
+                      <a:ext cx="5759450" cy="2766060"/>
+                    </a:xfrm>
+                    <a:prstGeom prst="rect">
+                      <a:avLst/>
+                    </a:prstGeom>
+                  </pic:spPr>
+                </pic:pic>
+              </a:graphicData>
+            </a:graphic>
+          </wp:inline>
+        </w:drawing>
+      </w:r>
+    </w:p>
+    <w:p>
+      <w:pPr>
+        <w:pStyle w:val="Caption"/>
+      </w:pPr>
+      <w:fldSimple w:instr=" SEQ ábra \* ARABIC ">
+        <w:r>
+          <w:rPr>
+            <w:noProof/>
+          </w:rPr>
+          <w:t>13</w:t>
+        </w:r>
+      </w:fldSimple>
+      <w:r>
+        <w:t xml:space="preserve">. ábra - Felugró panel nem </w:t>
+      </w:r>
+      <w:proofErr w:type="spellStart"/>
+      <w:r>
+        <w:t>host</w:t>
+      </w:r>
+      <w:proofErr w:type="spellEnd"/>
+      <w:r>
+        <w:t xml:space="preserve"> esetén</w:t>
+      </w:r>
+    </w:p>
+    <w:p>
+      <w:pPr>
+        <w:keepNext/>
+      </w:pPr>
+      <w:r>
+        <w:lastRenderedPageBreak/>
+        <w:t>Nem csak a kártyákkal tudunk interakcióba lépni a j</w:t>
+      </w:r>
+      <w:r>
+        <w:t>á</w:t>
+      </w:r>
+      <w:r>
+        <w:t xml:space="preserve">ték során, hanem más játékosokkal is. </w:t>
+      </w:r>
+      <w:r>
+        <w:t>A következő lehetőségek közül választhatunk:</w:t>
+      </w:r>
+    </w:p>
+    <w:p>
+      <w:pPr>
+        <w:pStyle w:val="ListParagraph"/>
+        <w:keepNext/>
+        <w:numPr>
+          <w:ilvl w:val="0"/>
+          <w:numId w:val="42"/>
+        </w:numPr>
+      </w:pPr>
+      <w:r>
+        <w:rPr>
+          <w:u w:val="single"/>
+        </w:rPr>
+        <w:t>Pakli cseréje:</w:t>
+      </w:r>
+      <w:r>
+        <w:t xml:space="preserve"> A választott játékossal kicserélhetjük a kezünkben lévő kártyákat, ha ebbe ő is beleegyezik</w:t>
+      </w:r>
+    </w:p>
+    <w:p>
+      <w:pPr>
+        <w:pStyle w:val="ListParagraph"/>
+        <w:keepNext/>
+        <w:numPr>
+          <w:ilvl w:val="0"/>
+          <w:numId w:val="42"/>
+        </w:numPr>
+      </w:pPr>
+      <w:r>
+        <w:rPr>
+          <w:u w:val="single"/>
+        </w:rPr>
+        <w:t xml:space="preserve">Játékos </w:t>
+      </w:r>
+      <w:proofErr w:type="spellStart"/>
+      <w:r>
+        <w:rPr>
+          <w:u w:val="single"/>
+        </w:rPr>
+        <w:t>kirúgáse</w:t>
+      </w:r>
+      <w:proofErr w:type="spellEnd"/>
+      <w:r>
+        <w:rPr>
+          <w:u w:val="single"/>
+        </w:rPr>
+        <w:t>:</w:t>
+      </w:r>
+      <w:r>
+        <w:t xml:space="preserve"> A </w:t>
+      </w:r>
+      <w:proofErr w:type="spellStart"/>
+      <w:r>
+        <w:t>host</w:t>
+      </w:r>
+      <w:proofErr w:type="spellEnd"/>
+      <w:r>
+        <w:t xml:space="preserve"> ki tudja rúgni a játékost, akit kiválasztott</w:t>
+      </w:r>
+    </w:p>
+    <w:p>
+      <w:pPr>
+        <w:pStyle w:val="ListParagraph"/>
+        <w:keepNext/>
+        <w:numPr>
+          <w:ilvl w:val="0"/>
+          <w:numId w:val="42"/>
+        </w:numPr>
+      </w:pPr>
+      <w:proofErr w:type="spellStart"/>
+      <w:r>
+        <w:rPr>
+          <w:u w:val="single"/>
+        </w:rPr>
+        <w:t>Host</w:t>
+      </w:r>
+      <w:proofErr w:type="spellEnd"/>
+      <w:r>
+        <w:rPr>
+          <w:u w:val="single"/>
+        </w:rPr>
+        <w:t xml:space="preserve"> jog átruházása:</w:t>
+      </w:r>
+      <w:r>
+        <w:t xml:space="preserve"> A </w:t>
+      </w:r>
+      <w:proofErr w:type="spellStart"/>
+      <w:r>
+        <w:t>host</w:t>
+      </w:r>
+      <w:proofErr w:type="spellEnd"/>
+      <w:r>
+        <w:t xml:space="preserve"> képes átadni az ő </w:t>
+      </w:r>
+      <w:proofErr w:type="spellStart"/>
+      <w:r>
+        <w:t>host</w:t>
+      </w:r>
+      <w:proofErr w:type="spellEnd"/>
+      <w:r>
+        <w:t xml:space="preserve"> jogát más játékosnak</w:t>
+      </w:r>
+    </w:p>
+    <w:p>
+      <w:pPr>
+        <w:keepNext/>
+      </w:pPr>
+      <w:r>
+        <w:t>A kiválasztott játékos kap egy sárga szegélyt, a panelt nyíllal jelöltem a képen.</w:t>
+      </w:r>
+    </w:p>
+    <w:p>
+      <w:pPr>
+        <w:keepNext/>
+        <w:jc w:val="center"/>
+      </w:pPr>
+      <w:r>
+        <w:rPr>
+          <w:noProof/>
+        </w:rPr>
+        <mc:AlternateContent>
+          <mc:Choice Requires="wps">
+            <w:drawing>
+              <wp:anchor distT="0" distB="0" distL="114300" distR="114300" simplePos="0" relativeHeight="251662336" behindDoc="0" locked="0" layoutInCell="1" allowOverlap="1" wp14:anchorId="1167DC43" wp14:editId="3706EFAE">
+                <wp:simplePos x="0" y="0"/>
+                <wp:positionH relativeFrom="column">
+                  <wp:posOffset>3839210</wp:posOffset>
+                </wp:positionH>
+                <wp:positionV relativeFrom="paragraph">
+                  <wp:posOffset>74930</wp:posOffset>
+                </wp:positionV>
+                <wp:extent cx="868680" cy="400050"/>
+                <wp:effectExtent l="0" t="19050" r="45720" b="38100"/>
+                <wp:wrapNone/>
+                <wp:docPr id="828947009" name="Arrow: Right 2"/>
+                <wp:cNvGraphicFramePr/>
+                <a:graphic xmlns:a="http://schemas.openxmlformats.org/drawingml/2006/main">
+                  <a:graphicData uri="http://schemas.microsoft.com/office/word/2010/wordprocessingShape">
+                    <wps:wsp>
+                      <wps:cNvSpPr/>
+                      <wps:spPr>
+                        <a:xfrm>
+                          <a:off x="0" y="0"/>
+                          <a:ext cx="868680" cy="400050"/>
+                        </a:xfrm>
+                        <a:prstGeom prst="rightArrow">
+                          <a:avLst/>
+                        </a:prstGeom>
+                      </wps:spPr>
+                      <wps:style>
+                        <a:lnRef idx="2">
+                          <a:schemeClr val="accent1">
+                            <a:shade val="15000"/>
+                          </a:schemeClr>
+                        </a:lnRef>
+                        <a:fillRef idx="1">
+                          <a:schemeClr val="accent1"/>
+                        </a:fillRef>
+                        <a:effectRef idx="0">
+                          <a:schemeClr val="accent1"/>
+                        </a:effectRef>
+                        <a:fontRef idx="minor">
+                          <a:schemeClr val="lt1"/>
+                        </a:fontRef>
+                      </wps:style>
+                      <wps:bodyPr rot="0" spcFirstLastPara="0" vertOverflow="overflow" horzOverflow="overflow" vert="horz" wrap="square" lIns="91440" tIns="45720" rIns="91440" bIns="45720" numCol="1" spcCol="0" rtlCol="0" fromWordArt="0" anchor="ctr" anchorCtr="0" forceAA="0" compatLnSpc="1">
+                        <a:prstTxWarp prst="textNoShape">
+                          <a:avLst/>
+                        </a:prstTxWarp>
+                        <a:noAutofit/>
+                      </wps:bodyPr>
+                    </wps:wsp>
+                  </a:graphicData>
+                </a:graphic>
+                <wp14:sizeRelH relativeFrom="margin">
+                  <wp14:pctWidth>0</wp14:pctWidth>
+                </wp14:sizeRelH>
+                <wp14:sizeRelV relativeFrom="margin">
+                  <wp14:pctHeight>0</wp14:pctHeight>
+                </wp14:sizeRelV>
+              </wp:anchor>
+            </w:drawing>
+          </mc:Choice>
+          <mc:Fallback>
+            <w:pict>
+              <v:shape w14:anchorId="4C724DE8" id="Arrow: Right 2" o:spid="_x0000_s1026" type="#_x0000_t13" style="position:absolute;margin-left:302.3pt;margin-top:5.9pt;width:68.4pt;height:31.5pt;z-index:251662336;visibility:visible;mso-wrap-style:square;mso-width-percent:0;mso-height-percent:0;mso-wrap-distance-left:9pt;mso-wrap-distance-top:0;mso-wrap-distance-right:9pt;mso-wrap-distance-bottom:0;mso-position-horizontal:absolute;mso-position-horizontal-relative:text;mso-position-vertical:absolute;mso-position-vertical-relative:text;mso-width-percent:0;mso-height-percent:0;mso-width-relative:margin;mso-height-relative:margin;v-text-anchor:middle" o:gfxdata="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" adj="16626" fillcolor="#4472c4 [3204]" strokecolor="#09101d [484]" strokeweight="1pt"/>
+            </w:pict>
+          </mc:Fallback>
+        </mc:AlternateContent>
+      </w:r>
+      <w:r>
+        <w:drawing>
+          <wp:inline distT="0" distB="0" distL="0" distR="0" wp14:anchorId="1A8913EF" wp14:editId="626027D4">
+            <wp:extent cx="5759450" cy="2832735"/>
+            <wp:effectExtent l="0" t="0" r="0" b="5715"/>
+            <wp:docPr id="410135845" name="Picture 1" descr="A screenshot of a video game&#10;&#10;AI-generated content may be incorrect."/>
+            <wp:cNvGraphicFramePr>
+              <a:graphicFrameLocks xmlns:a="http://schemas.openxmlformats.org/drawingml/2006/main" noChangeAspect="1"/>
+            </wp:cNvGraphicFramePr>
+            <a:graphic xmlns:a="http://schemas.openxmlformats.org/drawingml/2006/main">
+              <a:graphicData uri="http://schemas.openxmlformats.org/drawingml/2006/picture">
+                <pic:pic xmlns:pic="http://schemas.openxmlformats.org/drawingml/2006/picture">
+                  <pic:nvPicPr>
+                    <pic:cNvPr id="410135845" name="Picture 1" descr="A screenshot of a video game&#10;&#10;AI-generated content may be incorrect."/>
+                    <pic:cNvPicPr/>
+                  </pic:nvPicPr>
+                  <pic:blipFill>
+                    <a:blip r:embed="rId29"/>
+                    <a:stretch>
+                      <a:fillRect/>
+                    </a:stretch>
+                  </pic:blipFill>
+                  <pic:spPr>
+                    <a:xfrm>
+                      <a:off x="0" y="0"/>
+                      <a:ext cx="5759450" cy="2832735"/>
+                    </a:xfrm>
+                    <a:prstGeom prst="rect">
+                      <a:avLst/>
+                    </a:prstGeom>
+                  </pic:spPr>
+                </pic:pic>
+              </a:graphicData>
+            </a:graphic>
+          </wp:inline>
+        </w:drawing>
+      </w:r>
+    </w:p>
+    <w:p>
+      <w:pPr>
+        <w:pStyle w:val="Caption"/>
+      </w:pPr>
+      <w:fldSimple w:instr=" SEQ ábra \* ARABIC ">
+        <w:r>
+          <w:rPr>
+            <w:noProof/>
+          </w:rPr>
+          <w:t>14</w:t>
+        </w:r>
+      </w:fldSimple>
+      <w:r>
+        <w:t xml:space="preserve">. ábra - Játékos akciók panel </w:t>
+      </w:r>
+      <w:proofErr w:type="spellStart"/>
+      <w:r>
+        <w:t>host</w:t>
+      </w:r>
+      <w:proofErr w:type="spellEnd"/>
+      <w:r>
+        <w:t xml:space="preserve"> esetén</w:t>
+      </w:r>
+    </w:p>
+    <w:p>
+      <w:pPr>
+        <w:keepNext/>
+        <w:jc w:val="center"/>
+      </w:pPr>
+      <w:r>
+        <w:rPr>
+          <w:noProof/>
+        </w:rPr>
+        <mc:AlternateContent>
+          <mc:Choice Requires="wps">
+            <w:drawing>
+              <wp:anchor distT="0" distB="0" distL="114300" distR="114300" simplePos="0" relativeHeight="251664384" behindDoc="0" locked="0" layoutInCell="1" allowOverlap="1" wp14:anchorId="1B49943C" wp14:editId="5B571018">
+                <wp:simplePos x="0" y="0"/>
+                <wp:positionH relativeFrom="column">
+                  <wp:posOffset>3724910</wp:posOffset>
+                </wp:positionH>
+                <wp:positionV relativeFrom="paragraph">
+                  <wp:posOffset>29845</wp:posOffset>
+                </wp:positionV>
+                <wp:extent cx="868680" cy="400050"/>
+                <wp:effectExtent l="0" t="19050" r="45720" b="38100"/>
+                <wp:wrapNone/>
+                <wp:docPr id="107847352" name="Arrow: Right 2"/>
+                <wp:cNvGraphicFramePr/>
+                <a:graphic xmlns:a="http://schemas.openxmlformats.org/drawingml/2006/main">
+                  <a:graphicData uri="http://schemas.microsoft.com/office/word/2010/wordprocessingShape">
+                    <wps:wsp>
+                      <wps:cNvSpPr/>
+                      <wps:spPr>
+                        <a:xfrm>
+                          <a:off x="0" y="0"/>
+                          <a:ext cx="868680" cy="400050"/>
+                        </a:xfrm>
+                        <a:prstGeom prst="rightArrow">
+                          <a:avLst/>
+                        </a:prstGeom>
+                      </wps:spPr>
+                      <wps:style>
+                        <a:lnRef idx="2">
+                          <a:schemeClr val="accent1">
+                            <a:shade val="15000"/>
+                          </a:schemeClr>
+                        </a:lnRef>
+                        <a:fillRef idx="1">
+                          <a:schemeClr val="accent1"/>
+                        </a:fillRef>
+                        <a:effectRef idx="0">
+                          <a:schemeClr val="accent1"/>
+                        </a:effectRef>
+                        <a:fontRef idx="minor">
+                          <a:schemeClr val="lt1"/>
+                        </a:fontRef>
+                      </wps:style>
+                      <wps:bodyPr rot="0" spcFirstLastPara="0" vertOverflow="overflow" horzOverflow="overflow" vert="horz" wrap="square" lIns="91440" tIns="45720" rIns="91440" bIns="45720" numCol="1" spcCol="0" rtlCol="0" fromWordArt="0" anchor="ctr" anchorCtr="0" forceAA="0" compatLnSpc="1">
+                        <a:prstTxWarp prst="textNoShape">
+                          <a:avLst/>
+                        </a:prstTxWarp>
+                        <a:noAutofit/>
+                      </wps:bodyPr>
+                    </wps:wsp>
+                  </a:graphicData>
+                </a:graphic>
+                <wp14:sizeRelH relativeFrom="margin">
+                  <wp14:pctWidth>0</wp14:pctWidth>
+                </wp14:sizeRelH>
+                <wp14:sizeRelV relativeFrom="margin">
+                  <wp14:pctHeight>0</wp14:pctHeight>
+                </wp14:sizeRelV>
+              </wp:anchor>
+            </w:drawing>
+          </mc:Choice>
+          <mc:Fallback>
+            <w:pict>
+              <v:shape w14:anchorId="07C000B2" id="Arrow: Right 2" o:spid="_x0000_s1026" type="#_x0000_t13" style="position:absolute;margin-left:293.3pt;margin-top:2.35pt;width:68.4pt;height:31.5pt;z-index:251664384;visibility:visible;mso-wrap-style:square;mso-width-percent:0;mso-height-percent:0;mso-wrap-distance-left:9pt;mso-wrap-distance-top:0;mso-wrap-distance-right:9pt;mso-wrap-distance-bottom:0;mso-position-horizontal:absolute;mso-position-horizontal-relative:text;mso-position-vertical:absolute;mso-position-vertical-relative:text;mso-width-percent:0;mso-height-percent:0;mso-width-relative:margin;mso-height-relative:margin;v-text-anchor:middle" o:gfxdata="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" adj="16626" fillcolor="#4472c4 [3204]" strokecolor="#09101d [484]" strokeweight="1pt"/>
+            </w:pict>
+          </mc:Fallback>
+        </mc:AlternateContent>
+      </w:r>
+      <w:r>
+        <w:drawing>
+          <wp:inline distT="0" distB="0" distL="0" distR="0" wp14:anchorId="745123F2" wp14:editId="63E0C4F1">
+            <wp:extent cx="5759450" cy="2740025"/>
+            <wp:effectExtent l="0" t="0" r="0" b="3175"/>
+            <wp:docPr id="173161730" name="Picture 1" descr="A screenshot of a game&#10;&#10;AI-generated content may be incorrect."/>
+            <wp:cNvGraphicFramePr>
+              <a:graphicFrameLocks xmlns:a="http://schemas.openxmlformats.org/drawingml/2006/main" noChangeAspect="1"/>
+            </wp:cNvGraphicFramePr>
+            <a:graphic xmlns:a="http://schemas.openxmlformats.org/drawingml/2006/main">
+              <a:graphicData uri="http://schemas.openxmlformats.org/drawingml/2006/picture">
+                <pic:pic xmlns:pic="http://schemas.openxmlformats.org/drawingml/2006/picture">
+                  <pic:nvPicPr>
+                    <pic:cNvPr id="173161730" name="Picture 1" descr="A screenshot of a game&#10;&#10;AI-generated content may be incorrect."/>
+                    <pic:cNvPicPr/>
+                  </pic:nvPicPr>
+                  <pic:blipFill>
+                    <a:blip r:embed="rId30"/>
+                    <a:stretch>
+                      <a:fillRect/>
+                    </a:stretch>
+                  </pic:blipFill>
+                  <pic:spPr>
+                    <a:xfrm>
+                      <a:off x="0" y="0"/>
+                      <a:ext cx="5759450" cy="2740025"/>
+                    </a:xfrm>
+                    <a:prstGeom prst="rect">
+                      <a:avLst/>
+                    </a:prstGeom>
+                  </pic:spPr>
+                </pic:pic>
+              </a:graphicData>
+            </a:graphic>
+          </wp:inline>
+        </w:drawing>
+      </w:r>
+    </w:p>
+    <w:p>
+      <w:pPr>
+        <w:pStyle w:val="Caption"/>
+      </w:pPr>
+      <w:fldSimple w:instr=" SEQ ábra \* ARABIC ">
+        <w:r>
+          <w:rPr>
+            <w:noProof/>
+          </w:rPr>
+          <w:t>15</w:t>
+        </w:r>
+      </w:fldSimple>
+      <w:r>
+        <w:t xml:space="preserve">. ábra - Játékos akciók nem </w:t>
+      </w:r>
+      <w:proofErr w:type="spellStart"/>
+      <w:r>
+        <w:t>host</w:t>
+      </w:r>
+      <w:proofErr w:type="spellEnd"/>
+      <w:r>
+        <w:t xml:space="preserve"> esetén</w:t>
+      </w:r>
+    </w:p>
+    <w:p>
+      <w:r>
+        <w:lastRenderedPageBreak/>
+        <w:t>Abban az esetben, ha cserélni szeretnénk valakivel a kezeinkben lévő paklikat, a „</w:t>
+      </w:r>
+      <w:proofErr w:type="spellStart"/>
+      <w:r>
+        <w:rPr>
+          <w:i/>
+          <w:iCs/>
+        </w:rPr>
+        <w:t>Swap</w:t>
+      </w:r>
+      <w:proofErr w:type="spellEnd"/>
+      <w:r>
+        <w:rPr>
+          <w:i/>
+          <w:iCs/>
+        </w:rPr>
+        <w:t xml:space="preserve"> </w:t>
+      </w:r>
+      <w:proofErr w:type="spellStart"/>
+      <w:r>
+        <w:rPr>
+          <w:i/>
+          <w:iCs/>
+        </w:rPr>
+        <w:t>cards</w:t>
+      </w:r>
+      <w:proofErr w:type="spellEnd"/>
+      <w:r>
+        <w:rPr>
+          <w:i/>
+          <w:iCs/>
+        </w:rPr>
+        <w:t xml:space="preserve"> </w:t>
+      </w:r>
+      <w:proofErr w:type="spellStart"/>
+      <w:r>
+        <w:rPr>
+          <w:i/>
+          <w:iCs/>
+        </w:rPr>
+        <w:t>on</w:t>
+      </w:r>
+      <w:proofErr w:type="spellEnd"/>
+      <w:r>
+        <w:rPr>
+          <w:i/>
+          <w:iCs/>
+        </w:rPr>
+        <w:t xml:space="preserve"> </w:t>
+      </w:r>
+      <w:proofErr w:type="spellStart"/>
+      <w:r>
+        <w:rPr>
+          <w:i/>
+          <w:iCs/>
+        </w:rPr>
+        <w:t>hand</w:t>
+      </w:r>
+      <w:proofErr w:type="spellEnd"/>
+      <w:r>
+        <w:t>” lehetőségre kell kattintanunk. Ez esetben a másik játékos kap egy értesítő üzenetet, hogy valaki cserélni szeretne vele. Ezt az üzenetet a felhasználó elfogadni és elutasítani tudja.</w:t>
+      </w:r>
+    </w:p>
+    <w:p>
+      <w:pPr>
+        <w:keepNext/>
+      </w:pPr>
+      <w:r>
+        <w:rPr>
+          <w:noProof/>
+        </w:rPr>
+        <mc:AlternateContent>
+          <mc:Choice Requires="wps">
+            <w:drawing>
+              <wp:anchor distT="0" distB="0" distL="114300" distR="114300" simplePos="0" relativeHeight="251665408" behindDoc="0" locked="0" layoutInCell="1" allowOverlap="1" wp14:anchorId="707E9BA1" wp14:editId="2101C7D6">
+                <wp:simplePos x="0" y="0"/>
+                <wp:positionH relativeFrom="column">
+                  <wp:posOffset>1355090</wp:posOffset>
+                </wp:positionH>
+                <wp:positionV relativeFrom="paragraph">
+                  <wp:posOffset>1694180</wp:posOffset>
+                </wp:positionV>
+                <wp:extent cx="243840" cy="541020"/>
+                <wp:effectExtent l="19050" t="0" r="22860" b="30480"/>
+                <wp:wrapNone/>
+                <wp:docPr id="1410579294" name="Arrow: Down 3"/>
+                <wp:cNvGraphicFramePr/>
+                <a:graphic xmlns:a="http://schemas.openxmlformats.org/drawingml/2006/main">
+                  <a:graphicData uri="http://schemas.microsoft.com/office/word/2010/wordprocessingShape">
+                    <wps:wsp>
+                      <wps:cNvSpPr/>
+                      <wps:spPr>
+                        <a:xfrm>
+                          <a:off x="0" y="0"/>
+                          <a:ext cx="243840" cy="541020"/>
+                        </a:xfrm>
+                        <a:prstGeom prst="downArrow">
+                          <a:avLst/>
+                        </a:prstGeom>
+                      </wps:spPr>
+                      <wps:style>
+                        <a:lnRef idx="2">
+                          <a:schemeClr val="accent1">
+                            <a:shade val="15000"/>
+                          </a:schemeClr>
+                        </a:lnRef>
+                        <a:fillRef idx="1">
+                          <a:schemeClr val="accent1"/>
+                        </a:fillRef>
+                        <a:effectRef idx="0">
+                          <a:schemeClr val="accent1"/>
+                        </a:effectRef>
+                        <a:fontRef idx="minor">
+                          <a:schemeClr val="lt1"/>
+                        </a:fontRef>
+                      </wps:style>
+                      <wps:bodyPr rot="0" spcFirstLastPara="0" vertOverflow="overflow" horzOverflow="overflow" vert="horz" wrap="square" lIns="91440" tIns="45720" rIns="91440" bIns="45720" numCol="1" spcCol="0" rtlCol="0" fromWordArt="0" anchor="ctr" anchorCtr="0" forceAA="0" compatLnSpc="1">
+                        <a:prstTxWarp prst="textNoShape">
+                          <a:avLst/>
+                        </a:prstTxWarp>
+                        <a:noAutofit/>
+                      </wps:bodyPr>
+                    </wps:wsp>
+                  </a:graphicData>
+                </a:graphic>
+              </wp:anchor>
+            </w:drawing>
+          </mc:Choice>
+          <mc:Fallback>
+            <w:pict>
+              <v:shapetype w14:anchorId="4C2F638A" id="_x0000_t67" coordsize="21600,21600" o:spt="67" adj="16200,5400" path="m0@0l@1@0@1,0@2,0@2@0,21600@0,10800,21600xe">
+                <v:stroke joinstyle="miter"/>
+                <v:formulas>
+                  <v:f eqn="val #0"/>
+                  <v:f eqn="val #1"/>
+                  <v:f eqn="sum height 0 #1"/>
+                  <v:f eqn="sum 10800 0 #1"/>
+                  <v:f eqn="sum width 0 #0"/>
+                  <v:f eqn="prod @4 @3 10800"/>
+                  <v:f eqn="sum width 0 @5"/>
+                </v:formulas>
+                <v:path o:connecttype="custom" o:connectlocs="10800,0;0,@0;10800,21600;21600,@0" o:connectangles="270,180,90,0" textboxrect="@1,0,@2,@6"/>
+                <v:handles>
+                  <v:h position="#1,#0" xrange="0,10800" yrange="0,21600"/>
+                </v:handles>
+              </v:shapetype>
+              <v:shape id="Arrow: Down 3" o:spid="_x0000_s1026" type="#_x0000_t67" style="position:absolute;margin-left:106.7pt;margin-top:133.4pt;width:19.2pt;height:42.6pt;z-index:251665408;visibility:visible;mso-wrap-style:square;mso-wrap-distance-left:9pt;mso-wrap-distance-top:0;mso-wrap-distance-right:9pt;mso-wrap-distance-bottom:0;mso-position-horizontal:absolute;mso-position-horizontal-relative:text;mso-position-vertical:absolute;mso-position-vertical-relative:text;v-text-anchor:middle" o:gfxdata="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" adj="16732" fillcolor="#4472c4 [3204]" strokecolor="#09101d [484]" strokeweight="1pt"/>
+            </w:pict>
+          </mc:Fallback>
+        </mc:AlternateContent>
+      </w:r>
+      <w:r>
+        <w:drawing>
+          <wp:inline distT="0" distB="0" distL="0" distR="0" wp14:anchorId="1EFB02EE" wp14:editId="5464F12E">
+            <wp:extent cx="5759450" cy="2781935"/>
+            <wp:effectExtent l="0" t="0" r="0" b="0"/>
+            <wp:docPr id="264880483" name="Picture 1" descr="A screenshot of a video game&#10;&#10;AI-generated content may be incorrect."/>
+            <wp:cNvGraphicFramePr>
+              <a:graphicFrameLocks xmlns:a="http://schemas.openxmlformats.org/drawingml/2006/main" noChangeAspect="1"/>
+            </wp:cNvGraphicFramePr>
+            <a:graphic xmlns:a="http://schemas.openxmlformats.org/drawingml/2006/main">
+              <a:graphicData uri="http://schemas.openxmlformats.org/drawingml/2006/picture">
+                <pic:pic xmlns:pic="http://schemas.openxmlformats.org/drawingml/2006/picture">
+                  <pic:nvPicPr>
+                    <pic:cNvPr id="264880483" name="Picture 1" descr="A screenshot of a video game&#10;&#10;AI-generated content may be incorrect."/>
+                    <pic:cNvPicPr/>
+                  </pic:nvPicPr>
+                  <pic:blipFill>
+                    <a:blip r:embed="rId31"/>
+                    <a:stretch>
+                      <a:fillRect/>
+                    </a:stretch>
+                  </pic:blipFill>
+                  <pic:spPr>
+                    <a:xfrm>
+                      <a:off x="0" y="0"/>
+                      <a:ext cx="5759450" cy="2781935"/>
+                    </a:xfrm>
+                    <a:prstGeom prst="rect">
+                      <a:avLst/>
+                    </a:prstGeom>
+                  </pic:spPr>
+                </pic:pic>
+              </a:graphicData>
+            </a:graphic>
+          </wp:inline>
+        </w:drawing>
+      </w:r>
+    </w:p>
+    <w:p>
+      <w:pPr>
+        <w:pStyle w:val="Caption"/>
+      </w:pPr>
+      <w:fldSimple w:instr=" SEQ ábra \* ARABIC ">
+        <w:r>
+          <w:rPr>
+            <w:noProof/>
+          </w:rPr>
+          <w:t>16</w:t>
+        </w:r>
+      </w:fldSimple>
+      <w:r>
+        <w:t>. ábra - Kapott csere üzenet</w:t>
+      </w:r>
+    </w:p>
+    <w:p>
+      <w:r>
+        <w:t>A játékosokon és a saját kártyáinkon kívül az asztalon lévő húzó, illetve dobó paklival is interakcióba léphetünk. Ehhez ismételten egy kattintásra lesz szükségünk, amely előhozza az kiválasztott pakli akcióit a jobb oldalon egy panelen. Ezek a következők:</w:t>
+      </w:r>
+    </w:p>
+    <w:p>
+      <w:pPr>
+        <w:pStyle w:val="ListParagraph"/>
+        <w:numPr>
+          <w:ilvl w:val="0"/>
+          <w:numId w:val="43"/>
+        </w:numPr>
+      </w:pPr>
+      <w:r>
+        <w:t>Húzópakli</w:t>
+      </w:r>
+    </w:p>
+    <w:p>
+      <w:pPr>
+        <w:pStyle w:val="ListParagraph"/>
+        <w:numPr>
+          <w:ilvl w:val="1"/>
+          <w:numId w:val="43"/>
+        </w:numPr>
+      </w:pPr>
+      <w:r>
+        <w:rPr>
+          <w:u w:val="single"/>
+        </w:rPr>
+        <w:t>Egy lap húzása:</w:t>
+      </w:r>
+      <w:r>
+        <w:t xml:space="preserve"> Húz egy lapot a húzópakli </w:t>
+      </w:r>
+      <w:proofErr w:type="spellStart"/>
+      <w:r>
+        <w:t>tetejéről</w:t>
+      </w:r>
+      <w:proofErr w:type="spellEnd"/>
+    </w:p>
+    <w:p>
+      <w:pPr>
+        <w:pStyle w:val="ListParagraph"/>
+        <w:numPr>
+          <w:ilvl w:val="1"/>
+          <w:numId w:val="43"/>
+        </w:numPr>
+      </w:pPr>
+      <w:r>
+        <w:rPr>
+          <w:u w:val="single"/>
+        </w:rPr>
+        <w:t>Legfelső kártya egy játékos kezébe adása:</w:t>
+      </w:r>
+      <w:r>
+        <w:t xml:space="preserve"> Ezt csak a </w:t>
+      </w:r>
+      <w:proofErr w:type="spellStart"/>
+      <w:r>
+        <w:t>hostnak</w:t>
+      </w:r>
+      <w:proofErr w:type="spellEnd"/>
+      <w:r>
+        <w:t xml:space="preserve"> jelenik meg. Egy lista jelenik meg neki a szobában lévő játékosokról</w:t>
+      </w:r>
+    </w:p>
+    <w:p>
+      <w:pPr>
+        <w:pStyle w:val="ListParagraph"/>
+        <w:numPr>
+          <w:ilvl w:val="0"/>
+          <w:numId w:val="43"/>
+        </w:numPr>
+      </w:pPr>
+      <w:r>
+        <w:t>Dobópakli</w:t>
+      </w:r>
+      <w:r>
+        <w:t xml:space="preserve"> – ez a pakli csak a </w:t>
+      </w:r>
+      <w:proofErr w:type="spellStart"/>
+      <w:r>
+        <w:t>hostnak</w:t>
+      </w:r>
+      <w:proofErr w:type="spellEnd"/>
+      <w:r>
+        <w:t xml:space="preserve"> kattintható</w:t>
+      </w:r>
+    </w:p>
+    <w:p>
+      <w:pPr>
+        <w:pStyle w:val="ListParagraph"/>
+        <w:numPr>
+          <w:ilvl w:val="1"/>
+          <w:numId w:val="43"/>
+        </w:numPr>
+        <w:rPr>
+          <w:u w:val="single"/>
+        </w:rPr>
+      </w:pPr>
+      <w:r>
+        <w:rPr>
+          <w:u w:val="single"/>
+        </w:rPr>
+        <w:t>Dobópakli bekeverése a húzópakliba</w:t>
+      </w:r>
+      <w:r>
+        <w:rPr>
+          <w:u w:val="single"/>
+        </w:rPr>
+        <w:t>:</w:t>
+      </w:r>
+      <w:r>
+        <w:t xml:space="preserve"> Ezt csak a </w:t>
+      </w:r>
+      <w:proofErr w:type="spellStart"/>
+      <w:r>
+        <w:t>host</w:t>
+      </w:r>
+      <w:proofErr w:type="spellEnd"/>
+      <w:r>
+        <w:t xml:space="preserve"> tudja megcsinálni, csak neki jelenik meg a panel</w:t>
+      </w:r>
+    </w:p>
+    <w:p>
+      <w:pPr>
+        <w:pStyle w:val="ListParagraph"/>
+        <w:numPr>
+          <w:ilvl w:val="1"/>
+          <w:numId w:val="43"/>
+        </w:numPr>
+      </w:pPr>
+      <w:r>
+        <w:rPr>
+          <w:u w:val="single"/>
+        </w:rPr>
+        <w:t>Legfelső lap játékos kezébe adása:</w:t>
+      </w:r>
+      <w:r>
+        <w:t xml:space="preserve"> Ezt is csak a </w:t>
+      </w:r>
+      <w:proofErr w:type="spellStart"/>
+      <w:r>
+        <w:t>host</w:t>
+      </w:r>
+      <w:proofErr w:type="spellEnd"/>
+      <w:r>
+        <w:t xml:space="preserve"> tudja megcsinálni, </w:t>
+      </w:r>
+      <w:r>
+        <w:t>hasonlóan,</w:t>
+      </w:r>
+      <w:r>
+        <w:t xml:space="preserve"> mint a dobópaklinál is</w:t>
+      </w:r>
+    </w:p>
+    <w:p>
+      <w:pPr>
+        <w:keepNext/>
+        <w:jc w:val="center"/>
+      </w:pPr>
+      <w:r>
+        <w:lastRenderedPageBreak/>
+        <w:drawing>
+          <wp:inline distT="0" distB="0" distL="0" distR="0" wp14:anchorId="39BA20F9" wp14:editId="5BAB6E04">
+            <wp:extent cx="5052060" cy="2474228"/>
+            <wp:effectExtent l="0" t="0" r="0" b="2540"/>
+            <wp:docPr id="481753140" name="Picture 1" descr="A screenshot of a video game&#10;&#10;AI-generated content may be incorrect."/>
+            <wp:cNvGraphicFramePr>
+              <a:graphicFrameLocks xmlns:a="http://schemas.openxmlformats.org/drawingml/2006/main" noChangeAspect="1"/>
+            </wp:cNvGraphicFramePr>
+            <a:graphic xmlns:a="http://schemas.openxmlformats.org/drawingml/2006/main">
+              <a:graphicData uri="http://schemas.openxmlformats.org/drawingml/2006/picture">
+                <pic:pic xmlns:pic="http://schemas.openxmlformats.org/drawingml/2006/picture">
+                  <pic:nvPicPr>
+                    <pic:cNvPr id="481753140" name="Picture 1" descr="A screenshot of a video game&#10;&#10;AI-generated content may be incorrect."/>
+                    <pic:cNvPicPr/>
+                  </pic:nvPicPr>
+                  <pic:blipFill>
+                    <a:blip r:embed="rId32"/>
+                    <a:stretch>
+                      <a:fillRect/>
+                    </a:stretch>
+                  </pic:blipFill>
+                  <pic:spPr>
+                    <a:xfrm>
+                      <a:off x="0" y="0"/>
+                      <a:ext cx="5071674" cy="2483834"/>
+                    </a:xfrm>
+                    <a:prstGeom prst="rect">
+                      <a:avLst/>
+                    </a:prstGeom>
+                  </pic:spPr>
+                </pic:pic>
+              </a:graphicData>
+            </a:graphic>
+          </wp:inline>
+        </w:drawing>
+      </w:r>
+    </w:p>
+    <w:p>
+      <w:pPr>
+        <w:pStyle w:val="Caption"/>
+      </w:pPr>
+      <w:fldSimple w:instr=" SEQ ábra \* ARABIC ">
+        <w:r>
+          <w:rPr>
+            <w:noProof/>
+          </w:rPr>
+          <w:t>17</w:t>
+        </w:r>
+      </w:fldSimple>
+      <w:r>
+        <w:t xml:space="preserve">. ábra - Húzópakli kattintása </w:t>
+      </w:r>
+      <w:proofErr w:type="spellStart"/>
+      <w:r>
+        <w:t>host</w:t>
+      </w:r>
+      <w:proofErr w:type="spellEnd"/>
+      <w:r>
+        <w:t xml:space="preserve"> esetén</w:t>
+      </w:r>
+    </w:p>
+    <w:p>
+      <w:pPr>
+        <w:keepNext/>
+        <w:jc w:val="center"/>
+      </w:pPr>
+      <w:r>
+        <w:drawing>
+          <wp:inline distT="0" distB="0" distL="0" distR="0" wp14:anchorId="731A04E0" wp14:editId="03741694">
+            <wp:extent cx="5013960" cy="2393654"/>
+            <wp:effectExtent l="0" t="0" r="0" b="6985"/>
+            <wp:docPr id="778520203" name="Picture 1" descr="A screenshot of a video game&#10;&#10;AI-generated content may be incorrect."/>
+            <wp:cNvGraphicFramePr>
+              <a:graphicFrameLocks xmlns:a="http://schemas.openxmlformats.org/drawingml/2006/main" noChangeAspect="1"/>
+            </wp:cNvGraphicFramePr>
+            <a:graphic xmlns:a="http://schemas.openxmlformats.org/drawingml/2006/main">
+              <a:graphicData uri="http://schemas.openxmlformats.org/drawingml/2006/picture">
+                <pic:pic xmlns:pic="http://schemas.openxmlformats.org/drawingml/2006/picture">
+                  <pic:nvPicPr>
+                    <pic:cNvPr id="778520203" name="Picture 1" descr="A screenshot of a video game&#10;&#10;AI-generated content may be incorrect."/>
+                    <pic:cNvPicPr/>
+                  </pic:nvPicPr>
+                  <pic:blipFill>
+                    <a:blip r:embed="rId33"/>
+                    <a:stretch>
+                      <a:fillRect/>
+                    </a:stretch>
+                  </pic:blipFill>
+                  <pic:spPr>
+                    <a:xfrm>
+                      <a:off x="0" y="0"/>
+                      <a:ext cx="5038911" cy="2405566"/>
+                    </a:xfrm>
+                    <a:prstGeom prst="rect">
+                      <a:avLst/>
+                    </a:prstGeom>
+                  </pic:spPr>
+                </pic:pic>
+              </a:graphicData>
+            </a:graphic>
+          </wp:inline>
+        </w:drawing>
+      </w:r>
+    </w:p>
+    <w:p>
+      <w:pPr>
+        <w:pStyle w:val="Caption"/>
+      </w:pPr>
+      <w:fldSimple w:instr=" SEQ ábra \* ARABIC ">
+        <w:r>
+          <w:rPr>
+            <w:noProof/>
+          </w:rPr>
+          <w:t>18</w:t>
+        </w:r>
+      </w:fldSimple>
+      <w:r>
+        <w:t xml:space="preserve">. ábra - húzópakli kattintása nem </w:t>
+      </w:r>
+      <w:proofErr w:type="spellStart"/>
+      <w:r>
+        <w:t>host</w:t>
+      </w:r>
+      <w:proofErr w:type="spellEnd"/>
+      <w:r>
+        <w:t xml:space="preserve"> esetén</w:t>
+      </w:r>
+    </w:p>
+    <w:p>
+      <w:pPr>
+        <w:keepNext/>
+        <w:jc w:val="center"/>
+      </w:pPr>
+      <w:r>
+        <w:drawing>
+          <wp:inline distT="0" distB="0" distL="0" distR="0" wp14:anchorId="61B8983B" wp14:editId="0CCB3969">
+            <wp:extent cx="4922520" cy="2421098"/>
+            <wp:effectExtent l="0" t="0" r="0" b="0"/>
+            <wp:docPr id="1974380740" name="Picture 1" descr="A screenshot of a video game&#10;&#10;AI-generated content may be incorrect."/>
+            <wp:cNvGraphicFramePr>
+              <a:graphicFrameLocks xmlns:a="http://schemas.openxmlformats.org/drawingml/2006/main" noChangeAspect="1"/>
+            </wp:cNvGraphicFramePr>
+            <a:graphic xmlns:a="http://schemas.openxmlformats.org/drawingml/2006/main">
+              <a:graphicData uri="http://schemas.openxmlformats.org/drawingml/2006/picture">
+                <pic:pic xmlns:pic="http://schemas.openxmlformats.org/drawingml/2006/picture">
+                  <pic:nvPicPr>
+                    <pic:cNvPr id="1974380740" name="Picture 1" descr="A screenshot of a video game&#10;&#10;AI-generated content may be incorrect."/>
+                    <pic:cNvPicPr/>
+                  </pic:nvPicPr>
+                  <pic:blipFill>
+                    <a:blip r:embed="rId34"/>
+                    <a:stretch>
+                      <a:fillRect/>
+                    </a:stretch>
+                  </pic:blipFill>
+                  <pic:spPr>
+                    <a:xfrm>
+                      <a:off x="0" y="0"/>
+                      <a:ext cx="4947570" cy="2433418"/>
+                    </a:xfrm>
+                    <a:prstGeom prst="rect">
+                      <a:avLst/>
+                    </a:prstGeom>
+                  </pic:spPr>
+                </pic:pic>
+              </a:graphicData>
+            </a:graphic>
+          </wp:inline>
+        </w:drawing>
+      </w:r>
+    </w:p>
+    <w:p>
+      <w:pPr>
+        <w:pStyle w:val="Caption"/>
+      </w:pPr>
+      <w:fldSimple w:instr=" SEQ ábra \* ARABIC ">
+        <w:r>
+          <w:rPr>
+            <w:noProof/>
+          </w:rPr>
+          <w:t>19</w:t>
+        </w:r>
+      </w:fldSimple>
+      <w:r>
+        <w:t xml:space="preserve">. ábra - Dobópakli kattintása </w:t>
+      </w:r>
+      <w:proofErr w:type="spellStart"/>
+      <w:r>
+        <w:t>host</w:t>
+      </w:r>
+      <w:proofErr w:type="spellEnd"/>
+      <w:r>
+        <w:t xml:space="preserve"> esetén</w:t>
+      </w:r>
+    </w:p>
+    <w:p/>
     <w:p>
       <w:pPr>
         <w:keepNext/>
@@ -4741,7 +6717,7 @@
                     <pic:cNvPicPr/>
                   </pic:nvPicPr>
                   <pic:blipFill>
-                    <a:blip r:embed="rId27"/>
+                    <a:blip r:embed="rId35"/>
                     <a:stretch>
                       <a:fillRect/>
                     </a:stretch>
@@ -4787,7 +6763,7 @@
                     <pic:cNvPicPr/>
                   </pic:nvPicPr>
                   <pic:blipFill>
-                    <a:blip r:embed="rId28"/>
+                    <a:blip r:embed="rId36"/>
                     <a:stretch>
                       <a:fillRect/>
                     </a:stretch>
@@ -4818,7 +6794,7 @@
           <w:rPr>
             <w:noProof/>
           </w:rPr>
-          <w:t>11</w:t>
+          <w:t>20</w:t>
         </w:r>
       </w:fldSimple>
       <w:r>
@@ -4927,7 +6903,6 @@
           <w:bCs/>
           <w:u w:val="single"/>
         </w:rPr>
-        <w:lastRenderedPageBreak/>
         <w:t>Jelszavak:</w:t>
       </w:r>
       <w:r>
@@ -5131,6 +7106,7 @@
           <w:bCs/>
           <w:u w:val="single"/>
         </w:rPr>
+        <w:lastRenderedPageBreak/>
         <w:t>Játék indítása:</w:t>
       </w:r>
       <w:r>
@@ -5484,7 +7460,6 @@
         </w:numPr>
       </w:pPr>
       <w:r>
-        <w:lastRenderedPageBreak/>
         <w:t xml:space="preserve">Mindegyik oldalon, ha a játékos lokális </w:t>
       </w:r>
       <w:proofErr w:type="spellStart"/>
@@ -5649,6 +7624,7 @@
       </w:pPr>
       <w:bookmarkStart w:id="15" w:name="_Toc194741550"/>
       <w:r>
+        <w:lastRenderedPageBreak/>
         <w:t>Nem funkcionális követelmények</w:t>
       </w:r>
       <w:bookmarkEnd w:id="15"/>
@@ -5867,7 +7843,6 @@
           <w:bCs/>
           <w:u w:val="single"/>
         </w:rPr>
-        <w:lastRenderedPageBreak/>
         <w:t>Jelszó:</w:t>
       </w:r>
       <w:r>
@@ -6064,6 +8039,7 @@
     </w:p>
     <w:p>
       <w:r>
+        <w:lastRenderedPageBreak/>
         <w:t>Az itt felsorolt hibaüzeneteken kívül minden oldalon adatbázissal kapcsolatos hibaüzenetek is megjelenhetnek. Ezekről későbbi szekcióban lesz még szó.</w:t>
       </w:r>
     </w:p>
@@ -6100,7 +8076,6 @@
       <w:bookmarkStart w:id="16" w:name="_Toc194741551"/>
       <w:proofErr w:type="spellStart"/>
       <w:r>
-        <w:lastRenderedPageBreak/>
         <w:t>Use-case</w:t>
       </w:r>
       <w:proofErr w:type="spellEnd"/>
@@ -6135,7 +8110,7 @@
                     </pic:cNvPicPr>
                   </pic:nvPicPr>
                   <pic:blipFill>
-                    <a:blip r:embed="rId29">
+                    <a:blip r:embed="rId37">
                       <a:extLst>
                         <a:ext uri="{28A0092B-C50C-407E-A947-70E740481C1C}">
                           <a14:useLocalDpi xmlns:a14="http://schemas.microsoft.com/office/drawing/2010/main" val="0"/>
@@ -6177,7 +8152,7 @@
           <w:rPr>
             <w:noProof/>
           </w:rPr>
-          <w:t>12</w:t>
+          <w:t>21</w:t>
         </w:r>
       </w:fldSimple>
       <w:r>
@@ -6274,6 +8249,7 @@
       </w:r>
       <w:proofErr w:type="spellStart"/>
       <w:r>
+        <w:lastRenderedPageBreak/>
         <w:t>macOS</w:t>
       </w:r>
       <w:proofErr w:type="spellEnd"/>
@@ -6316,7 +8292,6 @@
         <w:jc w:val="left"/>
       </w:pPr>
       <w:r>
-        <w:lastRenderedPageBreak/>
         <w:t>A HTML (</w:t>
       </w:r>
       <w:proofErr w:type="spellStart"/>
@@ -6600,6 +8575,7 @@
           <w:noProof/>
           <w:u w:val="single"/>
         </w:rPr>
+        <w:lastRenderedPageBreak/>
         <w:drawing>
           <wp:inline distT="0" distB="0" distL="0" distR="0" wp14:anchorId="53B08910" wp14:editId="764FF668">
             <wp:extent cx="4945380" cy="3620433"/>
@@ -6616,7 +8592,7 @@
                     <pic:cNvPicPr/>
                   </pic:nvPicPr>
                   <pic:blipFill>
-                    <a:blip r:embed="rId30"/>
+                    <a:blip r:embed="rId38"/>
                     <a:stretch>
                       <a:fillRect/>
                     </a:stretch>
@@ -6647,7 +8623,7 @@
           <w:rPr>
             <w:noProof/>
           </w:rPr>
-          <w:t>13</w:t>
+          <w:t>22</w:t>
         </w:r>
       </w:fldSimple>
       <w:r>
@@ -6939,6 +8915,7 @@
         <w:rPr>
           <w:rFonts w:ascii="Courier New" w:hAnsi="Courier New" w:cs="Courier New"/>
         </w:rPr>
+        <w:lastRenderedPageBreak/>
         <w:t>npm</w:t>
       </w:r>
       <w:proofErr w:type="spellEnd"/>
@@ -7449,7 +9426,6 @@
           <w:szCs w:val="22"/>
           <w14:ligatures w14:val="none"/>
         </w:rPr>
-        <w:lastRenderedPageBreak/>
         <w:t xml:space="preserve">Ezek után a lépések után </w:t>
       </w:r>
       <w:proofErr w:type="spellStart"/>
@@ -9418,7 +11394,7 @@
                     </pic:cNvPicPr>
                   </pic:nvPicPr>
                   <pic:blipFill>
-                    <a:blip r:embed="rId31">
+                    <a:blip r:embed="rId39">
                       <a:extLst>
                         <a:ext uri="{28A0092B-C50C-407E-A947-70E740481C1C}">
                           <a14:useLocalDpi xmlns:a14="http://schemas.microsoft.com/office/drawing/2010/main" val="0"/>
@@ -9460,7 +11436,7 @@
           <w:rPr>
             <w:noProof/>
           </w:rPr>
-          <w:t>14</w:t>
+          <w:t>23</w:t>
         </w:r>
       </w:fldSimple>
       <w:r>
@@ -9593,7 +11569,7 @@
                     <pic:cNvPicPr/>
                   </pic:nvPicPr>
                   <pic:blipFill>
-                    <a:blip r:embed="rId32"/>
+                    <a:blip r:embed="rId40"/>
                     <a:stretch>
                       <a:fillRect/>
                     </a:stretch>
@@ -9624,7 +11600,7 @@
           <w:rPr>
             <w:noProof/>
           </w:rPr>
-          <w:t>15</w:t>
+          <w:t>24</w:t>
         </w:r>
       </w:fldSimple>
       <w:r>
@@ -9734,7 +11710,7 @@
                     <pic:cNvPicPr/>
                   </pic:nvPicPr>
                   <pic:blipFill>
-                    <a:blip r:embed="rId33"/>
+                    <a:blip r:embed="rId41"/>
                     <a:stretch>
                       <a:fillRect/>
                     </a:stretch>
@@ -9765,7 +11741,7 @@
           <w:rPr>
             <w:noProof/>
           </w:rPr>
-          <w:t>16</w:t>
+          <w:t>25</w:t>
         </w:r>
       </w:fldSimple>
       <w:r>
@@ -9899,7 +11875,7 @@
                     <pic:cNvPicPr/>
                   </pic:nvPicPr>
                   <pic:blipFill>
-                    <a:blip r:embed="rId34"/>
+                    <a:blip r:embed="rId42"/>
                     <a:stretch>
                       <a:fillRect/>
                     </a:stretch>
@@ -9930,7 +11906,7 @@
           <w:rPr>
             <w:noProof/>
           </w:rPr>
-          <w:t>17</w:t>
+          <w:t>26</w:t>
         </w:r>
       </w:fldSimple>
       <w:r>
@@ -10879,6 +12855,9 @@
         <w:jc w:val="center"/>
       </w:pPr>
       <w:r>
+        <w:rPr>
+          <w:noProof/>
+        </w:rPr>
         <w:drawing>
           <wp:inline distT="0" distB="0" distL="0" distR="0" wp14:anchorId="636512C7" wp14:editId="37F197CC">
             <wp:extent cx="4663440" cy="6560180"/>
@@ -10895,7 +12874,7 @@
                     <pic:cNvPicPr/>
                   </pic:nvPicPr>
                   <pic:blipFill>
-                    <a:blip r:embed="rId35"/>
+                    <a:blip r:embed="rId43"/>
                     <a:stretch>
                       <a:fillRect/>
                     </a:stretch>
@@ -10925,7 +12904,7 @@
           <w:rPr>
             <w:noProof/>
           </w:rPr>
-          <w:t>18</w:t>
+          <w:t>27</w:t>
         </w:r>
       </w:fldSimple>
       <w:r>
@@ -10952,6 +12931,9 @@
         <w:jc w:val="center"/>
       </w:pPr>
       <w:r>
+        <w:rPr>
+          <w:noProof/>
+        </w:rPr>
         <w:drawing>
           <wp:inline distT="0" distB="0" distL="0" distR="0" wp14:anchorId="3A435C2C" wp14:editId="7ADB6F6E">
             <wp:extent cx="4777740" cy="6266899"/>
@@ -10968,7 +12950,7 @@
                     <pic:cNvPicPr/>
                   </pic:nvPicPr>
                   <pic:blipFill>
-                    <a:blip r:embed="rId36"/>
+                    <a:blip r:embed="rId44"/>
                     <a:stretch>
                       <a:fillRect/>
                     </a:stretch>
@@ -10998,7 +12980,7 @@
           <w:rPr>
             <w:noProof/>
           </w:rPr>
-          <w:t>19</w:t>
+          <w:t>28</w:t>
         </w:r>
       </w:fldSimple>
       <w:r>
@@ -11024,6 +13006,9 @@
         <w:jc w:val="center"/>
       </w:pPr>
       <w:r>
+        <w:rPr>
+          <w:noProof/>
+        </w:rPr>
         <w:lastRenderedPageBreak/>
         <w:drawing>
           <wp:inline distT="0" distB="0" distL="0" distR="0" wp14:anchorId="06CD773C" wp14:editId="744D0C69">
@@ -11041,7 +13026,7 @@
                     <pic:cNvPicPr/>
                   </pic:nvPicPr>
                   <pic:blipFill>
-                    <a:blip r:embed="rId37"/>
+                    <a:blip r:embed="rId45"/>
                     <a:stretch>
                       <a:fillRect/>
                     </a:stretch>
@@ -11071,7 +13056,7 @@
           <w:rPr>
             <w:noProof/>
           </w:rPr>
-          <w:t>20</w:t>
+          <w:t>29</w:t>
         </w:r>
       </w:fldSimple>
       <w:r>
@@ -12496,7 +14481,7 @@
                     </pic:cNvPicPr>
                   </pic:nvPicPr>
                   <pic:blipFill>
-                    <a:blip r:embed="rId38" cstate="print">
+                    <a:blip r:embed="rId46" cstate="print">
                       <a:extLst>
                         <a:ext uri="{28A0092B-C50C-407E-A947-70E740481C1C}">
                           <a14:useLocalDpi xmlns:a14="http://schemas.microsoft.com/office/drawing/2010/main" val="0"/>
@@ -12564,7 +14549,7 @@
           <w:bCs/>
           <w:noProof/>
         </w:rPr>
-        <w:t>21</w:t>
+        <w:t>30</w:t>
       </w:r>
       <w:r>
         <w:rPr>
@@ -13056,7 +15041,7 @@
                     </pic:cNvPicPr>
                   </pic:nvPicPr>
                   <pic:blipFill>
-                    <a:blip r:embed="rId39">
+                    <a:blip r:embed="rId47">
                       <a:extLst>
                         <a:ext uri="{28A0092B-C50C-407E-A947-70E740481C1C}">
                           <a14:useLocalDpi xmlns:a14="http://schemas.microsoft.com/office/drawing/2010/main" val="0"/>
@@ -13118,7 +15103,7 @@
           <w:noProof/>
           <w:u w:val="single"/>
         </w:rPr>
-        <w:t>22</w:t>
+        <w:t>31</w:t>
       </w:r>
       <w:r>
         <w:rPr>
@@ -14079,7 +16064,7 @@
                     <pic:cNvPicPr/>
                   </pic:nvPicPr>
                   <pic:blipFill>
-                    <a:blip r:embed="rId40"/>
+                    <a:blip r:embed="rId48"/>
                     <a:stretch>
                       <a:fillRect/>
                     </a:stretch>
@@ -14109,7 +16094,7 @@
           <w:rPr>
             <w:noProof/>
           </w:rPr>
-          <w:t>23</w:t>
+          <w:t>32</w:t>
         </w:r>
       </w:fldSimple>
       <w:r>
@@ -14324,7 +16309,7 @@
                     <pic:cNvPicPr/>
                   </pic:nvPicPr>
                   <pic:blipFill>
-                    <a:blip r:embed="rId41"/>
+                    <a:blip r:embed="rId49"/>
                     <a:stretch>
                       <a:fillRect/>
                     </a:stretch>
@@ -14384,7 +16369,7 @@
           <w:noProof/>
           <w:color w:val="auto"/>
         </w:rPr>
-        <w:t>24</w:t>
+        <w:t>33</w:t>
       </w:r>
       <w:r>
         <w:rPr>
@@ -15531,7 +17516,7 @@
       </w:pPr>
     </w:p>
     <w:sectPr>
-      <w:footerReference w:type="default" r:id="rId42"/>
+      <w:footerReference w:type="default" r:id="rId50"/>
       <w:pgSz w:w="11906" w:h="16838"/>
       <w:pgMar w:top="1418" w:right="1418" w:bottom="1418" w:left="1418" w:header="709" w:footer="709" w:gutter="0"/>
       <w:pgNumType w:start="1"/>
@@ -18030,6 +20015,119 @@
     </w:lvl>
   </w:abstractNum>
   <w:abstractNum w:abstractNumId="21" w15:restartNumberingAfterBreak="0">
+    <w:nsid w:val="4CBE58A0"/>
+    <w:multiLevelType w:val="hybridMultilevel"/>
+    <w:tmpl w:val="8C24E054"/>
+    <w:lvl w:ilvl="0" w:tplc="040E0001">
+      <w:start w:val="1"/>
+      <w:numFmt w:val="bullet"/>
+      <w:lvlText w:val=""/>
+      <w:lvlJc w:val="left"/>
+      <w:pPr>
+        <w:ind w:left="720" w:hanging="360"/>
+      </w:pPr>
+      <w:rPr>
+        <w:rFonts w:ascii="Symbol" w:hAnsi="Symbol" w:hint="default"/>
+      </w:rPr>
+    </w:lvl>
+    <w:lvl w:ilvl="1" w:tplc="040E0003" w:tentative="1">
+      <w:start w:val="1"/>
+      <w:numFmt w:val="bullet"/>
+      <w:lvlText w:val="o"/>
+      <w:lvlJc w:val="left"/>
+      <w:pPr>
+        <w:ind w:left="1440" w:hanging="360"/>
+      </w:pPr>
+      <w:rPr>
+        <w:rFonts w:ascii="Courier New" w:hAnsi="Courier New" w:cs="Courier New" w:hint="default"/>
+      </w:rPr>
+    </w:lvl>
+    <w:lvl w:ilvl="2" w:tplc="040E0005" w:tentative="1">
+      <w:start w:val="1"/>
+      <w:numFmt w:val="bullet"/>
+      <w:lvlText w:val=""/>
+      <w:lvlJc w:val="left"/>
+      <w:pPr>
+        <w:ind w:left="2160" w:hanging="360"/>
+      </w:pPr>
+      <w:rPr>
+        <w:rFonts w:ascii="Wingdings" w:hAnsi="Wingdings" w:hint="default"/>
+      </w:rPr>
+    </w:lvl>
+    <w:lvl w:ilvl="3" w:tplc="040E0001" w:tentative="1">
+      <w:start w:val="1"/>
+      <w:numFmt w:val="bullet"/>
+      <w:lvlText w:val=""/>
+      <w:lvlJc w:val="left"/>
+      <w:pPr>
+        <w:ind w:left="2880" w:hanging="360"/>
+      </w:pPr>
+      <w:rPr>
+        <w:rFonts w:ascii="Symbol" w:hAnsi="Symbol" w:hint="default"/>
+      </w:rPr>
+    </w:lvl>
+    <w:lvl w:ilvl="4" w:tplc="040E0003" w:tentative="1">
+      <w:start w:val="1"/>
+      <w:numFmt w:val="bullet"/>
+      <w:lvlText w:val="o"/>
+      <w:lvlJc w:val="left"/>
+      <w:pPr>
+        <w:ind w:left="3600" w:hanging="360"/>
+      </w:pPr>
+      <w:rPr>
+        <w:rFonts w:ascii="Courier New" w:hAnsi="Courier New" w:cs="Courier New" w:hint="default"/>
+      </w:rPr>
+    </w:lvl>
+    <w:lvl w:ilvl="5" w:tplc="040E0005" w:tentative="1">
+      <w:start w:val="1"/>
+      <w:numFmt w:val="bullet"/>
+      <w:lvlText w:val=""/>
+      <w:lvlJc w:val="left"/>
+      <w:pPr>
+        <w:ind w:left="4320" w:hanging="360"/>
+      </w:pPr>
+      <w:rPr>
+        <w:rFonts w:ascii="Wingdings" w:hAnsi="Wingdings" w:hint="default"/>
+      </w:rPr>
+    </w:lvl>
+    <w:lvl w:ilvl="6" w:tplc="040E0001" w:tentative="1">
+      <w:start w:val="1"/>
+      <w:numFmt w:val="bullet"/>
+      <w:lvlText w:val=""/>
+      <w:lvlJc w:val="left"/>
+      <w:pPr>
+        <w:ind w:left="5040" w:hanging="360"/>
+      </w:pPr>
+      <w:rPr>
+        <w:rFonts w:ascii="Symbol" w:hAnsi="Symbol" w:hint="default"/>
+      </w:rPr>
+    </w:lvl>
+    <w:lvl w:ilvl="7" w:tplc="040E0003" w:tentative="1">
+      <w:start w:val="1"/>
+      <w:numFmt w:val="bullet"/>
+      <w:lvlText w:val="o"/>
+      <w:lvlJc w:val="left"/>
+      <w:pPr>
+        <w:ind w:left="5760" w:hanging="360"/>
+      </w:pPr>
+      <w:rPr>
+        <w:rFonts w:ascii="Courier New" w:hAnsi="Courier New" w:cs="Courier New" w:hint="default"/>
+      </w:rPr>
+    </w:lvl>
+    <w:lvl w:ilvl="8" w:tplc="040E0005" w:tentative="1">
+      <w:start w:val="1"/>
+      <w:numFmt w:val="bullet"/>
+      <w:lvlText w:val=""/>
+      <w:lvlJc w:val="left"/>
+      <w:pPr>
+        <w:ind w:left="6480" w:hanging="360"/>
+      </w:pPr>
+      <w:rPr>
+        <w:rFonts w:ascii="Wingdings" w:hAnsi="Wingdings" w:hint="default"/>
+      </w:rPr>
+    </w:lvl>
+  </w:abstractNum>
+  <w:abstractNum w:abstractNumId="22" w15:restartNumberingAfterBreak="0">
     <w:nsid w:val="53787AFD"/>
     <w:multiLevelType w:val="hybridMultilevel"/>
     <w:tmpl w:val="198C8F4E"/>
@@ -18142,7 +20240,7 @@
       </w:rPr>
     </w:lvl>
   </w:abstractNum>
-  <w:abstractNum w:abstractNumId="22" w15:restartNumberingAfterBreak="0">
+  <w:abstractNum w:abstractNumId="23" w15:restartNumberingAfterBreak="0">
     <w:nsid w:val="54B1525B"/>
     <w:multiLevelType w:val="hybridMultilevel"/>
     <w:tmpl w:val="5B16C998"/>
@@ -18255,7 +20353,7 @@
       </w:rPr>
     </w:lvl>
   </w:abstractNum>
-  <w:abstractNum w:abstractNumId="23" w15:restartNumberingAfterBreak="0">
+  <w:abstractNum w:abstractNumId="24" w15:restartNumberingAfterBreak="0">
     <w:nsid w:val="60E032A3"/>
     <w:multiLevelType w:val="hybridMultilevel"/>
     <w:tmpl w:val="945C04CA"/>
@@ -18368,7 +20466,7 @@
       </w:rPr>
     </w:lvl>
   </w:abstractNum>
-  <w:abstractNum w:abstractNumId="24" w15:restartNumberingAfterBreak="0">
+  <w:abstractNum w:abstractNumId="25" w15:restartNumberingAfterBreak="0">
     <w:nsid w:val="63AC77CB"/>
     <w:multiLevelType w:val="hybridMultilevel"/>
     <w:tmpl w:val="08E44EAA"/>
@@ -18481,7 +20579,7 @@
       </w:rPr>
     </w:lvl>
   </w:abstractNum>
-  <w:abstractNum w:abstractNumId="25" w15:restartNumberingAfterBreak="0">
+  <w:abstractNum w:abstractNumId="26" w15:restartNumberingAfterBreak="0">
     <w:nsid w:val="6418433F"/>
     <w:multiLevelType w:val="hybridMultilevel"/>
     <w:tmpl w:val="2674913E"/>
@@ -18594,7 +20692,7 @@
       </w:rPr>
     </w:lvl>
   </w:abstractNum>
-  <w:abstractNum w:abstractNumId="26" w15:restartNumberingAfterBreak="0">
+  <w:abstractNum w:abstractNumId="27" w15:restartNumberingAfterBreak="0">
     <w:nsid w:val="652C142A"/>
     <w:multiLevelType w:val="hybridMultilevel"/>
     <w:tmpl w:val="8B22FF2C"/>
@@ -18707,7 +20805,7 @@
       </w:rPr>
     </w:lvl>
   </w:abstractNum>
-  <w:abstractNum w:abstractNumId="27" w15:restartNumberingAfterBreak="0">
+  <w:abstractNum w:abstractNumId="28" w15:restartNumberingAfterBreak="0">
     <w:nsid w:val="656A5837"/>
     <w:multiLevelType w:val="hybridMultilevel"/>
     <w:tmpl w:val="22FA1D12"/>
@@ -18820,7 +20918,120 @@
       </w:rPr>
     </w:lvl>
   </w:abstractNum>
-  <w:abstractNum w:abstractNumId="28" w15:restartNumberingAfterBreak="0">
+  <w:abstractNum w:abstractNumId="29" w15:restartNumberingAfterBreak="0">
+    <w:nsid w:val="675D2703"/>
+    <w:multiLevelType w:val="hybridMultilevel"/>
+    <w:tmpl w:val="A7CE3160"/>
+    <w:lvl w:ilvl="0" w:tplc="040E0001">
+      <w:start w:val="1"/>
+      <w:numFmt w:val="bullet"/>
+      <w:lvlText w:val=""/>
+      <w:lvlJc w:val="left"/>
+      <w:pPr>
+        <w:ind w:left="720" w:hanging="360"/>
+      </w:pPr>
+      <w:rPr>
+        <w:rFonts w:ascii="Symbol" w:hAnsi="Symbol" w:hint="default"/>
+      </w:rPr>
+    </w:lvl>
+    <w:lvl w:ilvl="1" w:tplc="040E0003">
+      <w:start w:val="1"/>
+      <w:numFmt w:val="bullet"/>
+      <w:lvlText w:val="o"/>
+      <w:lvlJc w:val="left"/>
+      <w:pPr>
+        <w:ind w:left="1440" w:hanging="360"/>
+      </w:pPr>
+      <w:rPr>
+        <w:rFonts w:ascii="Courier New" w:hAnsi="Courier New" w:cs="Courier New" w:hint="default"/>
+      </w:rPr>
+    </w:lvl>
+    <w:lvl w:ilvl="2" w:tplc="040E0005" w:tentative="1">
+      <w:start w:val="1"/>
+      <w:numFmt w:val="bullet"/>
+      <w:lvlText w:val=""/>
+      <w:lvlJc w:val="left"/>
+      <w:pPr>
+        <w:ind w:left="2160" w:hanging="360"/>
+      </w:pPr>
+      <w:rPr>
+        <w:rFonts w:ascii="Wingdings" w:hAnsi="Wingdings" w:hint="default"/>
+      </w:rPr>
+    </w:lvl>
+    <w:lvl w:ilvl="3" w:tplc="040E0001" w:tentative="1">
+      <w:start w:val="1"/>
+      <w:numFmt w:val="bullet"/>
+      <w:lvlText w:val=""/>
+      <w:lvlJc w:val="left"/>
+      <w:pPr>
+        <w:ind w:left="2880" w:hanging="360"/>
+      </w:pPr>
+      <w:rPr>
+        <w:rFonts w:ascii="Symbol" w:hAnsi="Symbol" w:hint="default"/>
+      </w:rPr>
+    </w:lvl>
+    <w:lvl w:ilvl="4" w:tplc="040E0003" w:tentative="1">
+      <w:start w:val="1"/>
+      <w:numFmt w:val="bullet"/>
+      <w:lvlText w:val="o"/>
+      <w:lvlJc w:val="left"/>
+      <w:pPr>
+        <w:ind w:left="3600" w:hanging="360"/>
+      </w:pPr>
+      <w:rPr>
+        <w:rFonts w:ascii="Courier New" w:hAnsi="Courier New" w:cs="Courier New" w:hint="default"/>
+      </w:rPr>
+    </w:lvl>
+    <w:lvl w:ilvl="5" w:tplc="040E0005" w:tentative="1">
+      <w:start w:val="1"/>
+      <w:numFmt w:val="bullet"/>
+      <w:lvlText w:val=""/>
+      <w:lvlJc w:val="left"/>
+      <w:pPr>
+        <w:ind w:left="4320" w:hanging="360"/>
+      </w:pPr>
+      <w:rPr>
+        <w:rFonts w:ascii="Wingdings" w:hAnsi="Wingdings" w:hint="default"/>
+      </w:rPr>
+    </w:lvl>
+    <w:lvl w:ilvl="6" w:tplc="040E0001" w:tentative="1">
+      <w:start w:val="1"/>
+      <w:numFmt w:val="bullet"/>
+      <w:lvlText w:val=""/>
+      <w:lvlJc w:val="left"/>
+      <w:pPr>
+        <w:ind w:left="5040" w:hanging="360"/>
+      </w:pPr>
+      <w:rPr>
+        <w:rFonts w:ascii="Symbol" w:hAnsi="Symbol" w:hint="default"/>
+      </w:rPr>
+    </w:lvl>
+    <w:lvl w:ilvl="7" w:tplc="040E0003" w:tentative="1">
+      <w:start w:val="1"/>
+      <w:numFmt w:val="bullet"/>
+      <w:lvlText w:val="o"/>
+      <w:lvlJc w:val="left"/>
+      <w:pPr>
+        <w:ind w:left="5760" w:hanging="360"/>
+      </w:pPr>
+      <w:rPr>
+        <w:rFonts w:ascii="Courier New" w:hAnsi="Courier New" w:cs="Courier New" w:hint="default"/>
+      </w:rPr>
+    </w:lvl>
+    <w:lvl w:ilvl="8" w:tplc="040E0005" w:tentative="1">
+      <w:start w:val="1"/>
+      <w:numFmt w:val="bullet"/>
+      <w:lvlText w:val=""/>
+      <w:lvlJc w:val="left"/>
+      <w:pPr>
+        <w:ind w:left="6480" w:hanging="360"/>
+      </w:pPr>
+      <w:rPr>
+        <w:rFonts w:ascii="Wingdings" w:hAnsi="Wingdings" w:hint="default"/>
+      </w:rPr>
+    </w:lvl>
+  </w:abstractNum>
+  <w:abstractNum w:abstractNumId="30" w15:restartNumberingAfterBreak="0">
     <w:nsid w:val="676D16E4"/>
     <w:multiLevelType w:val="hybridMultilevel"/>
     <w:tmpl w:val="D966A71A"/>
@@ -18933,7 +21144,7 @@
       </w:rPr>
     </w:lvl>
   </w:abstractNum>
-  <w:abstractNum w:abstractNumId="29" w15:restartNumberingAfterBreak="0">
+  <w:abstractNum w:abstractNumId="31" w15:restartNumberingAfterBreak="0">
     <w:nsid w:val="685E2BA5"/>
     <w:multiLevelType w:val="hybridMultilevel"/>
     <w:tmpl w:val="3910A9EE"/>
@@ -19046,7 +21257,7 @@
       </w:rPr>
     </w:lvl>
   </w:abstractNum>
-  <w:abstractNum w:abstractNumId="30" w15:restartNumberingAfterBreak="0">
+  <w:abstractNum w:abstractNumId="32" w15:restartNumberingAfterBreak="0">
     <w:nsid w:val="6BE8693B"/>
     <w:multiLevelType w:val="hybridMultilevel"/>
     <w:tmpl w:val="907684B4"/>
@@ -19159,7 +21370,7 @@
       </w:rPr>
     </w:lvl>
   </w:abstractNum>
-  <w:abstractNum w:abstractNumId="31" w15:restartNumberingAfterBreak="0">
+  <w:abstractNum w:abstractNumId="33" w15:restartNumberingAfterBreak="0">
     <w:nsid w:val="6EB30BFC"/>
     <w:multiLevelType w:val="hybridMultilevel"/>
     <w:tmpl w:val="E9643B9A"/>
@@ -19272,7 +21483,7 @@
       </w:rPr>
     </w:lvl>
   </w:abstractNum>
-  <w:abstractNum w:abstractNumId="32" w15:restartNumberingAfterBreak="0">
+  <w:abstractNum w:abstractNumId="34" w15:restartNumberingAfterBreak="0">
     <w:nsid w:val="6F6C4039"/>
     <w:multiLevelType w:val="hybridMultilevel"/>
     <w:tmpl w:val="2312F35C"/>
@@ -19385,7 +21596,7 @@
       </w:rPr>
     </w:lvl>
   </w:abstractNum>
-  <w:abstractNum w:abstractNumId="33" w15:restartNumberingAfterBreak="0">
+  <w:abstractNum w:abstractNumId="35" w15:restartNumberingAfterBreak="0">
     <w:nsid w:val="6FAC565F"/>
     <w:multiLevelType w:val="hybridMultilevel"/>
     <w:tmpl w:val="95C087B8"/>
@@ -19498,7 +21709,7 @@
       </w:rPr>
     </w:lvl>
   </w:abstractNum>
-  <w:abstractNum w:abstractNumId="34" w15:restartNumberingAfterBreak="0">
+  <w:abstractNum w:abstractNumId="36" w15:restartNumberingAfterBreak="0">
     <w:nsid w:val="70442066"/>
     <w:multiLevelType w:val="hybridMultilevel"/>
     <w:tmpl w:val="0C7E8FBA"/>
@@ -19584,7 +21795,7 @@
       </w:pPr>
     </w:lvl>
   </w:abstractNum>
-  <w:abstractNum w:abstractNumId="35" w15:restartNumberingAfterBreak="0">
+  <w:abstractNum w:abstractNumId="37" w15:restartNumberingAfterBreak="0">
     <w:nsid w:val="74F1221E"/>
     <w:multiLevelType w:val="hybridMultilevel"/>
     <w:tmpl w:val="09043F2A"/>
@@ -19670,7 +21881,7 @@
       </w:pPr>
     </w:lvl>
   </w:abstractNum>
-  <w:abstractNum w:abstractNumId="36" w15:restartNumberingAfterBreak="0">
+  <w:abstractNum w:abstractNumId="38" w15:restartNumberingAfterBreak="0">
     <w:nsid w:val="76A90BD0"/>
     <w:multiLevelType w:val="hybridMultilevel"/>
     <w:tmpl w:val="DA20A632"/>
@@ -19783,7 +21994,7 @@
       </w:rPr>
     </w:lvl>
   </w:abstractNum>
-  <w:abstractNum w:abstractNumId="37" w15:restartNumberingAfterBreak="0">
+  <w:abstractNum w:abstractNumId="39" w15:restartNumberingAfterBreak="0">
     <w:nsid w:val="7B4F636D"/>
     <w:multiLevelType w:val="hybridMultilevel"/>
     <w:tmpl w:val="2C9CB920"/>
@@ -19896,7 +22107,7 @@
       </w:rPr>
     </w:lvl>
   </w:abstractNum>
-  <w:abstractNum w:abstractNumId="38" w15:restartNumberingAfterBreak="0">
+  <w:abstractNum w:abstractNumId="40" w15:restartNumberingAfterBreak="0">
     <w:nsid w:val="7B636AFC"/>
     <w:multiLevelType w:val="hybridMultilevel"/>
     <w:tmpl w:val="0A76CCFE"/>
@@ -20009,7 +22220,120 @@
       </w:rPr>
     </w:lvl>
   </w:abstractNum>
-  <w:abstractNum w:abstractNumId="39" w15:restartNumberingAfterBreak="0">
+  <w:abstractNum w:abstractNumId="41" w15:restartNumberingAfterBreak="0">
+    <w:nsid w:val="7C3E177E"/>
+    <w:multiLevelType w:val="hybridMultilevel"/>
+    <w:tmpl w:val="FD00AFD2"/>
+    <w:lvl w:ilvl="0" w:tplc="040E0001">
+      <w:start w:val="1"/>
+      <w:numFmt w:val="bullet"/>
+      <w:lvlText w:val=""/>
+      <w:lvlJc w:val="left"/>
+      <w:pPr>
+        <w:ind w:left="720" w:hanging="360"/>
+      </w:pPr>
+      <w:rPr>
+        <w:rFonts w:ascii="Symbol" w:hAnsi="Symbol" w:hint="default"/>
+      </w:rPr>
+    </w:lvl>
+    <w:lvl w:ilvl="1" w:tplc="040E0003" w:tentative="1">
+      <w:start w:val="1"/>
+      <w:numFmt w:val="bullet"/>
+      <w:lvlText w:val="o"/>
+      <w:lvlJc w:val="left"/>
+      <w:pPr>
+        <w:ind w:left="1440" w:hanging="360"/>
+      </w:pPr>
+      <w:rPr>
+        <w:rFonts w:ascii="Courier New" w:hAnsi="Courier New" w:cs="Courier New" w:hint="default"/>
+      </w:rPr>
+    </w:lvl>
+    <w:lvl w:ilvl="2" w:tplc="040E0005" w:tentative="1">
+      <w:start w:val="1"/>
+      <w:numFmt w:val="bullet"/>
+      <w:lvlText w:val=""/>
+      <w:lvlJc w:val="left"/>
+      <w:pPr>
+        <w:ind w:left="2160" w:hanging="360"/>
+      </w:pPr>
+      <w:rPr>
+        <w:rFonts w:ascii="Wingdings" w:hAnsi="Wingdings" w:hint="default"/>
+      </w:rPr>
+    </w:lvl>
+    <w:lvl w:ilvl="3" w:tplc="040E0001" w:tentative="1">
+      <w:start w:val="1"/>
+      <w:numFmt w:val="bullet"/>
+      <w:lvlText w:val=""/>
+      <w:lvlJc w:val="left"/>
+      <w:pPr>
+        <w:ind w:left="2880" w:hanging="360"/>
+      </w:pPr>
+      <w:rPr>
+        <w:rFonts w:ascii="Symbol" w:hAnsi="Symbol" w:hint="default"/>
+      </w:rPr>
+    </w:lvl>
+    <w:lvl w:ilvl="4" w:tplc="040E0003" w:tentative="1">
+      <w:start w:val="1"/>
+      <w:numFmt w:val="bullet"/>
+      <w:lvlText w:val="o"/>
+      <w:lvlJc w:val="left"/>
+      <w:pPr>
+        <w:ind w:left="3600" w:hanging="360"/>
+      </w:pPr>
+      <w:rPr>
+        <w:rFonts w:ascii="Courier New" w:hAnsi="Courier New" w:cs="Courier New" w:hint="default"/>
+      </w:rPr>
+    </w:lvl>
+    <w:lvl w:ilvl="5" w:tplc="040E0005" w:tentative="1">
+      <w:start w:val="1"/>
+      <w:numFmt w:val="bullet"/>
+      <w:lvlText w:val=""/>
+      <w:lvlJc w:val="left"/>
+      <w:pPr>
+        <w:ind w:left="4320" w:hanging="360"/>
+      </w:pPr>
+      <w:rPr>
+        <w:rFonts w:ascii="Wingdings" w:hAnsi="Wingdings" w:hint="default"/>
+      </w:rPr>
+    </w:lvl>
+    <w:lvl w:ilvl="6" w:tplc="040E0001" w:tentative="1">
+      <w:start w:val="1"/>
+      <w:numFmt w:val="bullet"/>
+      <w:lvlText w:val=""/>
+      <w:lvlJc w:val="left"/>
+      <w:pPr>
+        <w:ind w:left="5040" w:hanging="360"/>
+      </w:pPr>
+      <w:rPr>
+        <w:rFonts w:ascii="Symbol" w:hAnsi="Symbol" w:hint="default"/>
+      </w:rPr>
+    </w:lvl>
+    <w:lvl w:ilvl="7" w:tplc="040E0003" w:tentative="1">
+      <w:start w:val="1"/>
+      <w:numFmt w:val="bullet"/>
+      <w:lvlText w:val="o"/>
+      <w:lvlJc w:val="left"/>
+      <w:pPr>
+        <w:ind w:left="5760" w:hanging="360"/>
+      </w:pPr>
+      <w:rPr>
+        <w:rFonts w:ascii="Courier New" w:hAnsi="Courier New" w:cs="Courier New" w:hint="default"/>
+      </w:rPr>
+    </w:lvl>
+    <w:lvl w:ilvl="8" w:tplc="040E0005" w:tentative="1">
+      <w:start w:val="1"/>
+      <w:numFmt w:val="bullet"/>
+      <w:lvlText w:val=""/>
+      <w:lvlJc w:val="left"/>
+      <w:pPr>
+        <w:ind w:left="6480" w:hanging="360"/>
+      </w:pPr>
+      <w:rPr>
+        <w:rFonts w:ascii="Wingdings" w:hAnsi="Wingdings" w:hint="default"/>
+      </w:rPr>
+    </w:lvl>
+  </w:abstractNum>
+  <w:abstractNum w:abstractNumId="42" w15:restartNumberingAfterBreak="0">
     <w:nsid w:val="7F4B3875"/>
     <w:multiLevelType w:val="hybridMultilevel"/>
     <w:tmpl w:val="5FE8E4B6"/>
@@ -20132,7 +22456,7 @@
     <w:abstractNumId w:val="9"/>
   </w:num>
   <w:num w:numId="4" w16cid:durableId="1339504802">
-    <w:abstractNumId w:val="33"/>
+    <w:abstractNumId w:val="35"/>
   </w:num>
   <w:num w:numId="5" w16cid:durableId="1320229265">
     <w:abstractNumId w:val="2"/>
@@ -20141,7 +22465,7 @@
     <w:abstractNumId w:val="20"/>
   </w:num>
   <w:num w:numId="7" w16cid:durableId="481582208">
-    <w:abstractNumId w:val="28"/>
+    <w:abstractNumId w:val="30"/>
   </w:num>
   <w:num w:numId="8" w16cid:durableId="226652324">
     <w:abstractNumId w:val="12"/>
@@ -20150,52 +22474,52 @@
     <w:abstractNumId w:val="16"/>
   </w:num>
   <w:num w:numId="10" w16cid:durableId="1107651663">
-    <w:abstractNumId w:val="30"/>
+    <w:abstractNumId w:val="32"/>
   </w:num>
   <w:num w:numId="11" w16cid:durableId="1127316010">
-    <w:abstractNumId w:val="37"/>
+    <w:abstractNumId w:val="39"/>
   </w:num>
   <w:num w:numId="12" w16cid:durableId="188416351">
-    <w:abstractNumId w:val="21"/>
+    <w:abstractNumId w:val="22"/>
   </w:num>
   <w:num w:numId="13" w16cid:durableId="575170605">
-    <w:abstractNumId w:val="34"/>
+    <w:abstractNumId w:val="36"/>
   </w:num>
   <w:num w:numId="14" w16cid:durableId="1019236253">
     <w:abstractNumId w:val="7"/>
   </w:num>
   <w:num w:numId="15" w16cid:durableId="664088267">
-    <w:abstractNumId w:val="31"/>
+    <w:abstractNumId w:val="33"/>
   </w:num>
   <w:num w:numId="16" w16cid:durableId="558976885">
-    <w:abstractNumId w:val="38"/>
+    <w:abstractNumId w:val="40"/>
   </w:num>
   <w:num w:numId="17" w16cid:durableId="998120155">
-    <w:abstractNumId w:val="29"/>
+    <w:abstractNumId w:val="31"/>
   </w:num>
   <w:num w:numId="18" w16cid:durableId="1383166857">
     <w:abstractNumId w:val="10"/>
   </w:num>
   <w:num w:numId="19" w16cid:durableId="776340115">
-    <w:abstractNumId w:val="27"/>
+    <w:abstractNumId w:val="28"/>
   </w:num>
   <w:num w:numId="20" w16cid:durableId="1019426979">
     <w:abstractNumId w:val="1"/>
   </w:num>
   <w:num w:numId="21" w16cid:durableId="1315643426">
-    <w:abstractNumId w:val="25"/>
+    <w:abstractNumId w:val="26"/>
   </w:num>
   <w:num w:numId="22" w16cid:durableId="418674416">
     <w:abstractNumId w:val="18"/>
   </w:num>
   <w:num w:numId="23" w16cid:durableId="1178891288">
-    <w:abstractNumId w:val="39"/>
+    <w:abstractNumId w:val="42"/>
   </w:num>
   <w:num w:numId="24" w16cid:durableId="1418670897">
     <w:abstractNumId w:val="8"/>
   </w:num>
   <w:num w:numId="25" w16cid:durableId="571351300">
-    <w:abstractNumId w:val="23"/>
+    <w:abstractNumId w:val="24"/>
   </w:num>
   <w:num w:numId="26" w16cid:durableId="1122765094">
     <w:abstractNumId w:val="15"/>
@@ -20207,25 +22531,25 @@
     <w:abstractNumId w:val="5"/>
   </w:num>
   <w:num w:numId="29" w16cid:durableId="876964042">
-    <w:abstractNumId w:val="24"/>
+    <w:abstractNumId w:val="25"/>
   </w:num>
   <w:num w:numId="30" w16cid:durableId="166752245">
-    <w:abstractNumId w:val="26"/>
+    <w:abstractNumId w:val="27"/>
   </w:num>
   <w:num w:numId="31" w16cid:durableId="1524661846">
-    <w:abstractNumId w:val="36"/>
+    <w:abstractNumId w:val="38"/>
   </w:num>
   <w:num w:numId="32" w16cid:durableId="2111578565">
     <w:abstractNumId w:val="19"/>
   </w:num>
   <w:num w:numId="33" w16cid:durableId="107744179">
-    <w:abstractNumId w:val="35"/>
+    <w:abstractNumId w:val="37"/>
   </w:num>
   <w:num w:numId="34" w16cid:durableId="2110807217">
     <w:abstractNumId w:val="14"/>
   </w:num>
   <w:num w:numId="35" w16cid:durableId="1174419574">
-    <w:abstractNumId w:val="22"/>
+    <w:abstractNumId w:val="23"/>
   </w:num>
   <w:num w:numId="36" w16cid:durableId="1230505350">
     <w:abstractNumId w:val="6"/>
@@ -20240,7 +22564,16 @@
     <w:abstractNumId w:val="11"/>
   </w:num>
   <w:num w:numId="40" w16cid:durableId="585924282">
-    <w:abstractNumId w:val="32"/>
+    <w:abstractNumId w:val="34"/>
+  </w:num>
+  <w:num w:numId="41" w16cid:durableId="1224678434">
+    <w:abstractNumId w:val="41"/>
+  </w:num>
+  <w:num w:numId="42" w16cid:durableId="1654069577">
+    <w:abstractNumId w:val="21"/>
+  </w:num>
+  <w:num w:numId="43" w16cid:durableId="695815672">
+    <w:abstractNumId w:val="29"/>
   </w:num>
 </w:numbering>
 </file>
@@ -20901,6 +23234,7 @@
   <w:style w:type="character" w:default="1" w:styleId="DefaultParagraphFont">
     <w:name w:val="Default Paragraph Font"/>
     <w:uiPriority w:val="1"/>
+    <w:semiHidden/>
     <w:unhideWhenUsed/>
   </w:style>
   <w:style w:type="table" w:default="1" w:styleId="TableNormal">
@@ -21991,15 +24325,6 @@
 </file>
 
 <file path=customXml/item1.xml><?xml version="1.0" encoding="utf-8"?>
-<?mso-contentType ?>
-<FormTemplates xmlns="http://schemas.microsoft.com/sharepoint/v3/contenttype/forms">
-  <Display>DocumentLibraryForm</Display>
-  <Edit>DocumentLibraryForm</Edit>
-  <New>DocumentLibraryForm</New>
-</FormTemplates>
-</file>
-
-<file path=customXml/item2.xml><?xml version="1.0" encoding="utf-8"?>
 <ct:contentTypeSchema xmlns:ct="http://schemas.microsoft.com/office/2006/metadata/contentType" xmlns:ma="http://schemas.microsoft.com/office/2006/metadata/properties/metaAttributes" ct:_="" ma:_="" ma:contentTypeName="Document" ma:contentTypeID="0x01010057D746A6CC7228419059D1F304ECB892" ma:contentTypeVersion="6" ma:contentTypeDescription="Create a new document." ma:contentTypeScope="" ma:versionID="230bd601e8ab138a3182c21189d57f93">
   <xsd:schema xmlns:xsd="http://www.w3.org/2001/XMLSchema" xmlns:xs="http://www.w3.org/2001/XMLSchema" xmlns:p="http://schemas.microsoft.com/office/2006/metadata/properties" xmlns:ns2="23369ae5-05ef-4c7c-a662-deac929baaef" targetNamespace="http://schemas.microsoft.com/office/2006/metadata/properties" ma:root="true" ma:fieldsID="ed8cacf55a6d923cbbf7f604d05b507d" ns2:_="">
     <xsd:import namespace="23369ae5-05ef-4c7c-a662-deac929baaef"/>
@@ -22157,19 +24482,20 @@
 </ct:contentTypeSchema>
 </file>
 
+<file path=customXml/item2.xml><?xml version="1.0" encoding="utf-8"?>
+<?mso-contentType ?>
+<FormTemplates xmlns="http://schemas.microsoft.com/sharepoint/v3/contenttype/forms">
+  <Display>DocumentLibraryForm</Display>
+  <Edit>DocumentLibraryForm</Edit>
+  <New>DocumentLibraryForm</New>
+</FormTemplates>
+</file>
+
 <file path=customXml/item3.xml><?xml version="1.0" encoding="utf-8"?>
 <b:Sources xmlns:b="http://schemas.openxmlformats.org/officeDocument/2006/bibliography" xmlns="http://schemas.openxmlformats.org/officeDocument/2006/bibliography" SelectedStyle="\APASixthEditionOfficeOnline.xsl" StyleName="APA" Version="6"/>
 </file>
 
 <file path=customXml/itemProps1.xml><?xml version="1.0" encoding="utf-8"?>
-<ds:datastoreItem xmlns:ds="http://schemas.openxmlformats.org/officeDocument/2006/customXml" ds:itemID="{79D0F40F-646A-4DBF-9119-0FC598DFBBBB}">
-  <ds:schemaRefs>
-    <ds:schemaRef ds:uri="http://schemas.microsoft.com/sharepoint/v3/contenttype/forms"/>
-  </ds:schemaRefs>
-</ds:datastoreItem>
-</file>
-
-<file path=customXml/itemProps2.xml><?xml version="1.0" encoding="utf-8"?>
 <ds:datastoreItem xmlns:ds="http://schemas.openxmlformats.org/officeDocument/2006/customXml" ds:itemID="{E0E361D0-270A-43DD-B744-DC4991A38C53}">
   <ds:schemaRefs>
     <ds:schemaRef ds:uri="http://schemas.microsoft.com/office/2006/metadata/contentType"/>
@@ -22187,6 +24513,14 @@
 </ds:datastoreItem>
 </file>
 
+<file path=customXml/itemProps2.xml><?xml version="1.0" encoding="utf-8"?>
+<ds:datastoreItem xmlns:ds="http://schemas.openxmlformats.org/officeDocument/2006/customXml" ds:itemID="{79D0F40F-646A-4DBF-9119-0FC598DFBBBB}">
+  <ds:schemaRefs>
+    <ds:schemaRef ds:uri="http://schemas.microsoft.com/sharepoint/v3/contenttype/forms"/>
+  </ds:schemaRefs>
+</ds:datastoreItem>
+</file>
+
 <file path=customXml/itemProps3.xml><?xml version="1.0" encoding="utf-8"?>
 <ds:datastoreItem xmlns:ds="http://schemas.openxmlformats.org/officeDocument/2006/customXml" ds:itemID="{E9F6CDE2-636C-4043-AFFC-7CB0CE5DF55A}">
   <ds:schemaRefs>

</xml_diff>